<commit_message>
Přidány redukční pravidla do souboru s gramatikou
</commit_message>
<xml_diff>
--- a/info/LL-gramatika pro jazyk IFJ24 (precedence combination).docx
+++ b/info/LL-gramatika pro jazyk IFJ24 (precedence combination).docx
@@ -8045,7 +8045,7 @@
       <w:pPr>
         <w:pStyle w:val="Odstavecseseznamem"/>
         <w:spacing w:line="240" w:lineRule="auto"/>
-        <w:ind w:left="-567" w:right="-780"/>
+        <w:ind w:left="0" w:right="-780"/>
         <w:contextualSpacing w:val="0"/>
         <w:rPr>
           <w:rFonts w:ascii="JetBrainsMono NFM" w:hAnsi="JetBrainsMono NFM" w:cs="JetBrainsMono NFM"/>
@@ -8060,7 +8060,7 @@
       <w:pPr>
         <w:pStyle w:val="Odstavecseseznamem"/>
         <w:spacing w:line="240" w:lineRule="auto"/>
-        <w:ind w:left="-567" w:right="-780"/>
+        <w:ind w:left="0" w:right="-780"/>
         <w:contextualSpacing w:val="0"/>
         <w:rPr>
           <w:rFonts w:ascii="JetBrainsMono NFM" w:hAnsi="JetBrainsMono NFM" w:cs="JetBrainsMono NFM"/>
@@ -8511,6 +8511,2010 @@
         </w:rPr>
         <w:t>}</w:t>
       </w:r>
+    </w:p>
+    <w:p>
+      <w:pPr>
+        <w:ind w:left="-567"/>
+        <w:rPr>
+          <w:rFonts w:ascii="JetBrainsMono NF" w:hAnsi="JetBrainsMono NF" w:cs="JetBrainsMono NFM"/>
+          <w:b/>
+          <w:color w:val="C00000"/>
+          <w:sz w:val="24"/>
+          <w:szCs w:val="20"/>
+        </w:rPr>
+      </w:pPr>
+      <w:r>
+        <w:rPr>
+          <w:b/>
+          <w:bCs/>
+          <w:sz w:val="32"/>
+          <w:szCs w:val="24"/>
+          <w:u w:val="single"/>
+        </w:rPr>
+        <w:lastRenderedPageBreak/>
+        <w:t>Redukční pravidla pro precedenční syntaktickou analýzu:</w:t>
+      </w:r>
+    </w:p>
+    <w:p>
+      <w:pPr>
+        <w:pStyle w:val="Odstavecseseznamem"/>
+        <w:numPr>
+          <w:ilvl w:val="0"/>
+          <w:numId w:val="16"/>
+        </w:numPr>
+        <w:spacing w:line="240" w:lineRule="auto"/>
+        <w:ind w:left="0" w:hanging="142"/>
+        <w:contextualSpacing w:val="0"/>
+        <w:rPr>
+          <w:rFonts w:ascii="JetBrainsMono NF" w:hAnsi="JetBrainsMono NF" w:cs="JetBrainsMono NF"/>
+          <w:sz w:val="24"/>
+          <w:szCs w:val="24"/>
+          <w:lang w:eastAsia="cs-CZ"/>
+        </w:rPr>
+      </w:pPr>
+      <w:r>
+        <w:rPr>
+          <w:rFonts w:ascii="JetBrainsMono NF" w:hAnsi="JetBrainsMono NF" w:cs="JetBrainsMono NF"/>
+          <w:b/>
+          <w:color w:val="003DB8"/>
+          <w:sz w:val="24"/>
+          <w:szCs w:val="24"/>
+        </w:rPr>
+        <w:t>&lt;EXPR&gt;</w:t>
+      </w:r>
+      <w:r>
+        <w:rPr>
+          <w:rFonts w:ascii="JetBrainsMono NF" w:hAnsi="JetBrainsMono NF" w:cs="JetBrainsMono NF"/>
+          <w:sz w:val="24"/>
+          <w:szCs w:val="24"/>
+          <w:lang w:eastAsia="cs-CZ"/>
+        </w:rPr>
+        <w:t xml:space="preserve"> </w:t>
+      </w:r>
+      <w:r>
+        <w:rPr>
+          <w:rFonts w:ascii="JetBrainsMono NF" w:hAnsi="JetBrainsMono NF" w:cs="JetBrainsMono NF"/>
+          <w:sz w:val="24"/>
+          <w:szCs w:val="24"/>
+          <w:lang w:eastAsia="cs-CZ"/>
+        </w:rPr>
+        <w:t xml:space="preserve">➜ </w:t>
+      </w:r>
+      <w:r>
+        <w:rPr>
+          <w:rFonts w:ascii="JetBrainsMono NF" w:hAnsi="JetBrainsMono NF" w:cs="JetBrainsMono NF"/>
+          <w:b/>
+          <w:bCs/>
+          <w:color w:val="FF0000"/>
+          <w:sz w:val="24"/>
+          <w:szCs w:val="24"/>
+        </w:rPr>
+        <w:t>id</w:t>
+      </w:r>
+      <w:r>
+        <w:rPr>
+          <w:rFonts w:ascii="JetBrainsMono NF" w:hAnsi="JetBrainsMono NF" w:cs="JetBrainsMono NF"/>
+          <w:sz w:val="24"/>
+          <w:szCs w:val="24"/>
+          <w:lang w:eastAsia="cs-CZ"/>
+        </w:rPr>
+        <w:t xml:space="preserve"> </w:t>
+      </w:r>
+    </w:p>
+    <w:p>
+      <w:pPr>
+        <w:pStyle w:val="Odstavecseseznamem"/>
+        <w:numPr>
+          <w:ilvl w:val="0"/>
+          <w:numId w:val="16"/>
+        </w:numPr>
+        <w:spacing w:line="240" w:lineRule="auto"/>
+        <w:ind w:left="0" w:hanging="142"/>
+        <w:contextualSpacing w:val="0"/>
+        <w:rPr>
+          <w:rFonts w:ascii="JetBrainsMono NF" w:hAnsi="JetBrainsMono NF" w:cs="JetBrainsMono NF"/>
+          <w:sz w:val="24"/>
+          <w:szCs w:val="24"/>
+          <w:lang w:eastAsia="cs-CZ"/>
+        </w:rPr>
+      </w:pPr>
+      <w:r>
+        <w:rPr>
+          <w:rFonts w:ascii="JetBrainsMono NF" w:hAnsi="JetBrainsMono NF" w:cs="JetBrainsMono NF"/>
+          <w:b/>
+          <w:color w:val="003DB8"/>
+          <w:sz w:val="24"/>
+          <w:szCs w:val="24"/>
+        </w:rPr>
+        <w:t>&lt;EXPR&gt;</w:t>
+      </w:r>
+      <w:r>
+        <w:rPr>
+          <w:rFonts w:ascii="JetBrainsMono NF" w:hAnsi="JetBrainsMono NF" w:cs="JetBrainsMono NF"/>
+          <w:sz w:val="24"/>
+          <w:szCs w:val="24"/>
+          <w:lang w:eastAsia="cs-CZ"/>
+        </w:rPr>
+        <w:t xml:space="preserve"> </w:t>
+      </w:r>
+      <w:r>
+        <w:rPr>
+          <w:rFonts w:ascii="JetBrainsMono NF" w:hAnsi="JetBrainsMono NF" w:cs="JetBrainsMono NF"/>
+          <w:sz w:val="24"/>
+          <w:szCs w:val="24"/>
+          <w:lang w:eastAsia="cs-CZ"/>
+        </w:rPr>
+        <w:t xml:space="preserve">➜ </w:t>
+      </w:r>
+      <w:r>
+        <w:rPr>
+          <w:rFonts w:ascii="JetBrainsMono NF" w:hAnsi="JetBrainsMono NF" w:cs="JetBrainsMono NF"/>
+          <w:b/>
+          <w:bCs/>
+          <w:color w:val="FF99CC"/>
+          <w:sz w:val="24"/>
+          <w:szCs w:val="24"/>
+        </w:rPr>
+        <w:t>i32</w:t>
+      </w:r>
+      <w:r>
+        <w:rPr>
+          <w:rFonts w:ascii="JetBrainsMono NF" w:hAnsi="JetBrainsMono NF" w:cs="JetBrainsMono NF"/>
+          <w:b/>
+          <w:bCs/>
+          <w:color w:val="FF99CC"/>
+          <w:sz w:val="24"/>
+          <w:szCs w:val="24"/>
+        </w:rPr>
+        <w:t>_</w:t>
+      </w:r>
+      <w:r>
+        <w:rPr>
+          <w:rFonts w:ascii="JetBrainsMono NF" w:hAnsi="JetBrainsMono NF" w:cs="JetBrainsMono NF"/>
+          <w:b/>
+          <w:bCs/>
+          <w:color w:val="FF99CC"/>
+          <w:sz w:val="24"/>
+          <w:szCs w:val="24"/>
+        </w:rPr>
+        <w:t>literal</w:t>
+      </w:r>
+      <w:r>
+        <w:rPr>
+          <w:rFonts w:ascii="JetBrainsMono NF" w:hAnsi="JetBrainsMono NF" w:cs="JetBrainsMono NF"/>
+          <w:sz w:val="24"/>
+          <w:szCs w:val="24"/>
+          <w:lang w:eastAsia="cs-CZ"/>
+        </w:rPr>
+        <w:t xml:space="preserve">  </w:t>
+      </w:r>
+    </w:p>
+    <w:p>
+      <w:pPr>
+        <w:pStyle w:val="Odstavecseseznamem"/>
+        <w:numPr>
+          <w:ilvl w:val="0"/>
+          <w:numId w:val="16"/>
+        </w:numPr>
+        <w:spacing w:line="240" w:lineRule="auto"/>
+        <w:ind w:left="0" w:hanging="142"/>
+        <w:contextualSpacing w:val="0"/>
+        <w:rPr>
+          <w:rFonts w:ascii="JetBrainsMono NF" w:hAnsi="JetBrainsMono NF" w:cs="JetBrainsMono NF"/>
+          <w:b/>
+          <w:bCs/>
+          <w:color w:val="FF99CC"/>
+          <w:sz w:val="24"/>
+          <w:szCs w:val="24"/>
+        </w:rPr>
+      </w:pPr>
+      <w:r>
+        <w:rPr>
+          <w:rFonts w:ascii="JetBrainsMono NF" w:hAnsi="JetBrainsMono NF" w:cs="JetBrainsMono NF"/>
+          <w:b/>
+          <w:color w:val="003DB8"/>
+          <w:sz w:val="24"/>
+          <w:szCs w:val="24"/>
+        </w:rPr>
+        <w:t>&lt;EXPR&gt;</w:t>
+      </w:r>
+      <w:r>
+        <w:rPr>
+          <w:rFonts w:ascii="JetBrainsMono NF" w:hAnsi="JetBrainsMono NF" w:cs="JetBrainsMono NF"/>
+          <w:sz w:val="24"/>
+          <w:szCs w:val="24"/>
+          <w:lang w:eastAsia="cs-CZ"/>
+        </w:rPr>
+        <w:t xml:space="preserve"> </w:t>
+      </w:r>
+      <w:r>
+        <w:rPr>
+          <w:rFonts w:ascii="JetBrainsMono NF" w:hAnsi="JetBrainsMono NF" w:cs="JetBrainsMono NF"/>
+          <w:sz w:val="24"/>
+          <w:szCs w:val="24"/>
+          <w:lang w:eastAsia="cs-CZ"/>
+        </w:rPr>
+        <w:t xml:space="preserve">➜ </w:t>
+      </w:r>
+      <w:r>
+        <w:rPr>
+          <w:rFonts w:ascii="JetBrainsMono NF" w:hAnsi="JetBrainsMono NF" w:cs="JetBrainsMono NF"/>
+          <w:b/>
+          <w:bCs/>
+          <w:color w:val="FF99CC"/>
+          <w:sz w:val="24"/>
+          <w:szCs w:val="24"/>
+        </w:rPr>
+        <w:t>f64</w:t>
+      </w:r>
+      <w:r>
+        <w:rPr>
+          <w:rFonts w:ascii="JetBrainsMono NF" w:hAnsi="JetBrainsMono NF" w:cs="JetBrainsMono NF"/>
+          <w:b/>
+          <w:bCs/>
+          <w:color w:val="FF99CC"/>
+          <w:sz w:val="24"/>
+          <w:szCs w:val="24"/>
+        </w:rPr>
+        <w:t>_</w:t>
+      </w:r>
+      <w:r>
+        <w:rPr>
+          <w:rFonts w:ascii="JetBrainsMono NF" w:hAnsi="JetBrainsMono NF" w:cs="JetBrainsMono NF"/>
+          <w:b/>
+          <w:bCs/>
+          <w:color w:val="FF99CC"/>
+          <w:sz w:val="24"/>
+          <w:szCs w:val="24"/>
+        </w:rPr>
+        <w:t xml:space="preserve">literal </w:t>
+      </w:r>
+    </w:p>
+    <w:p>
+      <w:pPr>
+        <w:pStyle w:val="Odstavecseseznamem"/>
+        <w:numPr>
+          <w:ilvl w:val="0"/>
+          <w:numId w:val="16"/>
+        </w:numPr>
+        <w:spacing w:line="240" w:lineRule="auto"/>
+        <w:ind w:left="0" w:hanging="142"/>
+        <w:contextualSpacing w:val="0"/>
+        <w:rPr>
+          <w:rFonts w:ascii="JetBrainsMono NF" w:hAnsi="JetBrainsMono NF" w:cs="JetBrainsMono NF"/>
+          <w:sz w:val="24"/>
+          <w:szCs w:val="24"/>
+          <w:lang w:eastAsia="cs-CZ"/>
+        </w:rPr>
+      </w:pPr>
+      <w:r>
+        <w:rPr>
+          <w:rFonts w:ascii="JetBrainsMono NF" w:hAnsi="JetBrainsMono NF" w:cs="JetBrainsMono NF"/>
+          <w:b/>
+          <w:color w:val="003DB8"/>
+          <w:sz w:val="24"/>
+          <w:szCs w:val="24"/>
+        </w:rPr>
+        <w:t>&lt;EXPR&gt;</w:t>
+      </w:r>
+      <w:r>
+        <w:rPr>
+          <w:rFonts w:ascii="JetBrainsMono NF" w:hAnsi="JetBrainsMono NF" w:cs="JetBrainsMono NF"/>
+          <w:sz w:val="24"/>
+          <w:szCs w:val="24"/>
+          <w:lang w:eastAsia="cs-CZ"/>
+        </w:rPr>
+        <w:t xml:space="preserve"> </w:t>
+      </w:r>
+      <w:r>
+        <w:rPr>
+          <w:rFonts w:ascii="JetBrainsMono NF" w:hAnsi="JetBrainsMono NF" w:cs="JetBrainsMono NF"/>
+          <w:sz w:val="24"/>
+          <w:szCs w:val="24"/>
+          <w:lang w:eastAsia="cs-CZ"/>
+        </w:rPr>
+        <w:t xml:space="preserve">➜ </w:t>
+      </w:r>
+      <w:r>
+        <w:rPr>
+          <w:rFonts w:ascii="JetBrainsMono NF" w:hAnsi="JetBrainsMono NF" w:cs="JetBrainsMono NF"/>
+          <w:b/>
+          <w:bCs/>
+          <w:color w:val="FF99CC"/>
+          <w:sz w:val="24"/>
+          <w:szCs w:val="24"/>
+        </w:rPr>
+        <w:t>u8</w:t>
+      </w:r>
+      <w:r>
+        <w:rPr>
+          <w:rFonts w:ascii="JetBrainsMono NF" w:hAnsi="JetBrainsMono NF" w:cs="JetBrainsMono NF"/>
+          <w:b/>
+          <w:bCs/>
+          <w:color w:val="FF99CC"/>
+          <w:sz w:val="24"/>
+          <w:szCs w:val="24"/>
+        </w:rPr>
+        <w:t>_</w:t>
+      </w:r>
+      <w:r>
+        <w:rPr>
+          <w:rFonts w:ascii="JetBrainsMono NF" w:hAnsi="JetBrainsMono NF" w:cs="JetBrainsMono NF"/>
+          <w:b/>
+          <w:bCs/>
+          <w:color w:val="FF99CC"/>
+          <w:sz w:val="24"/>
+          <w:szCs w:val="24"/>
+        </w:rPr>
+        <w:t>literal</w:t>
+      </w:r>
+    </w:p>
+    <w:p>
+      <w:pPr>
+        <w:pStyle w:val="Odstavecseseznamem"/>
+        <w:numPr>
+          <w:ilvl w:val="0"/>
+          <w:numId w:val="16"/>
+        </w:numPr>
+        <w:spacing w:line="240" w:lineRule="auto"/>
+        <w:ind w:left="0" w:hanging="142"/>
+        <w:contextualSpacing w:val="0"/>
+        <w:rPr>
+          <w:rFonts w:ascii="JetBrainsMono NF" w:hAnsi="JetBrainsMono NF" w:cs="JetBrainsMono NF"/>
+          <w:b/>
+          <w:bCs/>
+          <w:color w:val="FF99CC"/>
+          <w:sz w:val="24"/>
+          <w:szCs w:val="24"/>
+        </w:rPr>
+      </w:pPr>
+      <w:r>
+        <w:rPr>
+          <w:rFonts w:ascii="JetBrainsMono NF" w:hAnsi="JetBrainsMono NF" w:cs="JetBrainsMono NF"/>
+          <w:b/>
+          <w:color w:val="003DB8"/>
+          <w:sz w:val="24"/>
+          <w:szCs w:val="24"/>
+        </w:rPr>
+        <w:t>&lt;EXPR&gt;</w:t>
+      </w:r>
+      <w:r>
+        <w:rPr>
+          <w:rFonts w:ascii="JetBrainsMono NF" w:hAnsi="JetBrainsMono NF" w:cs="JetBrainsMono NF"/>
+          <w:sz w:val="24"/>
+          <w:szCs w:val="24"/>
+          <w:lang w:eastAsia="cs-CZ"/>
+        </w:rPr>
+        <w:t xml:space="preserve"> </w:t>
+      </w:r>
+      <w:r>
+        <w:rPr>
+          <w:rFonts w:ascii="JetBrainsMono NF" w:hAnsi="JetBrainsMono NF" w:cs="JetBrainsMono NF"/>
+          <w:sz w:val="24"/>
+          <w:szCs w:val="24"/>
+          <w:lang w:eastAsia="cs-CZ"/>
+        </w:rPr>
+        <w:t xml:space="preserve">➜ </w:t>
+      </w:r>
+      <w:r>
+        <w:rPr>
+          <w:rFonts w:ascii="JetBrainsMono NF" w:hAnsi="JetBrainsMono NF" w:cs="JetBrainsMono NF"/>
+          <w:b/>
+          <w:bCs/>
+          <w:color w:val="FF99CC"/>
+          <w:sz w:val="24"/>
+          <w:szCs w:val="24"/>
+        </w:rPr>
+        <w:t>null_</w:t>
+      </w:r>
+      <w:r>
+        <w:rPr>
+          <w:rFonts w:ascii="JetBrainsMono NF" w:hAnsi="JetBrainsMono NF" w:cs="JetBrainsMono NF"/>
+          <w:b/>
+          <w:bCs/>
+          <w:color w:val="FF99CC"/>
+          <w:sz w:val="24"/>
+          <w:szCs w:val="24"/>
+        </w:rPr>
+        <w:t xml:space="preserve">literal </w:t>
+      </w:r>
+    </w:p>
+    <w:p>
+      <w:pPr>
+        <w:pStyle w:val="Odstavecseseznamem"/>
+        <w:numPr>
+          <w:ilvl w:val="0"/>
+          <w:numId w:val="16"/>
+        </w:numPr>
+        <w:spacing w:line="240" w:lineRule="auto"/>
+        <w:ind w:left="0" w:hanging="142"/>
+        <w:contextualSpacing w:val="0"/>
+        <w:rPr>
+          <w:rFonts w:ascii="JetBrainsMono NF" w:hAnsi="JetBrainsMono NF" w:cs="JetBrainsMono NF"/>
+          <w:sz w:val="24"/>
+          <w:szCs w:val="24"/>
+          <w:lang w:eastAsia="cs-CZ"/>
+        </w:rPr>
+      </w:pPr>
+      <w:r>
+        <w:rPr>
+          <w:rFonts w:ascii="JetBrainsMono NF" w:hAnsi="JetBrainsMono NF" w:cs="JetBrainsMono NF"/>
+          <w:b/>
+          <w:color w:val="003DB8"/>
+          <w:sz w:val="24"/>
+          <w:szCs w:val="24"/>
+        </w:rPr>
+        <w:t>&lt;EXPR&gt;</w:t>
+      </w:r>
+      <w:r>
+        <w:rPr>
+          <w:rFonts w:ascii="JetBrainsMono NF" w:hAnsi="JetBrainsMono NF" w:cs="JetBrainsMono NF"/>
+          <w:sz w:val="24"/>
+          <w:szCs w:val="24"/>
+          <w:lang w:eastAsia="cs-CZ"/>
+        </w:rPr>
+        <w:t xml:space="preserve"> ➜ </w:t>
+      </w:r>
+      <w:r>
+        <w:rPr>
+          <w:rFonts w:ascii="JetBrainsMono NF" w:hAnsi="JetBrainsMono NF" w:cs="JetBrainsMono NF"/>
+          <w:b/>
+          <w:color w:val="0000FF"/>
+          <w:sz w:val="24"/>
+          <w:szCs w:val="24"/>
+        </w:rPr>
+        <w:t>&lt;EXPR&gt;</w:t>
+      </w:r>
+      <w:r>
+        <w:rPr>
+          <w:rFonts w:ascii="JetBrainsMono NF" w:hAnsi="JetBrainsMono NF" w:cs="JetBrainsMono NF"/>
+          <w:sz w:val="24"/>
+          <w:szCs w:val="24"/>
+          <w:lang w:eastAsia="cs-CZ"/>
+        </w:rPr>
+        <w:t xml:space="preserve"> </w:t>
+      </w:r>
+      <w:r>
+        <w:rPr>
+          <w:rFonts w:ascii="JetBrainsMono NF" w:hAnsi="JetBrainsMono NF" w:cs="JetBrainsMono NF"/>
+          <w:b/>
+          <w:bCs/>
+          <w:color w:val="FF0000"/>
+          <w:sz w:val="24"/>
+          <w:szCs w:val="24"/>
+        </w:rPr>
+        <w:t>+</w:t>
+      </w:r>
+      <w:r>
+        <w:rPr>
+          <w:rFonts w:ascii="JetBrainsMono NF" w:hAnsi="JetBrainsMono NF" w:cs="JetBrainsMono NF"/>
+          <w:sz w:val="24"/>
+          <w:szCs w:val="24"/>
+          <w:lang w:eastAsia="cs-CZ"/>
+        </w:rPr>
+        <w:t xml:space="preserve"> </w:t>
+      </w:r>
+      <w:r>
+        <w:rPr>
+          <w:rFonts w:ascii="JetBrainsMono NF" w:hAnsi="JetBrainsMono NF" w:cs="JetBrainsMono NF"/>
+          <w:b/>
+          <w:color w:val="0000FF"/>
+          <w:sz w:val="24"/>
+          <w:szCs w:val="24"/>
+        </w:rPr>
+        <w:t>&lt;EXPR&gt;</w:t>
+      </w:r>
+    </w:p>
+    <w:p>
+      <w:pPr>
+        <w:pStyle w:val="Odstavecseseznamem"/>
+        <w:numPr>
+          <w:ilvl w:val="0"/>
+          <w:numId w:val="16"/>
+        </w:numPr>
+        <w:spacing w:line="240" w:lineRule="auto"/>
+        <w:ind w:left="0" w:hanging="142"/>
+        <w:contextualSpacing w:val="0"/>
+        <w:rPr>
+          <w:rFonts w:ascii="JetBrainsMono NF" w:hAnsi="JetBrainsMono NF" w:cs="JetBrainsMono NF"/>
+          <w:sz w:val="24"/>
+          <w:szCs w:val="24"/>
+          <w:lang w:eastAsia="cs-CZ"/>
+        </w:rPr>
+      </w:pPr>
+      <w:r>
+        <w:rPr>
+          <w:rFonts w:ascii="JetBrainsMono NF" w:hAnsi="JetBrainsMono NF" w:cs="JetBrainsMono NF"/>
+          <w:b/>
+          <w:color w:val="003DB8"/>
+          <w:sz w:val="24"/>
+          <w:szCs w:val="24"/>
+        </w:rPr>
+        <w:t>&lt;EXPR&gt;</w:t>
+      </w:r>
+      <w:r>
+        <w:rPr>
+          <w:rFonts w:ascii="JetBrainsMono NF" w:hAnsi="JetBrainsMono NF" w:cs="JetBrainsMono NF"/>
+          <w:sz w:val="24"/>
+          <w:szCs w:val="24"/>
+          <w:lang w:eastAsia="cs-CZ"/>
+        </w:rPr>
+        <w:t xml:space="preserve"> </w:t>
+      </w:r>
+      <w:r>
+        <w:rPr>
+          <w:rFonts w:ascii="JetBrainsMono NF" w:hAnsi="JetBrainsMono NF" w:cs="JetBrainsMono NF"/>
+          <w:sz w:val="24"/>
+          <w:szCs w:val="24"/>
+          <w:lang w:eastAsia="cs-CZ"/>
+        </w:rPr>
+        <w:t xml:space="preserve">➜ </w:t>
+      </w:r>
+      <w:r>
+        <w:rPr>
+          <w:rFonts w:ascii="JetBrainsMono NF" w:hAnsi="JetBrainsMono NF" w:cs="JetBrainsMono NF"/>
+          <w:b/>
+          <w:color w:val="0000FF"/>
+          <w:sz w:val="24"/>
+          <w:szCs w:val="24"/>
+        </w:rPr>
+        <w:t>&lt;EXPR&gt;</w:t>
+      </w:r>
+      <w:r>
+        <w:rPr>
+          <w:rFonts w:ascii="JetBrainsMono NF" w:hAnsi="JetBrainsMono NF" w:cs="JetBrainsMono NF"/>
+          <w:sz w:val="24"/>
+          <w:szCs w:val="24"/>
+          <w:lang w:eastAsia="cs-CZ"/>
+        </w:rPr>
+        <w:t xml:space="preserve"> </w:t>
+      </w:r>
+      <w:r>
+        <w:rPr>
+          <w:rFonts w:ascii="JetBrainsMono NF" w:hAnsi="JetBrainsMono NF" w:cs="JetBrainsMono NF"/>
+          <w:b/>
+          <w:bCs/>
+          <w:color w:val="FF0000"/>
+          <w:sz w:val="24"/>
+          <w:szCs w:val="24"/>
+        </w:rPr>
+        <w:t>–</w:t>
+      </w:r>
+      <w:r>
+        <w:rPr>
+          <w:rFonts w:ascii="JetBrainsMono NF" w:hAnsi="JetBrainsMono NF" w:cs="JetBrainsMono NF"/>
+          <w:sz w:val="24"/>
+          <w:szCs w:val="24"/>
+          <w:lang w:eastAsia="cs-CZ"/>
+        </w:rPr>
+        <w:t xml:space="preserve"> </w:t>
+      </w:r>
+      <w:r>
+        <w:rPr>
+          <w:rFonts w:ascii="JetBrainsMono NF" w:hAnsi="JetBrainsMono NF" w:cs="JetBrainsMono NF"/>
+          <w:b/>
+          <w:color w:val="0000FF"/>
+          <w:sz w:val="24"/>
+          <w:szCs w:val="24"/>
+        </w:rPr>
+        <w:t>&lt;EXPR&gt;</w:t>
+      </w:r>
+    </w:p>
+    <w:p>
+      <w:pPr>
+        <w:pStyle w:val="Odstavecseseznamem"/>
+        <w:numPr>
+          <w:ilvl w:val="0"/>
+          <w:numId w:val="16"/>
+        </w:numPr>
+        <w:spacing w:line="240" w:lineRule="auto"/>
+        <w:ind w:left="0" w:hanging="142"/>
+        <w:contextualSpacing w:val="0"/>
+        <w:rPr>
+          <w:rFonts w:ascii="JetBrainsMono NF" w:hAnsi="JetBrainsMono NF" w:cs="JetBrainsMono NF"/>
+          <w:sz w:val="24"/>
+          <w:szCs w:val="24"/>
+          <w:lang w:eastAsia="cs-CZ"/>
+        </w:rPr>
+      </w:pPr>
+      <w:r>
+        <w:rPr>
+          <w:rFonts w:ascii="JetBrainsMono NF" w:hAnsi="JetBrainsMono NF" w:cs="JetBrainsMono NF"/>
+          <w:b/>
+          <w:color w:val="003DB8"/>
+          <w:sz w:val="24"/>
+          <w:szCs w:val="24"/>
+        </w:rPr>
+        <w:t>&lt;EXPR&gt;</w:t>
+      </w:r>
+      <w:r>
+        <w:rPr>
+          <w:rFonts w:ascii="JetBrainsMono NF" w:hAnsi="JetBrainsMono NF" w:cs="JetBrainsMono NF"/>
+          <w:sz w:val="24"/>
+          <w:szCs w:val="24"/>
+          <w:lang w:eastAsia="cs-CZ"/>
+        </w:rPr>
+        <w:t xml:space="preserve"> </w:t>
+      </w:r>
+      <w:r>
+        <w:rPr>
+          <w:rFonts w:ascii="JetBrainsMono NF" w:hAnsi="JetBrainsMono NF" w:cs="JetBrainsMono NF"/>
+          <w:sz w:val="24"/>
+          <w:szCs w:val="24"/>
+          <w:lang w:eastAsia="cs-CZ"/>
+        </w:rPr>
+        <w:t xml:space="preserve">➜ </w:t>
+      </w:r>
+      <w:r>
+        <w:rPr>
+          <w:rFonts w:ascii="JetBrainsMono NF" w:hAnsi="JetBrainsMono NF" w:cs="JetBrainsMono NF"/>
+          <w:b/>
+          <w:color w:val="0000FF"/>
+          <w:sz w:val="24"/>
+          <w:szCs w:val="24"/>
+        </w:rPr>
+        <w:t>&lt;EXPR&gt;</w:t>
+      </w:r>
+      <w:r>
+        <w:rPr>
+          <w:rFonts w:ascii="JetBrainsMono NF" w:hAnsi="JetBrainsMono NF" w:cs="JetBrainsMono NF"/>
+          <w:sz w:val="24"/>
+          <w:szCs w:val="24"/>
+          <w:lang w:eastAsia="cs-CZ"/>
+        </w:rPr>
+        <w:t xml:space="preserve"> </w:t>
+      </w:r>
+      <w:r>
+        <w:rPr>
+          <w:rFonts w:ascii="JetBrainsMono NF" w:hAnsi="JetBrainsMono NF" w:cs="JetBrainsMono NF"/>
+          <w:b/>
+          <w:bCs/>
+          <w:color w:val="FF0000"/>
+          <w:sz w:val="24"/>
+          <w:szCs w:val="24"/>
+        </w:rPr>
+        <w:t>*</w:t>
+      </w:r>
+      <w:r>
+        <w:rPr>
+          <w:rFonts w:ascii="JetBrainsMono NF" w:hAnsi="JetBrainsMono NF" w:cs="JetBrainsMono NF"/>
+          <w:sz w:val="24"/>
+          <w:szCs w:val="24"/>
+          <w:lang w:eastAsia="cs-CZ"/>
+        </w:rPr>
+        <w:t xml:space="preserve"> </w:t>
+      </w:r>
+      <w:r>
+        <w:rPr>
+          <w:rFonts w:ascii="JetBrainsMono NF" w:hAnsi="JetBrainsMono NF" w:cs="JetBrainsMono NF"/>
+          <w:b/>
+          <w:color w:val="0000FF"/>
+          <w:sz w:val="24"/>
+          <w:szCs w:val="24"/>
+        </w:rPr>
+        <w:t>&lt;EXPR&gt;</w:t>
+      </w:r>
+    </w:p>
+    <w:p>
+      <w:pPr>
+        <w:pStyle w:val="Odstavecseseznamem"/>
+        <w:numPr>
+          <w:ilvl w:val="0"/>
+          <w:numId w:val="16"/>
+        </w:numPr>
+        <w:spacing w:line="240" w:lineRule="auto"/>
+        <w:ind w:left="0" w:hanging="142"/>
+        <w:contextualSpacing w:val="0"/>
+        <w:rPr>
+          <w:rFonts w:ascii="JetBrainsMono NF" w:hAnsi="JetBrainsMono NF" w:cs="JetBrainsMono NF"/>
+          <w:sz w:val="24"/>
+          <w:szCs w:val="24"/>
+          <w:lang w:eastAsia="cs-CZ"/>
+        </w:rPr>
+      </w:pPr>
+      <w:r>
+        <w:rPr>
+          <w:rFonts w:ascii="JetBrainsMono NF" w:hAnsi="JetBrainsMono NF" w:cs="JetBrainsMono NF"/>
+          <w:b/>
+          <w:color w:val="003DB8"/>
+          <w:sz w:val="24"/>
+          <w:szCs w:val="24"/>
+        </w:rPr>
+        <w:t>&lt;EXPR&gt;</w:t>
+      </w:r>
+      <w:r>
+        <w:rPr>
+          <w:rFonts w:ascii="JetBrainsMono NF" w:hAnsi="JetBrainsMono NF" w:cs="JetBrainsMono NF"/>
+          <w:sz w:val="24"/>
+          <w:szCs w:val="24"/>
+          <w:lang w:eastAsia="cs-CZ"/>
+        </w:rPr>
+        <w:t xml:space="preserve"> </w:t>
+      </w:r>
+      <w:r>
+        <w:rPr>
+          <w:rFonts w:ascii="JetBrainsMono NF" w:hAnsi="JetBrainsMono NF" w:cs="JetBrainsMono NF"/>
+          <w:sz w:val="24"/>
+          <w:szCs w:val="24"/>
+          <w:lang w:eastAsia="cs-CZ"/>
+        </w:rPr>
+        <w:t xml:space="preserve">➜ </w:t>
+      </w:r>
+      <w:r>
+        <w:rPr>
+          <w:rFonts w:ascii="JetBrainsMono NF" w:hAnsi="JetBrainsMono NF" w:cs="JetBrainsMono NF"/>
+          <w:b/>
+          <w:color w:val="0000FF"/>
+          <w:sz w:val="24"/>
+          <w:szCs w:val="24"/>
+        </w:rPr>
+        <w:t>&lt;EXPR&gt;</w:t>
+      </w:r>
+      <w:r>
+        <w:rPr>
+          <w:rFonts w:ascii="JetBrainsMono NF" w:hAnsi="JetBrainsMono NF" w:cs="JetBrainsMono NF"/>
+          <w:sz w:val="24"/>
+          <w:szCs w:val="24"/>
+          <w:lang w:eastAsia="cs-CZ"/>
+        </w:rPr>
+        <w:t xml:space="preserve"> </w:t>
+      </w:r>
+      <w:r>
+        <w:rPr>
+          <w:rFonts w:ascii="JetBrainsMono NF" w:hAnsi="JetBrainsMono NF" w:cs="JetBrainsMono NF"/>
+          <w:b/>
+          <w:bCs/>
+          <w:color w:val="FF0000"/>
+          <w:sz w:val="24"/>
+          <w:szCs w:val="24"/>
+        </w:rPr>
+        <w:t>/</w:t>
+      </w:r>
+      <w:r>
+        <w:rPr>
+          <w:rFonts w:ascii="JetBrainsMono NF" w:hAnsi="JetBrainsMono NF" w:cs="JetBrainsMono NF"/>
+          <w:sz w:val="24"/>
+          <w:szCs w:val="24"/>
+          <w:lang w:eastAsia="cs-CZ"/>
+        </w:rPr>
+        <w:t xml:space="preserve"> </w:t>
+      </w:r>
+      <w:r>
+        <w:rPr>
+          <w:rFonts w:ascii="JetBrainsMono NF" w:hAnsi="JetBrainsMono NF" w:cs="JetBrainsMono NF"/>
+          <w:b/>
+          <w:color w:val="0000FF"/>
+          <w:sz w:val="24"/>
+          <w:szCs w:val="24"/>
+        </w:rPr>
+        <w:t>&lt;EXPR&gt;</w:t>
+      </w:r>
+    </w:p>
+    <w:p>
+      <w:pPr>
+        <w:pStyle w:val="Odstavecseseznamem"/>
+        <w:numPr>
+          <w:ilvl w:val="0"/>
+          <w:numId w:val="16"/>
+        </w:numPr>
+        <w:spacing w:line="240" w:lineRule="auto"/>
+        <w:ind w:left="0" w:hanging="142"/>
+        <w:contextualSpacing w:val="0"/>
+        <w:rPr>
+          <w:rFonts w:ascii="JetBrainsMono NF" w:hAnsi="JetBrainsMono NF" w:cs="JetBrainsMono NF"/>
+          <w:sz w:val="24"/>
+          <w:szCs w:val="24"/>
+          <w:lang w:eastAsia="cs-CZ"/>
+        </w:rPr>
+      </w:pPr>
+      <w:r>
+        <w:rPr>
+          <w:rFonts w:ascii="JetBrainsMono NF" w:hAnsi="JetBrainsMono NF" w:cs="JetBrainsMono NF"/>
+          <w:b/>
+          <w:color w:val="003DB8"/>
+          <w:sz w:val="24"/>
+          <w:szCs w:val="24"/>
+        </w:rPr>
+        <w:t>&lt;EXPR&gt;</w:t>
+      </w:r>
+      <w:r>
+        <w:rPr>
+          <w:rFonts w:ascii="JetBrainsMono NF" w:hAnsi="JetBrainsMono NF" w:cs="JetBrainsMono NF"/>
+          <w:sz w:val="24"/>
+          <w:szCs w:val="24"/>
+          <w:lang w:eastAsia="cs-CZ"/>
+        </w:rPr>
+        <w:t xml:space="preserve"> </w:t>
+      </w:r>
+      <w:r>
+        <w:rPr>
+          <w:rFonts w:ascii="JetBrainsMono NF" w:hAnsi="JetBrainsMono NF" w:cs="JetBrainsMono NF"/>
+          <w:sz w:val="24"/>
+          <w:szCs w:val="24"/>
+          <w:lang w:eastAsia="cs-CZ"/>
+        </w:rPr>
+        <w:t xml:space="preserve">➜ </w:t>
+      </w:r>
+      <w:r>
+        <w:rPr>
+          <w:rFonts w:ascii="JetBrainsMono NF" w:hAnsi="JetBrainsMono NF" w:cs="JetBrainsMono NF"/>
+          <w:b/>
+          <w:color w:val="0000FF"/>
+          <w:sz w:val="24"/>
+          <w:szCs w:val="24"/>
+        </w:rPr>
+        <w:t>&lt;EXPR&gt;</w:t>
+      </w:r>
+      <w:r>
+        <w:rPr>
+          <w:rFonts w:ascii="JetBrainsMono NF" w:hAnsi="JetBrainsMono NF" w:cs="JetBrainsMono NF"/>
+          <w:sz w:val="24"/>
+          <w:szCs w:val="24"/>
+          <w:lang w:eastAsia="cs-CZ"/>
+        </w:rPr>
+        <w:t xml:space="preserve"> </w:t>
+      </w:r>
+      <w:r>
+        <w:rPr>
+          <w:rFonts w:ascii="JetBrainsMono NF" w:hAnsi="JetBrainsMono NF" w:cs="JetBrainsMono NF"/>
+          <w:b/>
+          <w:bCs/>
+          <w:color w:val="FF0000"/>
+          <w:sz w:val="24"/>
+          <w:szCs w:val="24"/>
+        </w:rPr>
+        <w:t>==</w:t>
+      </w:r>
+      <w:r>
+        <w:rPr>
+          <w:rFonts w:ascii="JetBrainsMono NF" w:hAnsi="JetBrainsMono NF" w:cs="JetBrainsMono NF"/>
+          <w:sz w:val="24"/>
+          <w:szCs w:val="24"/>
+          <w:lang w:eastAsia="cs-CZ"/>
+        </w:rPr>
+        <w:t xml:space="preserve"> </w:t>
+      </w:r>
+      <w:r>
+        <w:rPr>
+          <w:rFonts w:ascii="JetBrainsMono NF" w:hAnsi="JetBrainsMono NF" w:cs="JetBrainsMono NF"/>
+          <w:b/>
+          <w:color w:val="0000FF"/>
+          <w:sz w:val="24"/>
+          <w:szCs w:val="24"/>
+        </w:rPr>
+        <w:t>&lt;EXPR&gt;</w:t>
+      </w:r>
+    </w:p>
+    <w:p>
+      <w:pPr>
+        <w:pStyle w:val="Odstavecseseznamem"/>
+        <w:numPr>
+          <w:ilvl w:val="0"/>
+          <w:numId w:val="16"/>
+        </w:numPr>
+        <w:spacing w:line="240" w:lineRule="auto"/>
+        <w:ind w:left="0" w:hanging="142"/>
+        <w:contextualSpacing w:val="0"/>
+        <w:rPr>
+          <w:rFonts w:ascii="JetBrainsMono NF" w:hAnsi="JetBrainsMono NF" w:cs="JetBrainsMono NF"/>
+          <w:sz w:val="24"/>
+          <w:szCs w:val="24"/>
+          <w:lang w:eastAsia="cs-CZ"/>
+        </w:rPr>
+      </w:pPr>
+      <w:r>
+        <w:rPr>
+          <w:rFonts w:ascii="JetBrainsMono NF" w:hAnsi="JetBrainsMono NF" w:cs="JetBrainsMono NF"/>
+          <w:b/>
+          <w:color w:val="003DB8"/>
+          <w:sz w:val="24"/>
+          <w:szCs w:val="24"/>
+        </w:rPr>
+        <w:t>&lt;EXPR&gt;</w:t>
+      </w:r>
+      <w:r>
+        <w:rPr>
+          <w:rFonts w:ascii="JetBrainsMono NF" w:hAnsi="JetBrainsMono NF" w:cs="JetBrainsMono NF"/>
+          <w:sz w:val="24"/>
+          <w:szCs w:val="24"/>
+          <w:lang w:eastAsia="cs-CZ"/>
+        </w:rPr>
+        <w:t xml:space="preserve"> </w:t>
+      </w:r>
+      <w:r>
+        <w:rPr>
+          <w:rFonts w:ascii="JetBrainsMono NF" w:hAnsi="JetBrainsMono NF" w:cs="JetBrainsMono NF"/>
+          <w:sz w:val="24"/>
+          <w:szCs w:val="24"/>
+          <w:lang w:eastAsia="cs-CZ"/>
+        </w:rPr>
+        <w:t xml:space="preserve">➜ </w:t>
+      </w:r>
+      <w:r>
+        <w:rPr>
+          <w:rFonts w:ascii="JetBrainsMono NF" w:hAnsi="JetBrainsMono NF" w:cs="JetBrainsMono NF"/>
+          <w:b/>
+          <w:color w:val="0000FF"/>
+          <w:sz w:val="24"/>
+          <w:szCs w:val="24"/>
+        </w:rPr>
+        <w:t>&lt;EXPR&gt;</w:t>
+      </w:r>
+      <w:r>
+        <w:rPr>
+          <w:rFonts w:ascii="JetBrainsMono NF" w:hAnsi="JetBrainsMono NF" w:cs="JetBrainsMono NF"/>
+          <w:sz w:val="24"/>
+          <w:szCs w:val="24"/>
+          <w:lang w:eastAsia="cs-CZ"/>
+        </w:rPr>
+        <w:t xml:space="preserve"> </w:t>
+      </w:r>
+      <w:r>
+        <w:rPr>
+          <w:rFonts w:ascii="JetBrainsMono NF" w:hAnsi="JetBrainsMono NF" w:cs="JetBrainsMono NF"/>
+          <w:b/>
+          <w:bCs/>
+          <w:color w:val="FF0000"/>
+          <w:sz w:val="24"/>
+          <w:szCs w:val="24"/>
+        </w:rPr>
+        <w:t>!=</w:t>
+      </w:r>
+      <w:r>
+        <w:rPr>
+          <w:rFonts w:ascii="JetBrainsMono NF" w:hAnsi="JetBrainsMono NF" w:cs="JetBrainsMono NF"/>
+          <w:sz w:val="24"/>
+          <w:szCs w:val="24"/>
+          <w:lang w:eastAsia="cs-CZ"/>
+        </w:rPr>
+        <w:t xml:space="preserve"> </w:t>
+      </w:r>
+      <w:r>
+        <w:rPr>
+          <w:rFonts w:ascii="JetBrainsMono NF" w:hAnsi="JetBrainsMono NF" w:cs="JetBrainsMono NF"/>
+          <w:b/>
+          <w:color w:val="0000FF"/>
+          <w:sz w:val="24"/>
+          <w:szCs w:val="24"/>
+        </w:rPr>
+        <w:t>&lt;EXPR&gt;</w:t>
+      </w:r>
+    </w:p>
+    <w:p>
+      <w:pPr>
+        <w:pStyle w:val="Odstavecseseznamem"/>
+        <w:numPr>
+          <w:ilvl w:val="0"/>
+          <w:numId w:val="16"/>
+        </w:numPr>
+        <w:spacing w:line="240" w:lineRule="auto"/>
+        <w:ind w:left="0" w:hanging="142"/>
+        <w:contextualSpacing w:val="0"/>
+        <w:rPr>
+          <w:rFonts w:ascii="JetBrainsMono NF" w:hAnsi="JetBrainsMono NF" w:cs="JetBrainsMono NF"/>
+          <w:sz w:val="24"/>
+          <w:szCs w:val="24"/>
+          <w:lang w:eastAsia="cs-CZ"/>
+        </w:rPr>
+      </w:pPr>
+      <w:r>
+        <w:rPr>
+          <w:rFonts w:ascii="JetBrainsMono NF" w:hAnsi="JetBrainsMono NF" w:cs="JetBrainsMono NF"/>
+          <w:b/>
+          <w:color w:val="003DB8"/>
+          <w:sz w:val="24"/>
+          <w:szCs w:val="24"/>
+        </w:rPr>
+        <w:t>&lt;EXPR&gt;</w:t>
+      </w:r>
+      <w:r>
+        <w:rPr>
+          <w:rFonts w:ascii="JetBrainsMono NF" w:hAnsi="JetBrainsMono NF" w:cs="JetBrainsMono NF"/>
+          <w:sz w:val="24"/>
+          <w:szCs w:val="24"/>
+          <w:lang w:eastAsia="cs-CZ"/>
+        </w:rPr>
+        <w:t xml:space="preserve"> </w:t>
+      </w:r>
+      <w:r>
+        <w:rPr>
+          <w:rFonts w:ascii="JetBrainsMono NF" w:hAnsi="JetBrainsMono NF" w:cs="JetBrainsMono NF"/>
+          <w:sz w:val="24"/>
+          <w:szCs w:val="24"/>
+          <w:lang w:eastAsia="cs-CZ"/>
+        </w:rPr>
+        <w:t xml:space="preserve">➜ </w:t>
+      </w:r>
+      <w:r>
+        <w:rPr>
+          <w:rFonts w:ascii="JetBrainsMono NF" w:hAnsi="JetBrainsMono NF" w:cs="JetBrainsMono NF"/>
+          <w:b/>
+          <w:color w:val="0000FF"/>
+          <w:sz w:val="24"/>
+          <w:szCs w:val="24"/>
+        </w:rPr>
+        <w:t>&lt;EXPR&gt;</w:t>
+      </w:r>
+      <w:r>
+        <w:rPr>
+          <w:rFonts w:ascii="JetBrainsMono NF" w:hAnsi="JetBrainsMono NF" w:cs="JetBrainsMono NF"/>
+          <w:sz w:val="24"/>
+          <w:szCs w:val="24"/>
+          <w:lang w:eastAsia="cs-CZ"/>
+        </w:rPr>
+        <w:t xml:space="preserve"> </w:t>
+      </w:r>
+      <w:r>
+        <w:rPr>
+          <w:rFonts w:ascii="JetBrainsMono NF" w:hAnsi="JetBrainsMono NF" w:cs="JetBrainsMono NF"/>
+          <w:b/>
+          <w:bCs/>
+          <w:color w:val="FF0000"/>
+          <w:sz w:val="24"/>
+          <w:szCs w:val="24"/>
+        </w:rPr>
+        <w:t>&lt;</w:t>
+      </w:r>
+      <w:r>
+        <w:rPr>
+          <w:rFonts w:ascii="JetBrainsMono NF" w:hAnsi="JetBrainsMono NF" w:cs="JetBrainsMono NF"/>
+          <w:sz w:val="24"/>
+          <w:szCs w:val="24"/>
+          <w:lang w:eastAsia="cs-CZ"/>
+        </w:rPr>
+        <w:t xml:space="preserve"> </w:t>
+      </w:r>
+      <w:r>
+        <w:rPr>
+          <w:rFonts w:ascii="JetBrainsMono NF" w:hAnsi="JetBrainsMono NF" w:cs="JetBrainsMono NF"/>
+          <w:b/>
+          <w:color w:val="0000FF"/>
+          <w:sz w:val="24"/>
+          <w:szCs w:val="24"/>
+        </w:rPr>
+        <w:t>&lt;EXPR&gt;</w:t>
+      </w:r>
+    </w:p>
+    <w:p>
+      <w:pPr>
+        <w:pStyle w:val="Odstavecseseznamem"/>
+        <w:numPr>
+          <w:ilvl w:val="0"/>
+          <w:numId w:val="16"/>
+        </w:numPr>
+        <w:spacing w:line="240" w:lineRule="auto"/>
+        <w:ind w:left="0" w:hanging="142"/>
+        <w:contextualSpacing w:val="0"/>
+        <w:rPr>
+          <w:rFonts w:ascii="JetBrainsMono NF" w:hAnsi="JetBrainsMono NF" w:cs="JetBrainsMono NF"/>
+          <w:sz w:val="24"/>
+          <w:szCs w:val="24"/>
+          <w:lang w:eastAsia="cs-CZ"/>
+        </w:rPr>
+      </w:pPr>
+      <w:r>
+        <w:rPr>
+          <w:rFonts w:ascii="JetBrainsMono NF" w:hAnsi="JetBrainsMono NF" w:cs="JetBrainsMono NF"/>
+          <w:b/>
+          <w:color w:val="003DB8"/>
+          <w:sz w:val="24"/>
+          <w:szCs w:val="24"/>
+        </w:rPr>
+        <w:t>&lt;EXPR&gt;</w:t>
+      </w:r>
+      <w:r>
+        <w:rPr>
+          <w:rFonts w:ascii="JetBrainsMono NF" w:hAnsi="JetBrainsMono NF" w:cs="JetBrainsMono NF"/>
+          <w:sz w:val="24"/>
+          <w:szCs w:val="24"/>
+          <w:lang w:eastAsia="cs-CZ"/>
+        </w:rPr>
+        <w:t xml:space="preserve"> </w:t>
+      </w:r>
+      <w:r>
+        <w:rPr>
+          <w:rFonts w:ascii="JetBrainsMono NF" w:hAnsi="JetBrainsMono NF" w:cs="JetBrainsMono NF"/>
+          <w:sz w:val="24"/>
+          <w:szCs w:val="24"/>
+          <w:lang w:eastAsia="cs-CZ"/>
+        </w:rPr>
+        <w:t xml:space="preserve">➜ </w:t>
+      </w:r>
+      <w:r>
+        <w:rPr>
+          <w:rFonts w:ascii="JetBrainsMono NF" w:hAnsi="JetBrainsMono NF" w:cs="JetBrainsMono NF"/>
+          <w:b/>
+          <w:color w:val="0000FF"/>
+          <w:sz w:val="24"/>
+          <w:szCs w:val="24"/>
+        </w:rPr>
+        <w:t>&lt;EXPR&gt;</w:t>
+      </w:r>
+      <w:r>
+        <w:rPr>
+          <w:rFonts w:ascii="JetBrainsMono NF" w:hAnsi="JetBrainsMono NF" w:cs="JetBrainsMono NF"/>
+          <w:sz w:val="24"/>
+          <w:szCs w:val="24"/>
+          <w:lang w:eastAsia="cs-CZ"/>
+        </w:rPr>
+        <w:t xml:space="preserve"> </w:t>
+      </w:r>
+      <w:r>
+        <w:rPr>
+          <w:rFonts w:ascii="JetBrainsMono NF" w:hAnsi="JetBrainsMono NF" w:cs="JetBrainsMono NF"/>
+          <w:b/>
+          <w:bCs/>
+          <w:color w:val="FF0000"/>
+          <w:sz w:val="24"/>
+          <w:szCs w:val="24"/>
+        </w:rPr>
+        <w:t>&gt;</w:t>
+      </w:r>
+      <w:r>
+        <w:rPr>
+          <w:rFonts w:ascii="JetBrainsMono NF" w:hAnsi="JetBrainsMono NF" w:cs="JetBrainsMono NF"/>
+          <w:sz w:val="24"/>
+          <w:szCs w:val="24"/>
+          <w:lang w:eastAsia="cs-CZ"/>
+        </w:rPr>
+        <w:t xml:space="preserve"> </w:t>
+      </w:r>
+      <w:r>
+        <w:rPr>
+          <w:rFonts w:ascii="JetBrainsMono NF" w:hAnsi="JetBrainsMono NF" w:cs="JetBrainsMono NF"/>
+          <w:b/>
+          <w:color w:val="0000FF"/>
+          <w:sz w:val="24"/>
+          <w:szCs w:val="24"/>
+        </w:rPr>
+        <w:t>&lt;EXPR&gt;</w:t>
+      </w:r>
+    </w:p>
+    <w:p>
+      <w:pPr>
+        <w:pStyle w:val="Odstavecseseznamem"/>
+        <w:numPr>
+          <w:ilvl w:val="0"/>
+          <w:numId w:val="16"/>
+        </w:numPr>
+        <w:spacing w:line="240" w:lineRule="auto"/>
+        <w:ind w:left="0" w:hanging="142"/>
+        <w:contextualSpacing w:val="0"/>
+        <w:rPr>
+          <w:rFonts w:ascii="JetBrainsMono NF" w:hAnsi="JetBrainsMono NF" w:cs="JetBrainsMono NF"/>
+          <w:sz w:val="24"/>
+          <w:szCs w:val="24"/>
+          <w:lang w:eastAsia="cs-CZ"/>
+        </w:rPr>
+      </w:pPr>
+      <w:r>
+        <w:rPr>
+          <w:rFonts w:ascii="JetBrainsMono NF" w:hAnsi="JetBrainsMono NF" w:cs="JetBrainsMono NF"/>
+          <w:b/>
+          <w:color w:val="003DB8"/>
+          <w:sz w:val="24"/>
+          <w:szCs w:val="24"/>
+        </w:rPr>
+        <w:t>&lt;EXPR&gt;</w:t>
+      </w:r>
+      <w:r>
+        <w:rPr>
+          <w:rFonts w:ascii="JetBrainsMono NF" w:hAnsi="JetBrainsMono NF" w:cs="JetBrainsMono NF"/>
+          <w:sz w:val="24"/>
+          <w:szCs w:val="24"/>
+          <w:lang w:eastAsia="cs-CZ"/>
+        </w:rPr>
+        <w:t xml:space="preserve"> </w:t>
+      </w:r>
+      <w:r>
+        <w:rPr>
+          <w:rFonts w:ascii="JetBrainsMono NF" w:hAnsi="JetBrainsMono NF" w:cs="JetBrainsMono NF"/>
+          <w:sz w:val="24"/>
+          <w:szCs w:val="24"/>
+          <w:lang w:eastAsia="cs-CZ"/>
+        </w:rPr>
+        <w:t xml:space="preserve">➜ </w:t>
+      </w:r>
+      <w:r>
+        <w:rPr>
+          <w:rFonts w:ascii="JetBrainsMono NF" w:hAnsi="JetBrainsMono NF" w:cs="JetBrainsMono NF"/>
+          <w:b/>
+          <w:color w:val="0000FF"/>
+          <w:sz w:val="24"/>
+          <w:szCs w:val="24"/>
+        </w:rPr>
+        <w:t>&lt;EXPR&gt;</w:t>
+      </w:r>
+      <w:r>
+        <w:rPr>
+          <w:rFonts w:ascii="JetBrainsMono NF" w:hAnsi="JetBrainsMono NF" w:cs="JetBrainsMono NF"/>
+          <w:sz w:val="24"/>
+          <w:szCs w:val="24"/>
+          <w:lang w:eastAsia="cs-CZ"/>
+        </w:rPr>
+        <w:t xml:space="preserve"> </w:t>
+      </w:r>
+      <w:r>
+        <w:rPr>
+          <w:rFonts w:ascii="JetBrainsMono NF" w:hAnsi="JetBrainsMono NF" w:cs="JetBrainsMono NF"/>
+          <w:b/>
+          <w:bCs/>
+          <w:color w:val="FF0000"/>
+          <w:sz w:val="24"/>
+          <w:szCs w:val="24"/>
+        </w:rPr>
+        <w:t>&lt;=</w:t>
+      </w:r>
+      <w:r>
+        <w:rPr>
+          <w:rFonts w:ascii="JetBrainsMono NF" w:hAnsi="JetBrainsMono NF" w:cs="JetBrainsMono NF"/>
+          <w:sz w:val="24"/>
+          <w:szCs w:val="24"/>
+          <w:lang w:eastAsia="cs-CZ"/>
+        </w:rPr>
+        <w:t xml:space="preserve"> </w:t>
+      </w:r>
+      <w:r>
+        <w:rPr>
+          <w:rFonts w:ascii="JetBrainsMono NF" w:hAnsi="JetBrainsMono NF" w:cs="JetBrainsMono NF"/>
+          <w:b/>
+          <w:color w:val="0000FF"/>
+          <w:sz w:val="24"/>
+          <w:szCs w:val="24"/>
+        </w:rPr>
+        <w:t>&lt;EXPR&gt;</w:t>
+      </w:r>
+    </w:p>
+    <w:p>
+      <w:pPr>
+        <w:pStyle w:val="Odstavecseseznamem"/>
+        <w:numPr>
+          <w:ilvl w:val="0"/>
+          <w:numId w:val="16"/>
+        </w:numPr>
+        <w:spacing w:line="240" w:lineRule="auto"/>
+        <w:ind w:left="0" w:hanging="142"/>
+        <w:contextualSpacing w:val="0"/>
+        <w:rPr>
+          <w:rFonts w:ascii="JetBrainsMono NF" w:hAnsi="JetBrainsMono NF" w:cs="JetBrainsMono NF"/>
+          <w:sz w:val="24"/>
+          <w:szCs w:val="24"/>
+          <w:lang w:eastAsia="cs-CZ"/>
+        </w:rPr>
+      </w:pPr>
+      <w:r>
+        <w:rPr>
+          <w:rFonts w:ascii="JetBrainsMono NF" w:hAnsi="JetBrainsMono NF" w:cs="JetBrainsMono NF"/>
+          <w:b/>
+          <w:color w:val="003DB8"/>
+          <w:sz w:val="24"/>
+          <w:szCs w:val="24"/>
+        </w:rPr>
+        <w:t>&lt;EXPR&gt;</w:t>
+      </w:r>
+      <w:r>
+        <w:rPr>
+          <w:rFonts w:ascii="JetBrainsMono NF" w:hAnsi="JetBrainsMono NF" w:cs="JetBrainsMono NF"/>
+          <w:sz w:val="24"/>
+          <w:szCs w:val="24"/>
+          <w:lang w:eastAsia="cs-CZ"/>
+        </w:rPr>
+        <w:t xml:space="preserve"> </w:t>
+      </w:r>
+      <w:r>
+        <w:rPr>
+          <w:rFonts w:ascii="JetBrainsMono NF" w:hAnsi="JetBrainsMono NF" w:cs="JetBrainsMono NF"/>
+          <w:sz w:val="24"/>
+          <w:szCs w:val="24"/>
+          <w:lang w:eastAsia="cs-CZ"/>
+        </w:rPr>
+        <w:t xml:space="preserve">➜ </w:t>
+      </w:r>
+      <w:r>
+        <w:rPr>
+          <w:rFonts w:ascii="JetBrainsMono NF" w:hAnsi="JetBrainsMono NF" w:cs="JetBrainsMono NF"/>
+          <w:b/>
+          <w:color w:val="0000FF"/>
+          <w:sz w:val="24"/>
+          <w:szCs w:val="24"/>
+        </w:rPr>
+        <w:t>&lt;EXPR&gt;</w:t>
+      </w:r>
+      <w:r>
+        <w:rPr>
+          <w:rFonts w:ascii="JetBrainsMono NF" w:hAnsi="JetBrainsMono NF" w:cs="JetBrainsMono NF"/>
+          <w:sz w:val="24"/>
+          <w:szCs w:val="24"/>
+          <w:lang w:eastAsia="cs-CZ"/>
+        </w:rPr>
+        <w:t xml:space="preserve"> </w:t>
+      </w:r>
+      <w:r>
+        <w:rPr>
+          <w:rFonts w:ascii="JetBrainsMono NF" w:hAnsi="JetBrainsMono NF" w:cs="JetBrainsMono NF"/>
+          <w:b/>
+          <w:bCs/>
+          <w:color w:val="FF0000"/>
+          <w:sz w:val="24"/>
+          <w:szCs w:val="24"/>
+        </w:rPr>
+        <w:t>&gt;=</w:t>
+      </w:r>
+      <w:r>
+        <w:rPr>
+          <w:rFonts w:ascii="JetBrainsMono NF" w:hAnsi="JetBrainsMono NF" w:cs="JetBrainsMono NF"/>
+          <w:sz w:val="24"/>
+          <w:szCs w:val="24"/>
+          <w:lang w:eastAsia="cs-CZ"/>
+        </w:rPr>
+        <w:t xml:space="preserve"> </w:t>
+      </w:r>
+      <w:r>
+        <w:rPr>
+          <w:rFonts w:ascii="JetBrainsMono NF" w:hAnsi="JetBrainsMono NF" w:cs="JetBrainsMono NF"/>
+          <w:b/>
+          <w:color w:val="0000FF"/>
+          <w:sz w:val="24"/>
+          <w:szCs w:val="24"/>
+        </w:rPr>
+        <w:t>&lt;EXPR&gt;</w:t>
+      </w:r>
+    </w:p>
+    <w:p>
+      <w:pPr>
+        <w:pStyle w:val="Odstavecseseznamem"/>
+        <w:numPr>
+          <w:ilvl w:val="0"/>
+          <w:numId w:val="16"/>
+        </w:numPr>
+        <w:spacing w:line="240" w:lineRule="auto"/>
+        <w:ind w:left="0" w:hanging="142"/>
+        <w:contextualSpacing w:val="0"/>
+        <w:rPr>
+          <w:rFonts w:ascii="JetBrainsMono NF" w:hAnsi="JetBrainsMono NF" w:cs="JetBrainsMono NF"/>
+          <w:sz w:val="24"/>
+          <w:szCs w:val="24"/>
+          <w:lang w:eastAsia="cs-CZ"/>
+        </w:rPr>
+      </w:pPr>
+      <w:r>
+        <w:rPr>
+          <w:rFonts w:ascii="JetBrainsMono NF" w:hAnsi="JetBrainsMono NF" w:cs="JetBrainsMono NF"/>
+          <w:b/>
+          <w:color w:val="003DB8"/>
+          <w:sz w:val="24"/>
+          <w:szCs w:val="24"/>
+        </w:rPr>
+        <w:t>&lt;EXPR&gt;</w:t>
+      </w:r>
+      <w:r>
+        <w:rPr>
+          <w:rFonts w:ascii="JetBrainsMono NF" w:hAnsi="JetBrainsMono NF" w:cs="JetBrainsMono NF"/>
+          <w:sz w:val="24"/>
+          <w:szCs w:val="24"/>
+          <w:lang w:eastAsia="cs-CZ"/>
+        </w:rPr>
+        <w:t xml:space="preserve"> </w:t>
+      </w:r>
+      <w:r>
+        <w:rPr>
+          <w:rFonts w:ascii="JetBrainsMono NF" w:hAnsi="JetBrainsMono NF" w:cs="JetBrainsMono NF"/>
+          <w:sz w:val="24"/>
+          <w:szCs w:val="24"/>
+          <w:lang w:eastAsia="cs-CZ"/>
+        </w:rPr>
+        <w:t xml:space="preserve">➜ </w:t>
+      </w:r>
+      <w:r>
+        <w:rPr>
+          <w:rFonts w:ascii="JetBrainsMono NF" w:hAnsi="JetBrainsMono NF" w:cs="JetBrainsMono NF"/>
+          <w:b/>
+          <w:bCs/>
+          <w:color w:val="FF0000"/>
+          <w:sz w:val="24"/>
+          <w:szCs w:val="24"/>
+        </w:rPr>
+        <w:t>(</w:t>
+      </w:r>
+      <w:r>
+        <w:rPr>
+          <w:rFonts w:ascii="JetBrainsMono NF" w:hAnsi="JetBrainsMono NF" w:cs="JetBrainsMono NF"/>
+          <w:sz w:val="24"/>
+          <w:szCs w:val="24"/>
+          <w:lang w:eastAsia="cs-CZ"/>
+        </w:rPr>
+        <w:t xml:space="preserve"> </w:t>
+      </w:r>
+      <w:r>
+        <w:rPr>
+          <w:rFonts w:ascii="JetBrainsMono NF" w:hAnsi="JetBrainsMono NF" w:cs="JetBrainsMono NF"/>
+          <w:b/>
+          <w:color w:val="0000FF"/>
+          <w:sz w:val="24"/>
+          <w:szCs w:val="24"/>
+        </w:rPr>
+        <w:t>&lt;EXPR&gt;</w:t>
+      </w:r>
+      <w:r>
+        <w:rPr>
+          <w:rFonts w:ascii="JetBrainsMono NF" w:hAnsi="JetBrainsMono NF" w:cs="JetBrainsMono NF"/>
+          <w:sz w:val="24"/>
+          <w:szCs w:val="24"/>
+          <w:lang w:eastAsia="cs-CZ"/>
+        </w:rPr>
+        <w:t xml:space="preserve"> </w:t>
+      </w:r>
+      <w:r>
+        <w:rPr>
+          <w:rFonts w:ascii="JetBrainsMono NF" w:hAnsi="JetBrainsMono NF" w:cs="JetBrainsMono NF"/>
+          <w:b/>
+          <w:bCs/>
+          <w:color w:val="FF0000"/>
+          <w:sz w:val="24"/>
+          <w:szCs w:val="24"/>
+        </w:rPr>
+        <w:t>)</w:t>
+      </w:r>
+    </w:p>
+    <w:p>
+      <w:pPr>
+        <w:pStyle w:val="Odstavecseseznamem"/>
+        <w:numPr>
+          <w:ilvl w:val="0"/>
+          <w:numId w:val="16"/>
+        </w:numPr>
+        <w:spacing w:line="240" w:lineRule="auto"/>
+        <w:ind w:left="0" w:hanging="142"/>
+        <w:contextualSpacing w:val="0"/>
+        <w:rPr>
+          <w:rFonts w:ascii="JetBrainsMono NF" w:hAnsi="JetBrainsMono NF" w:cs="JetBrainsMono NF"/>
+          <w:sz w:val="24"/>
+          <w:szCs w:val="24"/>
+          <w:lang w:eastAsia="cs-CZ"/>
+        </w:rPr>
+      </w:pPr>
+      <w:r>
+        <w:rPr>
+          <w:rFonts w:ascii="JetBrainsMono NF" w:hAnsi="JetBrainsMono NF" w:cs="JetBrainsMono NF"/>
+          <w:b/>
+          <w:color w:val="003DB8"/>
+          <w:sz w:val="24"/>
+          <w:szCs w:val="24"/>
+        </w:rPr>
+        <w:t>&lt;EXPR&gt;</w:t>
+      </w:r>
+      <w:r>
+        <w:rPr>
+          <w:rFonts w:ascii="JetBrainsMono NF" w:hAnsi="JetBrainsMono NF" w:cs="JetBrainsMono NF"/>
+          <w:sz w:val="24"/>
+          <w:szCs w:val="24"/>
+          <w:lang w:eastAsia="cs-CZ"/>
+        </w:rPr>
+        <w:t xml:space="preserve"> ➜ </w:t>
+      </w:r>
+      <w:r>
+        <w:rPr>
+          <w:rFonts w:ascii="JetBrainsMono NF" w:hAnsi="JetBrainsMono NF" w:cs="JetBrainsMono NF"/>
+          <w:b/>
+          <w:bCs/>
+          <w:color w:val="FF0000"/>
+          <w:sz w:val="24"/>
+          <w:szCs w:val="24"/>
+        </w:rPr>
+        <w:t>id (</w:t>
+      </w:r>
+      <w:r>
+        <w:rPr>
+          <w:rFonts w:ascii="JetBrainsMono NF" w:hAnsi="JetBrainsMono NF" w:cs="JetBrainsMono NF"/>
+          <w:sz w:val="24"/>
+          <w:szCs w:val="24"/>
+          <w:lang w:eastAsia="cs-CZ"/>
+        </w:rPr>
+        <w:t xml:space="preserve"> </w:t>
+      </w:r>
+      <w:r>
+        <w:rPr>
+          <w:rFonts w:ascii="JetBrainsMono NF" w:hAnsi="JetBrainsMono NF" w:cs="JetBrainsMono NF"/>
+          <w:b/>
+          <w:color w:val="0000FF"/>
+          <w:sz w:val="24"/>
+          <w:szCs w:val="24"/>
+        </w:rPr>
+        <w:t>&lt;ARGUMENTS&gt;</w:t>
+      </w:r>
+      <w:r>
+        <w:rPr>
+          <w:rFonts w:ascii="JetBrainsMono NF" w:hAnsi="JetBrainsMono NF" w:cs="JetBrainsMono NF"/>
+          <w:sz w:val="24"/>
+          <w:szCs w:val="24"/>
+          <w:lang w:eastAsia="cs-CZ"/>
+        </w:rPr>
+        <w:t xml:space="preserve"> </w:t>
+      </w:r>
+      <w:r>
+        <w:rPr>
+          <w:rFonts w:ascii="JetBrainsMono NF" w:hAnsi="JetBrainsMono NF" w:cs="JetBrainsMono NF"/>
+          <w:b/>
+          <w:bCs/>
+          <w:color w:val="FF0000"/>
+          <w:sz w:val="24"/>
+          <w:szCs w:val="24"/>
+        </w:rPr>
+        <w:t>)</w:t>
+      </w:r>
+      <w:r>
+        <w:rPr>
+          <w:rFonts w:ascii="JetBrainsMono NF" w:hAnsi="JetBrainsMono NF" w:cs="JetBrainsMono NF"/>
+          <w:sz w:val="24"/>
+          <w:szCs w:val="24"/>
+          <w:lang w:eastAsia="cs-CZ"/>
+        </w:rPr>
+        <w:t xml:space="preserve">   </w:t>
+      </w:r>
+    </w:p>
+    <w:p>
+      <w:pPr>
+        <w:pStyle w:val="Odstavecseseznamem"/>
+        <w:numPr>
+          <w:ilvl w:val="0"/>
+          <w:numId w:val="16"/>
+        </w:numPr>
+        <w:spacing w:line="240" w:lineRule="auto"/>
+        <w:ind w:left="0" w:hanging="142"/>
+        <w:contextualSpacing w:val="0"/>
+        <w:rPr>
+          <w:rFonts w:ascii="JetBrainsMono NF" w:hAnsi="JetBrainsMono NF" w:cs="JetBrainsMono NF"/>
+          <w:sz w:val="24"/>
+          <w:szCs w:val="24"/>
+          <w:lang w:eastAsia="cs-CZ"/>
+        </w:rPr>
+      </w:pPr>
+      <w:r>
+        <w:rPr>
+          <w:rFonts w:ascii="JetBrainsMono NF" w:hAnsi="JetBrainsMono NF" w:cs="JetBrainsMono NF"/>
+          <w:b/>
+          <w:color w:val="003DB8"/>
+          <w:sz w:val="24"/>
+          <w:szCs w:val="24"/>
+        </w:rPr>
+        <w:t>&lt;EXPR&gt;</w:t>
+      </w:r>
+      <w:r>
+        <w:rPr>
+          <w:rFonts w:ascii="JetBrainsMono NF" w:hAnsi="JetBrainsMono NF" w:cs="JetBrainsMono NF"/>
+          <w:sz w:val="24"/>
+          <w:szCs w:val="24"/>
+          <w:lang w:eastAsia="cs-CZ"/>
+        </w:rPr>
+        <w:t xml:space="preserve"> </w:t>
+      </w:r>
+      <w:r>
+        <w:rPr>
+          <w:rFonts w:ascii="JetBrainsMono NF" w:hAnsi="JetBrainsMono NF" w:cs="JetBrainsMono NF"/>
+          <w:sz w:val="24"/>
+          <w:szCs w:val="24"/>
+          <w:lang w:eastAsia="cs-CZ"/>
+        </w:rPr>
+        <w:t xml:space="preserve">➜ </w:t>
+      </w:r>
+      <w:r>
+        <w:rPr>
+          <w:rFonts w:ascii="JetBrainsMono NF" w:hAnsi="JetBrainsMono NF" w:cs="JetBrainsMono NF"/>
+          <w:b/>
+          <w:bCs/>
+          <w:color w:val="FF0000"/>
+          <w:sz w:val="24"/>
+          <w:szCs w:val="24"/>
+        </w:rPr>
+        <w:t>ifj . id (</w:t>
+      </w:r>
+      <w:r>
+        <w:rPr>
+          <w:rFonts w:ascii="JetBrainsMono NF" w:hAnsi="JetBrainsMono NF" w:cs="JetBrainsMono NF"/>
+          <w:sz w:val="24"/>
+          <w:szCs w:val="24"/>
+          <w:lang w:eastAsia="cs-CZ"/>
+        </w:rPr>
+        <w:t xml:space="preserve"> </w:t>
+      </w:r>
+      <w:r>
+        <w:rPr>
+          <w:rFonts w:ascii="JetBrainsMono NF" w:hAnsi="JetBrainsMono NF" w:cs="JetBrainsMono NF"/>
+          <w:b/>
+          <w:color w:val="0000FF"/>
+          <w:sz w:val="24"/>
+          <w:szCs w:val="24"/>
+        </w:rPr>
+        <w:t>&lt;ARGUMENTS&gt;</w:t>
+      </w:r>
+      <w:r>
+        <w:rPr>
+          <w:rFonts w:ascii="JetBrainsMono NF" w:hAnsi="JetBrainsMono NF" w:cs="JetBrainsMono NF"/>
+          <w:sz w:val="24"/>
+          <w:szCs w:val="24"/>
+          <w:lang w:eastAsia="cs-CZ"/>
+        </w:rPr>
+        <w:t xml:space="preserve"> </w:t>
+      </w:r>
+      <w:r>
+        <w:rPr>
+          <w:rFonts w:ascii="JetBrainsMono NF" w:hAnsi="JetBrainsMono NF" w:cs="JetBrainsMono NF"/>
+          <w:b/>
+          <w:bCs/>
+          <w:color w:val="FF0000"/>
+          <w:sz w:val="24"/>
+          <w:szCs w:val="24"/>
+        </w:rPr>
+        <w:t xml:space="preserve">) </w:t>
+      </w:r>
+    </w:p>
+    <w:p>
+      <w:pPr>
+        <w:pStyle w:val="Odstavecseseznamem"/>
+        <w:numPr>
+          <w:ilvl w:val="0"/>
+          <w:numId w:val="16"/>
+        </w:numPr>
+        <w:spacing w:line="240" w:lineRule="auto"/>
+        <w:ind w:left="0" w:hanging="142"/>
+        <w:contextualSpacing w:val="0"/>
+        <w:rPr>
+          <w:rFonts w:ascii="JetBrainsMono NF" w:hAnsi="JetBrainsMono NF" w:cs="JetBrainsMono NF"/>
+          <w:b/>
+          <w:color w:val="0000FF"/>
+          <w:sz w:val="24"/>
+          <w:szCs w:val="24"/>
+        </w:rPr>
+      </w:pPr>
+      <w:r>
+        <w:rPr>
+          <w:rFonts w:ascii="JetBrainsMono NF" w:hAnsi="JetBrainsMono NF" w:cs="JetBrainsMono NF"/>
+          <w:b/>
+          <w:color w:val="003DB8"/>
+          <w:sz w:val="24"/>
+          <w:szCs w:val="24"/>
+        </w:rPr>
+        <w:t>&lt;ARGUMENTS&gt;</w:t>
+      </w:r>
+      <w:r>
+        <w:rPr>
+          <w:rFonts w:ascii="JetBrainsMono NF" w:hAnsi="JetBrainsMono NF" w:cs="JetBrainsMono NF"/>
+          <w:sz w:val="24"/>
+          <w:szCs w:val="24"/>
+          <w:lang w:eastAsia="cs-CZ"/>
+        </w:rPr>
+        <w:t xml:space="preserve"> </w:t>
+      </w:r>
+      <w:r>
+        <w:rPr>
+          <w:rFonts w:ascii="JetBrainsMono NF" w:hAnsi="JetBrainsMono NF" w:cs="JetBrainsMono NF"/>
+          <w:sz w:val="24"/>
+          <w:szCs w:val="24"/>
+          <w:lang w:eastAsia="cs-CZ"/>
+        </w:rPr>
+        <w:t>➜</w:t>
+      </w:r>
+      <w:r>
+        <w:rPr>
+          <w:rFonts w:ascii="JetBrainsMono NF" w:hAnsi="JetBrainsMono NF" w:cs="JetBrainsMono NF"/>
+          <w:sz w:val="24"/>
+          <w:szCs w:val="24"/>
+          <w:lang w:eastAsia="cs-CZ"/>
+        </w:rPr>
+        <w:t xml:space="preserve"> </w:t>
+      </w:r>
+      <w:r>
+        <w:rPr>
+          <w:rFonts w:ascii="JetBrainsMono NF" w:hAnsi="JetBrainsMono NF" w:cs="JetBrainsMono NF"/>
+          <w:b/>
+          <w:color w:val="0000FF"/>
+          <w:sz w:val="24"/>
+          <w:szCs w:val="24"/>
+        </w:rPr>
+        <w:t>&lt;ARG_LIST&gt;  </w:t>
+      </w:r>
+    </w:p>
+    <w:p>
+      <w:pPr>
+        <w:pStyle w:val="Odstavecseseznamem"/>
+        <w:numPr>
+          <w:ilvl w:val="0"/>
+          <w:numId w:val="16"/>
+        </w:numPr>
+        <w:spacing w:line="240" w:lineRule="auto"/>
+        <w:ind w:left="0" w:hanging="142"/>
+        <w:contextualSpacing w:val="0"/>
+        <w:rPr>
+          <w:rFonts w:ascii="JetBrainsMono NF" w:hAnsi="JetBrainsMono NF" w:cs="JetBrainsMono NF"/>
+          <w:b/>
+          <w:color w:val="0000FF"/>
+          <w:sz w:val="24"/>
+          <w:szCs w:val="24"/>
+        </w:rPr>
+      </w:pPr>
+      <w:r>
+        <w:rPr>
+          <w:rFonts w:ascii="JetBrainsMono NF" w:hAnsi="JetBrainsMono NF" w:cs="JetBrainsMono NF"/>
+          <w:b/>
+          <w:color w:val="003DB8"/>
+          <w:sz w:val="24"/>
+          <w:szCs w:val="24"/>
+        </w:rPr>
+        <w:t>&lt;ARG_LIST&gt;</w:t>
+      </w:r>
+      <w:r>
+        <w:rPr>
+          <w:rFonts w:ascii="JetBrainsMono NF" w:hAnsi="JetBrainsMono NF" w:cs="JetBrainsMono NF"/>
+          <w:sz w:val="24"/>
+          <w:szCs w:val="24"/>
+          <w:lang w:eastAsia="cs-CZ"/>
+        </w:rPr>
+        <w:t xml:space="preserve"> </w:t>
+      </w:r>
+      <w:r>
+        <w:rPr>
+          <w:rFonts w:ascii="JetBrainsMono NF" w:hAnsi="JetBrainsMono NF" w:cs="JetBrainsMono NF"/>
+          <w:sz w:val="24"/>
+          <w:szCs w:val="24"/>
+          <w:lang w:eastAsia="cs-CZ"/>
+        </w:rPr>
+        <w:t>➜</w:t>
+      </w:r>
+      <w:r>
+        <w:rPr>
+          <w:rFonts w:ascii="JetBrainsMono NF" w:hAnsi="JetBrainsMono NF" w:cs="JetBrainsMono NF"/>
+          <w:sz w:val="24"/>
+          <w:szCs w:val="24"/>
+          <w:lang w:eastAsia="cs-CZ"/>
+        </w:rPr>
+        <w:t xml:space="preserve"> </w:t>
+      </w:r>
+      <w:r>
+        <w:rPr>
+          <w:rFonts w:ascii="JetBrainsMono NF" w:hAnsi="JetBrainsMono NF" w:cs="JetBrainsMono NF"/>
+          <w:b/>
+          <w:color w:val="0000FF"/>
+          <w:sz w:val="24"/>
+          <w:szCs w:val="24"/>
+        </w:rPr>
+        <w:t>&lt;EXPR&gt;</w:t>
+      </w:r>
+      <w:r>
+        <w:rPr>
+          <w:rFonts w:ascii="JetBrainsMono NF" w:hAnsi="JetBrainsMono NF" w:cs="JetBrainsMono NF"/>
+          <w:b/>
+          <w:color w:val="0000FF"/>
+          <w:sz w:val="24"/>
+          <w:szCs w:val="24"/>
+        </w:rPr>
+        <w:t xml:space="preserve"> &lt;ARG&gt; </w:t>
+      </w:r>
+    </w:p>
+    <w:p>
+      <w:pPr>
+        <w:pStyle w:val="Odstavecseseznamem"/>
+        <w:numPr>
+          <w:ilvl w:val="0"/>
+          <w:numId w:val="16"/>
+        </w:numPr>
+        <w:spacing w:line="240" w:lineRule="auto"/>
+        <w:ind w:left="0" w:right="-780" w:hanging="142"/>
+        <w:contextualSpacing w:val="0"/>
+        <w:rPr>
+          <w:rFonts w:ascii="JetBrainsMono NF" w:hAnsi="JetBrainsMono NF" w:cs="JetBrainsMono NF"/>
+          <w:b/>
+          <w:bCs/>
+          <w:sz w:val="24"/>
+          <w:szCs w:val="24"/>
+        </w:rPr>
+        <w:sectPr>
+          <w:pgSz w:w="11906" w:h="16838"/>
+          <w:pgMar w:top="851" w:right="1417" w:bottom="709" w:left="1417" w:header="284" w:footer="267" w:gutter="0"/>
+          <w:cols w:space="708"/>
+          <w:docGrid w:linePitch="360"/>
+        </w:sectPr>
+      </w:pPr>
+      <w:r>
+        <w:rPr>
+          <w:rFonts w:ascii="JetBrainsMono NF" w:hAnsi="JetBrainsMono NF" w:cs="JetBrainsMono NF"/>
+          <w:b/>
+          <w:color w:val="003DB8"/>
+          <w:sz w:val="24"/>
+          <w:szCs w:val="24"/>
+        </w:rPr>
+        <w:t>&lt;ARG&gt;</w:t>
+      </w:r>
+      <w:r>
+        <w:rPr>
+          <w:rFonts w:ascii="JetBrainsMono NF" w:hAnsi="JetBrainsMono NF" w:cs="JetBrainsMono NF"/>
+          <w:sz w:val="24"/>
+          <w:szCs w:val="24"/>
+          <w:lang w:eastAsia="cs-CZ"/>
+        </w:rPr>
+        <w:t xml:space="preserve"> </w:t>
+      </w:r>
+      <w:r>
+        <w:rPr>
+          <w:rFonts w:ascii="JetBrainsMono NF" w:hAnsi="JetBrainsMono NF" w:cs="JetBrainsMono NF"/>
+          <w:sz w:val="24"/>
+          <w:szCs w:val="24"/>
+          <w:lang w:eastAsia="cs-CZ"/>
+        </w:rPr>
+        <w:t>➜</w:t>
+      </w:r>
+      <w:r>
+        <w:rPr>
+          <w:rFonts w:ascii="JetBrainsMono NF" w:hAnsi="JetBrainsMono NF" w:cs="JetBrainsMono NF"/>
+          <w:sz w:val="24"/>
+          <w:szCs w:val="24"/>
+          <w:lang w:eastAsia="cs-CZ"/>
+        </w:rPr>
+        <w:t xml:space="preserve"> </w:t>
+      </w:r>
+      <w:r>
+        <w:rPr>
+          <w:rFonts w:ascii="JetBrainsMono NF" w:hAnsi="JetBrainsMono NF" w:cs="JetBrainsMono NF"/>
+          <w:b/>
+          <w:bCs/>
+          <w:color w:val="FF0000"/>
+          <w:sz w:val="24"/>
+          <w:szCs w:val="24"/>
+        </w:rPr>
+        <w:t>,</w:t>
+      </w:r>
+      <w:r>
+        <w:rPr>
+          <w:rFonts w:ascii="JetBrainsMono NF" w:hAnsi="JetBrainsMono NF" w:cs="JetBrainsMono NF"/>
+          <w:sz w:val="24"/>
+          <w:szCs w:val="24"/>
+          <w:lang w:eastAsia="cs-CZ"/>
+        </w:rPr>
+        <w:t xml:space="preserve"> </w:t>
+      </w:r>
+      <w:r>
+        <w:rPr>
+          <w:rFonts w:ascii="JetBrainsMono NF" w:hAnsi="JetBrainsMono NF" w:cs="JetBrainsMono NF"/>
+          <w:b/>
+          <w:color w:val="0000FF"/>
+          <w:sz w:val="24"/>
+          <w:szCs w:val="24"/>
+        </w:rPr>
+        <w:t>&lt;EXPR&gt;</w:t>
+      </w:r>
+      <w:r>
+        <w:rPr>
+          <w:rFonts w:ascii="JetBrainsMono NF" w:hAnsi="JetBrainsMono NF" w:cs="JetBrainsMono NF"/>
+          <w:b/>
+          <w:color w:val="0000FF"/>
+          <w:sz w:val="24"/>
+          <w:szCs w:val="24"/>
+        </w:rPr>
+        <w:t xml:space="preserve"> &lt;ARG&gt;</w:t>
+      </w:r>
+    </w:p>
+    <w:p>
+      <w:pPr>
+        <w:pStyle w:val="Odstavecseseznamem"/>
+        <w:ind w:left="0" w:right="-780"/>
+        <w:rPr>
+          <w:rFonts w:ascii="JetBrainsMono NFM" w:hAnsi="JetBrainsMono NFM" w:cs="JetBrainsMono NFM"/>
+          <w:b/>
+          <w:bCs/>
+          <w:sz w:val="24"/>
+          <w:szCs w:val="24"/>
+        </w:rPr>
+      </w:pPr>
+    </w:p>
+    <w:p>
+      <w:pPr>
+        <w:pStyle w:val="Odstavecseseznamem"/>
+        <w:ind w:left="0" w:right="-780"/>
+        <w:rPr>
+          <w:rFonts w:ascii="JetBrainsMono NFM" w:hAnsi="JetBrainsMono NFM" w:cs="JetBrainsMono NFM"/>
+          <w:b/>
+          <w:bCs/>
+          <w:sz w:val="24"/>
+          <w:szCs w:val="24"/>
+        </w:rPr>
+      </w:pPr>
+    </w:p>
+    <w:p>
+      <w:pPr>
+        <w:pStyle w:val="Odstavecseseznamem"/>
+        <w:ind w:left="0" w:right="-780"/>
+        <w:rPr>
+          <w:rFonts w:ascii="JetBrainsMono NFM" w:hAnsi="JetBrainsMono NFM" w:cs="JetBrainsMono NFM"/>
+          <w:b/>
+          <w:bCs/>
+          <w:sz w:val="24"/>
+          <w:szCs w:val="24"/>
+        </w:rPr>
+      </w:pPr>
+    </w:p>
+    <w:p>
+      <w:pPr>
+        <w:pStyle w:val="Odstavecseseznamem"/>
+        <w:ind w:left="0"/>
+        <w:jc w:val="center"/>
+        <w:rPr>
+          <w:rFonts w:ascii="JetBrainsMono NFM" w:hAnsi="JetBrainsMono NFM" w:cs="JetBrainsMono NFM"/>
+          <w:b/>
+          <w:bCs/>
+          <w:color w:val="FF0000"/>
+          <w:sz w:val="48"/>
+          <w:szCs w:val="48"/>
+        </w:rPr>
+        <w:sectPr>
+          <w:type w:val="continuous"/>
+          <w:pgSz w:w="11906" w:h="16838"/>
+          <w:pgMar w:top="851" w:right="1417" w:bottom="709" w:left="1417" w:header="284" w:footer="267" w:gutter="0"/>
+          <w:cols w:space="708"/>
+          <w:docGrid w:linePitch="360"/>
+        </w:sectPr>
+      </w:pPr>
+      <w:r>
+        <w:rPr>
+          <w:rFonts w:ascii="JetBrainsMono NFM" w:hAnsi="JetBrainsMono NFM" w:cs="JetBrainsMono NFM"/>
+          <w:b/>
+          <w:bCs/>
+          <w:color w:val="FF0000"/>
+          <w:sz w:val="48"/>
+          <w:szCs w:val="48"/>
+        </w:rPr>
+        <w:t>WARNING</w:t>
+      </w:r>
+      <w:r>
+        <w:rPr>
+          <w:rFonts w:ascii="JetBrainsMono NFM" w:hAnsi="JetBrainsMono NFM" w:cs="JetBrainsMono NFM"/>
+          <w:b/>
+          <w:bCs/>
+          <w:color w:val="FF0000"/>
+          <w:sz w:val="48"/>
+          <w:szCs w:val="48"/>
+        </w:rPr>
+        <w:t>:</w:t>
+      </w:r>
+      <w:r>
+        <w:rPr>
+          <w:rFonts w:ascii="JetBrainsMono NFM" w:hAnsi="JetBrainsMono NFM" w:cs="JetBrainsMono NFM"/>
+          <w:b/>
+          <w:bCs/>
+          <w:color w:val="FF0000"/>
+          <w:sz w:val="48"/>
+          <w:szCs w:val="48"/>
+        </w:rPr>
+        <w:br/>
+      </w:r>
+      <w:r>
+        <w:rPr>
+          <w:rFonts w:ascii="JetBrainsMono NFM" w:hAnsi="JetBrainsMono NFM" w:cs="JetBrainsMono NFM"/>
+          <w:b/>
+          <w:bCs/>
+          <w:color w:val="FF0000"/>
+          <w:sz w:val="48"/>
+          <w:szCs w:val="48"/>
+        </w:rPr>
+        <w:t>TABULKA DOLE JE NEAKTUÁLNÍ</w:t>
+      </w:r>
+    </w:p>
+    <w:p>
+      <w:pPr>
+        <w:spacing w:line="240" w:lineRule="auto"/>
+        <w:ind w:right="-85"/>
+        <w:rPr>
+          <w:b/>
+          <w:bCs/>
+          <w:sz w:val="18"/>
+          <w:szCs w:val="14"/>
+        </w:rPr>
+        <w:sectPr>
+          <w:type w:val="continuous"/>
+          <w:pgSz w:w="16838" w:h="11906" w:orient="landscape"/>
+          <w:pgMar w:top="709" w:right="851" w:bottom="709" w:left="709" w:header="284" w:footer="267" w:gutter="0"/>
+          <w:cols w:space="708"/>
+          <w:docGrid w:linePitch="381"/>
+        </w:sectPr>
+      </w:pPr>
     </w:p>
     <w:tbl>
       <w:tblPr>
@@ -8568,7 +10572,6 @@
                 <w:sz w:val="18"/>
                 <w:szCs w:val="14"/>
               </w:rPr>
-              <w:lastRenderedPageBreak/>
               <w:t xml:space="preserve">      </w:t>
             </w:r>
             <w:r>
@@ -19013,6 +21016,194 @@
     </w:lvl>
   </w:abstractNum>
   <w:abstractNum w:abstractNumId="12" w15:restartNumberingAfterBreak="0">
+    <w:nsid w:val="714F326E"/>
+    <w:multiLevelType w:val="hybridMultilevel"/>
+    <w:tmpl w:val="B760604C"/>
+    <w:lvl w:ilvl="0" w:tplc="A7DE5B78">
+      <w:start w:val="1"/>
+      <w:numFmt w:val="decimal"/>
+      <w:lvlText w:val="%1:"/>
+      <w:lvlJc w:val="right"/>
+      <w:pPr>
+        <w:ind w:left="720" w:hanging="360"/>
+      </w:pPr>
+      <w:rPr>
+        <w:rFonts w:ascii="JetBrainsMono NFM" w:hAnsi="JetBrainsMono NFM" w:cs="JetBrainsMono NFM" w:hint="default"/>
+        <w:b/>
+        <w:bCs/>
+        <w:color w:val="FF00FF"/>
+        <w:sz w:val="24"/>
+        <w:szCs w:val="20"/>
+      </w:rPr>
+    </w:lvl>
+    <w:lvl w:ilvl="1" w:tplc="04050019" w:tentative="1">
+      <w:start w:val="1"/>
+      <w:numFmt w:val="lowerLetter"/>
+      <w:lvlText w:val="%2."/>
+      <w:lvlJc w:val="left"/>
+      <w:pPr>
+        <w:ind w:left="1440" w:hanging="360"/>
+      </w:pPr>
+    </w:lvl>
+    <w:lvl w:ilvl="2" w:tplc="0405001B" w:tentative="1">
+      <w:start w:val="1"/>
+      <w:numFmt w:val="lowerRoman"/>
+      <w:lvlText w:val="%3."/>
+      <w:lvlJc w:val="right"/>
+      <w:pPr>
+        <w:ind w:left="2160" w:hanging="180"/>
+      </w:pPr>
+    </w:lvl>
+    <w:lvl w:ilvl="3" w:tplc="0405000F" w:tentative="1">
+      <w:start w:val="1"/>
+      <w:numFmt w:val="decimal"/>
+      <w:lvlText w:val="%4."/>
+      <w:lvlJc w:val="left"/>
+      <w:pPr>
+        <w:ind w:left="2880" w:hanging="360"/>
+      </w:pPr>
+    </w:lvl>
+    <w:lvl w:ilvl="4" w:tplc="04050019" w:tentative="1">
+      <w:start w:val="1"/>
+      <w:numFmt w:val="lowerLetter"/>
+      <w:lvlText w:val="%5."/>
+      <w:lvlJc w:val="left"/>
+      <w:pPr>
+        <w:ind w:left="3600" w:hanging="360"/>
+      </w:pPr>
+    </w:lvl>
+    <w:lvl w:ilvl="5" w:tplc="0405001B" w:tentative="1">
+      <w:start w:val="1"/>
+      <w:numFmt w:val="lowerRoman"/>
+      <w:lvlText w:val="%6."/>
+      <w:lvlJc w:val="right"/>
+      <w:pPr>
+        <w:ind w:left="4320" w:hanging="180"/>
+      </w:pPr>
+    </w:lvl>
+    <w:lvl w:ilvl="6" w:tplc="0405000F" w:tentative="1">
+      <w:start w:val="1"/>
+      <w:numFmt w:val="decimal"/>
+      <w:lvlText w:val="%7."/>
+      <w:lvlJc w:val="left"/>
+      <w:pPr>
+        <w:ind w:left="5040" w:hanging="360"/>
+      </w:pPr>
+    </w:lvl>
+    <w:lvl w:ilvl="7" w:tplc="04050019" w:tentative="1">
+      <w:start w:val="1"/>
+      <w:numFmt w:val="lowerLetter"/>
+      <w:lvlText w:val="%8."/>
+      <w:lvlJc w:val="left"/>
+      <w:pPr>
+        <w:ind w:left="5760" w:hanging="360"/>
+      </w:pPr>
+    </w:lvl>
+    <w:lvl w:ilvl="8" w:tplc="0405001B" w:tentative="1">
+      <w:start w:val="1"/>
+      <w:numFmt w:val="lowerRoman"/>
+      <w:lvlText w:val="%9."/>
+      <w:lvlJc w:val="right"/>
+      <w:pPr>
+        <w:ind w:left="6480" w:hanging="180"/>
+      </w:pPr>
+    </w:lvl>
+  </w:abstractNum>
+  <w:abstractNum w:abstractNumId="13" w15:restartNumberingAfterBreak="0">
+    <w:nsid w:val="75631547"/>
+    <w:multiLevelType w:val="hybridMultilevel"/>
+    <w:tmpl w:val="0DFA85F4"/>
+    <w:lvl w:ilvl="0" w:tplc="7ECE2680">
+      <w:start w:val="3"/>
+      <w:numFmt w:val="decimal"/>
+      <w:lvlText w:val="%1:"/>
+      <w:lvlJc w:val="right"/>
+      <w:pPr>
+        <w:ind w:left="720" w:hanging="360"/>
+      </w:pPr>
+      <w:rPr>
+        <w:rFonts w:ascii="JetBrainsMono NFM" w:hAnsi="JetBrainsMono NFM" w:cs="JetBrainsMono NFM" w:hint="default"/>
+        <w:b/>
+        <w:bCs/>
+        <w:color w:val="FF00FF"/>
+        <w:sz w:val="24"/>
+        <w:szCs w:val="20"/>
+      </w:rPr>
+    </w:lvl>
+    <w:lvl w:ilvl="1" w:tplc="04050019" w:tentative="1">
+      <w:start w:val="1"/>
+      <w:numFmt w:val="lowerLetter"/>
+      <w:lvlText w:val="%2."/>
+      <w:lvlJc w:val="left"/>
+      <w:pPr>
+        <w:ind w:left="1440" w:hanging="360"/>
+      </w:pPr>
+    </w:lvl>
+    <w:lvl w:ilvl="2" w:tplc="0405001B" w:tentative="1">
+      <w:start w:val="1"/>
+      <w:numFmt w:val="lowerRoman"/>
+      <w:lvlText w:val="%3."/>
+      <w:lvlJc w:val="right"/>
+      <w:pPr>
+        <w:ind w:left="2160" w:hanging="180"/>
+      </w:pPr>
+    </w:lvl>
+    <w:lvl w:ilvl="3" w:tplc="0405000F" w:tentative="1">
+      <w:start w:val="1"/>
+      <w:numFmt w:val="decimal"/>
+      <w:lvlText w:val="%4."/>
+      <w:lvlJc w:val="left"/>
+      <w:pPr>
+        <w:ind w:left="2880" w:hanging="360"/>
+      </w:pPr>
+    </w:lvl>
+    <w:lvl w:ilvl="4" w:tplc="04050019" w:tentative="1">
+      <w:start w:val="1"/>
+      <w:numFmt w:val="lowerLetter"/>
+      <w:lvlText w:val="%5."/>
+      <w:lvlJc w:val="left"/>
+      <w:pPr>
+        <w:ind w:left="3600" w:hanging="360"/>
+      </w:pPr>
+    </w:lvl>
+    <w:lvl w:ilvl="5" w:tplc="0405001B" w:tentative="1">
+      <w:start w:val="1"/>
+      <w:numFmt w:val="lowerRoman"/>
+      <w:lvlText w:val="%6."/>
+      <w:lvlJc w:val="right"/>
+      <w:pPr>
+        <w:ind w:left="4320" w:hanging="180"/>
+      </w:pPr>
+    </w:lvl>
+    <w:lvl w:ilvl="6" w:tplc="0405000F" w:tentative="1">
+      <w:start w:val="1"/>
+      <w:numFmt w:val="decimal"/>
+      <w:lvlText w:val="%7."/>
+      <w:lvlJc w:val="left"/>
+      <w:pPr>
+        <w:ind w:left="5040" w:hanging="360"/>
+      </w:pPr>
+    </w:lvl>
+    <w:lvl w:ilvl="7" w:tplc="04050019" w:tentative="1">
+      <w:start w:val="1"/>
+      <w:numFmt w:val="lowerLetter"/>
+      <w:lvlText w:val="%8."/>
+      <w:lvlJc w:val="left"/>
+      <w:pPr>
+        <w:ind w:left="5760" w:hanging="360"/>
+      </w:pPr>
+    </w:lvl>
+    <w:lvl w:ilvl="8" w:tplc="0405001B" w:tentative="1">
+      <w:start w:val="1"/>
+      <w:numFmt w:val="lowerRoman"/>
+      <w:lvlText w:val="%9."/>
+      <w:lvlJc w:val="right"/>
+      <w:pPr>
+        <w:ind w:left="6480" w:hanging="180"/>
+      </w:pPr>
+    </w:lvl>
+  </w:abstractNum>
+  <w:abstractNum w:abstractNumId="14" w15:restartNumberingAfterBreak="0">
     <w:nsid w:val="7B5A04CD"/>
     <w:multiLevelType w:val="hybridMultilevel"/>
     <w:tmpl w:val="A6F217BC"/>
@@ -19125,7 +21316,7 @@
       </w:rPr>
     </w:lvl>
   </w:abstractNum>
-  <w:abstractNum w:abstractNumId="13" w15:restartNumberingAfterBreak="0">
+  <w:abstractNum w:abstractNumId="15" w15:restartNumberingAfterBreak="0">
     <w:nsid w:val="7C8A097D"/>
     <w:multiLevelType w:val="hybridMultilevel"/>
     <w:tmpl w:val="49F6C712"/>
@@ -19230,7 +21421,7 @@
     <w:abstractNumId w:val="0"/>
   </w:num>
   <w:num w:numId="5" w16cid:durableId="1600142706">
-    <w:abstractNumId w:val="12"/>
+    <w:abstractNumId w:val="14"/>
   </w:num>
   <w:num w:numId="6" w16cid:durableId="1356884430">
     <w:abstractNumId w:val="8"/>
@@ -19251,13 +21442,19 @@
     <w:abstractNumId w:val="9"/>
   </w:num>
   <w:num w:numId="12" w16cid:durableId="2063826795">
-    <w:abstractNumId w:val="13"/>
+    <w:abstractNumId w:val="15"/>
   </w:num>
   <w:num w:numId="13" w16cid:durableId="1071733852">
     <w:abstractNumId w:val="2"/>
   </w:num>
   <w:num w:numId="14" w16cid:durableId="1272085793">
     <w:abstractNumId w:val="5"/>
+  </w:num>
+  <w:num w:numId="15" w16cid:durableId="2052342000">
+    <w:abstractNumId w:val="13"/>
+  </w:num>
+  <w:num w:numId="16" w16cid:durableId="1391615585">
+    <w:abstractNumId w:val="12"/>
   </w:num>
   <w:numIdMacAtCleanup w:val="14"/>
 </w:numbering>
@@ -19661,7 +21858,7 @@
   <w:style w:type="paragraph" w:default="1" w:styleId="Normln">
     <w:name w:val="Normal"/>
     <w:qFormat/>
-    <w:rsid w:val="00BD4D29"/>
+    <w:rsid w:val="00A00672"/>
     <w:pPr>
       <w:spacing w:after="120" w:line="288" w:lineRule="auto"/>
     </w:pPr>

</xml_diff>

<commit_message>
Aktualizace gramatik pro korektní parsování argumentů funkce (snad)
</commit_message>
<xml_diff>
--- a/info/LL-gramatika pro jazyk IFJ24 (precedence combination).docx
+++ b/info/LL-gramatika pro jazyk IFJ24 (precedence combination).docx
@@ -4899,333 +4899,122 @@
         <w:rPr>
           <w:rFonts w:ascii="JetBrainsMono NFM" w:hAnsi="JetBrainsMono NFM" w:cs="JetBrainsMono NFM"/>
           <w:b/>
-          <w:color w:val="0000FF"/>
-          <w:sz w:val="24"/>
-          <w:szCs w:val="20"/>
-        </w:rPr>
-        <w:t>&lt;ARG_LIST&gt;</w:t>
+          <w:color w:val="00ADEA"/>
+          <w:sz w:val="24"/>
+          <w:szCs w:val="20"/>
+        </w:rPr>
+        <w:t>[prec_expr]</w:t>
       </w:r>
     </w:p>
     <w:p>
       <w:pPr>
-        <w:pStyle w:val="Odstavecseseznamem"/>
-        <w:numPr>
-          <w:ilvl w:val="0"/>
-          <w:numId w:val="1"/>
-        </w:numPr>
         <w:spacing w:line="240" w:lineRule="auto"/>
-        <w:ind w:left="0" w:hanging="142"/>
-        <w:contextualSpacing w:val="0"/>
-        <w:rPr>
-          <w:rFonts w:ascii="JetBrainsMono NFM" w:hAnsi="JetBrainsMono NFM" w:cs="JetBrainsMono NFM"/>
-          <w:sz w:val="24"/>
-          <w:szCs w:val="20"/>
-        </w:rPr>
-      </w:pPr>
-      <w:r>
-        <w:rPr>
-          <w:rFonts w:ascii="JetBrainsMono NFM" w:hAnsi="JetBrainsMono NFM" w:cs="JetBrainsMono NFM"/>
-          <w:b/>
-          <w:color w:val="003DB8"/>
-          <w:sz w:val="24"/>
-          <w:szCs w:val="20"/>
-        </w:rPr>
-        <w:t>&lt;ARGUMENTS&gt;</w:t>
-      </w:r>
-      <w:r>
-        <w:rPr>
-          <w:rFonts w:ascii="JetBrainsMono NFM" w:hAnsi="JetBrainsMono NFM" w:cs="JetBrainsMono NFM"/>
-          <w:color w:val="003DB8"/>
-          <w:sz w:val="24"/>
-          <w:szCs w:val="20"/>
-        </w:rPr>
-        <w:t xml:space="preserve"> </w:t>
-      </w:r>
-      <w:r>
-        <w:rPr>
-          <w:rFonts w:ascii="JetBrainsMono NFM" w:hAnsi="JetBrainsMono NFM" w:cs="JetBrainsMono NFM"/>
-          <w:b/>
-          <w:color w:val="000000" w:themeColor="text1"/>
-          <w:sz w:val="24"/>
-          <w:szCs w:val="20"/>
-        </w:rPr>
-        <w:t>➜</w:t>
-      </w:r>
-      <w:r>
-        <w:rPr>
-          <w:rFonts w:ascii="JetBrainsMono NFM" w:hAnsi="JetBrainsMono NFM" w:cs="JetBrainsMono NFM"/>
-          <w:sz w:val="24"/>
-          <w:szCs w:val="20"/>
-        </w:rPr>
-        <w:t xml:space="preserve"> </w:t>
-      </w:r>
-      <w:r>
-        <w:rPr>
-          <w:rFonts w:ascii="JetBrainsMono NFM" w:hAnsi="JetBrainsMono NFM" w:cs="JetBrainsMono NFM"/>
-          <w:b/>
-          <w:color w:val="00B050"/>
-          <w:sz w:val="24"/>
-          <w:szCs w:val="20"/>
-        </w:rPr>
-        <w:t>ε</w:t>
-      </w:r>
+        <w:rPr>
+          <w:rFonts w:ascii="JetBrainsMono NFM" w:hAnsi="JetBrainsMono NFM" w:cs="JetBrainsMono NFM"/>
+          <w:sz w:val="24"/>
+          <w:szCs w:val="20"/>
+        </w:rPr>
+      </w:pPr>
     </w:p>
     <w:p>
       <w:pPr>
-        <w:pStyle w:val="Odstavecseseznamem"/>
-        <w:numPr>
-          <w:ilvl w:val="0"/>
-          <w:numId w:val="1"/>
-        </w:numPr>
         <w:spacing w:line="240" w:lineRule="auto"/>
-        <w:ind w:left="0" w:hanging="142"/>
-        <w:contextualSpacing w:val="0"/>
-        <w:rPr>
-          <w:rFonts w:ascii="JetBrainsMono NFM" w:hAnsi="JetBrainsMono NFM" w:cs="JetBrainsMono NFM"/>
-          <w:sz w:val="24"/>
-          <w:szCs w:val="20"/>
-        </w:rPr>
-      </w:pPr>
-      <w:r>
-        <w:rPr>
-          <w:rFonts w:ascii="JetBrainsMono NFM" w:hAnsi="JetBrainsMono NFM" w:cs="JetBrainsMono NFM"/>
-          <w:b/>
-          <w:color w:val="003DB8"/>
-          <w:sz w:val="24"/>
-          <w:szCs w:val="20"/>
-        </w:rPr>
-        <w:t>&lt;ARG_LIST&gt;</w:t>
-      </w:r>
-      <w:r>
-        <w:rPr>
-          <w:rFonts w:ascii="JetBrainsMono NFM" w:hAnsi="JetBrainsMono NFM" w:cs="JetBrainsMono NFM"/>
-          <w:color w:val="003DB8"/>
-          <w:sz w:val="24"/>
-          <w:szCs w:val="20"/>
-        </w:rPr>
-        <w:t xml:space="preserve"> </w:t>
-      </w:r>
-      <w:r>
-        <w:rPr>
-          <w:rFonts w:ascii="JetBrainsMono NFM" w:hAnsi="JetBrainsMono NFM" w:cs="JetBrainsMono NFM"/>
-          <w:b/>
-          <w:color w:val="000000" w:themeColor="text1"/>
-          <w:sz w:val="24"/>
-          <w:szCs w:val="20"/>
-        </w:rPr>
-        <w:t>➜</w:t>
-      </w:r>
-      <w:r>
-        <w:rPr>
-          <w:rFonts w:ascii="JetBrainsMono NFM" w:hAnsi="JetBrainsMono NFM" w:cs="JetBrainsMono NFM"/>
-          <w:sz w:val="24"/>
-          <w:szCs w:val="20"/>
-        </w:rPr>
-        <w:t xml:space="preserve"> </w:t>
-      </w:r>
-      <w:r>
-        <w:rPr>
-          <w:rFonts w:ascii="JetBrainsMono NFM" w:hAnsi="JetBrainsMono NFM" w:cs="JetBrainsMono NFM"/>
-          <w:b/>
-          <w:color w:val="00ADEA"/>
-          <w:sz w:val="24"/>
-          <w:szCs w:val="20"/>
-        </w:rPr>
-        <w:t>[prec_expr]</w:t>
-      </w:r>
-      <w:r>
-        <w:rPr>
-          <w:rFonts w:ascii="JetBrainsMono NFM" w:hAnsi="JetBrainsMono NFM" w:cs="JetBrainsMono NFM"/>
-          <w:sz w:val="24"/>
-          <w:szCs w:val="20"/>
-        </w:rPr>
-        <w:t xml:space="preserve"> </w:t>
-      </w:r>
-      <w:r>
-        <w:rPr>
-          <w:rFonts w:ascii="JetBrainsMono NFM" w:hAnsi="JetBrainsMono NFM" w:cs="JetBrainsMono NFM"/>
-          <w:b/>
-          <w:color w:val="0000FF"/>
-          <w:sz w:val="24"/>
-          <w:szCs w:val="20"/>
-        </w:rPr>
-        <w:t>&lt;ARG&gt;</w:t>
+        <w:ind w:left="-567" w:right="-993"/>
+        <w:rPr>
+          <w:rFonts w:ascii="JetBrainsMono NFM" w:hAnsi="JetBrainsMono NFM" w:cs="JetBrainsMono NFM"/>
+          <w:b/>
+          <w:bCs/>
+          <w:u w:val="single"/>
+        </w:rPr>
+      </w:pPr>
+      <w:r>
+        <w:rPr>
+          <w:rFonts w:ascii="JetBrainsMono NFM" w:hAnsi="JetBrainsMono NFM" w:cs="JetBrainsMono NFM"/>
+          <w:b/>
+          <w:bCs/>
+          <w:u w:val="single"/>
+        </w:rPr>
+        <w:t>Poznámky:</w:t>
       </w:r>
     </w:p>
     <w:p>
       <w:pPr>
-        <w:pStyle w:val="Odstavecseseznamem"/>
-        <w:numPr>
-          <w:ilvl w:val="0"/>
-          <w:numId w:val="1"/>
-        </w:numPr>
         <w:spacing w:line="240" w:lineRule="auto"/>
-        <w:ind w:left="0" w:hanging="142"/>
-        <w:contextualSpacing w:val="0"/>
-        <w:rPr>
-          <w:rFonts w:ascii="JetBrainsMono NFM" w:hAnsi="JetBrainsMono NFM" w:cs="JetBrainsMono NFM"/>
-          <w:sz w:val="24"/>
-          <w:szCs w:val="20"/>
-        </w:rPr>
-      </w:pPr>
-      <w:r>
-        <w:rPr>
-          <w:rFonts w:ascii="JetBrainsMono NFM" w:hAnsi="JetBrainsMono NFM" w:cs="JetBrainsMono NFM"/>
-          <w:b/>
-          <w:color w:val="003DB8"/>
-          <w:sz w:val="24"/>
-          <w:szCs w:val="20"/>
-        </w:rPr>
-        <w:t>&lt;ARG&gt;</w:t>
-      </w:r>
-      <w:r>
-        <w:rPr>
-          <w:rFonts w:ascii="JetBrainsMono NFM" w:hAnsi="JetBrainsMono NFM" w:cs="JetBrainsMono NFM"/>
-          <w:color w:val="003DB8"/>
-          <w:sz w:val="24"/>
-          <w:szCs w:val="20"/>
-        </w:rPr>
-        <w:t xml:space="preserve"> </w:t>
-      </w:r>
-      <w:r>
-        <w:rPr>
-          <w:rFonts w:ascii="JetBrainsMono NFM" w:hAnsi="JetBrainsMono NFM" w:cs="JetBrainsMono NFM"/>
-          <w:b/>
-          <w:color w:val="000000" w:themeColor="text1"/>
-          <w:sz w:val="24"/>
-          <w:szCs w:val="20"/>
-        </w:rPr>
-        <w:t>➜</w:t>
-      </w:r>
-      <w:r>
-        <w:rPr>
-          <w:rFonts w:ascii="JetBrainsMono NFM" w:hAnsi="JetBrainsMono NFM" w:cs="JetBrainsMono NFM"/>
-          <w:sz w:val="24"/>
-          <w:szCs w:val="20"/>
-        </w:rPr>
-        <w:t xml:space="preserve"> </w:t>
-      </w:r>
-      <w:r>
-        <w:rPr>
-          <w:rFonts w:ascii="JetBrainsMono NFM" w:hAnsi="JetBrainsMono NFM" w:cs="JetBrainsMono NFM"/>
-          <w:b/>
-          <w:bCs/>
+        <w:ind w:left="-567" w:right="-993"/>
+        <w:rPr>
+          <w:rFonts w:ascii="JetBrainsMono NFM" w:hAnsi="JetBrainsMono NFM" w:cs="JetBrainsMono NFM"/>
+          <w:b/>
           <w:color w:val="FF0000"/>
           <w:sz w:val="24"/>
           <w:szCs w:val="20"/>
         </w:rPr>
-        <w:t>,</w:t>
-      </w:r>
-      <w:r>
-        <w:rPr>
-          <w:rFonts w:ascii="JetBrainsMono NFM" w:hAnsi="JetBrainsMono NFM" w:cs="JetBrainsMono NFM"/>
-          <w:sz w:val="24"/>
-          <w:szCs w:val="20"/>
-        </w:rPr>
-        <w:t xml:space="preserve"> </w:t>
-      </w:r>
-      <w:r>
-        <w:rPr>
-          <w:rFonts w:ascii="JetBrainsMono NFM" w:hAnsi="JetBrainsMono NFM" w:cs="JetBrainsMono NFM"/>
-          <w:b/>
-          <w:color w:val="00ADEA"/>
-          <w:sz w:val="24"/>
-          <w:szCs w:val="20"/>
-        </w:rPr>
-        <w:t>[prec_expr]</w:t>
-      </w:r>
-      <w:r>
-        <w:rPr>
-          <w:rFonts w:ascii="JetBrainsMono NFM" w:hAnsi="JetBrainsMono NFM" w:cs="JetBrainsMono NFM"/>
-          <w:sz w:val="24"/>
-          <w:szCs w:val="20"/>
-        </w:rPr>
-        <w:t xml:space="preserve"> </w:t>
-      </w:r>
-      <w:r>
-        <w:rPr>
-          <w:rFonts w:ascii="JetBrainsMono NFM" w:hAnsi="JetBrainsMono NFM" w:cs="JetBrainsMono NFM"/>
-          <w:b/>
-          <w:color w:val="0000FF"/>
-          <w:sz w:val="24"/>
-          <w:szCs w:val="20"/>
-        </w:rPr>
-        <w:t>&lt;ARG&gt;</w:t>
+      </w:pPr>
+      <w:r>
+        <w:rPr>
+          <w:rFonts w:ascii="JetBrainsMono NFM" w:hAnsi="JetBrainsMono NFM" w:cs="JetBrainsMono NFM"/>
+          <w:b/>
+          <w:color w:val="FF0000"/>
+          <w:sz w:val="24"/>
+          <w:szCs w:val="20"/>
+        </w:rPr>
+        <w:t>červené ... terminály</w:t>
       </w:r>
     </w:p>
     <w:p>
       <w:pPr>
-        <w:pStyle w:val="Odstavecseseznamem"/>
-        <w:numPr>
-          <w:ilvl w:val="0"/>
-          <w:numId w:val="1"/>
-        </w:numPr>
         <w:spacing w:line="240" w:lineRule="auto"/>
-        <w:ind w:left="0" w:hanging="142"/>
-        <w:contextualSpacing w:val="0"/>
-        <w:rPr>
-          <w:rFonts w:ascii="JetBrainsMono NFM" w:hAnsi="JetBrainsMono NFM" w:cs="JetBrainsMono NFM"/>
-          <w:sz w:val="24"/>
-          <w:szCs w:val="20"/>
-        </w:rPr>
-      </w:pPr>
-      <w:r>
-        <w:rPr>
-          <w:rFonts w:ascii="JetBrainsMono NFM" w:hAnsi="JetBrainsMono NFM" w:cs="JetBrainsMono NFM"/>
-          <w:b/>
-          <w:color w:val="003DB8"/>
-          <w:sz w:val="24"/>
-          <w:szCs w:val="20"/>
-        </w:rPr>
-        <w:t>&lt;ARG&gt;</w:t>
-      </w:r>
-      <w:r>
-        <w:rPr>
-          <w:rFonts w:ascii="JetBrainsMono NFM" w:hAnsi="JetBrainsMono NFM" w:cs="JetBrainsMono NFM"/>
-          <w:color w:val="003DB8"/>
-          <w:sz w:val="24"/>
-          <w:szCs w:val="20"/>
-        </w:rPr>
-        <w:t xml:space="preserve"> </w:t>
-      </w:r>
-      <w:r>
-        <w:rPr>
-          <w:rFonts w:ascii="JetBrainsMono NFM" w:hAnsi="JetBrainsMono NFM" w:cs="JetBrainsMono NFM"/>
-          <w:b/>
-          <w:color w:val="000000" w:themeColor="text1"/>
-          <w:sz w:val="24"/>
-          <w:szCs w:val="20"/>
-        </w:rPr>
-        <w:t>➜</w:t>
-      </w:r>
-      <w:r>
-        <w:rPr>
-          <w:rFonts w:ascii="JetBrainsMono NFM" w:hAnsi="JetBrainsMono NFM" w:cs="JetBrainsMono NFM"/>
-          <w:sz w:val="24"/>
-          <w:szCs w:val="20"/>
-        </w:rPr>
-        <w:t xml:space="preserve"> </w:t>
-      </w:r>
-      <w:r>
-        <w:rPr>
-          <w:rFonts w:ascii="JetBrainsMono NFM" w:hAnsi="JetBrainsMono NFM" w:cs="JetBrainsMono NFM"/>
-          <w:b/>
-          <w:color w:val="00B050"/>
-          <w:sz w:val="24"/>
-          <w:szCs w:val="20"/>
-        </w:rPr>
-        <w:t>ε</w:t>
+        <w:ind w:left="-567" w:right="-993"/>
+        <w:rPr>
+          <w:rFonts w:ascii="JetBrainsMono NFM" w:hAnsi="JetBrainsMono NFM" w:cs="JetBrainsMono NFM"/>
+          <w:b/>
+          <w:color w:val="00ADEA"/>
+          <w:sz w:val="24"/>
+          <w:szCs w:val="20"/>
+        </w:rPr>
+      </w:pPr>
+      <w:r>
+        <w:rPr>
+          <w:rFonts w:ascii="JetBrainsMono NFM" w:hAnsi="JetBrainsMono NFM" w:cs="JetBrainsMono NFM"/>
+          <w:b/>
+          <w:color w:val="00ADEA"/>
+          <w:sz w:val="24"/>
+          <w:szCs w:val="20"/>
+        </w:rPr>
+        <w:t>[prec_expr]</w:t>
+      </w:r>
+      <w:r>
+        <w:rPr>
+          <w:rFonts w:ascii="JetBrainsMono NFM" w:hAnsi="JetBrainsMono NFM" w:cs="JetBrainsMono NFM"/>
+          <w:b/>
+          <w:color w:val="00ADEA"/>
+          <w:sz w:val="24"/>
+          <w:szCs w:val="20"/>
+        </w:rPr>
+        <w:t xml:space="preserve"> ... spec. terminál (předání kontroly precedenčnímu parseru)</w:t>
       </w:r>
     </w:p>
     <w:p>
       <w:pPr>
         <w:spacing w:line="240" w:lineRule="auto"/>
-        <w:rPr>
-          <w:rFonts w:ascii="JetBrainsMono NFM" w:hAnsi="JetBrainsMono NFM" w:cs="JetBrainsMono NFM"/>
-          <w:sz w:val="24"/>
-          <w:szCs w:val="20"/>
-        </w:rPr>
-      </w:pPr>
+        <w:ind w:left="-567" w:right="-993"/>
+        <w:rPr>
+          <w:rFonts w:ascii="JetBrainsMono NFM" w:hAnsi="JetBrainsMono NFM" w:cs="JetBrainsMono NFM"/>
+          <w:b/>
+          <w:color w:val="0000FF"/>
+          <w:sz w:val="24"/>
+          <w:szCs w:val="20"/>
+        </w:rPr>
+      </w:pPr>
+      <w:r>
+        <w:rPr>
+          <w:rFonts w:ascii="JetBrainsMono NFM" w:hAnsi="JetBrainsMono NFM" w:cs="JetBrainsMono NFM"/>
+          <w:b/>
+          <w:color w:val="0000FF"/>
+          <w:sz w:val="24"/>
+          <w:szCs w:val="20"/>
+        </w:rPr>
+        <w:t>&lt;modré&gt; ... NEterminály</w:t>
+      </w:r>
     </w:p>
     <w:p>
       <w:pPr>
@@ -5234,18 +5023,30 @@
         <w:rPr>
           <w:rFonts w:ascii="JetBrainsMono NFM" w:hAnsi="JetBrainsMono NFM" w:cs="JetBrainsMono NFM"/>
           <w:b/>
-          <w:bCs/>
-          <w:u w:val="single"/>
-        </w:rPr>
-      </w:pPr>
-      <w:r>
-        <w:rPr>
-          <w:rFonts w:ascii="JetBrainsMono NFM" w:hAnsi="JetBrainsMono NFM" w:cs="JetBrainsMono NFM"/>
-          <w:b/>
-          <w:bCs/>
-          <w:u w:val="single"/>
-        </w:rPr>
-        <w:t>Poznámky:</w:t>
+          <w:color w:val="00B050"/>
+          <w:sz w:val="24"/>
+          <w:szCs w:val="20"/>
+        </w:rPr>
+      </w:pPr>
+      <w:r>
+        <w:rPr>
+          <w:rFonts w:ascii="JetBrainsMono NFM" w:hAnsi="JetBrainsMono NFM" w:cs="JetBrainsMono NFM"/>
+          <w:b/>
+          <w:color w:val="00B050"/>
+          <w:sz w:val="24"/>
+          <w:szCs w:val="20"/>
+        </w:rPr>
+        <w:t>ε ... epsilon (</w:t>
+      </w:r>
+      <w:r>
+        <w:rPr>
+          <w:rFonts w:ascii="JetBrainsMono NFM" w:hAnsi="JetBrainsMono NFM" w:cs="JetBrainsMono NFM"/>
+          <w:b/>
+          <w:color w:val="00B050"/>
+          <w:sz w:val="24"/>
+          <w:szCs w:val="20"/>
+        </w:rPr>
+        <w:t>prázdný řetězec)</w:t>
       </w:r>
     </w:p>
     <w:p>
@@ -5255,21 +5056,11 @@
         <w:rPr>
           <w:rFonts w:ascii="JetBrainsMono NFM" w:hAnsi="JetBrainsMono NFM" w:cs="JetBrainsMono NFM"/>
           <w:b/>
-          <w:color w:val="FF0000"/>
-          <w:sz w:val="24"/>
-          <w:szCs w:val="20"/>
-        </w:rPr>
-      </w:pPr>
-      <w:r>
-        <w:rPr>
-          <w:rFonts w:ascii="JetBrainsMono NFM" w:hAnsi="JetBrainsMono NFM" w:cs="JetBrainsMono NFM"/>
-          <w:b/>
-          <w:color w:val="FF0000"/>
-          <w:sz w:val="24"/>
-          <w:szCs w:val="20"/>
-        </w:rPr>
-        <w:t>červené ... terminály</w:t>
-      </w:r>
+          <w:color w:val="00B050"/>
+          <w:sz w:val="24"/>
+          <w:szCs w:val="20"/>
+        </w:rPr>
+      </w:pPr>
     </w:p>
     <w:p>
       <w:pPr>
@@ -5278,31 +5069,11 @@
         <w:rPr>
           <w:rFonts w:ascii="JetBrainsMono NFM" w:hAnsi="JetBrainsMono NFM" w:cs="JetBrainsMono NFM"/>
           <w:b/>
-          <w:color w:val="00ADEA"/>
-          <w:sz w:val="24"/>
-          <w:szCs w:val="20"/>
-        </w:rPr>
-      </w:pPr>
-      <w:r>
-        <w:rPr>
-          <w:rFonts w:ascii="JetBrainsMono NFM" w:hAnsi="JetBrainsMono NFM" w:cs="JetBrainsMono NFM"/>
-          <w:b/>
-          <w:color w:val="00ADEA"/>
-          <w:sz w:val="24"/>
-          <w:szCs w:val="20"/>
-        </w:rPr>
-        <w:t>[prec_expr]</w:t>
-      </w:r>
-      <w:r>
-        <w:rPr>
-          <w:rFonts w:ascii="JetBrainsMono NFM" w:hAnsi="JetBrainsMono NFM" w:cs="JetBrainsMono NFM"/>
-          <w:b/>
-          <w:color w:val="00ADEA"/>
-          <w:sz w:val="24"/>
-          <w:szCs w:val="20"/>
-        </w:rPr>
-        <w:t xml:space="preserve"> ... spec. terminál (předání kontroly precedenčnímu parseru)</w:t>
-      </w:r>
+          <w:color w:val="00B050"/>
+          <w:sz w:val="24"/>
+          <w:szCs w:val="20"/>
+        </w:rPr>
+      </w:pPr>
     </w:p>
     <w:p>
       <w:pPr>
@@ -5311,21 +5082,11 @@
         <w:rPr>
           <w:rFonts w:ascii="JetBrainsMono NFM" w:hAnsi="JetBrainsMono NFM" w:cs="JetBrainsMono NFM"/>
           <w:b/>
-          <w:color w:val="0000FF"/>
-          <w:sz w:val="24"/>
-          <w:szCs w:val="20"/>
-        </w:rPr>
-      </w:pPr>
-      <w:r>
-        <w:rPr>
-          <w:rFonts w:ascii="JetBrainsMono NFM" w:hAnsi="JetBrainsMono NFM" w:cs="JetBrainsMono NFM"/>
-          <w:b/>
-          <w:color w:val="0000FF"/>
-          <w:sz w:val="24"/>
-          <w:szCs w:val="20"/>
-        </w:rPr>
-        <w:t>&lt;modré&gt; ... NEterminály</w:t>
-      </w:r>
+          <w:color w:val="00B050"/>
+          <w:sz w:val="24"/>
+          <w:szCs w:val="20"/>
+        </w:rPr>
+      </w:pPr>
     </w:p>
     <w:p>
       <w:pPr>
@@ -5339,26 +5100,6 @@
           <w:szCs w:val="20"/>
         </w:rPr>
       </w:pPr>
-      <w:r>
-        <w:rPr>
-          <w:rFonts w:ascii="JetBrainsMono NFM" w:hAnsi="JetBrainsMono NFM" w:cs="JetBrainsMono NFM"/>
-          <w:b/>
-          <w:color w:val="00B050"/>
-          <w:sz w:val="24"/>
-          <w:szCs w:val="20"/>
-        </w:rPr>
-        <w:t>ε ... epsilon (</w:t>
-      </w:r>
-      <w:r>
-        <w:rPr>
-          <w:rFonts w:ascii="JetBrainsMono NFM" w:hAnsi="JetBrainsMono NFM" w:cs="JetBrainsMono NFM"/>
-          <w:b/>
-          <w:color w:val="00B050"/>
-          <w:sz w:val="24"/>
-          <w:szCs w:val="20"/>
-        </w:rPr>
-        <w:t>prázdný řetězec)</w:t>
-      </w:r>
     </w:p>
     <w:p>
       <w:pPr>
@@ -5428,7 +5169,7 @@
     <w:p>
       <w:pPr>
         <w:spacing w:line="240" w:lineRule="auto"/>
-        <w:ind w:left="-567" w:right="-993"/>
+        <w:ind w:right="-993"/>
         <w:rPr>
           <w:rFonts w:ascii="JetBrainsMono NFM" w:hAnsi="JetBrainsMono NFM" w:cs="JetBrainsMono NFM"/>
           <w:b/>
@@ -5441,7 +5182,7 @@
     <w:p>
       <w:pPr>
         <w:spacing w:line="240" w:lineRule="auto"/>
-        <w:ind w:left="-567" w:right="-993"/>
+        <w:ind w:right="-993"/>
         <w:rPr>
           <w:rFonts w:ascii="JetBrainsMono NFM" w:hAnsi="JetBrainsMono NFM" w:cs="JetBrainsMono NFM"/>
           <w:b/>
@@ -5482,7 +5223,6 @@
           <w:szCs w:val="40"/>
           <w:u w:val="single"/>
         </w:rPr>
-        <w:lastRenderedPageBreak/>
         <w:t xml:space="preserve">Precedenční </w:t>
       </w:r>
       <w:r>
@@ -5562,6 +5302,7 @@
           <w:sz w:val="24"/>
           <w:szCs w:val="20"/>
         </w:rPr>
+        <w:lastRenderedPageBreak/>
         <w:t>&lt;VAR_DEF&gt;</w:t>
       </w:r>
       <w:r>
@@ -6215,91 +5956,7 @@
         <w:pStyle w:val="Odstavecseseznamem"/>
         <w:numPr>
           <w:ilvl w:val="0"/>
-          <w:numId w:val="14"/>
-        </w:numPr>
-        <w:spacing w:line="240" w:lineRule="auto"/>
-        <w:ind w:left="0" w:right="-284" w:hanging="142"/>
-        <w:contextualSpacing w:val="0"/>
-        <w:rPr>
-          <w:rFonts w:ascii="JetBrainsMono NFM" w:hAnsi="JetBrainsMono NFM" w:cs="JetBrainsMono NFM"/>
-          <w:b/>
-          <w:color w:val="0000FF"/>
-          <w:sz w:val="24"/>
-          <w:szCs w:val="20"/>
-        </w:rPr>
-      </w:pPr>
-      <w:r>
-        <w:rPr>
-          <w:rFonts w:ascii="JetBrainsMono NFM" w:hAnsi="JetBrainsMono NFM" w:cs="JetBrainsMono NFM"/>
-          <w:b/>
-          <w:color w:val="003DB8"/>
-          <w:sz w:val="24"/>
-          <w:szCs w:val="20"/>
-        </w:rPr>
-        <w:t>&lt;ARG_LIST&gt;</w:t>
-      </w:r>
-      <w:r>
-        <w:rPr>
-          <w:rFonts w:ascii="JetBrainsMono NFM" w:hAnsi="JetBrainsMono NFM" w:cs="JetBrainsMono NFM"/>
-          <w:color w:val="003DB8"/>
-          <w:sz w:val="24"/>
-          <w:szCs w:val="20"/>
-        </w:rPr>
-        <w:t xml:space="preserve"> </w:t>
-      </w:r>
-      <w:r>
-        <w:rPr>
-          <w:rFonts w:ascii="JetBrainsMono NFM" w:hAnsi="JetBrainsMono NFM" w:cs="JetBrainsMono NFM"/>
-          <w:b/>
-          <w:color w:val="000000" w:themeColor="text1"/>
-          <w:sz w:val="24"/>
-          <w:szCs w:val="20"/>
-        </w:rPr>
-        <w:t>➜</w:t>
-      </w:r>
-      <w:r>
-        <w:rPr>
-          <w:rFonts w:ascii="JetBrainsMono NFM" w:hAnsi="JetBrainsMono NFM" w:cs="JetBrainsMono NFM"/>
-          <w:sz w:val="24"/>
-          <w:szCs w:val="20"/>
-        </w:rPr>
-        <w:t xml:space="preserve"> </w:t>
-      </w:r>
-      <w:r>
-        <w:rPr>
-          <w:rFonts w:ascii="JetBrainsMono NFM" w:hAnsi="JetBrainsMono NFM" w:cs="JetBrainsMono NFM"/>
-          <w:b/>
-          <w:color w:val="00ADEA"/>
-          <w:sz w:val="24"/>
-          <w:szCs w:val="20"/>
-        </w:rPr>
-        <w:t>[prec_expr]</w:t>
-      </w:r>
-      <w:r>
-        <w:rPr>
-          <w:rFonts w:ascii="JetBrainsMono NFM" w:hAnsi="JetBrainsMono NFM" w:cs="JetBrainsMono NFM"/>
-          <w:sz w:val="24"/>
-          <w:szCs w:val="20"/>
-        </w:rPr>
-        <w:t xml:space="preserve"> </w:t>
-      </w:r>
-      <w:r>
-        <w:rPr>
-          <w:rFonts w:ascii="JetBrainsMono NFM" w:hAnsi="JetBrainsMono NFM" w:cs="JetBrainsMono NFM"/>
-          <w:b/>
-          <w:color w:val="0000FF"/>
-          <w:sz w:val="24"/>
-          <w:szCs w:val="20"/>
-        </w:rPr>
-        <w:t>&lt;ARG&gt;</w:t>
-      </w:r>
-    </w:p>
-    <w:p>
-      <w:pPr>
-        <w:pStyle w:val="Odstavecseseznamem"/>
-        <w:numPr>
-          <w:ilvl w:val="0"/>
-          <w:numId w:val="14"/>
+          <w:numId w:val="17"/>
         </w:numPr>
         <w:spacing w:after="360" w:line="240" w:lineRule="auto"/>
         <w:ind w:left="0" w:right="-284" w:hanging="142"/>
@@ -6320,15 +5977,35 @@
           <w:sz w:val="24"/>
           <w:szCs w:val="20"/>
         </w:rPr>
-        <w:t>&lt;ARG&gt;</w:t>
-      </w:r>
-      <w:r>
-        <w:rPr>
-          <w:rFonts w:ascii="JetBrainsMono NFM" w:hAnsi="JetBrainsMono NFM" w:cs="JetBrainsMono NFM"/>
+        <w:t>&lt;ARG</w:t>
+      </w:r>
+      <w:r>
+        <w:rPr>
+          <w:rFonts w:ascii="JetBrainsMono NFM" w:hAnsi="JetBrainsMono NFM" w:cs="JetBrainsMono NFM"/>
+          <w:b/>
           <w:color w:val="003DB8"/>
           <w:sz w:val="24"/>
           <w:szCs w:val="20"/>
         </w:rPr>
+        <w:t>UMENTS</w:t>
+      </w:r>
+      <w:r>
+        <w:rPr>
+          <w:rFonts w:ascii="JetBrainsMono NFM" w:hAnsi="JetBrainsMono NFM" w:cs="JetBrainsMono NFM"/>
+          <w:b/>
+          <w:color w:val="003DB8"/>
+          <w:sz w:val="24"/>
+          <w:szCs w:val="20"/>
+        </w:rPr>
+        <w:t>&gt;</w:t>
+      </w:r>
+      <w:r>
+        <w:rPr>
+          <w:rFonts w:ascii="JetBrainsMono NFM" w:hAnsi="JetBrainsMono NFM" w:cs="JetBrainsMono NFM"/>
+          <w:color w:val="003DB8"/>
+          <w:sz w:val="24"/>
+          <w:szCs w:val="20"/>
+        </w:rPr>
         <w:t xml:space="preserve"> </w:t>
       </w:r>
       <w:r>
@@ -6353,48 +6030,11 @@
         <w:rPr>
           <w:rFonts w:ascii="JetBrainsMono NFM" w:hAnsi="JetBrainsMono NFM" w:cs="JetBrainsMono NFM"/>
           <w:b/>
-          <w:bCs/>
-          <w:color w:val="FF0000"/>
-          <w:sz w:val="24"/>
-          <w:szCs w:val="20"/>
-        </w:rPr>
-        <w:t>,</w:t>
-      </w:r>
-      <w:r>
-        <w:rPr>
-          <w:rFonts w:ascii="JetBrainsMono NFM" w:hAnsi="JetBrainsMono NFM" w:cs="JetBrainsMono NFM"/>
-          <w:sz w:val="24"/>
-          <w:szCs w:val="20"/>
-        </w:rPr>
-        <w:t xml:space="preserve"> </w:t>
-      </w:r>
-      <w:r>
-        <w:rPr>
-          <w:rFonts w:ascii="JetBrainsMono NFM" w:hAnsi="JetBrainsMono NFM" w:cs="JetBrainsMono NFM"/>
-          <w:b/>
           <w:color w:val="00ADEA"/>
           <w:sz w:val="24"/>
           <w:szCs w:val="20"/>
         </w:rPr>
         <w:t>[prec_expr]</w:t>
-      </w:r>
-      <w:r>
-        <w:rPr>
-          <w:rFonts w:ascii="JetBrainsMono NFM" w:hAnsi="JetBrainsMono NFM" w:cs="JetBrainsMono NFM"/>
-          <w:sz w:val="24"/>
-          <w:szCs w:val="20"/>
-        </w:rPr>
-        <w:t xml:space="preserve"> </w:t>
-      </w:r>
-      <w:r>
-        <w:rPr>
-          <w:rFonts w:ascii="JetBrainsMono NFM" w:hAnsi="JetBrainsMono NFM" w:cs="JetBrainsMono NFM"/>
-          <w:b/>
-          <w:color w:val="0000FF"/>
-          <w:sz w:val="24"/>
-          <w:szCs w:val="20"/>
-        </w:rPr>
-        <w:t>&lt;ARG&gt;</w:t>
       </w:r>
     </w:p>
     <w:p>
@@ -7997,38 +7637,18 @@
           <w:sz w:val="24"/>
           <w:szCs w:val="24"/>
         </w:rPr>
-        <w:t xml:space="preserve">{ </w:t>
-      </w:r>
-      <w:r>
-        <w:rPr>
-          <w:rFonts w:ascii="JetBrainsMono NFM" w:hAnsi="JetBrainsMono NFM" w:cs="JetBrainsMono NFM"/>
-          <w:b/>
-          <w:bCs/>
-          <w:sz w:val="24"/>
-          <w:szCs w:val="24"/>
-        </w:rPr>
-        <w:t>,</w:t>
-      </w:r>
-      <w:r>
-        <w:rPr>
-          <w:rFonts w:ascii="JetBrainsMono NFM" w:hAnsi="JetBrainsMono NFM" w:cs="JetBrainsMono NFM"/>
-          <w:b/>
-          <w:bCs/>
+        <w:t>)</w:t>
+      </w:r>
+      <w:r>
+        <w:rPr>
+          <w:rFonts w:ascii="JetBrainsMono NFM" w:hAnsi="JetBrainsMono NFM" w:cs="JetBrainsMono NFM"/>
+          <w:b/>
+          <w:bCs/>
+          <w:color w:val="FF0000"/>
           <w:sz w:val="24"/>
           <w:szCs w:val="24"/>
         </w:rPr>
         <w:t xml:space="preserve"> </w:t>
-      </w:r>
-      <w:r>
-        <w:rPr>
-          <w:rFonts w:ascii="JetBrainsMono NFM" w:hAnsi="JetBrainsMono NFM" w:cs="JetBrainsMono NFM"/>
-          <w:b/>
-          <w:bCs/>
-          <w:color w:val="FF0000"/>
-          <w:sz w:val="24"/>
-          <w:szCs w:val="24"/>
-        </w:rPr>
-        <w:t xml:space="preserve">| </w:t>
       </w:r>
       <w:r>
         <w:rPr>
@@ -8085,98 +7705,6 @@
           <w:szCs w:val="24"/>
         </w:rPr>
       </w:pPr>
-      <w:r>
-        <w:rPr>
-          <w:rFonts w:ascii="JetBrainsMono NFM" w:hAnsi="JetBrainsMono NFM" w:cs="JetBrainsMono NFM"/>
-          <w:b/>
-          <w:bCs/>
-          <w:sz w:val="24"/>
-          <w:szCs w:val="24"/>
-        </w:rPr>
-        <w:t>FOLOW_</w:t>
-      </w:r>
-      <w:r>
-        <w:rPr>
-          <w:rFonts w:ascii="JetBrainsMono NFM" w:hAnsi="JetBrainsMono NFM" w:cs="JetBrainsMono NFM"/>
-          <w:b/>
-          <w:bCs/>
-          <w:sz w:val="24"/>
-          <w:szCs w:val="24"/>
-        </w:rPr>
-        <w:t>WHILE</w:t>
-      </w:r>
-      <w:r>
-        <w:rPr>
-          <w:rFonts w:ascii="JetBrainsMono NFM" w:hAnsi="JetBrainsMono NFM" w:cs="JetBrainsMono NFM"/>
-          <w:b/>
-          <w:bCs/>
-          <w:sz w:val="24"/>
-          <w:szCs w:val="24"/>
-        </w:rPr>
-        <w:t xml:space="preserve"> = {</w:t>
-      </w:r>
-      <w:r>
-        <w:rPr>
-          <w:rFonts w:ascii="JetBrainsMono NFM" w:hAnsi="JetBrainsMono NFM" w:cs="JetBrainsMono NFM"/>
-          <w:b/>
-          <w:bCs/>
-          <w:sz w:val="24"/>
-          <w:szCs w:val="24"/>
-        </w:rPr>
-        <w:t xml:space="preserve"> </w:t>
-      </w:r>
-      <w:r>
-        <w:rPr>
-          <w:rFonts w:ascii="JetBrainsMono NFM" w:hAnsi="JetBrainsMono NFM" w:cs="JetBrainsMono NFM"/>
-          <w:b/>
-          <w:bCs/>
-          <w:color w:val="FF0000"/>
-          <w:sz w:val="24"/>
-          <w:szCs w:val="24"/>
-        </w:rPr>
-        <w:t xml:space="preserve">{ </w:t>
-      </w:r>
-      <w:r>
-        <w:rPr>
-          <w:rFonts w:ascii="JetBrainsMono NFM" w:hAnsi="JetBrainsMono NFM" w:cs="JetBrainsMono NFM"/>
-          <w:b/>
-          <w:bCs/>
-          <w:sz w:val="24"/>
-          <w:szCs w:val="24"/>
-        </w:rPr>
-        <w:t>,</w:t>
-      </w:r>
-      <w:r>
-        <w:rPr>
-          <w:rFonts w:ascii="JetBrainsMono NFM" w:hAnsi="JetBrainsMono NFM" w:cs="JetBrainsMono NFM"/>
-          <w:b/>
-          <w:bCs/>
-          <w:sz w:val="24"/>
-          <w:szCs w:val="24"/>
-        </w:rPr>
-        <w:t xml:space="preserve"> </w:t>
-      </w:r>
-      <w:r>
-        <w:rPr>
-          <w:rFonts w:ascii="JetBrainsMono NFM" w:hAnsi="JetBrainsMono NFM" w:cs="JetBrainsMono NFM"/>
-          <w:b/>
-          <w:bCs/>
-          <w:color w:val="FF0000"/>
-          <w:sz w:val="24"/>
-          <w:szCs w:val="24"/>
-        </w:rPr>
-        <w:t xml:space="preserve">| </w:t>
-      </w:r>
-      <w:r>
-        <w:rPr>
-          <w:rFonts w:ascii="JetBrainsMono NFM" w:hAnsi="JetBrainsMono NFM" w:cs="JetBrainsMono NFM"/>
-          <w:b/>
-          <w:bCs/>
-          <w:sz w:val="24"/>
-          <w:szCs w:val="24"/>
-        </w:rPr>
-        <w:t>}</w:t>
-      </w:r>
     </w:p>
     <w:p>
       <w:pPr>
@@ -8210,17 +7738,7 @@
           <w:sz w:val="24"/>
           <w:szCs w:val="24"/>
         </w:rPr>
-        <w:t>RETURN</w:t>
-      </w:r>
-      <w:r>
-        <w:rPr>
-          <w:rFonts w:ascii="JetBrainsMono NFM" w:hAnsi="JetBrainsMono NFM" w:cs="JetBrainsMono NFM"/>
-          <w:b/>
-          <w:bCs/>
-          <w:sz w:val="24"/>
-          <w:szCs w:val="24"/>
-        </w:rPr>
-        <w:t>_REST</w:t>
+        <w:t>WHILE</w:t>
       </w:r>
       <w:r>
         <w:rPr>
@@ -8251,13 +7769,14 @@
           <w:sz w:val="24"/>
           <w:szCs w:val="24"/>
         </w:rPr>
-        <w:t>;</w:t>
-      </w:r>
-      <w:r>
-        <w:rPr>
-          <w:rFonts w:ascii="JetBrainsMono NFM" w:hAnsi="JetBrainsMono NFM" w:cs="JetBrainsMono NFM"/>
-          <w:b/>
-          <w:bCs/>
+        <w:t>)</w:t>
+      </w:r>
+      <w:r>
+        <w:rPr>
+          <w:rFonts w:ascii="JetBrainsMono NFM" w:hAnsi="JetBrainsMono NFM" w:cs="JetBrainsMono NFM"/>
+          <w:b/>
+          <w:bCs/>
+          <w:color w:val="FF0000"/>
           <w:sz w:val="24"/>
           <w:szCs w:val="24"/>
         </w:rPr>
@@ -8277,7 +7796,9 @@
     <w:p>
       <w:pPr>
         <w:pStyle w:val="Odstavecseseznamem"/>
+        <w:spacing w:line="240" w:lineRule="auto"/>
         <w:ind w:left="0" w:right="-780"/>
+        <w:contextualSpacing w:val="0"/>
         <w:rPr>
           <w:rFonts w:ascii="JetBrainsMono NFM" w:hAnsi="JetBrainsMono NFM" w:cs="JetBrainsMono NFM"/>
           <w:b/>
@@ -8304,6 +7825,100 @@
           <w:sz w:val="24"/>
           <w:szCs w:val="24"/>
         </w:rPr>
+        <w:t>RETURN</w:t>
+      </w:r>
+      <w:r>
+        <w:rPr>
+          <w:rFonts w:ascii="JetBrainsMono NFM" w:hAnsi="JetBrainsMono NFM" w:cs="JetBrainsMono NFM"/>
+          <w:b/>
+          <w:bCs/>
+          <w:sz w:val="24"/>
+          <w:szCs w:val="24"/>
+        </w:rPr>
+        <w:t>_REST</w:t>
+      </w:r>
+      <w:r>
+        <w:rPr>
+          <w:rFonts w:ascii="JetBrainsMono NFM" w:hAnsi="JetBrainsMono NFM" w:cs="JetBrainsMono NFM"/>
+          <w:b/>
+          <w:bCs/>
+          <w:sz w:val="24"/>
+          <w:szCs w:val="24"/>
+        </w:rPr>
+        <w:t xml:space="preserve"> = {</w:t>
+      </w:r>
+      <w:r>
+        <w:rPr>
+          <w:rFonts w:ascii="JetBrainsMono NFM" w:hAnsi="JetBrainsMono NFM" w:cs="JetBrainsMono NFM"/>
+          <w:b/>
+          <w:bCs/>
+          <w:sz w:val="24"/>
+          <w:szCs w:val="24"/>
+        </w:rPr>
+        <w:t xml:space="preserve"> </w:t>
+      </w:r>
+      <w:r>
+        <w:rPr>
+          <w:rFonts w:ascii="JetBrainsMono NFM" w:hAnsi="JetBrainsMono NFM" w:cs="JetBrainsMono NFM"/>
+          <w:b/>
+          <w:bCs/>
+          <w:color w:val="FF0000"/>
+          <w:sz w:val="24"/>
+          <w:szCs w:val="24"/>
+        </w:rPr>
+        <w:t>;</w:t>
+      </w:r>
+      <w:r>
+        <w:rPr>
+          <w:rFonts w:ascii="JetBrainsMono NFM" w:hAnsi="JetBrainsMono NFM" w:cs="JetBrainsMono NFM"/>
+          <w:b/>
+          <w:bCs/>
+          <w:sz w:val="24"/>
+          <w:szCs w:val="24"/>
+        </w:rPr>
+        <w:t xml:space="preserve"> </w:t>
+      </w:r>
+      <w:r>
+        <w:rPr>
+          <w:rFonts w:ascii="JetBrainsMono NFM" w:hAnsi="JetBrainsMono NFM" w:cs="JetBrainsMono NFM"/>
+          <w:b/>
+          <w:bCs/>
+          <w:sz w:val="24"/>
+          <w:szCs w:val="24"/>
+        </w:rPr>
+        <w:t>}</w:t>
+      </w:r>
+    </w:p>
+    <w:p>
+      <w:pPr>
+        <w:pStyle w:val="Odstavecseseznamem"/>
+        <w:ind w:left="0" w:right="-780"/>
+        <w:rPr>
+          <w:rFonts w:ascii="JetBrainsMono NFM" w:hAnsi="JetBrainsMono NFM" w:cs="JetBrainsMono NFM"/>
+          <w:b/>
+          <w:bCs/>
+          <w:sz w:val="24"/>
+          <w:szCs w:val="24"/>
+        </w:rPr>
+      </w:pPr>
+      <w:r>
+        <w:rPr>
+          <w:rFonts w:ascii="JetBrainsMono NFM" w:hAnsi="JetBrainsMono NFM" w:cs="JetBrainsMono NFM"/>
+          <w:b/>
+          <w:bCs/>
+          <w:sz w:val="24"/>
+          <w:szCs w:val="24"/>
+        </w:rPr>
+        <w:t>FOLOW_</w:t>
+      </w:r>
+      <w:r>
+        <w:rPr>
+          <w:rFonts w:ascii="JetBrainsMono NFM" w:hAnsi="JetBrainsMono NFM" w:cs="JetBrainsMono NFM"/>
+          <w:b/>
+          <w:bCs/>
+          <w:sz w:val="24"/>
+          <w:szCs w:val="24"/>
+        </w:rPr>
         <w:t>ARG</w:t>
       </w:r>
       <w:r>
@@ -8314,7 +7929,7 @@
           <w:sz w:val="24"/>
           <w:szCs w:val="24"/>
         </w:rPr>
-        <w:t>_LIST</w:t>
+        <w:t>UMENTS</w:t>
       </w:r>
       <w:r>
         <w:rPr>
@@ -8335,37 +7950,6 @@
           <w:szCs w:val="24"/>
         </w:rPr>
         <w:t>= {</w:t>
-      </w:r>
-      <w:r>
-        <w:rPr>
-          <w:rFonts w:ascii="JetBrainsMono NFM" w:hAnsi="JetBrainsMono NFM" w:cs="JetBrainsMono NFM"/>
-          <w:b/>
-          <w:bCs/>
-          <w:sz w:val="24"/>
-          <w:szCs w:val="24"/>
-        </w:rPr>
-        <w:t xml:space="preserve"> </w:t>
-      </w:r>
-      <w:r>
-        <w:rPr>
-          <w:rFonts w:ascii="JetBrainsMono NFM" w:hAnsi="JetBrainsMono NFM" w:cs="JetBrainsMono NFM"/>
-          <w:b/>
-          <w:bCs/>
-          <w:color w:val="FF0000"/>
-          <w:sz w:val="24"/>
-          <w:szCs w:val="24"/>
-        </w:rPr>
-        <w:t>,</w:t>
-      </w:r>
-      <w:r>
-        <w:rPr>
-          <w:rFonts w:ascii="JetBrainsMono NFM" w:hAnsi="JetBrainsMono NFM" w:cs="JetBrainsMono NFM"/>
-          <w:b/>
-          <w:bCs/>
-          <w:sz w:val="24"/>
-          <w:szCs w:val="24"/>
-        </w:rPr>
-        <w:t xml:space="preserve"> ,</w:t>
       </w:r>
       <w:r>
         <w:rPr>
@@ -8428,89 +8012,6 @@
           <w:docGrid w:linePitch="360"/>
         </w:sectPr>
       </w:pPr>
-      <w:r>
-        <w:rPr>
-          <w:rFonts w:ascii="JetBrainsMono NFM" w:hAnsi="JetBrainsMono NFM" w:cs="JetBrainsMono NFM"/>
-          <w:b/>
-          <w:bCs/>
-          <w:sz w:val="24"/>
-          <w:szCs w:val="24"/>
-        </w:rPr>
-        <w:t xml:space="preserve">FOLLOW_ARG = </w:t>
-      </w:r>
-      <w:r>
-        <w:rPr>
-          <w:rFonts w:ascii="JetBrainsMono NFM" w:hAnsi="JetBrainsMono NFM" w:cs="JetBrainsMono NFM"/>
-          <w:b/>
-          <w:bCs/>
-          <w:sz w:val="24"/>
-          <w:szCs w:val="24"/>
-        </w:rPr>
-        <w:t>{</w:t>
-      </w:r>
-      <w:r>
-        <w:rPr>
-          <w:rFonts w:ascii="JetBrainsMono NFM" w:hAnsi="JetBrainsMono NFM" w:cs="JetBrainsMono NFM"/>
-          <w:b/>
-          <w:bCs/>
-          <w:color w:val="FF0000"/>
-          <w:sz w:val="24"/>
-          <w:szCs w:val="24"/>
-        </w:rPr>
-        <w:t xml:space="preserve"> </w:t>
-      </w:r>
-      <w:r>
-        <w:rPr>
-          <w:rFonts w:ascii="JetBrainsMono NFM" w:hAnsi="JetBrainsMono NFM" w:cs="JetBrainsMono NFM"/>
-          <w:b/>
-          <w:bCs/>
-          <w:color w:val="FF0000"/>
-          <w:sz w:val="24"/>
-          <w:szCs w:val="24"/>
-        </w:rPr>
-        <w:t>,</w:t>
-      </w:r>
-      <w:r>
-        <w:rPr>
-          <w:rFonts w:ascii="JetBrainsMono NFM" w:hAnsi="JetBrainsMono NFM" w:cs="JetBrainsMono NFM"/>
-          <w:b/>
-          <w:bCs/>
-          <w:sz w:val="24"/>
-          <w:szCs w:val="24"/>
-        </w:rPr>
-        <w:t xml:space="preserve"> , </w:t>
-      </w:r>
-      <w:r>
-        <w:rPr>
-          <w:rFonts w:ascii="JetBrainsMono NFM" w:hAnsi="JetBrainsMono NFM" w:cs="JetBrainsMono NFM"/>
-          <w:b/>
-          <w:bCs/>
-          <w:color w:val="FF0000"/>
-          <w:sz w:val="24"/>
-          <w:szCs w:val="24"/>
-        </w:rPr>
-        <w:t>)</w:t>
-      </w:r>
-      <w:r>
-        <w:rPr>
-          <w:rFonts w:ascii="JetBrainsMono NFM" w:hAnsi="JetBrainsMono NFM" w:cs="JetBrainsMono NFM"/>
-          <w:b/>
-          <w:bCs/>
-          <w:sz w:val="24"/>
-          <w:szCs w:val="24"/>
-        </w:rPr>
-        <w:t xml:space="preserve"> </w:t>
-      </w:r>
-      <w:r>
-        <w:rPr>
-          <w:rFonts w:ascii="JetBrainsMono NFM" w:hAnsi="JetBrainsMono NFM" w:cs="JetBrainsMono NFM"/>
-          <w:b/>
-          <w:bCs/>
-          <w:sz w:val="24"/>
-          <w:szCs w:val="24"/>
-        </w:rPr>
-        <w:t>}</w:t>
-      </w:r>
     </w:p>
     <w:p>
       <w:pPr>
@@ -8531,7 +8032,6 @@
           <w:szCs w:val="24"/>
           <w:u w:val="single"/>
         </w:rPr>
-        <w:lastRenderedPageBreak/>
         <w:t>Redukční pravidla pro precedenční syntaktickou analýzu:</w:t>
       </w:r>
     </w:p>
@@ -8546,7 +8046,7 @@
         <w:ind w:left="0" w:hanging="142"/>
         <w:contextualSpacing w:val="0"/>
         <w:rPr>
-          <w:rFonts w:ascii="JetBrainsMono NF" w:hAnsi="JetBrainsMono NF" w:cs="JetBrainsMono NF"/>
+          <w:rFonts w:ascii="JetBrainsMono NFM" w:hAnsi="JetBrainsMono NFM" w:cs="JetBrainsMono NFM"/>
           <w:sz w:val="24"/>
           <w:szCs w:val="24"/>
           <w:lang w:eastAsia="cs-CZ"/>
@@ -8554,7 +8054,7 @@
       </w:pPr>
       <w:r>
         <w:rPr>
-          <w:rFonts w:ascii="JetBrainsMono NF" w:hAnsi="JetBrainsMono NF" w:cs="JetBrainsMono NF"/>
+          <w:rFonts w:ascii="JetBrainsMono NFM" w:hAnsi="JetBrainsMono NFM" w:cs="JetBrainsMono NFM"/>
           <w:b/>
           <w:color w:val="003DB8"/>
           <w:sz w:val="24"/>
@@ -8564,25 +8064,16 @@
       </w:r>
       <w:r>
         <w:rPr>
-          <w:rFonts w:ascii="JetBrainsMono NF" w:hAnsi="JetBrainsMono NF" w:cs="JetBrainsMono NF"/>
+          <w:rFonts w:ascii="JetBrainsMono NFM" w:hAnsi="JetBrainsMono NFM" w:cs="JetBrainsMono NFM"/>
           <w:sz w:val="24"/>
           <w:szCs w:val="24"/>
           <w:lang w:eastAsia="cs-CZ"/>
         </w:rPr>
-        <w:t xml:space="preserve"> </w:t>
-      </w:r>
-      <w:r>
-        <w:rPr>
-          <w:rFonts w:ascii="JetBrainsMono NF" w:hAnsi="JetBrainsMono NF" w:cs="JetBrainsMono NF"/>
-          <w:sz w:val="24"/>
-          <w:szCs w:val="24"/>
-          <w:lang w:eastAsia="cs-CZ"/>
-        </w:rPr>
-        <w:t xml:space="preserve">➜ </w:t>
-      </w:r>
-      <w:r>
-        <w:rPr>
-          <w:rFonts w:ascii="JetBrainsMono NF" w:hAnsi="JetBrainsMono NF" w:cs="JetBrainsMono NF"/>
+        <w:t xml:space="preserve"> ➜ </w:t>
+      </w:r>
+      <w:r>
+        <w:rPr>
+          <w:rFonts w:ascii="JetBrainsMono NFM" w:hAnsi="JetBrainsMono NFM" w:cs="JetBrainsMono NFM"/>
           <w:b/>
           <w:bCs/>
           <w:color w:val="FF0000"/>
@@ -8593,7 +8084,7 @@
       </w:r>
       <w:r>
         <w:rPr>
-          <w:rFonts w:ascii="JetBrainsMono NF" w:hAnsi="JetBrainsMono NF" w:cs="JetBrainsMono NF"/>
+          <w:rFonts w:ascii="JetBrainsMono NFM" w:hAnsi="JetBrainsMono NFM" w:cs="JetBrainsMono NFM"/>
           <w:sz w:val="24"/>
           <w:szCs w:val="24"/>
           <w:lang w:eastAsia="cs-CZ"/>
@@ -8612,7 +8103,7 @@
         <w:ind w:left="0" w:hanging="142"/>
         <w:contextualSpacing w:val="0"/>
         <w:rPr>
-          <w:rFonts w:ascii="JetBrainsMono NF" w:hAnsi="JetBrainsMono NF" w:cs="JetBrainsMono NF"/>
+          <w:rFonts w:ascii="JetBrainsMono NFM" w:hAnsi="JetBrainsMono NFM" w:cs="JetBrainsMono NFM"/>
           <w:sz w:val="24"/>
           <w:szCs w:val="24"/>
           <w:lang w:eastAsia="cs-CZ"/>
@@ -8620,7 +8111,7 @@
       </w:pPr>
       <w:r>
         <w:rPr>
-          <w:rFonts w:ascii="JetBrainsMono NF" w:hAnsi="JetBrainsMono NF" w:cs="JetBrainsMono NF"/>
+          <w:rFonts w:ascii="JetBrainsMono NFM" w:hAnsi="JetBrainsMono NFM" w:cs="JetBrainsMono NFM"/>
           <w:b/>
           <w:color w:val="003DB8"/>
           <w:sz w:val="24"/>
@@ -8630,25 +8121,16 @@
       </w:r>
       <w:r>
         <w:rPr>
-          <w:rFonts w:ascii="JetBrainsMono NF" w:hAnsi="JetBrainsMono NF" w:cs="JetBrainsMono NF"/>
+          <w:rFonts w:ascii="JetBrainsMono NFM" w:hAnsi="JetBrainsMono NFM" w:cs="JetBrainsMono NFM"/>
           <w:sz w:val="24"/>
           <w:szCs w:val="24"/>
           <w:lang w:eastAsia="cs-CZ"/>
         </w:rPr>
-        <w:t xml:space="preserve"> </w:t>
-      </w:r>
-      <w:r>
-        <w:rPr>
-          <w:rFonts w:ascii="JetBrainsMono NF" w:hAnsi="JetBrainsMono NF" w:cs="JetBrainsMono NF"/>
-          <w:sz w:val="24"/>
-          <w:szCs w:val="24"/>
-          <w:lang w:eastAsia="cs-CZ"/>
-        </w:rPr>
-        <w:t xml:space="preserve">➜ </w:t>
-      </w:r>
-      <w:r>
-        <w:rPr>
-          <w:rFonts w:ascii="JetBrainsMono NF" w:hAnsi="JetBrainsMono NF" w:cs="JetBrainsMono NF"/>
+        <w:t xml:space="preserve"> ➜ </w:t>
+      </w:r>
+      <w:r>
+        <w:rPr>
+          <w:rFonts w:ascii="JetBrainsMono NFM" w:hAnsi="JetBrainsMono NFM" w:cs="JetBrainsMono NFM"/>
           <w:b/>
           <w:bCs/>
           <w:color w:val="FF99CC"/>
@@ -8659,7 +8141,7 @@
       </w:r>
       <w:r>
         <w:rPr>
-          <w:rFonts w:ascii="JetBrainsMono NF" w:hAnsi="JetBrainsMono NF" w:cs="JetBrainsMono NF"/>
+          <w:rFonts w:ascii="JetBrainsMono NFM" w:hAnsi="JetBrainsMono NFM" w:cs="JetBrainsMono NFM"/>
           <w:b/>
           <w:bCs/>
           <w:color w:val="FF99CC"/>
@@ -8670,7 +8152,7 @@
       </w:r>
       <w:r>
         <w:rPr>
-          <w:rFonts w:ascii="JetBrainsMono NF" w:hAnsi="JetBrainsMono NF" w:cs="JetBrainsMono NF"/>
+          <w:rFonts w:ascii="JetBrainsMono NFM" w:hAnsi="JetBrainsMono NFM" w:cs="JetBrainsMono NFM"/>
           <w:b/>
           <w:bCs/>
           <w:color w:val="FF99CC"/>
@@ -8681,7 +8163,7 @@
       </w:r>
       <w:r>
         <w:rPr>
-          <w:rFonts w:ascii="JetBrainsMono NF" w:hAnsi="JetBrainsMono NF" w:cs="JetBrainsMono NF"/>
+          <w:rFonts w:ascii="JetBrainsMono NFM" w:hAnsi="JetBrainsMono NFM" w:cs="JetBrainsMono NFM"/>
           <w:sz w:val="24"/>
           <w:szCs w:val="24"/>
           <w:lang w:eastAsia="cs-CZ"/>
@@ -8700,7 +8182,7 @@
         <w:ind w:left="0" w:hanging="142"/>
         <w:contextualSpacing w:val="0"/>
         <w:rPr>
-          <w:rFonts w:ascii="JetBrainsMono NF" w:hAnsi="JetBrainsMono NF" w:cs="JetBrainsMono NF"/>
+          <w:rFonts w:ascii="JetBrainsMono NFM" w:hAnsi="JetBrainsMono NFM" w:cs="JetBrainsMono NFM"/>
           <w:b/>
           <w:bCs/>
           <w:color w:val="FF99CC"/>
@@ -8710,7 +8192,7 @@
       </w:pPr>
       <w:r>
         <w:rPr>
-          <w:rFonts w:ascii="JetBrainsMono NF" w:hAnsi="JetBrainsMono NF" w:cs="JetBrainsMono NF"/>
+          <w:rFonts w:ascii="JetBrainsMono NFM" w:hAnsi="JetBrainsMono NFM" w:cs="JetBrainsMono NFM"/>
           <w:b/>
           <w:color w:val="003DB8"/>
           <w:sz w:val="24"/>
@@ -8720,25 +8202,16 @@
       </w:r>
       <w:r>
         <w:rPr>
-          <w:rFonts w:ascii="JetBrainsMono NF" w:hAnsi="JetBrainsMono NF" w:cs="JetBrainsMono NF"/>
+          <w:rFonts w:ascii="JetBrainsMono NFM" w:hAnsi="JetBrainsMono NFM" w:cs="JetBrainsMono NFM"/>
           <w:sz w:val="24"/>
           <w:szCs w:val="24"/>
           <w:lang w:eastAsia="cs-CZ"/>
         </w:rPr>
-        <w:t xml:space="preserve"> </w:t>
-      </w:r>
-      <w:r>
-        <w:rPr>
-          <w:rFonts w:ascii="JetBrainsMono NF" w:hAnsi="JetBrainsMono NF" w:cs="JetBrainsMono NF"/>
-          <w:sz w:val="24"/>
-          <w:szCs w:val="24"/>
-          <w:lang w:eastAsia="cs-CZ"/>
-        </w:rPr>
-        <w:t xml:space="preserve">➜ </w:t>
-      </w:r>
-      <w:r>
-        <w:rPr>
-          <w:rFonts w:ascii="JetBrainsMono NF" w:hAnsi="JetBrainsMono NF" w:cs="JetBrainsMono NF"/>
+        <w:t xml:space="preserve"> ➜ </w:t>
+      </w:r>
+      <w:r>
+        <w:rPr>
+          <w:rFonts w:ascii="JetBrainsMono NFM" w:hAnsi="JetBrainsMono NFM" w:cs="JetBrainsMono NFM"/>
           <w:b/>
           <w:bCs/>
           <w:color w:val="FF99CC"/>
@@ -8749,7 +8222,7 @@
       </w:r>
       <w:r>
         <w:rPr>
-          <w:rFonts w:ascii="JetBrainsMono NF" w:hAnsi="JetBrainsMono NF" w:cs="JetBrainsMono NF"/>
+          <w:rFonts w:ascii="JetBrainsMono NFM" w:hAnsi="JetBrainsMono NFM" w:cs="JetBrainsMono NFM"/>
           <w:b/>
           <w:bCs/>
           <w:color w:val="FF99CC"/>
@@ -8760,7 +8233,7 @@
       </w:r>
       <w:r>
         <w:rPr>
-          <w:rFonts w:ascii="JetBrainsMono NF" w:hAnsi="JetBrainsMono NF" w:cs="JetBrainsMono NF"/>
+          <w:rFonts w:ascii="JetBrainsMono NFM" w:hAnsi="JetBrainsMono NFM" w:cs="JetBrainsMono NFM"/>
           <w:b/>
           <w:bCs/>
           <w:color w:val="FF99CC"/>
@@ -8781,7 +8254,7 @@
         <w:ind w:left="0" w:hanging="142"/>
         <w:contextualSpacing w:val="0"/>
         <w:rPr>
-          <w:rFonts w:ascii="JetBrainsMono NF" w:hAnsi="JetBrainsMono NF" w:cs="JetBrainsMono NF"/>
+          <w:rFonts w:ascii="JetBrainsMono NFM" w:hAnsi="JetBrainsMono NFM" w:cs="JetBrainsMono NFM"/>
           <w:sz w:val="24"/>
           <w:szCs w:val="24"/>
           <w:lang w:eastAsia="cs-CZ"/>
@@ -8789,7 +8262,7 @@
       </w:pPr>
       <w:r>
         <w:rPr>
-          <w:rFonts w:ascii="JetBrainsMono NF" w:hAnsi="JetBrainsMono NF" w:cs="JetBrainsMono NF"/>
+          <w:rFonts w:ascii="JetBrainsMono NFM" w:hAnsi="JetBrainsMono NFM" w:cs="JetBrainsMono NFM"/>
           <w:b/>
           <w:color w:val="003DB8"/>
           <w:sz w:val="24"/>
@@ -8799,25 +8272,16 @@
       </w:r>
       <w:r>
         <w:rPr>
-          <w:rFonts w:ascii="JetBrainsMono NF" w:hAnsi="JetBrainsMono NF" w:cs="JetBrainsMono NF"/>
+          <w:rFonts w:ascii="JetBrainsMono NFM" w:hAnsi="JetBrainsMono NFM" w:cs="JetBrainsMono NFM"/>
           <w:sz w:val="24"/>
           <w:szCs w:val="24"/>
           <w:lang w:eastAsia="cs-CZ"/>
         </w:rPr>
-        <w:t xml:space="preserve"> </w:t>
-      </w:r>
-      <w:r>
-        <w:rPr>
-          <w:rFonts w:ascii="JetBrainsMono NF" w:hAnsi="JetBrainsMono NF" w:cs="JetBrainsMono NF"/>
-          <w:sz w:val="24"/>
-          <w:szCs w:val="24"/>
-          <w:lang w:eastAsia="cs-CZ"/>
-        </w:rPr>
-        <w:t xml:space="preserve">➜ </w:t>
-      </w:r>
-      <w:r>
-        <w:rPr>
-          <w:rFonts w:ascii="JetBrainsMono NF" w:hAnsi="JetBrainsMono NF" w:cs="JetBrainsMono NF"/>
+        <w:t xml:space="preserve"> ➜ </w:t>
+      </w:r>
+      <w:r>
+        <w:rPr>
+          <w:rFonts w:ascii="JetBrainsMono NFM" w:hAnsi="JetBrainsMono NFM" w:cs="JetBrainsMono NFM"/>
           <w:b/>
           <w:bCs/>
           <w:color w:val="FF99CC"/>
@@ -8828,7 +8292,7 @@
       </w:r>
       <w:r>
         <w:rPr>
-          <w:rFonts w:ascii="JetBrainsMono NF" w:hAnsi="JetBrainsMono NF" w:cs="JetBrainsMono NF"/>
+          <w:rFonts w:ascii="JetBrainsMono NFM" w:hAnsi="JetBrainsMono NFM" w:cs="JetBrainsMono NFM"/>
           <w:b/>
           <w:bCs/>
           <w:color w:val="FF99CC"/>
@@ -8839,7 +8303,7 @@
       </w:r>
       <w:r>
         <w:rPr>
-          <w:rFonts w:ascii="JetBrainsMono NF" w:hAnsi="JetBrainsMono NF" w:cs="JetBrainsMono NF"/>
+          <w:rFonts w:ascii="JetBrainsMono NFM" w:hAnsi="JetBrainsMono NFM" w:cs="JetBrainsMono NFM"/>
           <w:b/>
           <w:bCs/>
           <w:color w:val="FF99CC"/>
@@ -8860,7 +8324,7 @@
         <w:ind w:left="0" w:hanging="142"/>
         <w:contextualSpacing w:val="0"/>
         <w:rPr>
-          <w:rFonts w:ascii="JetBrainsMono NF" w:hAnsi="JetBrainsMono NF" w:cs="JetBrainsMono NF"/>
+          <w:rFonts w:ascii="JetBrainsMono NFM" w:hAnsi="JetBrainsMono NFM" w:cs="JetBrainsMono NFM"/>
           <w:b/>
           <w:bCs/>
           <w:color w:val="FF99CC"/>
@@ -8870,7 +8334,7 @@
       </w:pPr>
       <w:r>
         <w:rPr>
-          <w:rFonts w:ascii="JetBrainsMono NF" w:hAnsi="JetBrainsMono NF" w:cs="JetBrainsMono NF"/>
+          <w:rFonts w:ascii="JetBrainsMono NFM" w:hAnsi="JetBrainsMono NFM" w:cs="JetBrainsMono NFM"/>
           <w:b/>
           <w:color w:val="003DB8"/>
           <w:sz w:val="24"/>
@@ -8880,25 +8344,16 @@
       </w:r>
       <w:r>
         <w:rPr>
-          <w:rFonts w:ascii="JetBrainsMono NF" w:hAnsi="JetBrainsMono NF" w:cs="JetBrainsMono NF"/>
+          <w:rFonts w:ascii="JetBrainsMono NFM" w:hAnsi="JetBrainsMono NFM" w:cs="JetBrainsMono NFM"/>
           <w:sz w:val="24"/>
           <w:szCs w:val="24"/>
           <w:lang w:eastAsia="cs-CZ"/>
         </w:rPr>
-        <w:t xml:space="preserve"> </w:t>
-      </w:r>
-      <w:r>
-        <w:rPr>
-          <w:rFonts w:ascii="JetBrainsMono NF" w:hAnsi="JetBrainsMono NF" w:cs="JetBrainsMono NF"/>
-          <w:sz w:val="24"/>
-          <w:szCs w:val="24"/>
-          <w:lang w:eastAsia="cs-CZ"/>
-        </w:rPr>
-        <w:t xml:space="preserve">➜ </w:t>
-      </w:r>
-      <w:r>
-        <w:rPr>
-          <w:rFonts w:ascii="JetBrainsMono NF" w:hAnsi="JetBrainsMono NF" w:cs="JetBrainsMono NF"/>
+        <w:t xml:space="preserve"> ➜ </w:t>
+      </w:r>
+      <w:r>
+        <w:rPr>
+          <w:rFonts w:ascii="JetBrainsMono NFM" w:hAnsi="JetBrainsMono NFM" w:cs="JetBrainsMono NFM"/>
           <w:b/>
           <w:bCs/>
           <w:color w:val="FF99CC"/>
@@ -8909,7 +8364,7 @@
       </w:r>
       <w:r>
         <w:rPr>
-          <w:rFonts w:ascii="JetBrainsMono NF" w:hAnsi="JetBrainsMono NF" w:cs="JetBrainsMono NF"/>
+          <w:rFonts w:ascii="JetBrainsMono NFM" w:hAnsi="JetBrainsMono NFM" w:cs="JetBrainsMono NFM"/>
           <w:b/>
           <w:bCs/>
           <w:color w:val="FF99CC"/>
@@ -8930,7 +8385,7 @@
         <w:ind w:left="0" w:hanging="142"/>
         <w:contextualSpacing w:val="0"/>
         <w:rPr>
-          <w:rFonts w:ascii="JetBrainsMono NF" w:hAnsi="JetBrainsMono NF" w:cs="JetBrainsMono NF"/>
+          <w:rFonts w:ascii="JetBrainsMono NFM" w:hAnsi="JetBrainsMono NFM" w:cs="JetBrainsMono NFM"/>
           <w:sz w:val="24"/>
           <w:szCs w:val="24"/>
           <w:lang w:eastAsia="cs-CZ"/>
@@ -8938,7 +8393,7 @@
       </w:pPr>
       <w:r>
         <w:rPr>
-          <w:rFonts w:ascii="JetBrainsMono NF" w:hAnsi="JetBrainsMono NF" w:cs="JetBrainsMono NF"/>
+          <w:rFonts w:ascii="JetBrainsMono NFM" w:hAnsi="JetBrainsMono NFM" w:cs="JetBrainsMono NFM"/>
           <w:b/>
           <w:color w:val="003DB8"/>
           <w:sz w:val="24"/>
@@ -8948,7 +8403,7 @@
       </w:r>
       <w:r>
         <w:rPr>
-          <w:rFonts w:ascii="JetBrainsMono NF" w:hAnsi="JetBrainsMono NF" w:cs="JetBrainsMono NF"/>
+          <w:rFonts w:ascii="JetBrainsMono NFM" w:hAnsi="JetBrainsMono NFM" w:cs="JetBrainsMono NFM"/>
           <w:sz w:val="24"/>
           <w:szCs w:val="24"/>
           <w:lang w:eastAsia="cs-CZ"/>
@@ -8957,7 +8412,7 @@
       </w:r>
       <w:r>
         <w:rPr>
-          <w:rFonts w:ascii="JetBrainsMono NF" w:hAnsi="JetBrainsMono NF" w:cs="JetBrainsMono NF"/>
+          <w:rFonts w:ascii="JetBrainsMono NFM" w:hAnsi="JetBrainsMono NFM" w:cs="JetBrainsMono NFM"/>
           <w:b/>
           <w:color w:val="0000FF"/>
           <w:sz w:val="24"/>
@@ -8967,7 +8422,7 @@
       </w:r>
       <w:r>
         <w:rPr>
-          <w:rFonts w:ascii="JetBrainsMono NF" w:hAnsi="JetBrainsMono NF" w:cs="JetBrainsMono NF"/>
+          <w:rFonts w:ascii="JetBrainsMono NFM" w:hAnsi="JetBrainsMono NFM" w:cs="JetBrainsMono NFM"/>
           <w:sz w:val="24"/>
           <w:szCs w:val="24"/>
           <w:lang w:eastAsia="cs-CZ"/>
@@ -8976,7 +8431,7 @@
       </w:r>
       <w:r>
         <w:rPr>
-          <w:rFonts w:ascii="JetBrainsMono NF" w:hAnsi="JetBrainsMono NF" w:cs="JetBrainsMono NF"/>
+          <w:rFonts w:ascii="JetBrainsMono NFM" w:hAnsi="JetBrainsMono NFM" w:cs="JetBrainsMono NFM"/>
           <w:b/>
           <w:bCs/>
           <w:color w:val="FF0000"/>
@@ -8987,7 +8442,7 @@
       </w:r>
       <w:r>
         <w:rPr>
-          <w:rFonts w:ascii="JetBrainsMono NF" w:hAnsi="JetBrainsMono NF" w:cs="JetBrainsMono NF"/>
+          <w:rFonts w:ascii="JetBrainsMono NFM" w:hAnsi="JetBrainsMono NFM" w:cs="JetBrainsMono NFM"/>
           <w:sz w:val="24"/>
           <w:szCs w:val="24"/>
           <w:lang w:eastAsia="cs-CZ"/>
@@ -8996,7 +8451,7 @@
       </w:r>
       <w:r>
         <w:rPr>
-          <w:rFonts w:ascii="JetBrainsMono NF" w:hAnsi="JetBrainsMono NF" w:cs="JetBrainsMono NF"/>
+          <w:rFonts w:ascii="JetBrainsMono NFM" w:hAnsi="JetBrainsMono NFM" w:cs="JetBrainsMono NFM"/>
           <w:b/>
           <w:color w:val="0000FF"/>
           <w:sz w:val="24"/>
@@ -9016,7 +8471,7 @@
         <w:ind w:left="0" w:hanging="142"/>
         <w:contextualSpacing w:val="0"/>
         <w:rPr>
-          <w:rFonts w:ascii="JetBrainsMono NF" w:hAnsi="JetBrainsMono NF" w:cs="JetBrainsMono NF"/>
+          <w:rFonts w:ascii="JetBrainsMono NFM" w:hAnsi="JetBrainsMono NFM" w:cs="JetBrainsMono NFM"/>
           <w:sz w:val="24"/>
           <w:szCs w:val="24"/>
           <w:lang w:eastAsia="cs-CZ"/>
@@ -9024,7 +8479,7 @@
       </w:pPr>
       <w:r>
         <w:rPr>
-          <w:rFonts w:ascii="JetBrainsMono NF" w:hAnsi="JetBrainsMono NF" w:cs="JetBrainsMono NF"/>
+          <w:rFonts w:ascii="JetBrainsMono NFM" w:hAnsi="JetBrainsMono NFM" w:cs="JetBrainsMono NFM"/>
           <w:b/>
           <w:color w:val="003DB8"/>
           <w:sz w:val="24"/>
@@ -9034,64 +8489,55 @@
       </w:r>
       <w:r>
         <w:rPr>
-          <w:rFonts w:ascii="JetBrainsMono NF" w:hAnsi="JetBrainsMono NF" w:cs="JetBrainsMono NF"/>
+          <w:rFonts w:ascii="JetBrainsMono NFM" w:hAnsi="JetBrainsMono NFM" w:cs="JetBrainsMono NFM"/>
           <w:sz w:val="24"/>
           <w:szCs w:val="24"/>
           <w:lang w:eastAsia="cs-CZ"/>
         </w:rPr>
+        <w:t xml:space="preserve"> ➜ </w:t>
+      </w:r>
+      <w:r>
+        <w:rPr>
+          <w:rFonts w:ascii="JetBrainsMono NFM" w:hAnsi="JetBrainsMono NFM" w:cs="JetBrainsMono NFM"/>
+          <w:b/>
+          <w:color w:val="0000FF"/>
+          <w:sz w:val="24"/>
+          <w:szCs w:val="24"/>
+        </w:rPr>
+        <w:t>&lt;EXPR&gt;</w:t>
+      </w:r>
+      <w:r>
+        <w:rPr>
+          <w:rFonts w:ascii="JetBrainsMono NFM" w:hAnsi="JetBrainsMono NFM" w:cs="JetBrainsMono NFM"/>
+          <w:sz w:val="24"/>
+          <w:szCs w:val="24"/>
+          <w:lang w:eastAsia="cs-CZ"/>
+        </w:rPr>
         <w:t xml:space="preserve"> </w:t>
       </w:r>
       <w:r>
         <w:rPr>
-          <w:rFonts w:ascii="JetBrainsMono NF" w:hAnsi="JetBrainsMono NF" w:cs="JetBrainsMono NF"/>
+          <w:rFonts w:ascii="JetBrainsMono NFM" w:hAnsi="JetBrainsMono NFM" w:cs="JetBrainsMono NFM"/>
+          <w:b/>
+          <w:bCs/>
+          <w:color w:val="FF0000"/>
+          <w:sz w:val="24"/>
+          <w:szCs w:val="24"/>
+        </w:rPr>
+        <w:t>–</w:t>
+      </w:r>
+      <w:r>
+        <w:rPr>
+          <w:rFonts w:ascii="JetBrainsMono NFM" w:hAnsi="JetBrainsMono NFM" w:cs="JetBrainsMono NFM"/>
           <w:sz w:val="24"/>
           <w:szCs w:val="24"/>
           <w:lang w:eastAsia="cs-CZ"/>
         </w:rPr>
-        <w:t xml:space="preserve">➜ </w:t>
-      </w:r>
-      <w:r>
-        <w:rPr>
-          <w:rFonts w:ascii="JetBrainsMono NF" w:hAnsi="JetBrainsMono NF" w:cs="JetBrainsMono NF"/>
-          <w:b/>
-          <w:color w:val="0000FF"/>
-          <w:sz w:val="24"/>
-          <w:szCs w:val="24"/>
-        </w:rPr>
-        <w:t>&lt;EXPR&gt;</w:t>
-      </w:r>
-      <w:r>
-        <w:rPr>
-          <w:rFonts w:ascii="JetBrainsMono NF" w:hAnsi="JetBrainsMono NF" w:cs="JetBrainsMono NF"/>
-          <w:sz w:val="24"/>
-          <w:szCs w:val="24"/>
-          <w:lang w:eastAsia="cs-CZ"/>
-        </w:rPr>
         <w:t xml:space="preserve"> </w:t>
       </w:r>
       <w:r>
         <w:rPr>
-          <w:rFonts w:ascii="JetBrainsMono NF" w:hAnsi="JetBrainsMono NF" w:cs="JetBrainsMono NF"/>
-          <w:b/>
-          <w:bCs/>
-          <w:color w:val="FF0000"/>
-          <w:sz w:val="24"/>
-          <w:szCs w:val="24"/>
-        </w:rPr>
-        <w:t>–</w:t>
-      </w:r>
-      <w:r>
-        <w:rPr>
-          <w:rFonts w:ascii="JetBrainsMono NF" w:hAnsi="JetBrainsMono NF" w:cs="JetBrainsMono NF"/>
-          <w:sz w:val="24"/>
-          <w:szCs w:val="24"/>
-          <w:lang w:eastAsia="cs-CZ"/>
-        </w:rPr>
-        <w:t xml:space="preserve"> </w:t>
-      </w:r>
-      <w:r>
-        <w:rPr>
-          <w:rFonts w:ascii="JetBrainsMono NF" w:hAnsi="JetBrainsMono NF" w:cs="JetBrainsMono NF"/>
+          <w:rFonts w:ascii="JetBrainsMono NFM" w:hAnsi="JetBrainsMono NFM" w:cs="JetBrainsMono NFM"/>
           <w:b/>
           <w:color w:val="0000FF"/>
           <w:sz w:val="24"/>
@@ -9111,7 +8557,7 @@
         <w:ind w:left="0" w:hanging="142"/>
         <w:contextualSpacing w:val="0"/>
         <w:rPr>
-          <w:rFonts w:ascii="JetBrainsMono NF" w:hAnsi="JetBrainsMono NF" w:cs="JetBrainsMono NF"/>
+          <w:rFonts w:ascii="JetBrainsMono NFM" w:hAnsi="JetBrainsMono NFM" w:cs="JetBrainsMono NFM"/>
           <w:sz w:val="24"/>
           <w:szCs w:val="24"/>
           <w:lang w:eastAsia="cs-CZ"/>
@@ -9119,7 +8565,7 @@
       </w:pPr>
       <w:r>
         <w:rPr>
-          <w:rFonts w:ascii="JetBrainsMono NF" w:hAnsi="JetBrainsMono NF" w:cs="JetBrainsMono NF"/>
+          <w:rFonts w:ascii="JetBrainsMono NFM" w:hAnsi="JetBrainsMono NFM" w:cs="JetBrainsMono NFM"/>
           <w:b/>
           <w:color w:val="003DB8"/>
           <w:sz w:val="24"/>
@@ -9129,64 +8575,55 @@
       </w:r>
       <w:r>
         <w:rPr>
-          <w:rFonts w:ascii="JetBrainsMono NF" w:hAnsi="JetBrainsMono NF" w:cs="JetBrainsMono NF"/>
+          <w:rFonts w:ascii="JetBrainsMono NFM" w:hAnsi="JetBrainsMono NFM" w:cs="JetBrainsMono NFM"/>
           <w:sz w:val="24"/>
           <w:szCs w:val="24"/>
           <w:lang w:eastAsia="cs-CZ"/>
         </w:rPr>
+        <w:t xml:space="preserve"> ➜ </w:t>
+      </w:r>
+      <w:r>
+        <w:rPr>
+          <w:rFonts w:ascii="JetBrainsMono NFM" w:hAnsi="JetBrainsMono NFM" w:cs="JetBrainsMono NFM"/>
+          <w:b/>
+          <w:color w:val="0000FF"/>
+          <w:sz w:val="24"/>
+          <w:szCs w:val="24"/>
+        </w:rPr>
+        <w:t>&lt;EXPR&gt;</w:t>
+      </w:r>
+      <w:r>
+        <w:rPr>
+          <w:rFonts w:ascii="JetBrainsMono NFM" w:hAnsi="JetBrainsMono NFM" w:cs="JetBrainsMono NFM"/>
+          <w:sz w:val="24"/>
+          <w:szCs w:val="24"/>
+          <w:lang w:eastAsia="cs-CZ"/>
+        </w:rPr>
         <w:t xml:space="preserve"> </w:t>
       </w:r>
       <w:r>
         <w:rPr>
-          <w:rFonts w:ascii="JetBrainsMono NF" w:hAnsi="JetBrainsMono NF" w:cs="JetBrainsMono NF"/>
+          <w:rFonts w:ascii="JetBrainsMono NFM" w:hAnsi="JetBrainsMono NFM" w:cs="JetBrainsMono NFM"/>
+          <w:b/>
+          <w:bCs/>
+          <w:color w:val="FF0000"/>
+          <w:sz w:val="24"/>
+          <w:szCs w:val="24"/>
+        </w:rPr>
+        <w:t>*</w:t>
+      </w:r>
+      <w:r>
+        <w:rPr>
+          <w:rFonts w:ascii="JetBrainsMono NFM" w:hAnsi="JetBrainsMono NFM" w:cs="JetBrainsMono NFM"/>
           <w:sz w:val="24"/>
           <w:szCs w:val="24"/>
           <w:lang w:eastAsia="cs-CZ"/>
         </w:rPr>
-        <w:t xml:space="preserve">➜ </w:t>
-      </w:r>
-      <w:r>
-        <w:rPr>
-          <w:rFonts w:ascii="JetBrainsMono NF" w:hAnsi="JetBrainsMono NF" w:cs="JetBrainsMono NF"/>
-          <w:b/>
-          <w:color w:val="0000FF"/>
-          <w:sz w:val="24"/>
-          <w:szCs w:val="24"/>
-        </w:rPr>
-        <w:t>&lt;EXPR&gt;</w:t>
-      </w:r>
-      <w:r>
-        <w:rPr>
-          <w:rFonts w:ascii="JetBrainsMono NF" w:hAnsi="JetBrainsMono NF" w:cs="JetBrainsMono NF"/>
-          <w:sz w:val="24"/>
-          <w:szCs w:val="24"/>
-          <w:lang w:eastAsia="cs-CZ"/>
-        </w:rPr>
         <w:t xml:space="preserve"> </w:t>
       </w:r>
       <w:r>
         <w:rPr>
-          <w:rFonts w:ascii="JetBrainsMono NF" w:hAnsi="JetBrainsMono NF" w:cs="JetBrainsMono NF"/>
-          <w:b/>
-          <w:bCs/>
-          <w:color w:val="FF0000"/>
-          <w:sz w:val="24"/>
-          <w:szCs w:val="24"/>
-        </w:rPr>
-        <w:t>*</w:t>
-      </w:r>
-      <w:r>
-        <w:rPr>
-          <w:rFonts w:ascii="JetBrainsMono NF" w:hAnsi="JetBrainsMono NF" w:cs="JetBrainsMono NF"/>
-          <w:sz w:val="24"/>
-          <w:szCs w:val="24"/>
-          <w:lang w:eastAsia="cs-CZ"/>
-        </w:rPr>
-        <w:t xml:space="preserve"> </w:t>
-      </w:r>
-      <w:r>
-        <w:rPr>
-          <w:rFonts w:ascii="JetBrainsMono NF" w:hAnsi="JetBrainsMono NF" w:cs="JetBrainsMono NF"/>
+          <w:rFonts w:ascii="JetBrainsMono NFM" w:hAnsi="JetBrainsMono NFM" w:cs="JetBrainsMono NFM"/>
           <w:b/>
           <w:color w:val="0000FF"/>
           <w:sz w:val="24"/>
@@ -9206,7 +8643,7 @@
         <w:ind w:left="0" w:hanging="142"/>
         <w:contextualSpacing w:val="0"/>
         <w:rPr>
-          <w:rFonts w:ascii="JetBrainsMono NF" w:hAnsi="JetBrainsMono NF" w:cs="JetBrainsMono NF"/>
+          <w:rFonts w:ascii="JetBrainsMono NFM" w:hAnsi="JetBrainsMono NFM" w:cs="JetBrainsMono NFM"/>
           <w:sz w:val="24"/>
           <w:szCs w:val="24"/>
           <w:lang w:eastAsia="cs-CZ"/>
@@ -9214,7 +8651,7 @@
       </w:pPr>
       <w:r>
         <w:rPr>
-          <w:rFonts w:ascii="JetBrainsMono NF" w:hAnsi="JetBrainsMono NF" w:cs="JetBrainsMono NF"/>
+          <w:rFonts w:ascii="JetBrainsMono NFM" w:hAnsi="JetBrainsMono NFM" w:cs="JetBrainsMono NFM"/>
           <w:b/>
           <w:color w:val="003DB8"/>
           <w:sz w:val="24"/>
@@ -9224,64 +8661,55 @@
       </w:r>
       <w:r>
         <w:rPr>
-          <w:rFonts w:ascii="JetBrainsMono NF" w:hAnsi="JetBrainsMono NF" w:cs="JetBrainsMono NF"/>
+          <w:rFonts w:ascii="JetBrainsMono NFM" w:hAnsi="JetBrainsMono NFM" w:cs="JetBrainsMono NFM"/>
           <w:sz w:val="24"/>
           <w:szCs w:val="24"/>
           <w:lang w:eastAsia="cs-CZ"/>
         </w:rPr>
+        <w:t xml:space="preserve"> ➜ </w:t>
+      </w:r>
+      <w:r>
+        <w:rPr>
+          <w:rFonts w:ascii="JetBrainsMono NFM" w:hAnsi="JetBrainsMono NFM" w:cs="JetBrainsMono NFM"/>
+          <w:b/>
+          <w:color w:val="0000FF"/>
+          <w:sz w:val="24"/>
+          <w:szCs w:val="24"/>
+        </w:rPr>
+        <w:t>&lt;EXPR&gt;</w:t>
+      </w:r>
+      <w:r>
+        <w:rPr>
+          <w:rFonts w:ascii="JetBrainsMono NFM" w:hAnsi="JetBrainsMono NFM" w:cs="JetBrainsMono NFM"/>
+          <w:sz w:val="24"/>
+          <w:szCs w:val="24"/>
+          <w:lang w:eastAsia="cs-CZ"/>
+        </w:rPr>
         <w:t xml:space="preserve"> </w:t>
       </w:r>
       <w:r>
         <w:rPr>
-          <w:rFonts w:ascii="JetBrainsMono NF" w:hAnsi="JetBrainsMono NF" w:cs="JetBrainsMono NF"/>
+          <w:rFonts w:ascii="JetBrainsMono NFM" w:hAnsi="JetBrainsMono NFM" w:cs="JetBrainsMono NFM"/>
+          <w:b/>
+          <w:bCs/>
+          <w:color w:val="FF0000"/>
+          <w:sz w:val="24"/>
+          <w:szCs w:val="24"/>
+        </w:rPr>
+        <w:t>/</w:t>
+      </w:r>
+      <w:r>
+        <w:rPr>
+          <w:rFonts w:ascii="JetBrainsMono NFM" w:hAnsi="JetBrainsMono NFM" w:cs="JetBrainsMono NFM"/>
           <w:sz w:val="24"/>
           <w:szCs w:val="24"/>
           <w:lang w:eastAsia="cs-CZ"/>
         </w:rPr>
-        <w:t xml:space="preserve">➜ </w:t>
-      </w:r>
-      <w:r>
-        <w:rPr>
-          <w:rFonts w:ascii="JetBrainsMono NF" w:hAnsi="JetBrainsMono NF" w:cs="JetBrainsMono NF"/>
-          <w:b/>
-          <w:color w:val="0000FF"/>
-          <w:sz w:val="24"/>
-          <w:szCs w:val="24"/>
-        </w:rPr>
-        <w:t>&lt;EXPR&gt;</w:t>
-      </w:r>
-      <w:r>
-        <w:rPr>
-          <w:rFonts w:ascii="JetBrainsMono NF" w:hAnsi="JetBrainsMono NF" w:cs="JetBrainsMono NF"/>
-          <w:sz w:val="24"/>
-          <w:szCs w:val="24"/>
-          <w:lang w:eastAsia="cs-CZ"/>
-        </w:rPr>
         <w:t xml:space="preserve"> </w:t>
       </w:r>
       <w:r>
         <w:rPr>
-          <w:rFonts w:ascii="JetBrainsMono NF" w:hAnsi="JetBrainsMono NF" w:cs="JetBrainsMono NF"/>
-          <w:b/>
-          <w:bCs/>
-          <w:color w:val="FF0000"/>
-          <w:sz w:val="24"/>
-          <w:szCs w:val="24"/>
-        </w:rPr>
-        <w:t>/</w:t>
-      </w:r>
-      <w:r>
-        <w:rPr>
-          <w:rFonts w:ascii="JetBrainsMono NF" w:hAnsi="JetBrainsMono NF" w:cs="JetBrainsMono NF"/>
-          <w:sz w:val="24"/>
-          <w:szCs w:val="24"/>
-          <w:lang w:eastAsia="cs-CZ"/>
-        </w:rPr>
-        <w:t xml:space="preserve"> </w:t>
-      </w:r>
-      <w:r>
-        <w:rPr>
-          <w:rFonts w:ascii="JetBrainsMono NF" w:hAnsi="JetBrainsMono NF" w:cs="JetBrainsMono NF"/>
+          <w:rFonts w:ascii="JetBrainsMono NFM" w:hAnsi="JetBrainsMono NFM" w:cs="JetBrainsMono NFM"/>
           <w:b/>
           <w:color w:val="0000FF"/>
           <w:sz w:val="24"/>
@@ -9301,7 +8729,7 @@
         <w:ind w:left="0" w:hanging="142"/>
         <w:contextualSpacing w:val="0"/>
         <w:rPr>
-          <w:rFonts w:ascii="JetBrainsMono NF" w:hAnsi="JetBrainsMono NF" w:cs="JetBrainsMono NF"/>
+          <w:rFonts w:ascii="JetBrainsMono NFM" w:hAnsi="JetBrainsMono NFM" w:cs="JetBrainsMono NFM"/>
           <w:sz w:val="24"/>
           <w:szCs w:val="24"/>
           <w:lang w:eastAsia="cs-CZ"/>
@@ -9309,7 +8737,7 @@
       </w:pPr>
       <w:r>
         <w:rPr>
-          <w:rFonts w:ascii="JetBrainsMono NF" w:hAnsi="JetBrainsMono NF" w:cs="JetBrainsMono NF"/>
+          <w:rFonts w:ascii="JetBrainsMono NFM" w:hAnsi="JetBrainsMono NFM" w:cs="JetBrainsMono NFM"/>
           <w:b/>
           <w:color w:val="003DB8"/>
           <w:sz w:val="24"/>
@@ -9319,64 +8747,55 @@
       </w:r>
       <w:r>
         <w:rPr>
-          <w:rFonts w:ascii="JetBrainsMono NF" w:hAnsi="JetBrainsMono NF" w:cs="JetBrainsMono NF"/>
+          <w:rFonts w:ascii="JetBrainsMono NFM" w:hAnsi="JetBrainsMono NFM" w:cs="JetBrainsMono NFM"/>
           <w:sz w:val="24"/>
           <w:szCs w:val="24"/>
           <w:lang w:eastAsia="cs-CZ"/>
         </w:rPr>
+        <w:t xml:space="preserve"> ➜ </w:t>
+      </w:r>
+      <w:r>
+        <w:rPr>
+          <w:rFonts w:ascii="JetBrainsMono NFM" w:hAnsi="JetBrainsMono NFM" w:cs="JetBrainsMono NFM"/>
+          <w:b/>
+          <w:color w:val="0000FF"/>
+          <w:sz w:val="24"/>
+          <w:szCs w:val="24"/>
+        </w:rPr>
+        <w:t>&lt;EXPR&gt;</w:t>
+      </w:r>
+      <w:r>
+        <w:rPr>
+          <w:rFonts w:ascii="JetBrainsMono NFM" w:hAnsi="JetBrainsMono NFM" w:cs="JetBrainsMono NFM"/>
+          <w:sz w:val="24"/>
+          <w:szCs w:val="24"/>
+          <w:lang w:eastAsia="cs-CZ"/>
+        </w:rPr>
         <w:t xml:space="preserve"> </w:t>
       </w:r>
       <w:r>
         <w:rPr>
-          <w:rFonts w:ascii="JetBrainsMono NF" w:hAnsi="JetBrainsMono NF" w:cs="JetBrainsMono NF"/>
+          <w:rFonts w:ascii="JetBrainsMono NFM" w:hAnsi="JetBrainsMono NFM" w:cs="JetBrainsMono NFM"/>
+          <w:b/>
+          <w:bCs/>
+          <w:color w:val="FF0000"/>
+          <w:sz w:val="24"/>
+          <w:szCs w:val="24"/>
+        </w:rPr>
+        <w:t>==</w:t>
+      </w:r>
+      <w:r>
+        <w:rPr>
+          <w:rFonts w:ascii="JetBrainsMono NFM" w:hAnsi="JetBrainsMono NFM" w:cs="JetBrainsMono NFM"/>
           <w:sz w:val="24"/>
           <w:szCs w:val="24"/>
           <w:lang w:eastAsia="cs-CZ"/>
         </w:rPr>
-        <w:t xml:space="preserve">➜ </w:t>
-      </w:r>
-      <w:r>
-        <w:rPr>
-          <w:rFonts w:ascii="JetBrainsMono NF" w:hAnsi="JetBrainsMono NF" w:cs="JetBrainsMono NF"/>
-          <w:b/>
-          <w:color w:val="0000FF"/>
-          <w:sz w:val="24"/>
-          <w:szCs w:val="24"/>
-        </w:rPr>
-        <w:t>&lt;EXPR&gt;</w:t>
-      </w:r>
-      <w:r>
-        <w:rPr>
-          <w:rFonts w:ascii="JetBrainsMono NF" w:hAnsi="JetBrainsMono NF" w:cs="JetBrainsMono NF"/>
-          <w:sz w:val="24"/>
-          <w:szCs w:val="24"/>
-          <w:lang w:eastAsia="cs-CZ"/>
-        </w:rPr>
         <w:t xml:space="preserve"> </w:t>
       </w:r>
       <w:r>
         <w:rPr>
-          <w:rFonts w:ascii="JetBrainsMono NF" w:hAnsi="JetBrainsMono NF" w:cs="JetBrainsMono NF"/>
-          <w:b/>
-          <w:bCs/>
-          <w:color w:val="FF0000"/>
-          <w:sz w:val="24"/>
-          <w:szCs w:val="24"/>
-        </w:rPr>
-        <w:t>==</w:t>
-      </w:r>
-      <w:r>
-        <w:rPr>
-          <w:rFonts w:ascii="JetBrainsMono NF" w:hAnsi="JetBrainsMono NF" w:cs="JetBrainsMono NF"/>
-          <w:sz w:val="24"/>
-          <w:szCs w:val="24"/>
-          <w:lang w:eastAsia="cs-CZ"/>
-        </w:rPr>
-        <w:t xml:space="preserve"> </w:t>
-      </w:r>
-      <w:r>
-        <w:rPr>
-          <w:rFonts w:ascii="JetBrainsMono NF" w:hAnsi="JetBrainsMono NF" w:cs="JetBrainsMono NF"/>
+          <w:rFonts w:ascii="JetBrainsMono NFM" w:hAnsi="JetBrainsMono NFM" w:cs="JetBrainsMono NFM"/>
           <w:b/>
           <w:color w:val="0000FF"/>
           <w:sz w:val="24"/>
@@ -9396,7 +8815,7 @@
         <w:ind w:left="0" w:hanging="142"/>
         <w:contextualSpacing w:val="0"/>
         <w:rPr>
-          <w:rFonts w:ascii="JetBrainsMono NF" w:hAnsi="JetBrainsMono NF" w:cs="JetBrainsMono NF"/>
+          <w:rFonts w:ascii="JetBrainsMono NFM" w:hAnsi="JetBrainsMono NFM" w:cs="JetBrainsMono NFM"/>
           <w:sz w:val="24"/>
           <w:szCs w:val="24"/>
           <w:lang w:eastAsia="cs-CZ"/>
@@ -9404,7 +8823,7 @@
       </w:pPr>
       <w:r>
         <w:rPr>
-          <w:rFonts w:ascii="JetBrainsMono NF" w:hAnsi="JetBrainsMono NF" w:cs="JetBrainsMono NF"/>
+          <w:rFonts w:ascii="JetBrainsMono NFM" w:hAnsi="JetBrainsMono NFM" w:cs="JetBrainsMono NFM"/>
           <w:b/>
           <w:color w:val="003DB8"/>
           <w:sz w:val="24"/>
@@ -9414,64 +8833,55 @@
       </w:r>
       <w:r>
         <w:rPr>
-          <w:rFonts w:ascii="JetBrainsMono NF" w:hAnsi="JetBrainsMono NF" w:cs="JetBrainsMono NF"/>
+          <w:rFonts w:ascii="JetBrainsMono NFM" w:hAnsi="JetBrainsMono NFM" w:cs="JetBrainsMono NFM"/>
           <w:sz w:val="24"/>
           <w:szCs w:val="24"/>
           <w:lang w:eastAsia="cs-CZ"/>
         </w:rPr>
+        <w:t xml:space="preserve"> ➜ </w:t>
+      </w:r>
+      <w:r>
+        <w:rPr>
+          <w:rFonts w:ascii="JetBrainsMono NFM" w:hAnsi="JetBrainsMono NFM" w:cs="JetBrainsMono NFM"/>
+          <w:b/>
+          <w:color w:val="0000FF"/>
+          <w:sz w:val="24"/>
+          <w:szCs w:val="24"/>
+        </w:rPr>
+        <w:t>&lt;EXPR&gt;</w:t>
+      </w:r>
+      <w:r>
+        <w:rPr>
+          <w:rFonts w:ascii="JetBrainsMono NFM" w:hAnsi="JetBrainsMono NFM" w:cs="JetBrainsMono NFM"/>
+          <w:sz w:val="24"/>
+          <w:szCs w:val="24"/>
+          <w:lang w:eastAsia="cs-CZ"/>
+        </w:rPr>
         <w:t xml:space="preserve"> </w:t>
       </w:r>
       <w:r>
         <w:rPr>
-          <w:rFonts w:ascii="JetBrainsMono NF" w:hAnsi="JetBrainsMono NF" w:cs="JetBrainsMono NF"/>
+          <w:rFonts w:ascii="JetBrainsMono NFM" w:hAnsi="JetBrainsMono NFM" w:cs="JetBrainsMono NFM"/>
+          <w:b/>
+          <w:bCs/>
+          <w:color w:val="FF0000"/>
+          <w:sz w:val="24"/>
+          <w:szCs w:val="24"/>
+        </w:rPr>
+        <w:t>!=</w:t>
+      </w:r>
+      <w:r>
+        <w:rPr>
+          <w:rFonts w:ascii="JetBrainsMono NFM" w:hAnsi="JetBrainsMono NFM" w:cs="JetBrainsMono NFM"/>
           <w:sz w:val="24"/>
           <w:szCs w:val="24"/>
           <w:lang w:eastAsia="cs-CZ"/>
         </w:rPr>
-        <w:t xml:space="preserve">➜ </w:t>
-      </w:r>
-      <w:r>
-        <w:rPr>
-          <w:rFonts w:ascii="JetBrainsMono NF" w:hAnsi="JetBrainsMono NF" w:cs="JetBrainsMono NF"/>
-          <w:b/>
-          <w:color w:val="0000FF"/>
-          <w:sz w:val="24"/>
-          <w:szCs w:val="24"/>
-        </w:rPr>
-        <w:t>&lt;EXPR&gt;</w:t>
-      </w:r>
-      <w:r>
-        <w:rPr>
-          <w:rFonts w:ascii="JetBrainsMono NF" w:hAnsi="JetBrainsMono NF" w:cs="JetBrainsMono NF"/>
-          <w:sz w:val="24"/>
-          <w:szCs w:val="24"/>
-          <w:lang w:eastAsia="cs-CZ"/>
-        </w:rPr>
         <w:t xml:space="preserve"> </w:t>
       </w:r>
       <w:r>
         <w:rPr>
-          <w:rFonts w:ascii="JetBrainsMono NF" w:hAnsi="JetBrainsMono NF" w:cs="JetBrainsMono NF"/>
-          <w:b/>
-          <w:bCs/>
-          <w:color w:val="FF0000"/>
-          <w:sz w:val="24"/>
-          <w:szCs w:val="24"/>
-        </w:rPr>
-        <w:t>!=</w:t>
-      </w:r>
-      <w:r>
-        <w:rPr>
-          <w:rFonts w:ascii="JetBrainsMono NF" w:hAnsi="JetBrainsMono NF" w:cs="JetBrainsMono NF"/>
-          <w:sz w:val="24"/>
-          <w:szCs w:val="24"/>
-          <w:lang w:eastAsia="cs-CZ"/>
-        </w:rPr>
-        <w:t xml:space="preserve"> </w:t>
-      </w:r>
-      <w:r>
-        <w:rPr>
-          <w:rFonts w:ascii="JetBrainsMono NF" w:hAnsi="JetBrainsMono NF" w:cs="JetBrainsMono NF"/>
+          <w:rFonts w:ascii="JetBrainsMono NFM" w:hAnsi="JetBrainsMono NFM" w:cs="JetBrainsMono NFM"/>
           <w:b/>
           <w:color w:val="0000FF"/>
           <w:sz w:val="24"/>
@@ -9491,7 +8901,7 @@
         <w:ind w:left="0" w:hanging="142"/>
         <w:contextualSpacing w:val="0"/>
         <w:rPr>
-          <w:rFonts w:ascii="JetBrainsMono NF" w:hAnsi="JetBrainsMono NF" w:cs="JetBrainsMono NF"/>
+          <w:rFonts w:ascii="JetBrainsMono NFM" w:hAnsi="JetBrainsMono NFM" w:cs="JetBrainsMono NFM"/>
           <w:sz w:val="24"/>
           <w:szCs w:val="24"/>
           <w:lang w:eastAsia="cs-CZ"/>
@@ -9499,7 +8909,7 @@
       </w:pPr>
       <w:r>
         <w:rPr>
-          <w:rFonts w:ascii="JetBrainsMono NF" w:hAnsi="JetBrainsMono NF" w:cs="JetBrainsMono NF"/>
+          <w:rFonts w:ascii="JetBrainsMono NFM" w:hAnsi="JetBrainsMono NFM" w:cs="JetBrainsMono NFM"/>
           <w:b/>
           <w:color w:val="003DB8"/>
           <w:sz w:val="24"/>
@@ -9509,64 +8919,55 @@
       </w:r>
       <w:r>
         <w:rPr>
-          <w:rFonts w:ascii="JetBrainsMono NF" w:hAnsi="JetBrainsMono NF" w:cs="JetBrainsMono NF"/>
+          <w:rFonts w:ascii="JetBrainsMono NFM" w:hAnsi="JetBrainsMono NFM" w:cs="JetBrainsMono NFM"/>
           <w:sz w:val="24"/>
           <w:szCs w:val="24"/>
           <w:lang w:eastAsia="cs-CZ"/>
         </w:rPr>
+        <w:t xml:space="preserve"> ➜ </w:t>
+      </w:r>
+      <w:r>
+        <w:rPr>
+          <w:rFonts w:ascii="JetBrainsMono NFM" w:hAnsi="JetBrainsMono NFM" w:cs="JetBrainsMono NFM"/>
+          <w:b/>
+          <w:color w:val="0000FF"/>
+          <w:sz w:val="24"/>
+          <w:szCs w:val="24"/>
+        </w:rPr>
+        <w:t>&lt;EXPR&gt;</w:t>
+      </w:r>
+      <w:r>
+        <w:rPr>
+          <w:rFonts w:ascii="JetBrainsMono NFM" w:hAnsi="JetBrainsMono NFM" w:cs="JetBrainsMono NFM"/>
+          <w:sz w:val="24"/>
+          <w:szCs w:val="24"/>
+          <w:lang w:eastAsia="cs-CZ"/>
+        </w:rPr>
         <w:t xml:space="preserve"> </w:t>
       </w:r>
       <w:r>
         <w:rPr>
-          <w:rFonts w:ascii="JetBrainsMono NF" w:hAnsi="JetBrainsMono NF" w:cs="JetBrainsMono NF"/>
+          <w:rFonts w:ascii="JetBrainsMono NFM" w:hAnsi="JetBrainsMono NFM" w:cs="JetBrainsMono NFM"/>
+          <w:b/>
+          <w:bCs/>
+          <w:color w:val="FF0000"/>
+          <w:sz w:val="24"/>
+          <w:szCs w:val="24"/>
+        </w:rPr>
+        <w:t>&lt;</w:t>
+      </w:r>
+      <w:r>
+        <w:rPr>
+          <w:rFonts w:ascii="JetBrainsMono NFM" w:hAnsi="JetBrainsMono NFM" w:cs="JetBrainsMono NFM"/>
           <w:sz w:val="24"/>
           <w:szCs w:val="24"/>
           <w:lang w:eastAsia="cs-CZ"/>
         </w:rPr>
-        <w:t xml:space="preserve">➜ </w:t>
-      </w:r>
-      <w:r>
-        <w:rPr>
-          <w:rFonts w:ascii="JetBrainsMono NF" w:hAnsi="JetBrainsMono NF" w:cs="JetBrainsMono NF"/>
-          <w:b/>
-          <w:color w:val="0000FF"/>
-          <w:sz w:val="24"/>
-          <w:szCs w:val="24"/>
-        </w:rPr>
-        <w:t>&lt;EXPR&gt;</w:t>
-      </w:r>
-      <w:r>
-        <w:rPr>
-          <w:rFonts w:ascii="JetBrainsMono NF" w:hAnsi="JetBrainsMono NF" w:cs="JetBrainsMono NF"/>
-          <w:sz w:val="24"/>
-          <w:szCs w:val="24"/>
-          <w:lang w:eastAsia="cs-CZ"/>
-        </w:rPr>
         <w:t xml:space="preserve"> </w:t>
       </w:r>
       <w:r>
         <w:rPr>
-          <w:rFonts w:ascii="JetBrainsMono NF" w:hAnsi="JetBrainsMono NF" w:cs="JetBrainsMono NF"/>
-          <w:b/>
-          <w:bCs/>
-          <w:color w:val="FF0000"/>
-          <w:sz w:val="24"/>
-          <w:szCs w:val="24"/>
-        </w:rPr>
-        <w:t>&lt;</w:t>
-      </w:r>
-      <w:r>
-        <w:rPr>
-          <w:rFonts w:ascii="JetBrainsMono NF" w:hAnsi="JetBrainsMono NF" w:cs="JetBrainsMono NF"/>
-          <w:sz w:val="24"/>
-          <w:szCs w:val="24"/>
-          <w:lang w:eastAsia="cs-CZ"/>
-        </w:rPr>
-        <w:t xml:space="preserve"> </w:t>
-      </w:r>
-      <w:r>
-        <w:rPr>
-          <w:rFonts w:ascii="JetBrainsMono NF" w:hAnsi="JetBrainsMono NF" w:cs="JetBrainsMono NF"/>
+          <w:rFonts w:ascii="JetBrainsMono NFM" w:hAnsi="JetBrainsMono NFM" w:cs="JetBrainsMono NFM"/>
           <w:b/>
           <w:color w:val="0000FF"/>
           <w:sz w:val="24"/>
@@ -9586,7 +8987,7 @@
         <w:ind w:left="0" w:hanging="142"/>
         <w:contextualSpacing w:val="0"/>
         <w:rPr>
-          <w:rFonts w:ascii="JetBrainsMono NF" w:hAnsi="JetBrainsMono NF" w:cs="JetBrainsMono NF"/>
+          <w:rFonts w:ascii="JetBrainsMono NFM" w:hAnsi="JetBrainsMono NFM" w:cs="JetBrainsMono NFM"/>
           <w:sz w:val="24"/>
           <w:szCs w:val="24"/>
           <w:lang w:eastAsia="cs-CZ"/>
@@ -9594,7 +8995,7 @@
       </w:pPr>
       <w:r>
         <w:rPr>
-          <w:rFonts w:ascii="JetBrainsMono NF" w:hAnsi="JetBrainsMono NF" w:cs="JetBrainsMono NF"/>
+          <w:rFonts w:ascii="JetBrainsMono NFM" w:hAnsi="JetBrainsMono NFM" w:cs="JetBrainsMono NFM"/>
           <w:b/>
           <w:color w:val="003DB8"/>
           <w:sz w:val="24"/>
@@ -9604,64 +9005,55 @@
       </w:r>
       <w:r>
         <w:rPr>
-          <w:rFonts w:ascii="JetBrainsMono NF" w:hAnsi="JetBrainsMono NF" w:cs="JetBrainsMono NF"/>
+          <w:rFonts w:ascii="JetBrainsMono NFM" w:hAnsi="JetBrainsMono NFM" w:cs="JetBrainsMono NFM"/>
           <w:sz w:val="24"/>
           <w:szCs w:val="24"/>
           <w:lang w:eastAsia="cs-CZ"/>
         </w:rPr>
+        <w:t xml:space="preserve"> ➜ </w:t>
+      </w:r>
+      <w:r>
+        <w:rPr>
+          <w:rFonts w:ascii="JetBrainsMono NFM" w:hAnsi="JetBrainsMono NFM" w:cs="JetBrainsMono NFM"/>
+          <w:b/>
+          <w:color w:val="0000FF"/>
+          <w:sz w:val="24"/>
+          <w:szCs w:val="24"/>
+        </w:rPr>
+        <w:t>&lt;EXPR&gt;</w:t>
+      </w:r>
+      <w:r>
+        <w:rPr>
+          <w:rFonts w:ascii="JetBrainsMono NFM" w:hAnsi="JetBrainsMono NFM" w:cs="JetBrainsMono NFM"/>
+          <w:sz w:val="24"/>
+          <w:szCs w:val="24"/>
+          <w:lang w:eastAsia="cs-CZ"/>
+        </w:rPr>
         <w:t xml:space="preserve"> </w:t>
       </w:r>
       <w:r>
         <w:rPr>
-          <w:rFonts w:ascii="JetBrainsMono NF" w:hAnsi="JetBrainsMono NF" w:cs="JetBrainsMono NF"/>
+          <w:rFonts w:ascii="JetBrainsMono NFM" w:hAnsi="JetBrainsMono NFM" w:cs="JetBrainsMono NFM"/>
+          <w:b/>
+          <w:bCs/>
+          <w:color w:val="FF0000"/>
+          <w:sz w:val="24"/>
+          <w:szCs w:val="24"/>
+        </w:rPr>
+        <w:t>&gt;</w:t>
+      </w:r>
+      <w:r>
+        <w:rPr>
+          <w:rFonts w:ascii="JetBrainsMono NFM" w:hAnsi="JetBrainsMono NFM" w:cs="JetBrainsMono NFM"/>
           <w:sz w:val="24"/>
           <w:szCs w:val="24"/>
           <w:lang w:eastAsia="cs-CZ"/>
         </w:rPr>
-        <w:t xml:space="preserve">➜ </w:t>
-      </w:r>
-      <w:r>
-        <w:rPr>
-          <w:rFonts w:ascii="JetBrainsMono NF" w:hAnsi="JetBrainsMono NF" w:cs="JetBrainsMono NF"/>
-          <w:b/>
-          <w:color w:val="0000FF"/>
-          <w:sz w:val="24"/>
-          <w:szCs w:val="24"/>
-        </w:rPr>
-        <w:t>&lt;EXPR&gt;</w:t>
-      </w:r>
-      <w:r>
-        <w:rPr>
-          <w:rFonts w:ascii="JetBrainsMono NF" w:hAnsi="JetBrainsMono NF" w:cs="JetBrainsMono NF"/>
-          <w:sz w:val="24"/>
-          <w:szCs w:val="24"/>
-          <w:lang w:eastAsia="cs-CZ"/>
-        </w:rPr>
         <w:t xml:space="preserve"> </w:t>
       </w:r>
       <w:r>
         <w:rPr>
-          <w:rFonts w:ascii="JetBrainsMono NF" w:hAnsi="JetBrainsMono NF" w:cs="JetBrainsMono NF"/>
-          <w:b/>
-          <w:bCs/>
-          <w:color w:val="FF0000"/>
-          <w:sz w:val="24"/>
-          <w:szCs w:val="24"/>
-        </w:rPr>
-        <w:t>&gt;</w:t>
-      </w:r>
-      <w:r>
-        <w:rPr>
-          <w:rFonts w:ascii="JetBrainsMono NF" w:hAnsi="JetBrainsMono NF" w:cs="JetBrainsMono NF"/>
-          <w:sz w:val="24"/>
-          <w:szCs w:val="24"/>
-          <w:lang w:eastAsia="cs-CZ"/>
-        </w:rPr>
-        <w:t xml:space="preserve"> </w:t>
-      </w:r>
-      <w:r>
-        <w:rPr>
-          <w:rFonts w:ascii="JetBrainsMono NF" w:hAnsi="JetBrainsMono NF" w:cs="JetBrainsMono NF"/>
+          <w:rFonts w:ascii="JetBrainsMono NFM" w:hAnsi="JetBrainsMono NFM" w:cs="JetBrainsMono NFM"/>
           <w:b/>
           <w:color w:val="0000FF"/>
           <w:sz w:val="24"/>
@@ -9681,7 +9073,7 @@
         <w:ind w:left="0" w:hanging="142"/>
         <w:contextualSpacing w:val="0"/>
         <w:rPr>
-          <w:rFonts w:ascii="JetBrainsMono NF" w:hAnsi="JetBrainsMono NF" w:cs="JetBrainsMono NF"/>
+          <w:rFonts w:ascii="JetBrainsMono NFM" w:hAnsi="JetBrainsMono NFM" w:cs="JetBrainsMono NFM"/>
           <w:sz w:val="24"/>
           <w:szCs w:val="24"/>
           <w:lang w:eastAsia="cs-CZ"/>
@@ -9689,7 +9081,7 @@
       </w:pPr>
       <w:r>
         <w:rPr>
-          <w:rFonts w:ascii="JetBrainsMono NF" w:hAnsi="JetBrainsMono NF" w:cs="JetBrainsMono NF"/>
+          <w:rFonts w:ascii="JetBrainsMono NFM" w:hAnsi="JetBrainsMono NFM" w:cs="JetBrainsMono NFM"/>
           <w:b/>
           <w:color w:val="003DB8"/>
           <w:sz w:val="24"/>
@@ -9699,64 +9091,55 @@
       </w:r>
       <w:r>
         <w:rPr>
-          <w:rFonts w:ascii="JetBrainsMono NF" w:hAnsi="JetBrainsMono NF" w:cs="JetBrainsMono NF"/>
+          <w:rFonts w:ascii="JetBrainsMono NFM" w:hAnsi="JetBrainsMono NFM" w:cs="JetBrainsMono NFM"/>
           <w:sz w:val="24"/>
           <w:szCs w:val="24"/>
           <w:lang w:eastAsia="cs-CZ"/>
         </w:rPr>
+        <w:t xml:space="preserve"> ➜ </w:t>
+      </w:r>
+      <w:r>
+        <w:rPr>
+          <w:rFonts w:ascii="JetBrainsMono NFM" w:hAnsi="JetBrainsMono NFM" w:cs="JetBrainsMono NFM"/>
+          <w:b/>
+          <w:color w:val="0000FF"/>
+          <w:sz w:val="24"/>
+          <w:szCs w:val="24"/>
+        </w:rPr>
+        <w:t>&lt;EXPR&gt;</w:t>
+      </w:r>
+      <w:r>
+        <w:rPr>
+          <w:rFonts w:ascii="JetBrainsMono NFM" w:hAnsi="JetBrainsMono NFM" w:cs="JetBrainsMono NFM"/>
+          <w:sz w:val="24"/>
+          <w:szCs w:val="24"/>
+          <w:lang w:eastAsia="cs-CZ"/>
+        </w:rPr>
         <w:t xml:space="preserve"> </w:t>
       </w:r>
       <w:r>
         <w:rPr>
-          <w:rFonts w:ascii="JetBrainsMono NF" w:hAnsi="JetBrainsMono NF" w:cs="JetBrainsMono NF"/>
+          <w:rFonts w:ascii="JetBrainsMono NFM" w:hAnsi="JetBrainsMono NFM" w:cs="JetBrainsMono NFM"/>
+          <w:b/>
+          <w:bCs/>
+          <w:color w:val="FF0000"/>
+          <w:sz w:val="24"/>
+          <w:szCs w:val="24"/>
+        </w:rPr>
+        <w:t>&lt;=</w:t>
+      </w:r>
+      <w:r>
+        <w:rPr>
+          <w:rFonts w:ascii="JetBrainsMono NFM" w:hAnsi="JetBrainsMono NFM" w:cs="JetBrainsMono NFM"/>
           <w:sz w:val="24"/>
           <w:szCs w:val="24"/>
           <w:lang w:eastAsia="cs-CZ"/>
         </w:rPr>
-        <w:t xml:space="preserve">➜ </w:t>
-      </w:r>
-      <w:r>
-        <w:rPr>
-          <w:rFonts w:ascii="JetBrainsMono NF" w:hAnsi="JetBrainsMono NF" w:cs="JetBrainsMono NF"/>
-          <w:b/>
-          <w:color w:val="0000FF"/>
-          <w:sz w:val="24"/>
-          <w:szCs w:val="24"/>
-        </w:rPr>
-        <w:t>&lt;EXPR&gt;</w:t>
-      </w:r>
-      <w:r>
-        <w:rPr>
-          <w:rFonts w:ascii="JetBrainsMono NF" w:hAnsi="JetBrainsMono NF" w:cs="JetBrainsMono NF"/>
-          <w:sz w:val="24"/>
-          <w:szCs w:val="24"/>
-          <w:lang w:eastAsia="cs-CZ"/>
-        </w:rPr>
         <w:t xml:space="preserve"> </w:t>
       </w:r>
       <w:r>
         <w:rPr>
-          <w:rFonts w:ascii="JetBrainsMono NF" w:hAnsi="JetBrainsMono NF" w:cs="JetBrainsMono NF"/>
-          <w:b/>
-          <w:bCs/>
-          <w:color w:val="FF0000"/>
-          <w:sz w:val="24"/>
-          <w:szCs w:val="24"/>
-        </w:rPr>
-        <w:t>&lt;=</w:t>
-      </w:r>
-      <w:r>
-        <w:rPr>
-          <w:rFonts w:ascii="JetBrainsMono NF" w:hAnsi="JetBrainsMono NF" w:cs="JetBrainsMono NF"/>
-          <w:sz w:val="24"/>
-          <w:szCs w:val="24"/>
-          <w:lang w:eastAsia="cs-CZ"/>
-        </w:rPr>
-        <w:t xml:space="preserve"> </w:t>
-      </w:r>
-      <w:r>
-        <w:rPr>
-          <w:rFonts w:ascii="JetBrainsMono NF" w:hAnsi="JetBrainsMono NF" w:cs="JetBrainsMono NF"/>
+          <w:rFonts w:ascii="JetBrainsMono NFM" w:hAnsi="JetBrainsMono NFM" w:cs="JetBrainsMono NFM"/>
           <w:b/>
           <w:color w:val="0000FF"/>
           <w:sz w:val="24"/>
@@ -9776,7 +9159,7 @@
         <w:ind w:left="0" w:hanging="142"/>
         <w:contextualSpacing w:val="0"/>
         <w:rPr>
-          <w:rFonts w:ascii="JetBrainsMono NF" w:hAnsi="JetBrainsMono NF" w:cs="JetBrainsMono NF"/>
+          <w:rFonts w:ascii="JetBrainsMono NFM" w:hAnsi="JetBrainsMono NFM" w:cs="JetBrainsMono NFM"/>
           <w:sz w:val="24"/>
           <w:szCs w:val="24"/>
           <w:lang w:eastAsia="cs-CZ"/>
@@ -9784,7 +9167,7 @@
       </w:pPr>
       <w:r>
         <w:rPr>
-          <w:rFonts w:ascii="JetBrainsMono NF" w:hAnsi="JetBrainsMono NF" w:cs="JetBrainsMono NF"/>
+          <w:rFonts w:ascii="JetBrainsMono NFM" w:hAnsi="JetBrainsMono NFM" w:cs="JetBrainsMono NFM"/>
           <w:b/>
           <w:color w:val="003DB8"/>
           <w:sz w:val="24"/>
@@ -9794,64 +9177,55 @@
       </w:r>
       <w:r>
         <w:rPr>
-          <w:rFonts w:ascii="JetBrainsMono NF" w:hAnsi="JetBrainsMono NF" w:cs="JetBrainsMono NF"/>
+          <w:rFonts w:ascii="JetBrainsMono NFM" w:hAnsi="JetBrainsMono NFM" w:cs="JetBrainsMono NFM"/>
           <w:sz w:val="24"/>
           <w:szCs w:val="24"/>
           <w:lang w:eastAsia="cs-CZ"/>
         </w:rPr>
+        <w:t xml:space="preserve"> ➜ </w:t>
+      </w:r>
+      <w:r>
+        <w:rPr>
+          <w:rFonts w:ascii="JetBrainsMono NFM" w:hAnsi="JetBrainsMono NFM" w:cs="JetBrainsMono NFM"/>
+          <w:b/>
+          <w:color w:val="0000FF"/>
+          <w:sz w:val="24"/>
+          <w:szCs w:val="24"/>
+        </w:rPr>
+        <w:t>&lt;EXPR&gt;</w:t>
+      </w:r>
+      <w:r>
+        <w:rPr>
+          <w:rFonts w:ascii="JetBrainsMono NFM" w:hAnsi="JetBrainsMono NFM" w:cs="JetBrainsMono NFM"/>
+          <w:sz w:val="24"/>
+          <w:szCs w:val="24"/>
+          <w:lang w:eastAsia="cs-CZ"/>
+        </w:rPr>
         <w:t xml:space="preserve"> </w:t>
       </w:r>
       <w:r>
         <w:rPr>
-          <w:rFonts w:ascii="JetBrainsMono NF" w:hAnsi="JetBrainsMono NF" w:cs="JetBrainsMono NF"/>
+          <w:rFonts w:ascii="JetBrainsMono NFM" w:hAnsi="JetBrainsMono NFM" w:cs="JetBrainsMono NFM"/>
+          <w:b/>
+          <w:bCs/>
+          <w:color w:val="FF0000"/>
+          <w:sz w:val="24"/>
+          <w:szCs w:val="24"/>
+        </w:rPr>
+        <w:t>&gt;=</w:t>
+      </w:r>
+      <w:r>
+        <w:rPr>
+          <w:rFonts w:ascii="JetBrainsMono NFM" w:hAnsi="JetBrainsMono NFM" w:cs="JetBrainsMono NFM"/>
           <w:sz w:val="24"/>
           <w:szCs w:val="24"/>
           <w:lang w:eastAsia="cs-CZ"/>
         </w:rPr>
-        <w:t xml:space="preserve">➜ </w:t>
-      </w:r>
-      <w:r>
-        <w:rPr>
-          <w:rFonts w:ascii="JetBrainsMono NF" w:hAnsi="JetBrainsMono NF" w:cs="JetBrainsMono NF"/>
-          <w:b/>
-          <w:color w:val="0000FF"/>
-          <w:sz w:val="24"/>
-          <w:szCs w:val="24"/>
-        </w:rPr>
-        <w:t>&lt;EXPR&gt;</w:t>
-      </w:r>
-      <w:r>
-        <w:rPr>
-          <w:rFonts w:ascii="JetBrainsMono NF" w:hAnsi="JetBrainsMono NF" w:cs="JetBrainsMono NF"/>
-          <w:sz w:val="24"/>
-          <w:szCs w:val="24"/>
-          <w:lang w:eastAsia="cs-CZ"/>
-        </w:rPr>
         <w:t xml:space="preserve"> </w:t>
       </w:r>
       <w:r>
         <w:rPr>
-          <w:rFonts w:ascii="JetBrainsMono NF" w:hAnsi="JetBrainsMono NF" w:cs="JetBrainsMono NF"/>
-          <w:b/>
-          <w:bCs/>
-          <w:color w:val="FF0000"/>
-          <w:sz w:val="24"/>
-          <w:szCs w:val="24"/>
-        </w:rPr>
-        <w:t>&gt;=</w:t>
-      </w:r>
-      <w:r>
-        <w:rPr>
-          <w:rFonts w:ascii="JetBrainsMono NF" w:hAnsi="JetBrainsMono NF" w:cs="JetBrainsMono NF"/>
-          <w:sz w:val="24"/>
-          <w:szCs w:val="24"/>
-          <w:lang w:eastAsia="cs-CZ"/>
-        </w:rPr>
-        <w:t xml:space="preserve"> </w:t>
-      </w:r>
-      <w:r>
-        <w:rPr>
-          <w:rFonts w:ascii="JetBrainsMono NF" w:hAnsi="JetBrainsMono NF" w:cs="JetBrainsMono NF"/>
+          <w:rFonts w:ascii="JetBrainsMono NFM" w:hAnsi="JetBrainsMono NFM" w:cs="JetBrainsMono NFM"/>
           <w:b/>
           <w:color w:val="0000FF"/>
           <w:sz w:val="24"/>
@@ -9871,7 +9245,7 @@
         <w:ind w:left="0" w:hanging="142"/>
         <w:contextualSpacing w:val="0"/>
         <w:rPr>
-          <w:rFonts w:ascii="JetBrainsMono NF" w:hAnsi="JetBrainsMono NF" w:cs="JetBrainsMono NF"/>
+          <w:rFonts w:ascii="JetBrainsMono NFM" w:hAnsi="JetBrainsMono NFM" w:cs="JetBrainsMono NFM"/>
           <w:sz w:val="24"/>
           <w:szCs w:val="24"/>
           <w:lang w:eastAsia="cs-CZ"/>
@@ -9879,7 +9253,7 @@
       </w:pPr>
       <w:r>
         <w:rPr>
-          <w:rFonts w:ascii="JetBrainsMono NF" w:hAnsi="JetBrainsMono NF" w:cs="JetBrainsMono NF"/>
+          <w:rFonts w:ascii="JetBrainsMono NFM" w:hAnsi="JetBrainsMono NFM" w:cs="JetBrainsMono NFM"/>
           <w:b/>
           <w:color w:val="003DB8"/>
           <w:sz w:val="24"/>
@@ -9889,64 +9263,55 @@
       </w:r>
       <w:r>
         <w:rPr>
-          <w:rFonts w:ascii="JetBrainsMono NF" w:hAnsi="JetBrainsMono NF" w:cs="JetBrainsMono NF"/>
+          <w:rFonts w:ascii="JetBrainsMono NFM" w:hAnsi="JetBrainsMono NFM" w:cs="JetBrainsMono NFM"/>
           <w:sz w:val="24"/>
           <w:szCs w:val="24"/>
           <w:lang w:eastAsia="cs-CZ"/>
         </w:rPr>
+        <w:t xml:space="preserve"> ➜ </w:t>
+      </w:r>
+      <w:r>
+        <w:rPr>
+          <w:rFonts w:ascii="JetBrainsMono NFM" w:hAnsi="JetBrainsMono NFM" w:cs="JetBrainsMono NFM"/>
+          <w:b/>
+          <w:bCs/>
+          <w:color w:val="FF0000"/>
+          <w:sz w:val="24"/>
+          <w:szCs w:val="24"/>
+        </w:rPr>
+        <w:t>(</w:t>
+      </w:r>
+      <w:r>
+        <w:rPr>
+          <w:rFonts w:ascii="JetBrainsMono NFM" w:hAnsi="JetBrainsMono NFM" w:cs="JetBrainsMono NFM"/>
+          <w:sz w:val="24"/>
+          <w:szCs w:val="24"/>
+          <w:lang w:eastAsia="cs-CZ"/>
+        </w:rPr>
         <w:t xml:space="preserve"> </w:t>
       </w:r>
       <w:r>
         <w:rPr>
-          <w:rFonts w:ascii="JetBrainsMono NF" w:hAnsi="JetBrainsMono NF" w:cs="JetBrainsMono NF"/>
+          <w:rFonts w:ascii="JetBrainsMono NFM" w:hAnsi="JetBrainsMono NFM" w:cs="JetBrainsMono NFM"/>
+          <w:b/>
+          <w:color w:val="0000FF"/>
+          <w:sz w:val="24"/>
+          <w:szCs w:val="24"/>
+        </w:rPr>
+        <w:t>&lt;EXPR&gt;</w:t>
+      </w:r>
+      <w:r>
+        <w:rPr>
+          <w:rFonts w:ascii="JetBrainsMono NFM" w:hAnsi="JetBrainsMono NFM" w:cs="JetBrainsMono NFM"/>
           <w:sz w:val="24"/>
           <w:szCs w:val="24"/>
           <w:lang w:eastAsia="cs-CZ"/>
         </w:rPr>
-        <w:t xml:space="preserve">➜ </w:t>
-      </w:r>
-      <w:r>
-        <w:rPr>
-          <w:rFonts w:ascii="JetBrainsMono NF" w:hAnsi="JetBrainsMono NF" w:cs="JetBrainsMono NF"/>
-          <w:b/>
-          <w:bCs/>
-          <w:color w:val="FF0000"/>
-          <w:sz w:val="24"/>
-          <w:szCs w:val="24"/>
-        </w:rPr>
-        <w:t>(</w:t>
-      </w:r>
-      <w:r>
-        <w:rPr>
-          <w:rFonts w:ascii="JetBrainsMono NF" w:hAnsi="JetBrainsMono NF" w:cs="JetBrainsMono NF"/>
-          <w:sz w:val="24"/>
-          <w:szCs w:val="24"/>
-          <w:lang w:eastAsia="cs-CZ"/>
-        </w:rPr>
         <w:t xml:space="preserve"> </w:t>
       </w:r>
       <w:r>
         <w:rPr>
-          <w:rFonts w:ascii="JetBrainsMono NF" w:hAnsi="JetBrainsMono NF" w:cs="JetBrainsMono NF"/>
-          <w:b/>
-          <w:color w:val="0000FF"/>
-          <w:sz w:val="24"/>
-          <w:szCs w:val="24"/>
-        </w:rPr>
-        <w:t>&lt;EXPR&gt;</w:t>
-      </w:r>
-      <w:r>
-        <w:rPr>
-          <w:rFonts w:ascii="JetBrainsMono NF" w:hAnsi="JetBrainsMono NF" w:cs="JetBrainsMono NF"/>
-          <w:sz w:val="24"/>
-          <w:szCs w:val="24"/>
-          <w:lang w:eastAsia="cs-CZ"/>
-        </w:rPr>
-        <w:t xml:space="preserve"> </w:t>
-      </w:r>
-      <w:r>
-        <w:rPr>
-          <w:rFonts w:ascii="JetBrainsMono NF" w:hAnsi="JetBrainsMono NF" w:cs="JetBrainsMono NF"/>
+          <w:rFonts w:ascii="JetBrainsMono NFM" w:hAnsi="JetBrainsMono NFM" w:cs="JetBrainsMono NFM"/>
           <w:b/>
           <w:bCs/>
           <w:color w:val="FF0000"/>
@@ -9967,7 +9332,7 @@
         <w:ind w:left="0" w:hanging="142"/>
         <w:contextualSpacing w:val="0"/>
         <w:rPr>
-          <w:rFonts w:ascii="JetBrainsMono NF" w:hAnsi="JetBrainsMono NF" w:cs="JetBrainsMono NF"/>
+          <w:rFonts w:ascii="JetBrainsMono NFM" w:hAnsi="JetBrainsMono NFM" w:cs="JetBrainsMono NFM"/>
           <w:sz w:val="24"/>
           <w:szCs w:val="24"/>
           <w:lang w:eastAsia="cs-CZ"/>
@@ -9975,7 +9340,7 @@
       </w:pPr>
       <w:r>
         <w:rPr>
-          <w:rFonts w:ascii="JetBrainsMono NF" w:hAnsi="JetBrainsMono NF" w:cs="JetBrainsMono NF"/>
+          <w:rFonts w:ascii="JetBrainsMono NFM" w:hAnsi="JetBrainsMono NFM" w:cs="JetBrainsMono NFM"/>
           <w:b/>
           <w:color w:val="003DB8"/>
           <w:sz w:val="24"/>
@@ -9985,7 +9350,7 @@
       </w:r>
       <w:r>
         <w:rPr>
-          <w:rFonts w:ascii="JetBrainsMono NF" w:hAnsi="JetBrainsMono NF" w:cs="JetBrainsMono NF"/>
+          <w:rFonts w:ascii="JetBrainsMono NFM" w:hAnsi="JetBrainsMono NFM" w:cs="JetBrainsMono NFM"/>
           <w:sz w:val="24"/>
           <w:szCs w:val="24"/>
           <w:lang w:eastAsia="cs-CZ"/>
@@ -9994,7 +9359,7 @@
       </w:r>
       <w:r>
         <w:rPr>
-          <w:rFonts w:ascii="JetBrainsMono NF" w:hAnsi="JetBrainsMono NF" w:cs="JetBrainsMono NF"/>
+          <w:rFonts w:ascii="JetBrainsMono NFM" w:hAnsi="JetBrainsMono NFM" w:cs="JetBrainsMono NFM"/>
           <w:b/>
           <w:bCs/>
           <w:color w:val="FF0000"/>
@@ -10005,7 +9370,7 @@
       </w:r>
       <w:r>
         <w:rPr>
-          <w:rFonts w:ascii="JetBrainsMono NF" w:hAnsi="JetBrainsMono NF" w:cs="JetBrainsMono NF"/>
+          <w:rFonts w:ascii="JetBrainsMono NFM" w:hAnsi="JetBrainsMono NFM" w:cs="JetBrainsMono NFM"/>
           <w:sz w:val="24"/>
           <w:szCs w:val="24"/>
           <w:lang w:eastAsia="cs-CZ"/>
@@ -10014,17 +9379,37 @@
       </w:r>
       <w:r>
         <w:rPr>
-          <w:rFonts w:ascii="JetBrainsMono NF" w:hAnsi="JetBrainsMono NF" w:cs="JetBrainsMono NF"/>
+          <w:rFonts w:ascii="JetBrainsMono NFM" w:hAnsi="JetBrainsMono NFM" w:cs="JetBrainsMono NFM"/>
           <w:b/>
           <w:color w:val="0000FF"/>
           <w:sz w:val="24"/>
           <w:szCs w:val="24"/>
         </w:rPr>
-        <w:t>&lt;ARGUMENTS&gt;</w:t>
-      </w:r>
-      <w:r>
-        <w:rPr>
-          <w:rFonts w:ascii="JetBrainsMono NF" w:hAnsi="JetBrainsMono NF" w:cs="JetBrainsMono NF"/>
+        <w:t>&lt;</w:t>
+      </w:r>
+      <w:r>
+        <w:rPr>
+          <w:rFonts w:ascii="JetBrainsMono NFM" w:hAnsi="JetBrainsMono NFM" w:cs="JetBrainsMono NFM"/>
+          <w:b/>
+          <w:color w:val="0000FF"/>
+          <w:sz w:val="24"/>
+          <w:szCs w:val="24"/>
+        </w:rPr>
+        <w:t>ARG_LIST</w:t>
+      </w:r>
+      <w:r>
+        <w:rPr>
+          <w:rFonts w:ascii="JetBrainsMono NFM" w:hAnsi="JetBrainsMono NFM" w:cs="JetBrainsMono NFM"/>
+          <w:b/>
+          <w:color w:val="0000FF"/>
+          <w:sz w:val="24"/>
+          <w:szCs w:val="24"/>
+        </w:rPr>
+        <w:t>&gt;</w:t>
+      </w:r>
+      <w:r>
+        <w:rPr>
+          <w:rFonts w:ascii="JetBrainsMono NFM" w:hAnsi="JetBrainsMono NFM" w:cs="JetBrainsMono NFM"/>
           <w:sz w:val="24"/>
           <w:szCs w:val="24"/>
           <w:lang w:eastAsia="cs-CZ"/>
@@ -10033,7 +9418,7 @@
       </w:r>
       <w:r>
         <w:rPr>
-          <w:rFonts w:ascii="JetBrainsMono NF" w:hAnsi="JetBrainsMono NF" w:cs="JetBrainsMono NF"/>
+          <w:rFonts w:ascii="JetBrainsMono NFM" w:hAnsi="JetBrainsMono NFM" w:cs="JetBrainsMono NFM"/>
           <w:b/>
           <w:bCs/>
           <w:color w:val="FF0000"/>
@@ -10044,7 +9429,7 @@
       </w:r>
       <w:r>
         <w:rPr>
-          <w:rFonts w:ascii="JetBrainsMono NF" w:hAnsi="JetBrainsMono NF" w:cs="JetBrainsMono NF"/>
+          <w:rFonts w:ascii="JetBrainsMono NFM" w:hAnsi="JetBrainsMono NFM" w:cs="JetBrainsMono NFM"/>
           <w:sz w:val="24"/>
           <w:szCs w:val="24"/>
           <w:lang w:eastAsia="cs-CZ"/>
@@ -10063,7 +9448,7 @@
         <w:ind w:left="0" w:hanging="142"/>
         <w:contextualSpacing w:val="0"/>
         <w:rPr>
-          <w:rFonts w:ascii="JetBrainsMono NF" w:hAnsi="JetBrainsMono NF" w:cs="JetBrainsMono NF"/>
+          <w:rFonts w:ascii="JetBrainsMono NFM" w:hAnsi="JetBrainsMono NFM" w:cs="JetBrainsMono NFM"/>
           <w:sz w:val="24"/>
           <w:szCs w:val="24"/>
           <w:lang w:eastAsia="cs-CZ"/>
@@ -10071,7 +9456,7 @@
       </w:pPr>
       <w:r>
         <w:rPr>
-          <w:rFonts w:ascii="JetBrainsMono NF" w:hAnsi="JetBrainsMono NF" w:cs="JetBrainsMono NF"/>
+          <w:rFonts w:ascii="JetBrainsMono NFM" w:hAnsi="JetBrainsMono NFM" w:cs="JetBrainsMono NFM"/>
           <w:b/>
           <w:color w:val="003DB8"/>
           <w:sz w:val="24"/>
@@ -10081,64 +9466,75 @@
       </w:r>
       <w:r>
         <w:rPr>
-          <w:rFonts w:ascii="JetBrainsMono NF" w:hAnsi="JetBrainsMono NF" w:cs="JetBrainsMono NF"/>
+          <w:rFonts w:ascii="JetBrainsMono NFM" w:hAnsi="JetBrainsMono NFM" w:cs="JetBrainsMono NFM"/>
           <w:sz w:val="24"/>
           <w:szCs w:val="24"/>
           <w:lang w:eastAsia="cs-CZ"/>
         </w:rPr>
+        <w:t xml:space="preserve"> ➜ </w:t>
+      </w:r>
+      <w:r>
+        <w:rPr>
+          <w:rFonts w:ascii="JetBrainsMono NFM" w:hAnsi="JetBrainsMono NFM" w:cs="JetBrainsMono NFM"/>
+          <w:b/>
+          <w:bCs/>
+          <w:color w:val="FF0000"/>
+          <w:sz w:val="24"/>
+          <w:szCs w:val="24"/>
+        </w:rPr>
+        <w:t>ifj . id (</w:t>
+      </w:r>
+      <w:r>
+        <w:rPr>
+          <w:rFonts w:ascii="JetBrainsMono NFM" w:hAnsi="JetBrainsMono NFM" w:cs="JetBrainsMono NFM"/>
+          <w:sz w:val="24"/>
+          <w:szCs w:val="24"/>
+          <w:lang w:eastAsia="cs-CZ"/>
+        </w:rPr>
         <w:t xml:space="preserve"> </w:t>
       </w:r>
       <w:r>
         <w:rPr>
-          <w:rFonts w:ascii="JetBrainsMono NF" w:hAnsi="JetBrainsMono NF" w:cs="JetBrainsMono NF"/>
+          <w:rFonts w:ascii="JetBrainsMono NFM" w:hAnsi="JetBrainsMono NFM" w:cs="JetBrainsMono NFM"/>
+          <w:b/>
+          <w:color w:val="0000FF"/>
+          <w:sz w:val="24"/>
+          <w:szCs w:val="24"/>
+        </w:rPr>
+        <w:t>&lt;</w:t>
+      </w:r>
+      <w:r>
+        <w:rPr>
+          <w:rFonts w:ascii="JetBrainsMono NFM" w:hAnsi="JetBrainsMono NFM" w:cs="JetBrainsMono NFM"/>
+          <w:b/>
+          <w:color w:val="0000FF"/>
+          <w:sz w:val="24"/>
+          <w:szCs w:val="24"/>
+        </w:rPr>
+        <w:t>ARG_LIST</w:t>
+      </w:r>
+      <w:r>
+        <w:rPr>
+          <w:rFonts w:ascii="JetBrainsMono NFM" w:hAnsi="JetBrainsMono NFM" w:cs="JetBrainsMono NFM"/>
+          <w:b/>
+          <w:color w:val="0000FF"/>
+          <w:sz w:val="24"/>
+          <w:szCs w:val="24"/>
+        </w:rPr>
+        <w:t>&gt;</w:t>
+      </w:r>
+      <w:r>
+        <w:rPr>
+          <w:rFonts w:ascii="JetBrainsMono NFM" w:hAnsi="JetBrainsMono NFM" w:cs="JetBrainsMono NFM"/>
           <w:sz w:val="24"/>
           <w:szCs w:val="24"/>
           <w:lang w:eastAsia="cs-CZ"/>
         </w:rPr>
-        <w:t xml:space="preserve">➜ </w:t>
-      </w:r>
-      <w:r>
-        <w:rPr>
-          <w:rFonts w:ascii="JetBrainsMono NF" w:hAnsi="JetBrainsMono NF" w:cs="JetBrainsMono NF"/>
-          <w:b/>
-          <w:bCs/>
-          <w:color w:val="FF0000"/>
-          <w:sz w:val="24"/>
-          <w:szCs w:val="24"/>
-        </w:rPr>
-        <w:t>ifj . id (</w:t>
-      </w:r>
-      <w:r>
-        <w:rPr>
-          <w:rFonts w:ascii="JetBrainsMono NF" w:hAnsi="JetBrainsMono NF" w:cs="JetBrainsMono NF"/>
-          <w:sz w:val="24"/>
-          <w:szCs w:val="24"/>
-          <w:lang w:eastAsia="cs-CZ"/>
-        </w:rPr>
         <w:t xml:space="preserve"> </w:t>
       </w:r>
       <w:r>
         <w:rPr>
-          <w:rFonts w:ascii="JetBrainsMono NF" w:hAnsi="JetBrainsMono NF" w:cs="JetBrainsMono NF"/>
-          <w:b/>
-          <w:color w:val="0000FF"/>
-          <w:sz w:val="24"/>
-          <w:szCs w:val="24"/>
-        </w:rPr>
-        <w:t>&lt;ARGUMENTS&gt;</w:t>
-      </w:r>
-      <w:r>
-        <w:rPr>
-          <w:rFonts w:ascii="JetBrainsMono NF" w:hAnsi="JetBrainsMono NF" w:cs="JetBrainsMono NF"/>
-          <w:sz w:val="24"/>
-          <w:szCs w:val="24"/>
-          <w:lang w:eastAsia="cs-CZ"/>
-        </w:rPr>
-        <w:t xml:space="preserve"> </w:t>
-      </w:r>
-      <w:r>
-        <w:rPr>
-          <w:rFonts w:ascii="JetBrainsMono NF" w:hAnsi="JetBrainsMono NF" w:cs="JetBrainsMono NF"/>
+          <w:rFonts w:ascii="JetBrainsMono NFM" w:hAnsi="JetBrainsMono NFM" w:cs="JetBrainsMono NFM"/>
           <w:b/>
           <w:bCs/>
           <w:color w:val="FF0000"/>
@@ -10159,7 +9555,7 @@
         <w:ind w:left="0" w:hanging="142"/>
         <w:contextualSpacing w:val="0"/>
         <w:rPr>
-          <w:rFonts w:ascii="JetBrainsMono NF" w:hAnsi="JetBrainsMono NF" w:cs="JetBrainsMono NF"/>
+          <w:rFonts w:ascii="JetBrainsMono NFM" w:hAnsi="JetBrainsMono NFM" w:cs="JetBrainsMono NFM"/>
           <w:b/>
           <w:color w:val="0000FF"/>
           <w:sz w:val="24"/>
@@ -10168,17 +9564,17 @@
       </w:pPr>
       <w:r>
         <w:rPr>
-          <w:rFonts w:ascii="JetBrainsMono NF" w:hAnsi="JetBrainsMono NF" w:cs="JetBrainsMono NF"/>
+          <w:rFonts w:ascii="JetBrainsMono NFM" w:hAnsi="JetBrainsMono NFM" w:cs="JetBrainsMono NFM"/>
           <w:b/>
           <w:color w:val="003DB8"/>
           <w:sz w:val="24"/>
           <w:szCs w:val="24"/>
         </w:rPr>
-        <w:t>&lt;ARGUMENTS&gt;</w:t>
-      </w:r>
-      <w:r>
-        <w:rPr>
-          <w:rFonts w:ascii="JetBrainsMono NF" w:hAnsi="JetBrainsMono NF" w:cs="JetBrainsMono NF"/>
+        <w:t>&lt;ARG_LIST&gt;</w:t>
+      </w:r>
+      <w:r>
+        <w:rPr>
+          <w:rFonts w:ascii="JetBrainsMono NFM" w:hAnsi="JetBrainsMono NFM" w:cs="JetBrainsMono NFM"/>
           <w:sz w:val="24"/>
           <w:szCs w:val="24"/>
           <w:lang w:eastAsia="cs-CZ"/>
@@ -10187,7 +9583,7 @@
       </w:r>
       <w:r>
         <w:rPr>
-          <w:rFonts w:ascii="JetBrainsMono NF" w:hAnsi="JetBrainsMono NF" w:cs="JetBrainsMono NF"/>
+          <w:rFonts w:ascii="JetBrainsMono NFM" w:hAnsi="JetBrainsMono NFM" w:cs="JetBrainsMono NFM"/>
           <w:sz w:val="24"/>
           <w:szCs w:val="24"/>
           <w:lang w:eastAsia="cs-CZ"/>
@@ -10196,7 +9592,7 @@
       </w:r>
       <w:r>
         <w:rPr>
-          <w:rFonts w:ascii="JetBrainsMono NF" w:hAnsi="JetBrainsMono NF" w:cs="JetBrainsMono NF"/>
+          <w:rFonts w:ascii="JetBrainsMono NFM" w:hAnsi="JetBrainsMono NFM" w:cs="JetBrainsMono NFM"/>
           <w:sz w:val="24"/>
           <w:szCs w:val="24"/>
           <w:lang w:eastAsia="cs-CZ"/>
@@ -10205,13 +9601,43 @@
       </w:r>
       <w:r>
         <w:rPr>
-          <w:rFonts w:ascii="JetBrainsMono NF" w:hAnsi="JetBrainsMono NF" w:cs="JetBrainsMono NF"/>
+          <w:rFonts w:ascii="JetBrainsMono NFM" w:hAnsi="JetBrainsMono NFM" w:cs="JetBrainsMono NFM"/>
           <w:b/>
           <w:color w:val="0000FF"/>
           <w:sz w:val="24"/>
           <w:szCs w:val="24"/>
         </w:rPr>
-        <w:t>&lt;ARG_LIST&gt;  </w:t>
+        <w:t>&lt;EXPR&gt;</w:t>
+      </w:r>
+      <w:r>
+        <w:rPr>
+          <w:rFonts w:ascii="JetBrainsMono NFM" w:hAnsi="JetBrainsMono NFM" w:cs="JetBrainsMono NFM"/>
+          <w:b/>
+          <w:color w:val="0000FF"/>
+          <w:sz w:val="24"/>
+          <w:szCs w:val="24"/>
+        </w:rPr>
+        <w:t xml:space="preserve"> &lt;ARG</w:t>
+      </w:r>
+      <w:r>
+        <w:rPr>
+          <w:rFonts w:ascii="JetBrainsMono NFM" w:hAnsi="JetBrainsMono NFM" w:cs="JetBrainsMono NFM"/>
+          <w:b/>
+          <w:color w:val="0000FF"/>
+          <w:sz w:val="24"/>
+          <w:szCs w:val="24"/>
+        </w:rPr>
+        <w:t>_REST</w:t>
+      </w:r>
+      <w:r>
+        <w:rPr>
+          <w:rFonts w:ascii="JetBrainsMono NFM" w:hAnsi="JetBrainsMono NFM" w:cs="JetBrainsMono NFM"/>
+          <w:b/>
+          <w:color w:val="0000FF"/>
+          <w:sz w:val="24"/>
+          <w:szCs w:val="24"/>
+        </w:rPr>
+        <w:t>&gt; </w:t>
       </w:r>
     </w:p>
     <w:p>
@@ -10225,69 +9651,57 @@
         <w:ind w:left="0" w:hanging="142"/>
         <w:contextualSpacing w:val="0"/>
         <w:rPr>
-          <w:rFonts w:ascii="JetBrainsMono NF" w:hAnsi="JetBrainsMono NF" w:cs="JetBrainsMono NF"/>
-          <w:b/>
-          <w:color w:val="0000FF"/>
-          <w:sz w:val="24"/>
-          <w:szCs w:val="24"/>
-        </w:rPr>
-      </w:pPr>
-      <w:r>
-        <w:rPr>
-          <w:rFonts w:ascii="JetBrainsMono NF" w:hAnsi="JetBrainsMono NF" w:cs="JetBrainsMono NF"/>
+          <w:rFonts w:ascii="JetBrainsMono NFM" w:hAnsi="JetBrainsMono NFM" w:cs="JetBrainsMono NFM"/>
+          <w:sz w:val="24"/>
+          <w:szCs w:val="20"/>
+        </w:rPr>
+      </w:pPr>
+      <w:r>
+        <w:rPr>
+          <w:rFonts w:ascii="JetBrainsMono NFM" w:hAnsi="JetBrainsMono NFM" w:cs="JetBrainsMono NFM"/>
           <w:b/>
           <w:color w:val="003DB8"/>
           <w:sz w:val="24"/>
-          <w:szCs w:val="24"/>
+          <w:szCs w:val="20"/>
         </w:rPr>
         <w:t>&lt;ARG_LIST&gt;</w:t>
       </w:r>
       <w:r>
         <w:rPr>
-          <w:rFonts w:ascii="JetBrainsMono NF" w:hAnsi="JetBrainsMono NF" w:cs="JetBrainsMono NF"/>
-          <w:sz w:val="24"/>
-          <w:szCs w:val="24"/>
-          <w:lang w:eastAsia="cs-CZ"/>
+          <w:rFonts w:ascii="JetBrainsMono NFM" w:hAnsi="JetBrainsMono NFM" w:cs="JetBrainsMono NFM"/>
+          <w:color w:val="003DB8"/>
+          <w:sz w:val="24"/>
+          <w:szCs w:val="20"/>
         </w:rPr>
         <w:t xml:space="preserve"> </w:t>
       </w:r>
       <w:r>
         <w:rPr>
-          <w:rFonts w:ascii="JetBrainsMono NF" w:hAnsi="JetBrainsMono NF" w:cs="JetBrainsMono NF"/>
-          <w:sz w:val="24"/>
-          <w:szCs w:val="24"/>
-          <w:lang w:eastAsia="cs-CZ"/>
+          <w:rFonts w:ascii="JetBrainsMono NFM" w:hAnsi="JetBrainsMono NFM" w:cs="JetBrainsMono NFM"/>
+          <w:b/>
+          <w:color w:val="000000" w:themeColor="text1"/>
+          <w:sz w:val="24"/>
+          <w:szCs w:val="20"/>
         </w:rPr>
         <w:t>➜</w:t>
       </w:r>
       <w:r>
         <w:rPr>
-          <w:rFonts w:ascii="JetBrainsMono NF" w:hAnsi="JetBrainsMono NF" w:cs="JetBrainsMono NF"/>
-          <w:sz w:val="24"/>
-          <w:szCs w:val="24"/>
-          <w:lang w:eastAsia="cs-CZ"/>
+          <w:rFonts w:ascii="JetBrainsMono NFM" w:hAnsi="JetBrainsMono NFM" w:cs="JetBrainsMono NFM"/>
+          <w:sz w:val="24"/>
+          <w:szCs w:val="20"/>
         </w:rPr>
         <w:t xml:space="preserve"> </w:t>
       </w:r>
       <w:r>
         <w:rPr>
-          <w:rFonts w:ascii="JetBrainsMono NF" w:hAnsi="JetBrainsMono NF" w:cs="JetBrainsMono NF"/>
-          <w:b/>
-          <w:color w:val="0000FF"/>
-          <w:sz w:val="24"/>
-          <w:szCs w:val="24"/>
-        </w:rPr>
-        <w:t>&lt;EXPR&gt;</w:t>
-      </w:r>
-      <w:r>
-        <w:rPr>
-          <w:rFonts w:ascii="JetBrainsMono NF" w:hAnsi="JetBrainsMono NF" w:cs="JetBrainsMono NF"/>
-          <w:b/>
-          <w:color w:val="0000FF"/>
-          <w:sz w:val="24"/>
-          <w:szCs w:val="24"/>
-        </w:rPr>
-        <w:t xml:space="preserve"> &lt;ARG&gt; </w:t>
+          <w:rFonts w:ascii="JetBrainsMono NFM" w:hAnsi="JetBrainsMono NFM" w:cs="JetBrainsMono NFM"/>
+          <w:b/>
+          <w:color w:val="00B050"/>
+          <w:sz w:val="24"/>
+          <w:szCs w:val="20"/>
+        </w:rPr>
+        <w:t>ε</w:t>
       </w:r>
     </w:p>
     <w:p>
@@ -10298,8 +9712,296 @@
           <w:numId w:val="16"/>
         </w:numPr>
         <w:spacing w:line="240" w:lineRule="auto"/>
-        <w:ind w:left="0" w:right="-780" w:hanging="142"/>
+        <w:ind w:left="0" w:hanging="142"/>
         <w:contextualSpacing w:val="0"/>
+        <w:rPr>
+          <w:rFonts w:ascii="JetBrainsMono NFM" w:hAnsi="JetBrainsMono NFM" w:cs="JetBrainsMono NFM"/>
+          <w:sz w:val="24"/>
+          <w:szCs w:val="20"/>
+        </w:rPr>
+      </w:pPr>
+      <w:r>
+        <w:rPr>
+          <w:rFonts w:ascii="JetBrainsMono NFM" w:hAnsi="JetBrainsMono NFM" w:cs="JetBrainsMono NFM"/>
+          <w:b/>
+          <w:color w:val="003DB8"/>
+          <w:sz w:val="24"/>
+          <w:szCs w:val="20"/>
+        </w:rPr>
+        <w:t>&lt;ARG_REST&gt;</w:t>
+      </w:r>
+      <w:r>
+        <w:rPr>
+          <w:rFonts w:ascii="JetBrainsMono NFM" w:hAnsi="JetBrainsMono NFM" w:cs="JetBrainsMono NFM"/>
+          <w:color w:val="003DB8"/>
+          <w:sz w:val="24"/>
+          <w:szCs w:val="20"/>
+        </w:rPr>
+        <w:t xml:space="preserve"> </w:t>
+      </w:r>
+      <w:r>
+        <w:rPr>
+          <w:rFonts w:ascii="JetBrainsMono NFM" w:hAnsi="JetBrainsMono NFM" w:cs="JetBrainsMono NFM"/>
+          <w:b/>
+          <w:color w:val="000000" w:themeColor="text1"/>
+          <w:sz w:val="24"/>
+          <w:szCs w:val="20"/>
+        </w:rPr>
+        <w:t>➜</w:t>
+      </w:r>
+      <w:r>
+        <w:rPr>
+          <w:rFonts w:ascii="JetBrainsMono NFM" w:hAnsi="JetBrainsMono NFM" w:cs="JetBrainsMono NFM"/>
+          <w:sz w:val="24"/>
+          <w:szCs w:val="20"/>
+        </w:rPr>
+        <w:t xml:space="preserve"> </w:t>
+      </w:r>
+      <w:r>
+        <w:rPr>
+          <w:rFonts w:ascii="JetBrainsMono NFM" w:hAnsi="JetBrainsMono NFM" w:cs="JetBrainsMono NFM"/>
+          <w:b/>
+          <w:bCs/>
+          <w:color w:val="FF0000"/>
+          <w:sz w:val="24"/>
+          <w:szCs w:val="20"/>
+        </w:rPr>
+        <w:t>,</w:t>
+      </w:r>
+      <w:r>
+        <w:rPr>
+          <w:rFonts w:ascii="JetBrainsMono NFM" w:hAnsi="JetBrainsMono NFM" w:cs="JetBrainsMono NFM"/>
+          <w:sz w:val="24"/>
+          <w:szCs w:val="20"/>
+        </w:rPr>
+        <w:t xml:space="preserve"> </w:t>
+      </w:r>
+      <w:r>
+        <w:rPr>
+          <w:rFonts w:ascii="JetBrainsMono NFM" w:hAnsi="JetBrainsMono NFM" w:cs="JetBrainsMono NFM"/>
+          <w:b/>
+          <w:color w:val="0000FF"/>
+          <w:sz w:val="24"/>
+          <w:szCs w:val="24"/>
+        </w:rPr>
+        <w:t xml:space="preserve">&lt;EXPR&gt; </w:t>
+      </w:r>
+      <w:r>
+        <w:rPr>
+          <w:rFonts w:ascii="JetBrainsMono NFM" w:hAnsi="JetBrainsMono NFM" w:cs="JetBrainsMono NFM"/>
+          <w:b/>
+          <w:color w:val="0000FF"/>
+          <w:sz w:val="24"/>
+          <w:szCs w:val="20"/>
+        </w:rPr>
+        <w:t>&lt;ARG_</w:t>
+      </w:r>
+      <w:r>
+        <w:rPr>
+          <w:rFonts w:ascii="JetBrainsMono NFM" w:hAnsi="JetBrainsMono NFM" w:cs="JetBrainsMono NFM"/>
+          <w:b/>
+          <w:color w:val="0000FF"/>
+          <w:sz w:val="24"/>
+          <w:szCs w:val="20"/>
+        </w:rPr>
+        <w:t>REST</w:t>
+      </w:r>
+      <w:r>
+        <w:rPr>
+          <w:rFonts w:ascii="JetBrainsMono NFM" w:hAnsi="JetBrainsMono NFM" w:cs="JetBrainsMono NFM"/>
+          <w:b/>
+          <w:color w:val="0000FF"/>
+          <w:sz w:val="24"/>
+          <w:szCs w:val="20"/>
+        </w:rPr>
+        <w:t>&gt;</w:t>
+      </w:r>
+    </w:p>
+    <w:p>
+      <w:pPr>
+        <w:pStyle w:val="Odstavecseseznamem"/>
+        <w:numPr>
+          <w:ilvl w:val="0"/>
+          <w:numId w:val="16"/>
+        </w:numPr>
+        <w:spacing w:line="240" w:lineRule="auto"/>
+        <w:ind w:left="0" w:hanging="142"/>
+        <w:contextualSpacing w:val="0"/>
+        <w:rPr>
+          <w:rFonts w:ascii="JetBrainsMono NFM" w:hAnsi="JetBrainsMono NFM" w:cs="JetBrainsMono NFM"/>
+          <w:sz w:val="24"/>
+          <w:szCs w:val="20"/>
+        </w:rPr>
+      </w:pPr>
+      <w:r>
+        <w:rPr>
+          <w:rFonts w:ascii="JetBrainsMono NFM" w:hAnsi="JetBrainsMono NFM" w:cs="JetBrainsMono NFM"/>
+          <w:b/>
+          <w:color w:val="003DB8"/>
+          <w:sz w:val="24"/>
+          <w:szCs w:val="20"/>
+        </w:rPr>
+        <w:t>&lt;ARG_REST&gt;</w:t>
+      </w:r>
+      <w:r>
+        <w:rPr>
+          <w:rFonts w:ascii="JetBrainsMono NFM" w:hAnsi="JetBrainsMono NFM" w:cs="JetBrainsMono NFM"/>
+          <w:color w:val="003DB8"/>
+          <w:sz w:val="24"/>
+          <w:szCs w:val="20"/>
+        </w:rPr>
+        <w:t xml:space="preserve"> </w:t>
+      </w:r>
+      <w:r>
+        <w:rPr>
+          <w:rFonts w:ascii="JetBrainsMono NFM" w:hAnsi="JetBrainsMono NFM" w:cs="JetBrainsMono NFM"/>
+          <w:b/>
+          <w:color w:val="000000" w:themeColor="text1"/>
+          <w:sz w:val="24"/>
+          <w:szCs w:val="20"/>
+        </w:rPr>
+        <w:t>➜</w:t>
+      </w:r>
+      <w:r>
+        <w:rPr>
+          <w:rFonts w:ascii="JetBrainsMono NFM" w:hAnsi="JetBrainsMono NFM" w:cs="JetBrainsMono NFM"/>
+          <w:sz w:val="24"/>
+          <w:szCs w:val="20"/>
+        </w:rPr>
+        <w:t xml:space="preserve"> </w:t>
+      </w:r>
+      <w:r>
+        <w:rPr>
+          <w:rFonts w:ascii="JetBrainsMono NFM" w:hAnsi="JetBrainsMono NFM" w:cs="JetBrainsMono NFM"/>
+          <w:b/>
+          <w:bCs/>
+          <w:color w:val="FF0000"/>
+          <w:sz w:val="24"/>
+          <w:szCs w:val="20"/>
+        </w:rPr>
+        <w:t>,</w:t>
+      </w:r>
+    </w:p>
+    <w:p>
+      <w:pPr>
+        <w:pStyle w:val="Odstavecseseznamem"/>
+        <w:numPr>
+          <w:ilvl w:val="0"/>
+          <w:numId w:val="16"/>
+        </w:numPr>
+        <w:spacing w:line="240" w:lineRule="auto"/>
+        <w:ind w:left="0" w:hanging="142"/>
+        <w:contextualSpacing w:val="0"/>
+        <w:rPr>
+          <w:rFonts w:ascii="JetBrainsMono NFM" w:hAnsi="JetBrainsMono NFM" w:cs="JetBrainsMono NFM"/>
+          <w:sz w:val="24"/>
+          <w:szCs w:val="20"/>
+        </w:rPr>
+      </w:pPr>
+      <w:r>
+        <w:rPr>
+          <w:rFonts w:ascii="JetBrainsMono NFM" w:hAnsi="JetBrainsMono NFM" w:cs="JetBrainsMono NFM"/>
+          <w:b/>
+          <w:color w:val="003DB8"/>
+          <w:sz w:val="24"/>
+          <w:szCs w:val="20"/>
+        </w:rPr>
+        <w:t>&lt;ARG_REST&gt;</w:t>
+      </w:r>
+      <w:r>
+        <w:rPr>
+          <w:rFonts w:ascii="JetBrainsMono NFM" w:hAnsi="JetBrainsMono NFM" w:cs="JetBrainsMono NFM"/>
+          <w:color w:val="003DB8"/>
+          <w:sz w:val="24"/>
+          <w:szCs w:val="20"/>
+        </w:rPr>
+        <w:t xml:space="preserve"> </w:t>
+      </w:r>
+      <w:r>
+        <w:rPr>
+          <w:rFonts w:ascii="JetBrainsMono NFM" w:hAnsi="JetBrainsMono NFM" w:cs="JetBrainsMono NFM"/>
+          <w:b/>
+          <w:color w:val="000000" w:themeColor="text1"/>
+          <w:sz w:val="24"/>
+          <w:szCs w:val="20"/>
+        </w:rPr>
+        <w:t>➜</w:t>
+      </w:r>
+      <w:r>
+        <w:rPr>
+          <w:rFonts w:ascii="JetBrainsMono NFM" w:hAnsi="JetBrainsMono NFM" w:cs="JetBrainsMono NFM"/>
+          <w:sz w:val="24"/>
+          <w:szCs w:val="20"/>
+        </w:rPr>
+        <w:t xml:space="preserve"> </w:t>
+      </w:r>
+      <w:r>
+        <w:rPr>
+          <w:rFonts w:ascii="JetBrainsMono NFM" w:hAnsi="JetBrainsMono NFM" w:cs="JetBrainsMono NFM"/>
+          <w:b/>
+          <w:color w:val="00B050"/>
+          <w:sz w:val="24"/>
+          <w:szCs w:val="20"/>
+        </w:rPr>
+        <w:t>ε</w:t>
+      </w:r>
+    </w:p>
+    <w:p>
+      <w:pPr>
+        <w:spacing w:line="240" w:lineRule="auto"/>
+        <w:ind w:right="-780"/>
+        <w:rPr>
+          <w:rFonts w:ascii="JetBrainsMono NF" w:hAnsi="JetBrainsMono NF" w:cs="JetBrainsMono NF"/>
+          <w:b/>
+          <w:bCs/>
+          <w:sz w:val="24"/>
+          <w:szCs w:val="24"/>
+        </w:rPr>
+      </w:pPr>
+    </w:p>
+    <w:p>
+      <w:pPr>
+        <w:spacing w:line="240" w:lineRule="auto"/>
+        <w:ind w:right="-780"/>
+        <w:rPr>
+          <w:rFonts w:ascii="JetBrainsMono NF" w:hAnsi="JetBrainsMono NF" w:cs="JetBrainsMono NF"/>
+          <w:b/>
+          <w:bCs/>
+          <w:sz w:val="24"/>
+          <w:szCs w:val="24"/>
+        </w:rPr>
+      </w:pPr>
+    </w:p>
+    <w:p>
+      <w:pPr>
+        <w:spacing w:line="240" w:lineRule="auto"/>
+        <w:ind w:right="-780"/>
+        <w:rPr>
+          <w:rFonts w:ascii="JetBrainsMono NF" w:hAnsi="JetBrainsMono NF" w:cs="JetBrainsMono NF"/>
+          <w:b/>
+          <w:bCs/>
+          <w:sz w:val="24"/>
+          <w:szCs w:val="24"/>
+        </w:rPr>
+      </w:pPr>
+    </w:p>
+    <w:p>
+      <w:pPr>
+        <w:spacing w:line="240" w:lineRule="auto"/>
+        <w:ind w:right="-780"/>
+        <w:rPr>
+          <w:rFonts w:ascii="JetBrainsMono NF" w:hAnsi="JetBrainsMono NF" w:cs="JetBrainsMono NF"/>
+          <w:b/>
+          <w:bCs/>
+          <w:sz w:val="24"/>
+          <w:szCs w:val="24"/>
+        </w:rPr>
+      </w:pPr>
+    </w:p>
+    <w:p>
+      <w:pPr>
+        <w:spacing w:line="240" w:lineRule="auto"/>
+        <w:ind w:right="-780"/>
         <w:rPr>
           <w:rFonts w:ascii="JetBrainsMono NF" w:hAnsi="JetBrainsMono NF" w:cs="JetBrainsMono NF"/>
           <w:b/>
@@ -10314,83 +10016,6 @@
           <w:docGrid w:linePitch="360"/>
         </w:sectPr>
       </w:pPr>
-      <w:r>
-        <w:rPr>
-          <w:rFonts w:ascii="JetBrainsMono NF" w:hAnsi="JetBrainsMono NF" w:cs="JetBrainsMono NF"/>
-          <w:b/>
-          <w:color w:val="003DB8"/>
-          <w:sz w:val="24"/>
-          <w:szCs w:val="24"/>
-        </w:rPr>
-        <w:t>&lt;ARG&gt;</w:t>
-      </w:r>
-      <w:r>
-        <w:rPr>
-          <w:rFonts w:ascii="JetBrainsMono NF" w:hAnsi="JetBrainsMono NF" w:cs="JetBrainsMono NF"/>
-          <w:sz w:val="24"/>
-          <w:szCs w:val="24"/>
-          <w:lang w:eastAsia="cs-CZ"/>
-        </w:rPr>
-        <w:t xml:space="preserve"> </w:t>
-      </w:r>
-      <w:r>
-        <w:rPr>
-          <w:rFonts w:ascii="JetBrainsMono NF" w:hAnsi="JetBrainsMono NF" w:cs="JetBrainsMono NF"/>
-          <w:sz w:val="24"/>
-          <w:szCs w:val="24"/>
-          <w:lang w:eastAsia="cs-CZ"/>
-        </w:rPr>
-        <w:t>➜</w:t>
-      </w:r>
-      <w:r>
-        <w:rPr>
-          <w:rFonts w:ascii="JetBrainsMono NF" w:hAnsi="JetBrainsMono NF" w:cs="JetBrainsMono NF"/>
-          <w:sz w:val="24"/>
-          <w:szCs w:val="24"/>
-          <w:lang w:eastAsia="cs-CZ"/>
-        </w:rPr>
-        <w:t xml:space="preserve"> </w:t>
-      </w:r>
-      <w:r>
-        <w:rPr>
-          <w:rFonts w:ascii="JetBrainsMono NF" w:hAnsi="JetBrainsMono NF" w:cs="JetBrainsMono NF"/>
-          <w:b/>
-          <w:bCs/>
-          <w:color w:val="FF0000"/>
-          <w:sz w:val="24"/>
-          <w:szCs w:val="24"/>
-        </w:rPr>
-        <w:t>,</w:t>
-      </w:r>
-      <w:r>
-        <w:rPr>
-          <w:rFonts w:ascii="JetBrainsMono NF" w:hAnsi="JetBrainsMono NF" w:cs="JetBrainsMono NF"/>
-          <w:sz w:val="24"/>
-          <w:szCs w:val="24"/>
-          <w:lang w:eastAsia="cs-CZ"/>
-        </w:rPr>
-        <w:t xml:space="preserve"> </w:t>
-      </w:r>
-      <w:r>
-        <w:rPr>
-          <w:rFonts w:ascii="JetBrainsMono NF" w:hAnsi="JetBrainsMono NF" w:cs="JetBrainsMono NF"/>
-          <w:b/>
-          <w:color w:val="0000FF"/>
-          <w:sz w:val="24"/>
-          <w:szCs w:val="24"/>
-        </w:rPr>
-        <w:t>&lt;EXPR&gt;</w:t>
-      </w:r>
-      <w:r>
-        <w:rPr>
-          <w:rFonts w:ascii="JetBrainsMono NF" w:hAnsi="JetBrainsMono NF" w:cs="JetBrainsMono NF"/>
-          <w:b/>
-          <w:color w:val="0000FF"/>
-          <w:sz w:val="24"/>
-          <w:szCs w:val="24"/>
-        </w:rPr>
-        <w:t xml:space="preserve"> &lt;ARG&gt;</w:t>
-      </w:r>
     </w:p>
     <w:p>
       <w:pPr>
@@ -19135,6 +18760,7 @@
                 <w:bCs/>
                 <w:color w:val="0070C0"/>
               </w:rPr>
+              <w:lastRenderedPageBreak/>
               <w:t>$</w:t>
             </w:r>
           </w:p>
@@ -20830,6 +20456,98 @@
     </w:lvl>
   </w:abstractNum>
   <w:abstractNum w:abstractNumId="10" w15:restartNumberingAfterBreak="0">
+    <w:nsid w:val="5B7849FE"/>
+    <w:multiLevelType w:val="hybridMultilevel"/>
+    <w:tmpl w:val="BAE2EED0"/>
+    <w:lvl w:ilvl="0" w:tplc="4BE02548">
+      <w:start w:val="45"/>
+      <w:numFmt w:val="decimal"/>
+      <w:lvlText w:val="%1:"/>
+      <w:lvlJc w:val="right"/>
+      <w:pPr>
+        <w:ind w:left="720" w:hanging="360"/>
+      </w:pPr>
+      <w:rPr>
+        <w:rFonts w:ascii="JetBrainsMono NFM" w:hAnsi="JetBrainsMono NFM" w:cs="JetBrainsMono NFM" w:hint="default"/>
+        <w:b/>
+        <w:bCs/>
+        <w:color w:val="FF00FF"/>
+      </w:rPr>
+    </w:lvl>
+    <w:lvl w:ilvl="1" w:tplc="04050019" w:tentative="1">
+      <w:start w:val="1"/>
+      <w:numFmt w:val="lowerLetter"/>
+      <w:lvlText w:val="%2."/>
+      <w:lvlJc w:val="left"/>
+      <w:pPr>
+        <w:ind w:left="1440" w:hanging="360"/>
+      </w:pPr>
+    </w:lvl>
+    <w:lvl w:ilvl="2" w:tplc="0405001B" w:tentative="1">
+      <w:start w:val="1"/>
+      <w:numFmt w:val="lowerRoman"/>
+      <w:lvlText w:val="%3."/>
+      <w:lvlJc w:val="right"/>
+      <w:pPr>
+        <w:ind w:left="2160" w:hanging="180"/>
+      </w:pPr>
+    </w:lvl>
+    <w:lvl w:ilvl="3" w:tplc="0405000F" w:tentative="1">
+      <w:start w:val="1"/>
+      <w:numFmt w:val="decimal"/>
+      <w:lvlText w:val="%4."/>
+      <w:lvlJc w:val="left"/>
+      <w:pPr>
+        <w:ind w:left="2880" w:hanging="360"/>
+      </w:pPr>
+    </w:lvl>
+    <w:lvl w:ilvl="4" w:tplc="04050019" w:tentative="1">
+      <w:start w:val="1"/>
+      <w:numFmt w:val="lowerLetter"/>
+      <w:lvlText w:val="%5."/>
+      <w:lvlJc w:val="left"/>
+      <w:pPr>
+        <w:ind w:left="3600" w:hanging="360"/>
+      </w:pPr>
+    </w:lvl>
+    <w:lvl w:ilvl="5" w:tplc="0405001B" w:tentative="1">
+      <w:start w:val="1"/>
+      <w:numFmt w:val="lowerRoman"/>
+      <w:lvlText w:val="%6."/>
+      <w:lvlJc w:val="right"/>
+      <w:pPr>
+        <w:ind w:left="4320" w:hanging="180"/>
+      </w:pPr>
+    </w:lvl>
+    <w:lvl w:ilvl="6" w:tplc="0405000F" w:tentative="1">
+      <w:start w:val="1"/>
+      <w:numFmt w:val="decimal"/>
+      <w:lvlText w:val="%7."/>
+      <w:lvlJc w:val="left"/>
+      <w:pPr>
+        <w:ind w:left="5040" w:hanging="360"/>
+      </w:pPr>
+    </w:lvl>
+    <w:lvl w:ilvl="7" w:tplc="04050019" w:tentative="1">
+      <w:start w:val="1"/>
+      <w:numFmt w:val="lowerLetter"/>
+      <w:lvlText w:val="%8."/>
+      <w:lvlJc w:val="left"/>
+      <w:pPr>
+        <w:ind w:left="5760" w:hanging="360"/>
+      </w:pPr>
+    </w:lvl>
+    <w:lvl w:ilvl="8" w:tplc="0405001B" w:tentative="1">
+      <w:start w:val="1"/>
+      <w:numFmt w:val="lowerRoman"/>
+      <w:lvlText w:val="%9."/>
+      <w:lvlJc w:val="right"/>
+      <w:pPr>
+        <w:ind w:left="6480" w:hanging="180"/>
+      </w:pPr>
+    </w:lvl>
+  </w:abstractNum>
+  <w:abstractNum w:abstractNumId="11" w15:restartNumberingAfterBreak="0">
     <w:nsid w:val="67684C28"/>
     <w:multiLevelType w:val="hybridMultilevel"/>
     <w:tmpl w:val="EB582226"/>
@@ -20923,7 +20641,7 @@
       </w:pPr>
     </w:lvl>
   </w:abstractNum>
-  <w:abstractNum w:abstractNumId="11" w15:restartNumberingAfterBreak="0">
+  <w:abstractNum w:abstractNumId="12" w15:restartNumberingAfterBreak="0">
     <w:nsid w:val="69E66759"/>
     <w:multiLevelType w:val="hybridMultilevel"/>
     <w:tmpl w:val="6EC6FB74"/>
@@ -21015,7 +20733,7 @@
       </w:pPr>
     </w:lvl>
   </w:abstractNum>
-  <w:abstractNum w:abstractNumId="12" w15:restartNumberingAfterBreak="0">
+  <w:abstractNum w:abstractNumId="13" w15:restartNumberingAfterBreak="0">
     <w:nsid w:val="714F326E"/>
     <w:multiLevelType w:val="hybridMultilevel"/>
     <w:tmpl w:val="B760604C"/>
@@ -21109,7 +20827,7 @@
       </w:pPr>
     </w:lvl>
   </w:abstractNum>
-  <w:abstractNum w:abstractNumId="13" w15:restartNumberingAfterBreak="0">
+  <w:abstractNum w:abstractNumId="14" w15:restartNumberingAfterBreak="0">
     <w:nsid w:val="75631547"/>
     <w:multiLevelType w:val="hybridMultilevel"/>
     <w:tmpl w:val="0DFA85F4"/>
@@ -21203,7 +20921,7 @@
       </w:pPr>
     </w:lvl>
   </w:abstractNum>
-  <w:abstractNum w:abstractNumId="14" w15:restartNumberingAfterBreak="0">
+  <w:abstractNum w:abstractNumId="15" w15:restartNumberingAfterBreak="0">
     <w:nsid w:val="7B5A04CD"/>
     <w:multiLevelType w:val="hybridMultilevel"/>
     <w:tmpl w:val="A6F217BC"/>
@@ -21316,7 +21034,7 @@
       </w:rPr>
     </w:lvl>
   </w:abstractNum>
-  <w:abstractNum w:abstractNumId="15" w15:restartNumberingAfterBreak="0">
+  <w:abstractNum w:abstractNumId="16" w15:restartNumberingAfterBreak="0">
     <w:nsid w:val="7C8A097D"/>
     <w:multiLevelType w:val="hybridMultilevel"/>
     <w:tmpl w:val="49F6C712"/>
@@ -21412,7 +21130,7 @@
     <w:abstractNumId w:val="6"/>
   </w:num>
   <w:num w:numId="2" w16cid:durableId="1598902056">
-    <w:abstractNumId w:val="10"/>
+    <w:abstractNumId w:val="11"/>
   </w:num>
   <w:num w:numId="3" w16cid:durableId="1759670212">
     <w:abstractNumId w:val="1"/>
@@ -21421,7 +21139,7 @@
     <w:abstractNumId w:val="0"/>
   </w:num>
   <w:num w:numId="5" w16cid:durableId="1600142706">
-    <w:abstractNumId w:val="14"/>
+    <w:abstractNumId w:val="15"/>
   </w:num>
   <w:num w:numId="6" w16cid:durableId="1356884430">
     <w:abstractNumId w:val="8"/>
@@ -21436,13 +21154,13 @@
     <w:abstractNumId w:val="7"/>
   </w:num>
   <w:num w:numId="10" w16cid:durableId="2120953147">
-    <w:abstractNumId w:val="11"/>
+    <w:abstractNumId w:val="12"/>
   </w:num>
   <w:num w:numId="11" w16cid:durableId="1024592921">
     <w:abstractNumId w:val="9"/>
   </w:num>
   <w:num w:numId="12" w16cid:durableId="2063826795">
-    <w:abstractNumId w:val="15"/>
+    <w:abstractNumId w:val="16"/>
   </w:num>
   <w:num w:numId="13" w16cid:durableId="1071733852">
     <w:abstractNumId w:val="2"/>
@@ -21451,10 +21169,13 @@
     <w:abstractNumId w:val="5"/>
   </w:num>
   <w:num w:numId="15" w16cid:durableId="2052342000">
+    <w:abstractNumId w:val="14"/>
+  </w:num>
+  <w:num w:numId="16" w16cid:durableId="1391615585">
     <w:abstractNumId w:val="13"/>
   </w:num>
-  <w:num w:numId="16" w16cid:durableId="1391615585">
-    <w:abstractNumId w:val="12"/>
+  <w:num w:numId="17" w16cid:durableId="1640498908">
+    <w:abstractNumId w:val="10"/>
   </w:num>
   <w:numIdMacAtCleanup w:val="14"/>
 </w:numbering>

</xml_diff>

<commit_message>
Parser: Měly by fungovat základní konstrukce
</commit_message>
<xml_diff>
--- a/info/LL-gramatika pro jazyk IFJ24 (precedence combination).docx
+++ b/info/LL-gramatika pro jazyk IFJ24 (precedence combination).docx
@@ -2840,6 +2840,8 @@
       <w:r>
         <w:rPr>
           <w:rFonts w:ascii="JetBrainsMono NFM" w:hAnsi="JetBrainsMono NFM" w:cs="JetBrainsMono NFM"/>
+          <w:b/>
+          <w:color w:val="000000" w:themeColor="text1"/>
           <w:sz w:val="24"/>
           <w:szCs w:val="20"/>
         </w:rPr>
@@ -2849,6 +2851,25 @@
         <w:rPr>
           <w:rFonts w:ascii="JetBrainsMono NFM" w:hAnsi="JetBrainsMono NFM" w:cs="JetBrainsMono NFM"/>
           <w:b/>
+          <w:bCs/>
+          <w:color w:val="FF0000"/>
+          <w:sz w:val="24"/>
+          <w:szCs w:val="20"/>
+        </w:rPr>
+        <w:t>return</w:t>
+      </w:r>
+      <w:r>
+        <w:rPr>
+          <w:rFonts w:ascii="JetBrainsMono NFM" w:hAnsi="JetBrainsMono NFM" w:cs="JetBrainsMono NFM"/>
+          <w:sz w:val="24"/>
+          <w:szCs w:val="20"/>
+        </w:rPr>
+        <w:t xml:space="preserve"> </w:t>
+      </w:r>
+      <w:r>
+        <w:rPr>
+          <w:rFonts w:ascii="JetBrainsMono NFM" w:hAnsi="JetBrainsMono NFM" w:cs="JetBrainsMono NFM"/>
+          <w:b/>
           <w:color w:val="0000FF"/>
           <w:sz w:val="24"/>
           <w:szCs w:val="20"/>
@@ -2864,6 +2885,16 @@
           <w:szCs w:val="20"/>
         </w:rPr>
         <w:t>RETURN</w:t>
+      </w:r>
+      <w:r>
+        <w:rPr>
+          <w:rFonts w:ascii="JetBrainsMono NFM" w:hAnsi="JetBrainsMono NFM" w:cs="JetBrainsMono NFM"/>
+          <w:b/>
+          <w:color w:val="0000FF"/>
+          <w:sz w:val="24"/>
+          <w:szCs w:val="20"/>
+        </w:rPr>
+        <w:t>_REST</w:t>
       </w:r>
       <w:r>
         <w:rPr>
@@ -4561,6 +4592,8 @@
         <w:contextualSpacing w:val="0"/>
         <w:rPr>
           <w:rFonts w:ascii="JetBrainsMono NFM" w:hAnsi="JetBrainsMono NFM" w:cs="JetBrainsMono NFM"/>
+          <w:b/>
+          <w:color w:val="0000FF"/>
           <w:sz w:val="24"/>
           <w:szCs w:val="20"/>
         </w:rPr>
@@ -4583,7 +4616,7 @@
           <w:sz w:val="24"/>
           <w:szCs w:val="20"/>
         </w:rPr>
-        <w:t>RETURN</w:t>
+        <w:t>RETURN_REST</w:t>
       </w:r>
       <w:r>
         <w:rPr>
@@ -4626,50 +4659,11 @@
         <w:rPr>
           <w:rFonts w:ascii="JetBrainsMono NFM" w:hAnsi="JetBrainsMono NFM" w:cs="JetBrainsMono NFM"/>
           <w:b/>
-          <w:bCs/>
-          <w:color w:val="FF0000"/>
-          <w:sz w:val="24"/>
-          <w:szCs w:val="20"/>
-        </w:rPr>
-        <w:t>return</w:t>
-      </w:r>
-      <w:r>
-        <w:rPr>
-          <w:rFonts w:ascii="JetBrainsMono NFM" w:hAnsi="JetBrainsMono NFM" w:cs="JetBrainsMono NFM"/>
-          <w:sz w:val="24"/>
-          <w:szCs w:val="20"/>
-        </w:rPr>
-        <w:t xml:space="preserve"> </w:t>
-      </w:r>
-      <w:r>
-        <w:rPr>
-          <w:rFonts w:ascii="JetBrainsMono NFM" w:hAnsi="JetBrainsMono NFM" w:cs="JetBrainsMono NFM"/>
-          <w:b/>
-          <w:color w:val="0000FF"/>
-          <w:sz w:val="24"/>
-          <w:szCs w:val="20"/>
-        </w:rPr>
-        <w:t>&lt;</w:t>
-      </w:r>
-      <w:r>
-        <w:rPr>
-          <w:rFonts w:ascii="JetBrainsMono NFM" w:hAnsi="JetBrainsMono NFM" w:cs="JetBrainsMono NFM"/>
-          <w:b/>
-          <w:color w:val="0000FF"/>
-          <w:sz w:val="24"/>
-          <w:szCs w:val="20"/>
-        </w:rPr>
-        <w:t>RETURN_REST</w:t>
-      </w:r>
-      <w:r>
-        <w:rPr>
-          <w:rFonts w:ascii="JetBrainsMono NFM" w:hAnsi="JetBrainsMono NFM" w:cs="JetBrainsMono NFM"/>
-          <w:b/>
-          <w:color w:val="0000FF"/>
-          <w:sz w:val="24"/>
-          <w:szCs w:val="20"/>
-        </w:rPr>
-        <w:t>&gt;</w:t>
+          <w:color w:val="00ADEA"/>
+          <w:sz w:val="24"/>
+          <w:szCs w:val="20"/>
+        </w:rPr>
+        <w:t>[prec_expr]</w:t>
       </w:r>
     </w:p>
     <w:p>
@@ -4684,176 +4678,6 @@
         <w:contextualSpacing w:val="0"/>
         <w:rPr>
           <w:rFonts w:ascii="JetBrainsMono NFM" w:hAnsi="JetBrainsMono NFM" w:cs="JetBrainsMono NFM"/>
-          <w:b/>
-          <w:color w:val="0000FF"/>
-          <w:sz w:val="24"/>
-          <w:szCs w:val="20"/>
-        </w:rPr>
-      </w:pPr>
-      <w:r>
-        <w:rPr>
-          <w:rFonts w:ascii="JetBrainsMono NFM" w:hAnsi="JetBrainsMono NFM" w:cs="JetBrainsMono NFM"/>
-          <w:b/>
-          <w:color w:val="003DB8"/>
-          <w:sz w:val="24"/>
-          <w:szCs w:val="20"/>
-        </w:rPr>
-        <w:t>&lt;</w:t>
-      </w:r>
-      <w:r>
-        <w:rPr>
-          <w:rFonts w:ascii="JetBrainsMono NFM" w:hAnsi="JetBrainsMono NFM" w:cs="JetBrainsMono NFM"/>
-          <w:b/>
-          <w:color w:val="003DB8"/>
-          <w:sz w:val="24"/>
-          <w:szCs w:val="20"/>
-        </w:rPr>
-        <w:t>RETURN_REST</w:t>
-      </w:r>
-      <w:r>
-        <w:rPr>
-          <w:rFonts w:ascii="JetBrainsMono NFM" w:hAnsi="JetBrainsMono NFM" w:cs="JetBrainsMono NFM"/>
-          <w:b/>
-          <w:color w:val="003DB8"/>
-          <w:sz w:val="24"/>
-          <w:szCs w:val="20"/>
-        </w:rPr>
-        <w:t>&gt;</w:t>
-      </w:r>
-      <w:r>
-        <w:rPr>
-          <w:rFonts w:ascii="JetBrainsMono NFM" w:hAnsi="JetBrainsMono NFM" w:cs="JetBrainsMono NFM"/>
-          <w:color w:val="003DB8"/>
-          <w:sz w:val="24"/>
-          <w:szCs w:val="20"/>
-        </w:rPr>
-        <w:t xml:space="preserve"> </w:t>
-      </w:r>
-      <w:r>
-        <w:rPr>
-          <w:rFonts w:ascii="JetBrainsMono NFM" w:hAnsi="JetBrainsMono NFM" w:cs="JetBrainsMono NFM"/>
-          <w:b/>
-          <w:color w:val="000000" w:themeColor="text1"/>
-          <w:sz w:val="24"/>
-          <w:szCs w:val="20"/>
-        </w:rPr>
-        <w:t>➜</w:t>
-      </w:r>
-      <w:r>
-        <w:rPr>
-          <w:rFonts w:ascii="JetBrainsMono NFM" w:hAnsi="JetBrainsMono NFM" w:cs="JetBrainsMono NFM"/>
-          <w:sz w:val="24"/>
-          <w:szCs w:val="20"/>
-        </w:rPr>
-        <w:t xml:space="preserve"> </w:t>
-      </w:r>
-      <w:r>
-        <w:rPr>
-          <w:rFonts w:ascii="JetBrainsMono NFM" w:hAnsi="JetBrainsMono NFM" w:cs="JetBrainsMono NFM"/>
-          <w:b/>
-          <w:color w:val="00ADEA"/>
-          <w:sz w:val="24"/>
-          <w:szCs w:val="20"/>
-        </w:rPr>
-        <w:t>[prec_expr]</w:t>
-      </w:r>
-    </w:p>
-    <w:p>
-      <w:pPr>
-        <w:pStyle w:val="Odstavecseseznamem"/>
-        <w:numPr>
-          <w:ilvl w:val="0"/>
-          <w:numId w:val="1"/>
-        </w:numPr>
-        <w:spacing w:line="240" w:lineRule="auto"/>
-        <w:ind w:left="0" w:hanging="142"/>
-        <w:contextualSpacing w:val="0"/>
-        <w:rPr>
-          <w:rFonts w:ascii="JetBrainsMono NFM" w:hAnsi="JetBrainsMono NFM" w:cs="JetBrainsMono NFM"/>
-          <w:sz w:val="24"/>
-          <w:szCs w:val="20"/>
-        </w:rPr>
-      </w:pPr>
-      <w:r>
-        <w:rPr>
-          <w:rFonts w:ascii="JetBrainsMono NFM" w:hAnsi="JetBrainsMono NFM" w:cs="JetBrainsMono NFM"/>
-          <w:b/>
-          <w:color w:val="003DB8"/>
-          <w:sz w:val="24"/>
-          <w:szCs w:val="20"/>
-        </w:rPr>
-        <w:t>&lt;</w:t>
-      </w:r>
-      <w:r>
-        <w:rPr>
-          <w:rFonts w:ascii="JetBrainsMono NFM" w:hAnsi="JetBrainsMono NFM" w:cs="JetBrainsMono NFM"/>
-          <w:b/>
-          <w:color w:val="003DB8"/>
-          <w:sz w:val="24"/>
-          <w:szCs w:val="20"/>
-        </w:rPr>
-        <w:t>RETURN_REST</w:t>
-      </w:r>
-      <w:r>
-        <w:rPr>
-          <w:rFonts w:ascii="JetBrainsMono NFM" w:hAnsi="JetBrainsMono NFM" w:cs="JetBrainsMono NFM"/>
-          <w:b/>
-          <w:color w:val="003DB8"/>
-          <w:sz w:val="24"/>
-          <w:szCs w:val="20"/>
-        </w:rPr>
-        <w:t>&gt;</w:t>
-      </w:r>
-      <w:r>
-        <w:rPr>
-          <w:rFonts w:ascii="JetBrainsMono NFM" w:hAnsi="JetBrainsMono NFM" w:cs="JetBrainsMono NFM"/>
-          <w:color w:val="003DB8"/>
-          <w:sz w:val="24"/>
-          <w:szCs w:val="20"/>
-        </w:rPr>
-        <w:t xml:space="preserve"> </w:t>
-      </w:r>
-      <w:r>
-        <w:rPr>
-          <w:rFonts w:ascii="JetBrainsMono NFM" w:hAnsi="JetBrainsMono NFM" w:cs="JetBrainsMono NFM"/>
-          <w:b/>
-          <w:color w:val="000000" w:themeColor="text1"/>
-          <w:sz w:val="24"/>
-          <w:szCs w:val="20"/>
-        </w:rPr>
-        <w:t>➜</w:t>
-      </w:r>
-      <w:r>
-        <w:rPr>
-          <w:rFonts w:ascii="JetBrainsMono NFM" w:hAnsi="JetBrainsMono NFM" w:cs="JetBrainsMono NFM"/>
-          <w:sz w:val="24"/>
-          <w:szCs w:val="20"/>
-        </w:rPr>
-        <w:t xml:space="preserve"> </w:t>
-      </w:r>
-      <w:r>
-        <w:rPr>
-          <w:rFonts w:ascii="JetBrainsMono NFM" w:hAnsi="JetBrainsMono NFM" w:cs="JetBrainsMono NFM"/>
-          <w:b/>
-          <w:color w:val="00B050"/>
-          <w:sz w:val="24"/>
-          <w:szCs w:val="20"/>
-        </w:rPr>
-        <w:t>ε</w:t>
-      </w:r>
-    </w:p>
-    <w:p>
-      <w:pPr>
-        <w:pStyle w:val="Odstavecseseznamem"/>
-        <w:numPr>
-          <w:ilvl w:val="0"/>
-          <w:numId w:val="1"/>
-        </w:numPr>
-        <w:spacing w:line="240" w:lineRule="auto"/>
-        <w:ind w:left="0" w:hanging="142"/>
-        <w:contextualSpacing w:val="0"/>
-        <w:rPr>
-          <w:rFonts w:ascii="JetBrainsMono NFM" w:hAnsi="JetBrainsMono NFM" w:cs="JetBrainsMono NFM"/>
           <w:sz w:val="24"/>
           <w:szCs w:val="20"/>
         </w:rPr>
@@ -5302,7 +5126,6 @@
           <w:sz w:val="24"/>
           <w:szCs w:val="20"/>
         </w:rPr>
-        <w:lastRenderedPageBreak/>
         <w:t>&lt;VAR_DEF&gt;</w:t>
       </w:r>
       <w:r>
@@ -5443,6 +5266,7 @@
           <w:sz w:val="24"/>
           <w:szCs w:val="20"/>
         </w:rPr>
+        <w:lastRenderedPageBreak/>
         <w:t>&lt;STATEMENT_REST&gt;</w:t>
       </w:r>
       <w:r>
@@ -8032,6 +7856,7 @@
           <w:szCs w:val="24"/>
           <w:u w:val="single"/>
         </w:rPr>
+        <w:lastRenderedPageBreak/>
         <w:t>Redukční pravidla pro precedenční syntaktickou analýzu:</w:t>
       </w:r>
     </w:p>
@@ -9617,7 +9442,18 @@
           <w:sz w:val="24"/>
           <w:szCs w:val="24"/>
         </w:rPr>
-        <w:t xml:space="preserve"> &lt;ARG</w:t>
+        <w:t xml:space="preserve"> </w:t>
+      </w:r>
+      <w:r>
+        <w:rPr>
+          <w:rFonts w:ascii="JetBrainsMono NFM" w:hAnsi="JetBrainsMono NFM" w:cs="JetBrainsMono NFM"/>
+          <w:b/>
+          <w:bCs/>
+          <w:color w:val="FF0000"/>
+          <w:sz w:val="24"/>
+          <w:szCs w:val="24"/>
+        </w:rPr>
+        <w:t>,</w:t>
       </w:r>
       <w:r>
         <w:rPr>
@@ -9627,7 +9463,27 @@
           <w:sz w:val="24"/>
           <w:szCs w:val="24"/>
         </w:rPr>
-        <w:t>_REST</w:t>
+        <w:t xml:space="preserve"> &lt;</w:t>
+      </w:r>
+      <w:r>
+        <w:rPr>
+          <w:rFonts w:ascii="JetBrainsMono NFM" w:hAnsi="JetBrainsMono NFM" w:cs="JetBrainsMono NFM"/>
+          <w:b/>
+          <w:color w:val="0000FF"/>
+          <w:sz w:val="24"/>
+          <w:szCs w:val="24"/>
+        </w:rPr>
+        <w:t>ARGUM</w:t>
+      </w:r>
+      <w:r>
+        <w:rPr>
+          <w:rFonts w:ascii="JetBrainsMono NFM" w:hAnsi="JetBrainsMono NFM" w:cs="JetBrainsMono NFM"/>
+          <w:b/>
+          <w:color w:val="0000FF"/>
+          <w:sz w:val="24"/>
+          <w:szCs w:val="24"/>
+        </w:rPr>
+        <w:t>ENTS</w:t>
       </w:r>
       <w:r>
         <w:rPr>
@@ -9642,348 +9498,87 @@
     </w:p>
     <w:p>
       <w:pPr>
-        <w:pStyle w:val="Odstavecseseznamem"/>
-        <w:numPr>
-          <w:ilvl w:val="0"/>
-          <w:numId w:val="16"/>
-        </w:numPr>
         <w:spacing w:line="240" w:lineRule="auto"/>
-        <w:ind w:left="0" w:hanging="142"/>
-        <w:contextualSpacing w:val="0"/>
-        <w:rPr>
-          <w:rFonts w:ascii="JetBrainsMono NFM" w:hAnsi="JetBrainsMono NFM" w:cs="JetBrainsMono NFM"/>
-          <w:sz w:val="24"/>
-          <w:szCs w:val="20"/>
-        </w:rPr>
-      </w:pPr>
-      <w:r>
-        <w:rPr>
-          <w:rFonts w:ascii="JetBrainsMono NFM" w:hAnsi="JetBrainsMono NFM" w:cs="JetBrainsMono NFM"/>
-          <w:b/>
-          <w:color w:val="003DB8"/>
-          <w:sz w:val="24"/>
-          <w:szCs w:val="20"/>
-        </w:rPr>
-        <w:t>&lt;ARG_LIST&gt;</w:t>
-      </w:r>
-      <w:r>
-        <w:rPr>
-          <w:rFonts w:ascii="JetBrainsMono NFM" w:hAnsi="JetBrainsMono NFM" w:cs="JetBrainsMono NFM"/>
-          <w:color w:val="003DB8"/>
-          <w:sz w:val="24"/>
-          <w:szCs w:val="20"/>
-        </w:rPr>
-        <w:t xml:space="preserve"> </w:t>
-      </w:r>
-      <w:r>
-        <w:rPr>
-          <w:rFonts w:ascii="JetBrainsMono NFM" w:hAnsi="JetBrainsMono NFM" w:cs="JetBrainsMono NFM"/>
-          <w:b/>
-          <w:color w:val="000000" w:themeColor="text1"/>
-          <w:sz w:val="24"/>
-          <w:szCs w:val="20"/>
-        </w:rPr>
-        <w:t>➜</w:t>
-      </w:r>
-      <w:r>
-        <w:rPr>
-          <w:rFonts w:ascii="JetBrainsMono NFM" w:hAnsi="JetBrainsMono NFM" w:cs="JetBrainsMono NFM"/>
-          <w:sz w:val="24"/>
-          <w:szCs w:val="20"/>
-        </w:rPr>
-        <w:t xml:space="preserve"> </w:t>
-      </w:r>
-      <w:r>
-        <w:rPr>
-          <w:rFonts w:ascii="JetBrainsMono NFM" w:hAnsi="JetBrainsMono NFM" w:cs="JetBrainsMono NFM"/>
-          <w:b/>
-          <w:color w:val="00B050"/>
-          <w:sz w:val="24"/>
-          <w:szCs w:val="20"/>
-        </w:rPr>
-        <w:t>ε</w:t>
-      </w:r>
+        <w:ind w:right="-780"/>
+        <w:rPr>
+          <w:rFonts w:ascii="JetBrainsMono NF" w:hAnsi="JetBrainsMono NF" w:cs="JetBrainsMono NF"/>
+          <w:b/>
+          <w:bCs/>
+          <w:sz w:val="24"/>
+          <w:szCs w:val="24"/>
+        </w:rPr>
+      </w:pPr>
     </w:p>
     <w:p>
       <w:pPr>
-        <w:pStyle w:val="Odstavecseseznamem"/>
-        <w:numPr>
-          <w:ilvl w:val="0"/>
-          <w:numId w:val="16"/>
-        </w:numPr>
         <w:spacing w:line="240" w:lineRule="auto"/>
-        <w:ind w:left="0" w:hanging="142"/>
-        <w:contextualSpacing w:val="0"/>
-        <w:rPr>
-          <w:rFonts w:ascii="JetBrainsMono NFM" w:hAnsi="JetBrainsMono NFM" w:cs="JetBrainsMono NFM"/>
-          <w:sz w:val="24"/>
-          <w:szCs w:val="20"/>
-        </w:rPr>
-      </w:pPr>
-      <w:r>
-        <w:rPr>
-          <w:rFonts w:ascii="JetBrainsMono NFM" w:hAnsi="JetBrainsMono NFM" w:cs="JetBrainsMono NFM"/>
-          <w:b/>
-          <w:color w:val="003DB8"/>
-          <w:sz w:val="24"/>
-          <w:szCs w:val="20"/>
-        </w:rPr>
-        <w:t>&lt;ARG_REST&gt;</w:t>
-      </w:r>
-      <w:r>
-        <w:rPr>
-          <w:rFonts w:ascii="JetBrainsMono NFM" w:hAnsi="JetBrainsMono NFM" w:cs="JetBrainsMono NFM"/>
-          <w:color w:val="003DB8"/>
-          <w:sz w:val="24"/>
-          <w:szCs w:val="20"/>
-        </w:rPr>
-        <w:t xml:space="preserve"> </w:t>
-      </w:r>
-      <w:r>
-        <w:rPr>
-          <w:rFonts w:ascii="JetBrainsMono NFM" w:hAnsi="JetBrainsMono NFM" w:cs="JetBrainsMono NFM"/>
-          <w:b/>
-          <w:color w:val="000000" w:themeColor="text1"/>
-          <w:sz w:val="24"/>
-          <w:szCs w:val="20"/>
-        </w:rPr>
-        <w:t>➜</w:t>
-      </w:r>
-      <w:r>
-        <w:rPr>
-          <w:rFonts w:ascii="JetBrainsMono NFM" w:hAnsi="JetBrainsMono NFM" w:cs="JetBrainsMono NFM"/>
-          <w:sz w:val="24"/>
-          <w:szCs w:val="20"/>
-        </w:rPr>
-        <w:t xml:space="preserve"> </w:t>
-      </w:r>
-      <w:r>
-        <w:rPr>
-          <w:rFonts w:ascii="JetBrainsMono NFM" w:hAnsi="JetBrainsMono NFM" w:cs="JetBrainsMono NFM"/>
-          <w:b/>
-          <w:bCs/>
-          <w:color w:val="FF0000"/>
-          <w:sz w:val="24"/>
-          <w:szCs w:val="20"/>
-        </w:rPr>
-        <w:t>,</w:t>
-      </w:r>
-      <w:r>
-        <w:rPr>
-          <w:rFonts w:ascii="JetBrainsMono NFM" w:hAnsi="JetBrainsMono NFM" w:cs="JetBrainsMono NFM"/>
-          <w:sz w:val="24"/>
-          <w:szCs w:val="20"/>
-        </w:rPr>
-        <w:t xml:space="preserve"> </w:t>
-      </w:r>
-      <w:r>
-        <w:rPr>
-          <w:rFonts w:ascii="JetBrainsMono NFM" w:hAnsi="JetBrainsMono NFM" w:cs="JetBrainsMono NFM"/>
-          <w:b/>
-          <w:color w:val="0000FF"/>
-          <w:sz w:val="24"/>
-          <w:szCs w:val="24"/>
-        </w:rPr>
-        <w:t xml:space="preserve">&lt;EXPR&gt; </w:t>
-      </w:r>
-      <w:r>
-        <w:rPr>
-          <w:rFonts w:ascii="JetBrainsMono NFM" w:hAnsi="JetBrainsMono NFM" w:cs="JetBrainsMono NFM"/>
-          <w:b/>
-          <w:color w:val="0000FF"/>
-          <w:sz w:val="24"/>
-          <w:szCs w:val="20"/>
-        </w:rPr>
-        <w:t>&lt;ARG_</w:t>
-      </w:r>
-      <w:r>
-        <w:rPr>
-          <w:rFonts w:ascii="JetBrainsMono NFM" w:hAnsi="JetBrainsMono NFM" w:cs="JetBrainsMono NFM"/>
-          <w:b/>
-          <w:color w:val="0000FF"/>
-          <w:sz w:val="24"/>
-          <w:szCs w:val="20"/>
-        </w:rPr>
-        <w:t>REST</w:t>
-      </w:r>
-      <w:r>
-        <w:rPr>
-          <w:rFonts w:ascii="JetBrainsMono NFM" w:hAnsi="JetBrainsMono NFM" w:cs="JetBrainsMono NFM"/>
-          <w:b/>
-          <w:color w:val="0000FF"/>
-          <w:sz w:val="24"/>
-          <w:szCs w:val="20"/>
-        </w:rPr>
-        <w:t>&gt;</w:t>
-      </w:r>
+        <w:ind w:right="-780"/>
+        <w:rPr>
+          <w:rFonts w:ascii="JetBrainsMono NF" w:hAnsi="JetBrainsMono NF" w:cs="JetBrainsMono NF"/>
+          <w:b/>
+          <w:bCs/>
+          <w:sz w:val="24"/>
+          <w:szCs w:val="24"/>
+        </w:rPr>
+      </w:pPr>
     </w:p>
     <w:p>
       <w:pPr>
         <w:pStyle w:val="Odstavecseseznamem"/>
-        <w:numPr>
-          <w:ilvl w:val="0"/>
-          <w:numId w:val="16"/>
-        </w:numPr>
-        <w:spacing w:line="240" w:lineRule="auto"/>
-        <w:ind w:left="0" w:hanging="142"/>
-        <w:contextualSpacing w:val="0"/>
-        <w:rPr>
-          <w:rFonts w:ascii="JetBrainsMono NFM" w:hAnsi="JetBrainsMono NFM" w:cs="JetBrainsMono NFM"/>
-          <w:sz w:val="24"/>
-          <w:szCs w:val="20"/>
-        </w:rPr>
-      </w:pPr>
-      <w:r>
-        <w:rPr>
-          <w:rFonts w:ascii="JetBrainsMono NFM" w:hAnsi="JetBrainsMono NFM" w:cs="JetBrainsMono NFM"/>
-          <w:b/>
-          <w:color w:val="003DB8"/>
-          <w:sz w:val="24"/>
-          <w:szCs w:val="20"/>
-        </w:rPr>
-        <w:t>&lt;ARG_REST&gt;</w:t>
-      </w:r>
-      <w:r>
-        <w:rPr>
-          <w:rFonts w:ascii="JetBrainsMono NFM" w:hAnsi="JetBrainsMono NFM" w:cs="JetBrainsMono NFM"/>
-          <w:color w:val="003DB8"/>
-          <w:sz w:val="24"/>
-          <w:szCs w:val="20"/>
-        </w:rPr>
-        <w:t xml:space="preserve"> </w:t>
-      </w:r>
-      <w:r>
-        <w:rPr>
-          <w:rFonts w:ascii="JetBrainsMono NFM" w:hAnsi="JetBrainsMono NFM" w:cs="JetBrainsMono NFM"/>
-          <w:b/>
-          <w:color w:val="000000" w:themeColor="text1"/>
-          <w:sz w:val="24"/>
-          <w:szCs w:val="20"/>
-        </w:rPr>
-        <w:t>➜</w:t>
-      </w:r>
-      <w:r>
-        <w:rPr>
-          <w:rFonts w:ascii="JetBrainsMono NFM" w:hAnsi="JetBrainsMono NFM" w:cs="JetBrainsMono NFM"/>
-          <w:sz w:val="24"/>
-          <w:szCs w:val="20"/>
-        </w:rPr>
-        <w:t xml:space="preserve"> </w:t>
-      </w:r>
+        <w:ind w:left="0"/>
+        <w:jc w:val="center"/>
+        <w:rPr>
+          <w:rFonts w:ascii="JetBrainsMono NF" w:hAnsi="JetBrainsMono NF" w:cs="JetBrainsMono NF"/>
+          <w:b/>
+          <w:bCs/>
+          <w:sz w:val="24"/>
+          <w:szCs w:val="24"/>
+        </w:rPr>
+      </w:pPr>
       <w:r>
         <w:rPr>
           <w:rFonts w:ascii="JetBrainsMono NFM" w:hAnsi="JetBrainsMono NFM" w:cs="JetBrainsMono NFM"/>
           <w:b/>
           <w:bCs/>
           <w:color w:val="FF0000"/>
-          <w:sz w:val="24"/>
-          <w:szCs w:val="20"/>
-        </w:rPr>
-        <w:t>,</w:t>
-      </w:r>
-    </w:p>
-    <w:p>
-      <w:pPr>
-        <w:pStyle w:val="Odstavecseseznamem"/>
-        <w:numPr>
-          <w:ilvl w:val="0"/>
-          <w:numId w:val="16"/>
-        </w:numPr>
-        <w:spacing w:line="240" w:lineRule="auto"/>
-        <w:ind w:left="0" w:hanging="142"/>
-        <w:contextualSpacing w:val="0"/>
-        <w:rPr>
-          <w:rFonts w:ascii="JetBrainsMono NFM" w:hAnsi="JetBrainsMono NFM" w:cs="JetBrainsMono NFM"/>
-          <w:sz w:val="24"/>
-          <w:szCs w:val="20"/>
-        </w:rPr>
-      </w:pPr>
-      <w:r>
-        <w:rPr>
-          <w:rFonts w:ascii="JetBrainsMono NFM" w:hAnsi="JetBrainsMono NFM" w:cs="JetBrainsMono NFM"/>
-          <w:b/>
-          <w:color w:val="003DB8"/>
-          <w:sz w:val="24"/>
-          <w:szCs w:val="20"/>
-        </w:rPr>
-        <w:t>&lt;ARG_REST&gt;</w:t>
-      </w:r>
-      <w:r>
-        <w:rPr>
-          <w:rFonts w:ascii="JetBrainsMono NFM" w:hAnsi="JetBrainsMono NFM" w:cs="JetBrainsMono NFM"/>
-          <w:color w:val="003DB8"/>
-          <w:sz w:val="24"/>
-          <w:szCs w:val="20"/>
-        </w:rPr>
-        <w:t xml:space="preserve"> </w:t>
-      </w:r>
-      <w:r>
-        <w:rPr>
-          <w:rFonts w:ascii="JetBrainsMono NFM" w:hAnsi="JetBrainsMono NFM" w:cs="JetBrainsMono NFM"/>
-          <w:b/>
-          <w:color w:val="000000" w:themeColor="text1"/>
-          <w:sz w:val="24"/>
-          <w:szCs w:val="20"/>
-        </w:rPr>
-        <w:t>➜</w:t>
-      </w:r>
-      <w:r>
-        <w:rPr>
-          <w:rFonts w:ascii="JetBrainsMono NFM" w:hAnsi="JetBrainsMono NFM" w:cs="JetBrainsMono NFM"/>
-          <w:sz w:val="24"/>
-          <w:szCs w:val="20"/>
-        </w:rPr>
-        <w:t xml:space="preserve"> </w:t>
-      </w:r>
-      <w:r>
-        <w:rPr>
-          <w:rFonts w:ascii="JetBrainsMono NFM" w:hAnsi="JetBrainsMono NFM" w:cs="JetBrainsMono NFM"/>
-          <w:b/>
-          <w:color w:val="00B050"/>
-          <w:sz w:val="24"/>
-          <w:szCs w:val="20"/>
-        </w:rPr>
-        <w:t>ε</w:t>
-      </w:r>
-    </w:p>
-    <w:p>
-      <w:pPr>
-        <w:spacing w:line="240" w:lineRule="auto"/>
-        <w:ind w:right="-780"/>
-        <w:rPr>
-          <w:rFonts w:ascii="JetBrainsMono NF" w:hAnsi="JetBrainsMono NF" w:cs="JetBrainsMono NF"/>
-          <w:b/>
-          <w:bCs/>
-          <w:sz w:val="24"/>
-          <w:szCs w:val="24"/>
-        </w:rPr>
-      </w:pPr>
-    </w:p>
-    <w:p>
-      <w:pPr>
-        <w:spacing w:line="240" w:lineRule="auto"/>
-        <w:ind w:right="-780"/>
-        <w:rPr>
-          <w:rFonts w:ascii="JetBrainsMono NF" w:hAnsi="JetBrainsMono NF" w:cs="JetBrainsMono NF"/>
-          <w:b/>
-          <w:bCs/>
-          <w:sz w:val="24"/>
-          <w:szCs w:val="24"/>
-        </w:rPr>
-      </w:pPr>
-    </w:p>
-    <w:p>
-      <w:pPr>
-        <w:spacing w:line="240" w:lineRule="auto"/>
-        <w:ind w:right="-780"/>
-        <w:rPr>
-          <w:rFonts w:ascii="JetBrainsMono NF" w:hAnsi="JetBrainsMono NF" w:cs="JetBrainsMono NF"/>
-          <w:b/>
-          <w:bCs/>
-          <w:sz w:val="24"/>
-          <w:szCs w:val="24"/>
-        </w:rPr>
-      </w:pPr>
+          <w:sz w:val="48"/>
+          <w:szCs w:val="48"/>
+        </w:rPr>
+        <w:t>WARNING</w:t>
+      </w:r>
+      <w:r>
+        <w:rPr>
+          <w:rFonts w:ascii="JetBrainsMono NFM" w:hAnsi="JetBrainsMono NFM" w:cs="JetBrainsMono NFM"/>
+          <w:b/>
+          <w:bCs/>
+          <w:color w:val="FF0000"/>
+          <w:sz w:val="48"/>
+          <w:szCs w:val="48"/>
+        </w:rPr>
+        <w:t>:</w:t>
+      </w:r>
+      <w:r>
+        <w:rPr>
+          <w:rFonts w:ascii="JetBrainsMono NFM" w:hAnsi="JetBrainsMono NFM" w:cs="JetBrainsMono NFM"/>
+          <w:b/>
+          <w:bCs/>
+          <w:color w:val="FF0000"/>
+          <w:sz w:val="48"/>
+          <w:szCs w:val="48"/>
+        </w:rPr>
+        <w:br/>
+      </w:r>
+      <w:r>
+        <w:rPr>
+          <w:rFonts w:ascii="JetBrainsMono NFM" w:hAnsi="JetBrainsMono NFM" w:cs="JetBrainsMono NFM"/>
+          <w:b/>
+          <w:bCs/>
+          <w:color w:val="FF0000"/>
+          <w:sz w:val="48"/>
+          <w:szCs w:val="48"/>
+        </w:rPr>
+        <w:t>TABULKA DOLE JE NEAKTUÁLNÍ</w:t>
+      </w:r>
     </w:p>
     <w:p>
       <w:pPr>
@@ -10014,130 +9609,6 @@
           <w:pgMar w:top="851" w:right="1417" w:bottom="709" w:left="1417" w:header="284" w:footer="267" w:gutter="0"/>
           <w:cols w:space="708"/>
           <w:docGrid w:linePitch="360"/>
-        </w:sectPr>
-      </w:pPr>
-    </w:p>
-    <w:p>
-      <w:pPr>
-        <w:pStyle w:val="Odstavecseseznamem"/>
-        <w:ind w:left="0" w:right="-780"/>
-        <w:rPr>
-          <w:rFonts w:ascii="JetBrainsMono NFM" w:hAnsi="JetBrainsMono NFM" w:cs="JetBrainsMono NFM"/>
-          <w:b/>
-          <w:bCs/>
-          <w:sz w:val="24"/>
-          <w:szCs w:val="24"/>
-        </w:rPr>
-      </w:pPr>
-    </w:p>
-    <w:p>
-      <w:pPr>
-        <w:pStyle w:val="Odstavecseseznamem"/>
-        <w:ind w:left="0" w:right="-780"/>
-        <w:rPr>
-          <w:rFonts w:ascii="JetBrainsMono NFM" w:hAnsi="JetBrainsMono NFM" w:cs="JetBrainsMono NFM"/>
-          <w:b/>
-          <w:bCs/>
-          <w:sz w:val="24"/>
-          <w:szCs w:val="24"/>
-        </w:rPr>
-      </w:pPr>
-    </w:p>
-    <w:p>
-      <w:pPr>
-        <w:pStyle w:val="Odstavecseseznamem"/>
-        <w:ind w:left="0" w:right="-780"/>
-        <w:rPr>
-          <w:rFonts w:ascii="JetBrainsMono NFM" w:hAnsi="JetBrainsMono NFM" w:cs="JetBrainsMono NFM"/>
-          <w:b/>
-          <w:bCs/>
-          <w:sz w:val="24"/>
-          <w:szCs w:val="24"/>
-        </w:rPr>
-      </w:pPr>
-    </w:p>
-    <w:p>
-      <w:pPr>
-        <w:pStyle w:val="Odstavecseseznamem"/>
-        <w:ind w:left="0"/>
-        <w:jc w:val="center"/>
-        <w:rPr>
-          <w:rFonts w:ascii="JetBrainsMono NFM" w:hAnsi="JetBrainsMono NFM" w:cs="JetBrainsMono NFM"/>
-          <w:b/>
-          <w:bCs/>
-          <w:color w:val="FF0000"/>
-          <w:sz w:val="48"/>
-          <w:szCs w:val="48"/>
-        </w:rPr>
-        <w:sectPr>
-          <w:type w:val="continuous"/>
-          <w:pgSz w:w="11906" w:h="16838"/>
-          <w:pgMar w:top="851" w:right="1417" w:bottom="709" w:left="1417" w:header="284" w:footer="267" w:gutter="0"/>
-          <w:cols w:space="708"/>
-          <w:docGrid w:linePitch="360"/>
-        </w:sectPr>
-      </w:pPr>
-      <w:r>
-        <w:rPr>
-          <w:rFonts w:ascii="JetBrainsMono NFM" w:hAnsi="JetBrainsMono NFM" w:cs="JetBrainsMono NFM"/>
-          <w:b/>
-          <w:bCs/>
-          <w:color w:val="FF0000"/>
-          <w:sz w:val="48"/>
-          <w:szCs w:val="48"/>
-        </w:rPr>
-        <w:t>WARNING</w:t>
-      </w:r>
-      <w:r>
-        <w:rPr>
-          <w:rFonts w:ascii="JetBrainsMono NFM" w:hAnsi="JetBrainsMono NFM" w:cs="JetBrainsMono NFM"/>
-          <w:b/>
-          <w:bCs/>
-          <w:color w:val="FF0000"/>
-          <w:sz w:val="48"/>
-          <w:szCs w:val="48"/>
-        </w:rPr>
-        <w:t>:</w:t>
-      </w:r>
-      <w:r>
-        <w:rPr>
-          <w:rFonts w:ascii="JetBrainsMono NFM" w:hAnsi="JetBrainsMono NFM" w:cs="JetBrainsMono NFM"/>
-          <w:b/>
-          <w:bCs/>
-          <w:color w:val="FF0000"/>
-          <w:sz w:val="48"/>
-          <w:szCs w:val="48"/>
-        </w:rPr>
-        <w:br/>
-      </w:r>
-      <w:r>
-        <w:rPr>
-          <w:rFonts w:ascii="JetBrainsMono NFM" w:hAnsi="JetBrainsMono NFM" w:cs="JetBrainsMono NFM"/>
-          <w:b/>
-          <w:bCs/>
-          <w:color w:val="FF0000"/>
-          <w:sz w:val="48"/>
-          <w:szCs w:val="48"/>
-        </w:rPr>
-        <w:t>TABULKA DOLE JE NEAKTUÁLNÍ</w:t>
-      </w:r>
-    </w:p>
-    <w:p>
-      <w:pPr>
-        <w:spacing w:line="240" w:lineRule="auto"/>
-        <w:ind w:right="-85"/>
-        <w:rPr>
-          <w:b/>
-          <w:bCs/>
-          <w:sz w:val="18"/>
-          <w:szCs w:val="14"/>
-        </w:rPr>
-        <w:sectPr>
-          <w:type w:val="continuous"/>
-          <w:pgSz w:w="16838" w:h="11906" w:orient="landscape"/>
-          <w:pgMar w:top="709" w:right="851" w:bottom="709" w:left="709" w:header="284" w:footer="267" w:gutter="0"/>
-          <w:cols w:space="708"/>
-          <w:docGrid w:linePitch="381"/>
         </w:sectPr>
       </w:pPr>
     </w:p>
@@ -10197,6 +9668,7 @@
                 <w:sz w:val="18"/>
                 <w:szCs w:val="14"/>
               </w:rPr>
+              <w:lastRenderedPageBreak/>
               <w:t xml:space="preserve">      </w:t>
             </w:r>
             <w:r>
@@ -18760,7 +18232,6 @@
                 <w:bCs/>
                 <w:color w:val="0070C0"/>
               </w:rPr>
-              <w:lastRenderedPageBreak/>
               <w:t>$</w:t>
             </w:r>
           </w:p>
@@ -19275,7 +18746,7 @@
         <w:sectPr>
           <w:type w:val="continuous"/>
           <w:pgSz w:w="16838" w:h="11906" w:orient="landscape"/>
-          <w:pgMar w:top="709" w:right="851" w:bottom="709" w:left="709" w:header="284" w:footer="267" w:gutter="0"/>
+          <w:pgMar w:top="709" w:right="851" w:bottom="426" w:left="709" w:header="284" w:footer="267" w:gutter="0"/>
           <w:cols w:space="708"/>
           <w:docGrid w:linePitch="381"/>
         </w:sectPr>

</xml_diff>

<commit_message>
General změny & změny handlování errorů
</commit_message>
<xml_diff>
--- a/info/LL-gramatika pro jazyk IFJ24 (precedence combination).docx
+++ b/info/LL-gramatika pro jazyk IFJ24 (precedence combination).docx
@@ -2870,41 +2870,11 @@
         <w:rPr>
           <w:rFonts w:ascii="JetBrainsMono NFM" w:hAnsi="JetBrainsMono NFM" w:cs="JetBrainsMono NFM"/>
           <w:b/>
-          <w:color w:val="0000FF"/>
-          <w:sz w:val="24"/>
-          <w:szCs w:val="20"/>
-        </w:rPr>
-        <w:t>&lt;</w:t>
-      </w:r>
-      <w:r>
-        <w:rPr>
-          <w:rFonts w:ascii="JetBrainsMono NFM" w:hAnsi="JetBrainsMono NFM" w:cs="JetBrainsMono NFM"/>
-          <w:b/>
-          <w:color w:val="0000FF"/>
-          <w:sz w:val="24"/>
-          <w:szCs w:val="20"/>
-        </w:rPr>
-        <w:t>RETURN</w:t>
-      </w:r>
-      <w:r>
-        <w:rPr>
-          <w:rFonts w:ascii="JetBrainsMono NFM" w:hAnsi="JetBrainsMono NFM" w:cs="JetBrainsMono NFM"/>
-          <w:b/>
-          <w:color w:val="0000FF"/>
-          <w:sz w:val="24"/>
-          <w:szCs w:val="20"/>
-        </w:rPr>
-        <w:t>_REST</w:t>
-      </w:r>
-      <w:r>
-        <w:rPr>
-          <w:rFonts w:ascii="JetBrainsMono NFM" w:hAnsi="JetBrainsMono NFM" w:cs="JetBrainsMono NFM"/>
-          <w:b/>
-          <w:color w:val="0000FF"/>
-          <w:sz w:val="24"/>
-          <w:szCs w:val="20"/>
-        </w:rPr>
-        <w:t>&gt;</w:t>
+          <w:color w:val="00ADEA"/>
+          <w:sz w:val="24"/>
+          <w:szCs w:val="20"/>
+        </w:rPr>
+        <w:t>[prec_expr]</w:t>
       </w:r>
       <w:r>
         <w:rPr>
@@ -4592,8 +4562,6 @@
         <w:contextualSpacing w:val="0"/>
         <w:rPr>
           <w:rFonts w:ascii="JetBrainsMono NFM" w:hAnsi="JetBrainsMono NFM" w:cs="JetBrainsMono NFM"/>
-          <w:b/>
-          <w:color w:val="0000FF"/>
           <w:sz w:val="24"/>
           <w:szCs w:val="20"/>
         </w:rPr>
@@ -4606,27 +4574,7 @@
           <w:sz w:val="24"/>
           <w:szCs w:val="20"/>
         </w:rPr>
-        <w:t>&lt;</w:t>
-      </w:r>
-      <w:r>
-        <w:rPr>
-          <w:rFonts w:ascii="JetBrainsMono NFM" w:hAnsi="JetBrainsMono NFM" w:cs="JetBrainsMono NFM"/>
-          <w:b/>
-          <w:color w:val="003DB8"/>
-          <w:sz w:val="24"/>
-          <w:szCs w:val="20"/>
-        </w:rPr>
-        <w:t>RETURN_REST</w:t>
-      </w:r>
-      <w:r>
-        <w:rPr>
-          <w:rFonts w:ascii="JetBrainsMono NFM" w:hAnsi="JetBrainsMono NFM" w:cs="JetBrainsMono NFM"/>
-          <w:b/>
-          <w:color w:val="003DB8"/>
-          <w:sz w:val="24"/>
-          <w:szCs w:val="20"/>
-        </w:rPr>
-        <w:t>&gt;</w:t>
+        <w:t>&lt;ARGUMENTS&gt;</w:t>
       </w:r>
       <w:r>
         <w:rPr>
@@ -4668,77 +4616,34 @@
     </w:p>
     <w:p>
       <w:pPr>
-        <w:pStyle w:val="Odstavecseseznamem"/>
-        <w:numPr>
-          <w:ilvl w:val="0"/>
-          <w:numId w:val="1"/>
-        </w:numPr>
         <w:spacing w:line="240" w:lineRule="auto"/>
-        <w:ind w:left="0" w:hanging="142"/>
-        <w:contextualSpacing w:val="0"/>
-        <w:rPr>
-          <w:rFonts w:ascii="JetBrainsMono NFM" w:hAnsi="JetBrainsMono NFM" w:cs="JetBrainsMono NFM"/>
-          <w:sz w:val="24"/>
-          <w:szCs w:val="20"/>
-        </w:rPr>
-      </w:pPr>
-      <w:r>
-        <w:rPr>
-          <w:rFonts w:ascii="JetBrainsMono NFM" w:hAnsi="JetBrainsMono NFM" w:cs="JetBrainsMono NFM"/>
-          <w:b/>
-          <w:color w:val="003DB8"/>
-          <w:sz w:val="24"/>
-          <w:szCs w:val="20"/>
-        </w:rPr>
-        <w:t>&lt;ARGUMENTS&gt;</w:t>
-      </w:r>
-      <w:r>
-        <w:rPr>
-          <w:rFonts w:ascii="JetBrainsMono NFM" w:hAnsi="JetBrainsMono NFM" w:cs="JetBrainsMono NFM"/>
-          <w:color w:val="003DB8"/>
-          <w:sz w:val="24"/>
-          <w:szCs w:val="20"/>
-        </w:rPr>
-        <w:t xml:space="preserve"> </w:t>
-      </w:r>
-      <w:r>
-        <w:rPr>
-          <w:rFonts w:ascii="JetBrainsMono NFM" w:hAnsi="JetBrainsMono NFM" w:cs="JetBrainsMono NFM"/>
-          <w:b/>
-          <w:color w:val="000000" w:themeColor="text1"/>
-          <w:sz w:val="24"/>
-          <w:szCs w:val="20"/>
-        </w:rPr>
-        <w:t>➜</w:t>
-      </w:r>
-      <w:r>
-        <w:rPr>
-          <w:rFonts w:ascii="JetBrainsMono NFM" w:hAnsi="JetBrainsMono NFM" w:cs="JetBrainsMono NFM"/>
-          <w:sz w:val="24"/>
-          <w:szCs w:val="20"/>
-        </w:rPr>
-        <w:t xml:space="preserve"> </w:t>
-      </w:r>
-      <w:r>
-        <w:rPr>
-          <w:rFonts w:ascii="JetBrainsMono NFM" w:hAnsi="JetBrainsMono NFM" w:cs="JetBrainsMono NFM"/>
-          <w:b/>
-          <w:color w:val="00ADEA"/>
-          <w:sz w:val="24"/>
-          <w:szCs w:val="20"/>
-        </w:rPr>
-        <w:t>[prec_expr]</w:t>
-      </w:r>
+        <w:rPr>
+          <w:rFonts w:ascii="JetBrainsMono NFM" w:hAnsi="JetBrainsMono NFM" w:cs="JetBrainsMono NFM"/>
+          <w:sz w:val="24"/>
+          <w:szCs w:val="20"/>
+        </w:rPr>
+      </w:pPr>
     </w:p>
     <w:p>
       <w:pPr>
         <w:spacing w:line="240" w:lineRule="auto"/>
-        <w:rPr>
-          <w:rFonts w:ascii="JetBrainsMono NFM" w:hAnsi="JetBrainsMono NFM" w:cs="JetBrainsMono NFM"/>
-          <w:sz w:val="24"/>
-          <w:szCs w:val="20"/>
-        </w:rPr>
-      </w:pPr>
+        <w:ind w:left="-567" w:right="-993"/>
+        <w:rPr>
+          <w:rFonts w:ascii="JetBrainsMono NFM" w:hAnsi="JetBrainsMono NFM" w:cs="JetBrainsMono NFM"/>
+          <w:b/>
+          <w:bCs/>
+          <w:u w:val="single"/>
+        </w:rPr>
+      </w:pPr>
+      <w:r>
+        <w:rPr>
+          <w:rFonts w:ascii="JetBrainsMono NFM" w:hAnsi="JetBrainsMono NFM" w:cs="JetBrainsMono NFM"/>
+          <w:b/>
+          <w:bCs/>
+          <w:u w:val="single"/>
+        </w:rPr>
+        <w:t>Poznámky:</w:t>
+      </w:r>
     </w:p>
     <w:p>
       <w:pPr>
@@ -4747,18 +4652,20 @@
         <w:rPr>
           <w:rFonts w:ascii="JetBrainsMono NFM" w:hAnsi="JetBrainsMono NFM" w:cs="JetBrainsMono NFM"/>
           <w:b/>
-          <w:bCs/>
-          <w:u w:val="single"/>
-        </w:rPr>
-      </w:pPr>
-      <w:r>
-        <w:rPr>
-          <w:rFonts w:ascii="JetBrainsMono NFM" w:hAnsi="JetBrainsMono NFM" w:cs="JetBrainsMono NFM"/>
-          <w:b/>
-          <w:bCs/>
-          <w:u w:val="single"/>
-        </w:rPr>
-        <w:t>Poznámky:</w:t>
+          <w:color w:val="FF0000"/>
+          <w:sz w:val="24"/>
+          <w:szCs w:val="20"/>
+        </w:rPr>
+      </w:pPr>
+      <w:r>
+        <w:rPr>
+          <w:rFonts w:ascii="JetBrainsMono NFM" w:hAnsi="JetBrainsMono NFM" w:cs="JetBrainsMono NFM"/>
+          <w:b/>
+          <w:color w:val="FF0000"/>
+          <w:sz w:val="24"/>
+          <w:szCs w:val="20"/>
+        </w:rPr>
+        <w:t>červené ... terminály</w:t>
       </w:r>
     </w:p>
     <w:p>
@@ -4768,20 +4675,30 @@
         <w:rPr>
           <w:rFonts w:ascii="JetBrainsMono NFM" w:hAnsi="JetBrainsMono NFM" w:cs="JetBrainsMono NFM"/>
           <w:b/>
-          <w:color w:val="FF0000"/>
-          <w:sz w:val="24"/>
-          <w:szCs w:val="20"/>
-        </w:rPr>
-      </w:pPr>
-      <w:r>
-        <w:rPr>
-          <w:rFonts w:ascii="JetBrainsMono NFM" w:hAnsi="JetBrainsMono NFM" w:cs="JetBrainsMono NFM"/>
-          <w:b/>
-          <w:color w:val="FF0000"/>
-          <w:sz w:val="24"/>
-          <w:szCs w:val="20"/>
-        </w:rPr>
-        <w:t>červené ... terminály</w:t>
+          <w:color w:val="00ADEA"/>
+          <w:sz w:val="24"/>
+          <w:szCs w:val="20"/>
+        </w:rPr>
+      </w:pPr>
+      <w:r>
+        <w:rPr>
+          <w:rFonts w:ascii="JetBrainsMono NFM" w:hAnsi="JetBrainsMono NFM" w:cs="JetBrainsMono NFM"/>
+          <w:b/>
+          <w:color w:val="00ADEA"/>
+          <w:sz w:val="24"/>
+          <w:szCs w:val="20"/>
+        </w:rPr>
+        <w:t>[prec_expr]</w:t>
+      </w:r>
+      <w:r>
+        <w:rPr>
+          <w:rFonts w:ascii="JetBrainsMono NFM" w:hAnsi="JetBrainsMono NFM" w:cs="JetBrainsMono NFM"/>
+          <w:b/>
+          <w:color w:val="00ADEA"/>
+          <w:sz w:val="24"/>
+          <w:szCs w:val="20"/>
+        </w:rPr>
+        <w:t xml:space="preserve"> ... spec. terminál (předání kontroly precedenčnímu parseru)</w:t>
       </w:r>
     </w:p>
     <w:p>
@@ -4791,30 +4708,20 @@
         <w:rPr>
           <w:rFonts w:ascii="JetBrainsMono NFM" w:hAnsi="JetBrainsMono NFM" w:cs="JetBrainsMono NFM"/>
           <w:b/>
-          <w:color w:val="00ADEA"/>
-          <w:sz w:val="24"/>
-          <w:szCs w:val="20"/>
-        </w:rPr>
-      </w:pPr>
-      <w:r>
-        <w:rPr>
-          <w:rFonts w:ascii="JetBrainsMono NFM" w:hAnsi="JetBrainsMono NFM" w:cs="JetBrainsMono NFM"/>
-          <w:b/>
-          <w:color w:val="00ADEA"/>
-          <w:sz w:val="24"/>
-          <w:szCs w:val="20"/>
-        </w:rPr>
-        <w:t>[prec_expr]</w:t>
-      </w:r>
-      <w:r>
-        <w:rPr>
-          <w:rFonts w:ascii="JetBrainsMono NFM" w:hAnsi="JetBrainsMono NFM" w:cs="JetBrainsMono NFM"/>
-          <w:b/>
-          <w:color w:val="00ADEA"/>
-          <w:sz w:val="24"/>
-          <w:szCs w:val="20"/>
-        </w:rPr>
-        <w:t xml:space="preserve"> ... spec. terminál (předání kontroly precedenčnímu parseru)</w:t>
+          <w:color w:val="0000FF"/>
+          <w:sz w:val="24"/>
+          <w:szCs w:val="20"/>
+        </w:rPr>
+      </w:pPr>
+      <w:r>
+        <w:rPr>
+          <w:rFonts w:ascii="JetBrainsMono NFM" w:hAnsi="JetBrainsMono NFM" w:cs="JetBrainsMono NFM"/>
+          <w:b/>
+          <w:color w:val="0000FF"/>
+          <w:sz w:val="24"/>
+          <w:szCs w:val="20"/>
+        </w:rPr>
+        <w:t>&lt;modré&gt; ... NEterminály</w:t>
       </w:r>
     </w:p>
     <w:p>
@@ -4824,20 +4731,30 @@
         <w:rPr>
           <w:rFonts w:ascii="JetBrainsMono NFM" w:hAnsi="JetBrainsMono NFM" w:cs="JetBrainsMono NFM"/>
           <w:b/>
-          <w:color w:val="0000FF"/>
-          <w:sz w:val="24"/>
-          <w:szCs w:val="20"/>
-        </w:rPr>
-      </w:pPr>
-      <w:r>
-        <w:rPr>
-          <w:rFonts w:ascii="JetBrainsMono NFM" w:hAnsi="JetBrainsMono NFM" w:cs="JetBrainsMono NFM"/>
-          <w:b/>
-          <w:color w:val="0000FF"/>
-          <w:sz w:val="24"/>
-          <w:szCs w:val="20"/>
-        </w:rPr>
-        <w:t>&lt;modré&gt; ... NEterminály</w:t>
+          <w:color w:val="00B050"/>
+          <w:sz w:val="24"/>
+          <w:szCs w:val="20"/>
+        </w:rPr>
+      </w:pPr>
+      <w:r>
+        <w:rPr>
+          <w:rFonts w:ascii="JetBrainsMono NFM" w:hAnsi="JetBrainsMono NFM" w:cs="JetBrainsMono NFM"/>
+          <w:b/>
+          <w:color w:val="00B050"/>
+          <w:sz w:val="24"/>
+          <w:szCs w:val="20"/>
+        </w:rPr>
+        <w:t>ε ... epsilon (</w:t>
+      </w:r>
+      <w:r>
+        <w:rPr>
+          <w:rFonts w:ascii="JetBrainsMono NFM" w:hAnsi="JetBrainsMono NFM" w:cs="JetBrainsMono NFM"/>
+          <w:b/>
+          <w:color w:val="00B050"/>
+          <w:sz w:val="24"/>
+          <w:szCs w:val="20"/>
+        </w:rPr>
+        <w:t>prázdný řetězec)</w:t>
       </w:r>
     </w:p>
     <w:p>
@@ -4852,26 +4769,6 @@
           <w:szCs w:val="20"/>
         </w:rPr>
       </w:pPr>
-      <w:r>
-        <w:rPr>
-          <w:rFonts w:ascii="JetBrainsMono NFM" w:hAnsi="JetBrainsMono NFM" w:cs="JetBrainsMono NFM"/>
-          <w:b/>
-          <w:color w:val="00B050"/>
-          <w:sz w:val="24"/>
-          <w:szCs w:val="20"/>
-        </w:rPr>
-        <w:t>ε ... epsilon (</w:t>
-      </w:r>
-      <w:r>
-        <w:rPr>
-          <w:rFonts w:ascii="JetBrainsMono NFM" w:hAnsi="JetBrainsMono NFM" w:cs="JetBrainsMono NFM"/>
-          <w:b/>
-          <w:color w:val="00B050"/>
-          <w:sz w:val="24"/>
-          <w:szCs w:val="20"/>
-        </w:rPr>
-        <w:t>prázdný řetězec)</w:t>
-      </w:r>
     </w:p>
     <w:p>
       <w:pPr>
@@ -4980,7 +4877,33 @@
     <w:p>
       <w:pPr>
         <w:spacing w:line="240" w:lineRule="auto"/>
-        <w:ind w:left="-567" w:right="-993"/>
+        <w:ind w:right="-993"/>
+        <w:rPr>
+          <w:rFonts w:ascii="JetBrainsMono NFM" w:hAnsi="JetBrainsMono NFM" w:cs="JetBrainsMono NFM"/>
+          <w:b/>
+          <w:color w:val="00B050"/>
+          <w:sz w:val="24"/>
+          <w:szCs w:val="20"/>
+        </w:rPr>
+      </w:pPr>
+    </w:p>
+    <w:p>
+      <w:pPr>
+        <w:spacing w:line="240" w:lineRule="auto"/>
+        <w:ind w:right="-993"/>
+        <w:rPr>
+          <w:rFonts w:ascii="JetBrainsMono NFM" w:hAnsi="JetBrainsMono NFM" w:cs="JetBrainsMono NFM"/>
+          <w:b/>
+          <w:color w:val="00B050"/>
+          <w:sz w:val="24"/>
+          <w:szCs w:val="20"/>
+        </w:rPr>
+      </w:pPr>
+    </w:p>
+    <w:p>
+      <w:pPr>
+        <w:spacing w:line="240" w:lineRule="auto"/>
+        <w:ind w:right="-993"/>
         <w:rPr>
           <w:rFonts w:ascii="JetBrainsMono NFM" w:hAnsi="JetBrainsMono NFM" w:cs="JetBrainsMono NFM"/>
           <w:b/>
@@ -5047,6 +4970,7 @@
           <w:szCs w:val="40"/>
           <w:u w:val="single"/>
         </w:rPr>
+        <w:lastRenderedPageBreak/>
         <w:t xml:space="preserve">Precedenční </w:t>
       </w:r>
       <w:r>
@@ -5105,7 +5029,7 @@
         <w:pStyle w:val="Odstavecseseznamem"/>
         <w:numPr>
           <w:ilvl w:val="0"/>
-          <w:numId w:val="9"/>
+          <w:numId w:val="20"/>
         </w:numPr>
         <w:spacing w:line="240" w:lineRule="auto"/>
         <w:ind w:left="0" w:right="-284" w:hanging="142"/>
@@ -5126,7 +5050,7 @@
           <w:sz w:val="24"/>
           <w:szCs w:val="20"/>
         </w:rPr>
-        <w:t>&lt;VAR_DEF&gt;</w:t>
+        <w:t>&lt;STATEMENT&gt;</w:t>
       </w:r>
       <w:r>
         <w:rPr>
@@ -5145,7 +5069,18 @@
           <w:sz w:val="24"/>
           <w:szCs w:val="20"/>
         </w:rPr>
-        <w:t>➜</w:t>
+        <w:t xml:space="preserve">➜ </w:t>
+      </w:r>
+      <w:r>
+        <w:rPr>
+          <w:rFonts w:ascii="JetBrainsMono NFM" w:hAnsi="JetBrainsMono NFM" w:cs="JetBrainsMono NFM"/>
+          <w:b/>
+          <w:bCs/>
+          <w:color w:val="FF0000"/>
+          <w:sz w:val="24"/>
+          <w:szCs w:val="20"/>
+        </w:rPr>
+        <w:t>return</w:t>
       </w:r>
       <w:r>
         <w:rPr>
@@ -5159,15 +5094,17 @@
         <w:rPr>
           <w:rFonts w:ascii="JetBrainsMono NFM" w:hAnsi="JetBrainsMono NFM" w:cs="JetBrainsMono NFM"/>
           <w:b/>
-          <w:color w:val="0000FF"/>
-          <w:sz w:val="24"/>
-          <w:szCs w:val="20"/>
-        </w:rPr>
-        <w:t>&lt;MODIFIABLE&gt;</w:t>
-      </w:r>
-      <w:r>
-        <w:rPr>
-          <w:rFonts w:ascii="JetBrainsMono NFM" w:hAnsi="JetBrainsMono NFM" w:cs="JetBrainsMono NFM"/>
+          <w:color w:val="00ADEA"/>
+          <w:sz w:val="24"/>
+          <w:szCs w:val="20"/>
+        </w:rPr>
+        <w:t>[prec_expr]</w:t>
+      </w:r>
+      <w:r>
+        <w:rPr>
+          <w:rFonts w:ascii="JetBrainsMono NFM" w:hAnsi="JetBrainsMono NFM" w:cs="JetBrainsMono NFM"/>
+          <w:b/>
+          <w:color w:val="00ADEA"/>
           <w:sz w:val="24"/>
           <w:szCs w:val="20"/>
         </w:rPr>
@@ -5182,62 +5119,7 @@
           <w:sz w:val="24"/>
           <w:szCs w:val="20"/>
         </w:rPr>
-        <w:t>id</w:t>
-      </w:r>
-      <w:r>
-        <w:rPr>
-          <w:rFonts w:ascii="JetBrainsMono NFM" w:hAnsi="JetBrainsMono NFM" w:cs="JetBrainsMono NFM"/>
-          <w:sz w:val="24"/>
-          <w:szCs w:val="20"/>
-        </w:rPr>
-        <w:t xml:space="preserve"> </w:t>
-      </w:r>
-      <w:r>
-        <w:rPr>
-          <w:rFonts w:ascii="JetBrainsMono NFM" w:hAnsi="JetBrainsMono NFM" w:cs="JetBrainsMono NFM"/>
-          <w:b/>
-          <w:color w:val="0000FF"/>
-          <w:sz w:val="24"/>
-          <w:szCs w:val="20"/>
-        </w:rPr>
-        <w:t>&lt;POSSIBLE_TYPE&gt;</w:t>
-      </w:r>
-      <w:r>
-        <w:rPr>
-          <w:rFonts w:ascii="JetBrainsMono NFM" w:hAnsi="JetBrainsMono NFM" w:cs="JetBrainsMono NFM"/>
-          <w:sz w:val="24"/>
-          <w:szCs w:val="20"/>
-        </w:rPr>
-        <w:t xml:space="preserve"> </w:t>
-      </w:r>
-      <w:r>
-        <w:rPr>
-          <w:rFonts w:ascii="JetBrainsMono NFM" w:hAnsi="JetBrainsMono NFM" w:cs="JetBrainsMono NFM"/>
-          <w:b/>
-          <w:bCs/>
-          <w:color w:val="FF0000"/>
-          <w:sz w:val="24"/>
-          <w:szCs w:val="20"/>
-        </w:rPr>
-        <w:t>=</w:t>
-      </w:r>
-      <w:r>
-        <w:rPr>
-          <w:rFonts w:ascii="JetBrainsMono NFM" w:hAnsi="JetBrainsMono NFM" w:cs="JetBrainsMono NFM"/>
-          <w:sz w:val="24"/>
-          <w:szCs w:val="20"/>
-        </w:rPr>
-        <w:t xml:space="preserve"> </w:t>
-      </w:r>
-      <w:r>
-        <w:rPr>
-          <w:rFonts w:ascii="JetBrainsMono NFM" w:hAnsi="JetBrainsMono NFM" w:cs="JetBrainsMono NFM"/>
-          <w:b/>
-          <w:color w:val="00ADEA"/>
-          <w:sz w:val="24"/>
-          <w:szCs w:val="20"/>
-        </w:rPr>
-        <w:t>[prec_expr]</w:t>
+        <w:t>;</w:t>
       </w:r>
     </w:p>
     <w:p>
@@ -5245,7 +5127,7 @@
         <w:pStyle w:val="Odstavecseseznamem"/>
         <w:numPr>
           <w:ilvl w:val="0"/>
-          <w:numId w:val="10"/>
+          <w:numId w:val="21"/>
         </w:numPr>
         <w:spacing w:line="240" w:lineRule="auto"/>
         <w:ind w:left="0" w:right="-284" w:hanging="142"/>
@@ -5266,7 +5148,146 @@
           <w:sz w:val="24"/>
           <w:szCs w:val="20"/>
         </w:rPr>
-        <w:lastRenderedPageBreak/>
+        <w:t>&lt;VAR_DEF&gt;</w:t>
+      </w:r>
+      <w:r>
+        <w:rPr>
+          <w:rFonts w:ascii="JetBrainsMono NFM" w:hAnsi="JetBrainsMono NFM" w:cs="JetBrainsMono NFM"/>
+          <w:color w:val="003DB8"/>
+          <w:sz w:val="24"/>
+          <w:szCs w:val="20"/>
+        </w:rPr>
+        <w:t xml:space="preserve"> </w:t>
+      </w:r>
+      <w:r>
+        <w:rPr>
+          <w:rFonts w:ascii="JetBrainsMono NFM" w:hAnsi="JetBrainsMono NFM" w:cs="JetBrainsMono NFM"/>
+          <w:b/>
+          <w:color w:val="000000" w:themeColor="text1"/>
+          <w:sz w:val="24"/>
+          <w:szCs w:val="20"/>
+        </w:rPr>
+        <w:t>➜</w:t>
+      </w:r>
+      <w:r>
+        <w:rPr>
+          <w:rFonts w:ascii="JetBrainsMono NFM" w:hAnsi="JetBrainsMono NFM" w:cs="JetBrainsMono NFM"/>
+          <w:sz w:val="24"/>
+          <w:szCs w:val="20"/>
+        </w:rPr>
+        <w:t xml:space="preserve"> </w:t>
+      </w:r>
+      <w:r>
+        <w:rPr>
+          <w:rFonts w:ascii="JetBrainsMono NFM" w:hAnsi="JetBrainsMono NFM" w:cs="JetBrainsMono NFM"/>
+          <w:b/>
+          <w:color w:val="0000FF"/>
+          <w:sz w:val="24"/>
+          <w:szCs w:val="20"/>
+        </w:rPr>
+        <w:t>&lt;MODIFIABLE&gt;</w:t>
+      </w:r>
+      <w:r>
+        <w:rPr>
+          <w:rFonts w:ascii="JetBrainsMono NFM" w:hAnsi="JetBrainsMono NFM" w:cs="JetBrainsMono NFM"/>
+          <w:sz w:val="24"/>
+          <w:szCs w:val="20"/>
+        </w:rPr>
+        <w:t xml:space="preserve"> </w:t>
+      </w:r>
+      <w:r>
+        <w:rPr>
+          <w:rFonts w:ascii="JetBrainsMono NFM" w:hAnsi="JetBrainsMono NFM" w:cs="JetBrainsMono NFM"/>
+          <w:b/>
+          <w:bCs/>
+          <w:color w:val="FF0000"/>
+          <w:sz w:val="24"/>
+          <w:szCs w:val="20"/>
+        </w:rPr>
+        <w:t>id</w:t>
+      </w:r>
+      <w:r>
+        <w:rPr>
+          <w:rFonts w:ascii="JetBrainsMono NFM" w:hAnsi="JetBrainsMono NFM" w:cs="JetBrainsMono NFM"/>
+          <w:sz w:val="24"/>
+          <w:szCs w:val="20"/>
+        </w:rPr>
+        <w:t xml:space="preserve"> </w:t>
+      </w:r>
+      <w:r>
+        <w:rPr>
+          <w:rFonts w:ascii="JetBrainsMono NFM" w:hAnsi="JetBrainsMono NFM" w:cs="JetBrainsMono NFM"/>
+          <w:b/>
+          <w:color w:val="0000FF"/>
+          <w:sz w:val="24"/>
+          <w:szCs w:val="20"/>
+        </w:rPr>
+        <w:t>&lt;POSSIBLE_TYPE&gt;</w:t>
+      </w:r>
+      <w:r>
+        <w:rPr>
+          <w:rFonts w:ascii="JetBrainsMono NFM" w:hAnsi="JetBrainsMono NFM" w:cs="JetBrainsMono NFM"/>
+          <w:sz w:val="24"/>
+          <w:szCs w:val="20"/>
+        </w:rPr>
+        <w:t xml:space="preserve"> </w:t>
+      </w:r>
+      <w:r>
+        <w:rPr>
+          <w:rFonts w:ascii="JetBrainsMono NFM" w:hAnsi="JetBrainsMono NFM" w:cs="JetBrainsMono NFM"/>
+          <w:b/>
+          <w:bCs/>
+          <w:color w:val="FF0000"/>
+          <w:sz w:val="24"/>
+          <w:szCs w:val="20"/>
+        </w:rPr>
+        <w:t>=</w:t>
+      </w:r>
+      <w:r>
+        <w:rPr>
+          <w:rFonts w:ascii="JetBrainsMono NFM" w:hAnsi="JetBrainsMono NFM" w:cs="JetBrainsMono NFM"/>
+          <w:sz w:val="24"/>
+          <w:szCs w:val="20"/>
+        </w:rPr>
+        <w:t xml:space="preserve"> </w:t>
+      </w:r>
+      <w:r>
+        <w:rPr>
+          <w:rFonts w:ascii="JetBrainsMono NFM" w:hAnsi="JetBrainsMono NFM" w:cs="JetBrainsMono NFM"/>
+          <w:b/>
+          <w:color w:val="00ADEA"/>
+          <w:sz w:val="24"/>
+          <w:szCs w:val="20"/>
+        </w:rPr>
+        <w:t>[prec_expr]</w:t>
+      </w:r>
+    </w:p>
+    <w:p>
+      <w:pPr>
+        <w:pStyle w:val="Odstavecseseznamem"/>
+        <w:numPr>
+          <w:ilvl w:val="0"/>
+          <w:numId w:val="22"/>
+        </w:numPr>
+        <w:spacing w:line="240" w:lineRule="auto"/>
+        <w:ind w:left="0" w:right="-284" w:hanging="142"/>
+        <w:contextualSpacing w:val="0"/>
+        <w:rPr>
+          <w:rFonts w:ascii="JetBrainsMono NF" w:hAnsi="JetBrainsMono NF" w:cs="JetBrainsMono NFM"/>
+          <w:b/>
+          <w:color w:val="C00000"/>
+          <w:sz w:val="24"/>
+          <w:szCs w:val="20"/>
+        </w:rPr>
+      </w:pPr>
+      <w:r>
+        <w:rPr>
+          <w:rFonts w:ascii="JetBrainsMono NFM" w:hAnsi="JetBrainsMono NFM" w:cs="JetBrainsMono NFM"/>
+          <w:b/>
+          <w:color w:val="003DB8"/>
+          <w:sz w:val="24"/>
+          <w:szCs w:val="20"/>
+        </w:rPr>
         <w:t>&lt;STATEMENT_REST&gt;</w:t>
       </w:r>
       <w:r>
@@ -5714,76 +5735,13 @@
         <w:pStyle w:val="Odstavecseseznamem"/>
         <w:numPr>
           <w:ilvl w:val="0"/>
-          <w:numId w:val="13"/>
+          <w:numId w:val="12"/>
         </w:numPr>
-        <w:spacing w:line="240" w:lineRule="auto"/>
-        <w:ind w:left="0" w:right="-284" w:hanging="142"/>
-        <w:contextualSpacing w:val="0"/>
-        <w:rPr>
-          <w:rFonts w:ascii="JetBrainsMono NF" w:hAnsi="JetBrainsMono NF" w:cs="JetBrainsMono NFM"/>
-          <w:b/>
-          <w:color w:val="C00000"/>
-          <w:sz w:val="24"/>
-          <w:szCs w:val="20"/>
-        </w:rPr>
-      </w:pPr>
-      <w:r>
-        <w:rPr>
-          <w:rFonts w:ascii="JetBrainsMono NFM" w:hAnsi="JetBrainsMono NFM" w:cs="JetBrainsMono NFM"/>
-          <w:b/>
-          <w:color w:val="003DB8"/>
-          <w:sz w:val="24"/>
-          <w:szCs w:val="20"/>
-        </w:rPr>
-        <w:t>&lt;RETURN_REST&gt;</w:t>
-      </w:r>
-      <w:r>
-        <w:rPr>
-          <w:rFonts w:ascii="JetBrainsMono NFM" w:hAnsi="JetBrainsMono NFM" w:cs="JetBrainsMono NFM"/>
-          <w:color w:val="003DB8"/>
-          <w:sz w:val="24"/>
-          <w:szCs w:val="20"/>
-        </w:rPr>
-        <w:t xml:space="preserve"> </w:t>
-      </w:r>
-      <w:r>
-        <w:rPr>
-          <w:rFonts w:ascii="JetBrainsMono NFM" w:hAnsi="JetBrainsMono NFM" w:cs="JetBrainsMono NFM"/>
-          <w:b/>
-          <w:color w:val="000000" w:themeColor="text1"/>
-          <w:sz w:val="24"/>
-          <w:szCs w:val="20"/>
-        </w:rPr>
-        <w:t>➜</w:t>
-      </w:r>
-      <w:r>
-        <w:rPr>
-          <w:rFonts w:ascii="JetBrainsMono NFM" w:hAnsi="JetBrainsMono NFM" w:cs="JetBrainsMono NFM"/>
-          <w:sz w:val="24"/>
-          <w:szCs w:val="20"/>
-        </w:rPr>
-        <w:t xml:space="preserve"> </w:t>
-      </w:r>
-      <w:r>
-        <w:rPr>
-          <w:rFonts w:ascii="JetBrainsMono NFM" w:hAnsi="JetBrainsMono NFM" w:cs="JetBrainsMono NFM"/>
-          <w:b/>
-          <w:color w:val="00ADEA"/>
-          <w:sz w:val="24"/>
-          <w:szCs w:val="20"/>
-        </w:rPr>
-        <w:t>[prec_expr]</w:t>
-      </w:r>
-    </w:p>
-    <w:p>
-      <w:pPr>
-        <w:pStyle w:val="Odstavecseseznamem"/>
-        <w:numPr>
-          <w:ilvl w:val="0"/>
-          <w:numId w:val="17"/>
-        </w:numPr>
+        <w:tabs>
+          <w:tab w:val="left" w:pos="360"/>
+        </w:tabs>
         <w:spacing w:after="360" w:line="240" w:lineRule="auto"/>
-        <w:ind w:left="0" w:right="-284" w:hanging="142"/>
+        <w:ind w:left="0" w:right="-284" w:hanging="153"/>
         <w:contextualSpacing w:val="0"/>
         <w:rPr>
           <w:rFonts w:ascii="JetBrainsMono NF" w:hAnsi="JetBrainsMono NF" w:cs="JetBrainsMono NFM"/>
@@ -7649,27 +7607,27 @@
           <w:sz w:val="24"/>
           <w:szCs w:val="24"/>
         </w:rPr>
-        <w:t>RETURN</w:t>
-      </w:r>
-      <w:r>
-        <w:rPr>
-          <w:rFonts w:ascii="JetBrainsMono NFM" w:hAnsi="JetBrainsMono NFM" w:cs="JetBrainsMono NFM"/>
-          <w:b/>
-          <w:bCs/>
-          <w:sz w:val="24"/>
-          <w:szCs w:val="24"/>
-        </w:rPr>
-        <w:t>_REST</w:t>
-      </w:r>
-      <w:r>
-        <w:rPr>
-          <w:rFonts w:ascii="JetBrainsMono NFM" w:hAnsi="JetBrainsMono NFM" w:cs="JetBrainsMono NFM"/>
-          <w:b/>
-          <w:bCs/>
-          <w:sz w:val="24"/>
-          <w:szCs w:val="24"/>
-        </w:rPr>
-        <w:t xml:space="preserve"> = {</w:t>
+        <w:t>STATEMENT</w:t>
+      </w:r>
+      <w:r>
+        <w:rPr>
+          <w:rFonts w:ascii="JetBrainsMono NFM" w:hAnsi="JetBrainsMono NFM" w:cs="JetBrainsMono NFM"/>
+          <w:b/>
+          <w:bCs/>
+          <w:sz w:val="24"/>
+          <w:szCs w:val="24"/>
+        </w:rPr>
+        <w:t xml:space="preserve"> </w:t>
+      </w:r>
+      <w:r>
+        <w:rPr>
+          <w:rFonts w:ascii="JetBrainsMono NFM" w:hAnsi="JetBrainsMono NFM" w:cs="JetBrainsMono NFM"/>
+          <w:b/>
+          <w:bCs/>
+          <w:sz w:val="24"/>
+          <w:szCs w:val="24"/>
+        </w:rPr>
+        <w:t>= {</w:t>
       </w:r>
       <w:r>
         <w:rPr>
@@ -18921,6 +18879,190 @@
 <file path=word/numbering.xml><?xml version="1.0" encoding="utf-8"?>
 <w:numbering xmlns:wpc="http://schemas.microsoft.com/office/word/2010/wordprocessingCanvas" xmlns:cx="http://schemas.microsoft.com/office/drawing/2014/chartex" xmlns:cx1="http://schemas.microsoft.com/office/drawing/2015/9/8/chartex" xmlns:cx2="http://schemas.microsoft.com/office/drawing/2015/10/21/chartex" xmlns:cx3="http://schemas.microsoft.com/office/drawing/2016/5/9/chartex" xmlns:cx4="http://schemas.microsoft.com/office/drawing/2016/5/10/chartex" xmlns:cx5="http://schemas.microsoft.com/office/drawing/2016/5/11/chartex" xmlns:cx6="http://schemas.microsoft.com/office/drawing/2016/5/12/chartex" xmlns:cx7="http://schemas.microsoft.com/office/drawing/2016/5/13/chartex" xmlns:cx8="http://schemas.microsoft.com/office/drawing/2016/5/14/chartex" xmlns:mc="http://schemas.openxmlformats.org/markup-compatibility/2006" xmlns:aink="http://schemas.microsoft.com/office/drawing/2016/ink" xmlns:am3d="http://schemas.microsoft.com/office/drawing/2017/model3d" xmlns:o="urn:schemas-microsoft-com:office:office" xmlns:oel="http://schemas.microsoft.com/office/2019/extlst" xmlns:r="http://schemas.openxmlformats.org/officeDocument/2006/relationships" xmlns:m="http://schemas.openxmlformats.org/officeDocument/2006/math" xmlns:v="urn:schemas-microsoft-com:vml" xmlns:wp14="http://schemas.microsoft.com/office/word/2010/wordprocessingDrawing" xmlns:wp="http://schemas.openxmlformats.org/drawingml/2006/wordprocessingDrawing" xmlns:w10="urn:schemas-microsoft-com:office:word" xmlns:w="http://schemas.openxmlformats.org/wordprocessingml/2006/main" xmlns:w14="http://schemas.microsoft.com/office/word/2010/wordml" xmlns:w15="http://schemas.microsoft.com/office/word/2012/wordml" xmlns:w16cex="http://schemas.microsoft.com/office/word/2018/wordml/cex" xmlns:w16cid="http://schemas.microsoft.com/office/word/2016/wordml/cid" xmlns:w16="http://schemas.microsoft.com/office/word/2018/wordml" xmlns:w16du="http://schemas.microsoft.com/office/word/2023/wordml/word16du" xmlns:w16sdtdh="http://schemas.microsoft.com/office/word/2020/wordml/sdtdatahash" xmlns:w16se="http://schemas.microsoft.com/office/word/2015/wordml/symex" xmlns:wpg="http://schemas.microsoft.com/office/word/2010/wordprocessingGroup" xmlns:wpi="http://schemas.microsoft.com/office/word/2010/wordprocessingInk" xmlns:wne="http://schemas.microsoft.com/office/word/2006/wordml" xmlns:wps="http://schemas.microsoft.com/office/word/2010/wordprocessingShape" mc:Ignorable="w14 w15 w16se w16cid w16 w16cex w16sdtdh w16du wp14">
   <w:abstractNum w:abstractNumId="0" w15:restartNumberingAfterBreak="0">
+    <w:nsid w:val="09773C51"/>
+    <w:multiLevelType w:val="hybridMultilevel"/>
+    <w:tmpl w:val="63784B86"/>
+    <w:lvl w:ilvl="0" w:tplc="51A212DC">
+      <w:start w:val="19"/>
+      <w:numFmt w:val="decimal"/>
+      <w:lvlText w:val="%1:"/>
+      <w:lvlJc w:val="right"/>
+      <w:pPr>
+        <w:ind w:left="720" w:hanging="360"/>
+      </w:pPr>
+      <w:rPr>
+        <w:rFonts w:ascii="JetBrainsMono NFM" w:hAnsi="JetBrainsMono NFM" w:cs="JetBrainsMono NFM" w:hint="default"/>
+        <w:b/>
+        <w:bCs/>
+        <w:color w:val="FF00FF"/>
+      </w:rPr>
+    </w:lvl>
+    <w:lvl w:ilvl="1" w:tplc="04050019" w:tentative="1">
+      <w:start w:val="1"/>
+      <w:numFmt w:val="lowerLetter"/>
+      <w:lvlText w:val="%2."/>
+      <w:lvlJc w:val="left"/>
+      <w:pPr>
+        <w:ind w:left="1440" w:hanging="360"/>
+      </w:pPr>
+    </w:lvl>
+    <w:lvl w:ilvl="2" w:tplc="0405001B" w:tentative="1">
+      <w:start w:val="1"/>
+      <w:numFmt w:val="lowerRoman"/>
+      <w:lvlText w:val="%3."/>
+      <w:lvlJc w:val="right"/>
+      <w:pPr>
+        <w:ind w:left="2160" w:hanging="180"/>
+      </w:pPr>
+    </w:lvl>
+    <w:lvl w:ilvl="3" w:tplc="0405000F" w:tentative="1">
+      <w:start w:val="1"/>
+      <w:numFmt w:val="decimal"/>
+      <w:lvlText w:val="%4."/>
+      <w:lvlJc w:val="left"/>
+      <w:pPr>
+        <w:ind w:left="2880" w:hanging="360"/>
+      </w:pPr>
+    </w:lvl>
+    <w:lvl w:ilvl="4" w:tplc="04050019" w:tentative="1">
+      <w:start w:val="1"/>
+      <w:numFmt w:val="lowerLetter"/>
+      <w:lvlText w:val="%5."/>
+      <w:lvlJc w:val="left"/>
+      <w:pPr>
+        <w:ind w:left="3600" w:hanging="360"/>
+      </w:pPr>
+    </w:lvl>
+    <w:lvl w:ilvl="5" w:tplc="0405001B" w:tentative="1">
+      <w:start w:val="1"/>
+      <w:numFmt w:val="lowerRoman"/>
+      <w:lvlText w:val="%6."/>
+      <w:lvlJc w:val="right"/>
+      <w:pPr>
+        <w:ind w:left="4320" w:hanging="180"/>
+      </w:pPr>
+    </w:lvl>
+    <w:lvl w:ilvl="6" w:tplc="0405000F" w:tentative="1">
+      <w:start w:val="1"/>
+      <w:numFmt w:val="decimal"/>
+      <w:lvlText w:val="%7."/>
+      <w:lvlJc w:val="left"/>
+      <w:pPr>
+        <w:ind w:left="5040" w:hanging="360"/>
+      </w:pPr>
+    </w:lvl>
+    <w:lvl w:ilvl="7" w:tplc="04050019" w:tentative="1">
+      <w:start w:val="1"/>
+      <w:numFmt w:val="lowerLetter"/>
+      <w:lvlText w:val="%8."/>
+      <w:lvlJc w:val="left"/>
+      <w:pPr>
+        <w:ind w:left="5760" w:hanging="360"/>
+      </w:pPr>
+    </w:lvl>
+    <w:lvl w:ilvl="8" w:tplc="0405001B" w:tentative="1">
+      <w:start w:val="1"/>
+      <w:numFmt w:val="lowerRoman"/>
+      <w:lvlText w:val="%9."/>
+      <w:lvlJc w:val="right"/>
+      <w:pPr>
+        <w:ind w:left="6480" w:hanging="180"/>
+      </w:pPr>
+    </w:lvl>
+  </w:abstractNum>
+  <w:abstractNum w:abstractNumId="1" w15:restartNumberingAfterBreak="0">
+    <w:nsid w:val="09F65E5C"/>
+    <w:multiLevelType w:val="hybridMultilevel"/>
+    <w:tmpl w:val="6830597C"/>
+    <w:lvl w:ilvl="0" w:tplc="3B48A554">
+      <w:start w:val="29"/>
+      <w:numFmt w:val="decimal"/>
+      <w:lvlText w:val="%1:"/>
+      <w:lvlJc w:val="right"/>
+      <w:pPr>
+        <w:ind w:left="720" w:hanging="360"/>
+      </w:pPr>
+      <w:rPr>
+        <w:rFonts w:ascii="JetBrainsMono NFM" w:hAnsi="JetBrainsMono NFM" w:cs="JetBrainsMono NFM" w:hint="default"/>
+        <w:b/>
+        <w:bCs/>
+        <w:color w:val="FF00FF"/>
+      </w:rPr>
+    </w:lvl>
+    <w:lvl w:ilvl="1" w:tplc="04050019" w:tentative="1">
+      <w:start w:val="1"/>
+      <w:numFmt w:val="lowerLetter"/>
+      <w:lvlText w:val="%2."/>
+      <w:lvlJc w:val="left"/>
+      <w:pPr>
+        <w:ind w:left="1440" w:hanging="360"/>
+      </w:pPr>
+    </w:lvl>
+    <w:lvl w:ilvl="2" w:tplc="0405001B" w:tentative="1">
+      <w:start w:val="1"/>
+      <w:numFmt w:val="lowerRoman"/>
+      <w:lvlText w:val="%3."/>
+      <w:lvlJc w:val="right"/>
+      <w:pPr>
+        <w:ind w:left="2160" w:hanging="180"/>
+      </w:pPr>
+    </w:lvl>
+    <w:lvl w:ilvl="3" w:tplc="0405000F" w:tentative="1">
+      <w:start w:val="1"/>
+      <w:numFmt w:val="decimal"/>
+      <w:lvlText w:val="%4."/>
+      <w:lvlJc w:val="left"/>
+      <w:pPr>
+        <w:ind w:left="2880" w:hanging="360"/>
+      </w:pPr>
+    </w:lvl>
+    <w:lvl w:ilvl="4" w:tplc="04050019" w:tentative="1">
+      <w:start w:val="1"/>
+      <w:numFmt w:val="lowerLetter"/>
+      <w:lvlText w:val="%5."/>
+      <w:lvlJc w:val="left"/>
+      <w:pPr>
+        <w:ind w:left="3600" w:hanging="360"/>
+      </w:pPr>
+    </w:lvl>
+    <w:lvl w:ilvl="5" w:tplc="0405001B" w:tentative="1">
+      <w:start w:val="1"/>
+      <w:numFmt w:val="lowerRoman"/>
+      <w:lvlText w:val="%6."/>
+      <w:lvlJc w:val="right"/>
+      <w:pPr>
+        <w:ind w:left="4320" w:hanging="180"/>
+      </w:pPr>
+    </w:lvl>
+    <w:lvl w:ilvl="6" w:tplc="0405000F" w:tentative="1">
+      <w:start w:val="1"/>
+      <w:numFmt w:val="decimal"/>
+      <w:lvlText w:val="%7."/>
+      <w:lvlJc w:val="left"/>
+      <w:pPr>
+        <w:ind w:left="5040" w:hanging="360"/>
+      </w:pPr>
+    </w:lvl>
+    <w:lvl w:ilvl="7" w:tplc="04050019" w:tentative="1">
+      <w:start w:val="1"/>
+      <w:numFmt w:val="lowerLetter"/>
+      <w:lvlText w:val="%8."/>
+      <w:lvlJc w:val="left"/>
+      <w:pPr>
+        <w:ind w:left="5760" w:hanging="360"/>
+      </w:pPr>
+    </w:lvl>
+    <w:lvl w:ilvl="8" w:tplc="0405001B" w:tentative="1">
+      <w:start w:val="1"/>
+      <w:numFmt w:val="lowerRoman"/>
+      <w:lvlText w:val="%9."/>
+      <w:lvlJc w:val="right"/>
+      <w:pPr>
+        <w:ind w:left="6480" w:hanging="180"/>
+      </w:pPr>
+    </w:lvl>
+  </w:abstractNum>
+  <w:abstractNum w:abstractNumId="2" w15:restartNumberingAfterBreak="0">
     <w:nsid w:val="0C4B3E0B"/>
     <w:multiLevelType w:val="hybridMultilevel"/>
     <w:tmpl w:val="1A301870"/>
@@ -19014,7 +19156,7 @@
       </w:pPr>
     </w:lvl>
   </w:abstractNum>
-  <w:abstractNum w:abstractNumId="1" w15:restartNumberingAfterBreak="0">
+  <w:abstractNum w:abstractNumId="3" w15:restartNumberingAfterBreak="0">
     <w:nsid w:val="0DE70630"/>
     <w:multiLevelType w:val="hybridMultilevel"/>
     <w:tmpl w:val="2D0EC300"/>
@@ -19127,7 +19269,7 @@
       </w:rPr>
     </w:lvl>
   </w:abstractNum>
-  <w:abstractNum w:abstractNumId="2" w15:restartNumberingAfterBreak="0">
+  <w:abstractNum w:abstractNumId="4" w15:restartNumberingAfterBreak="0">
     <w:nsid w:val="111F0DF9"/>
     <w:multiLevelType w:val="hybridMultilevel"/>
     <w:tmpl w:val="7C7C133A"/>
@@ -19219,7 +19361,7 @@
       </w:pPr>
     </w:lvl>
   </w:abstractNum>
-  <w:abstractNum w:abstractNumId="3" w15:restartNumberingAfterBreak="0">
+  <w:abstractNum w:abstractNumId="5" w15:restartNumberingAfterBreak="0">
     <w:nsid w:val="175A7D15"/>
     <w:multiLevelType w:val="hybridMultilevel"/>
     <w:tmpl w:val="A94097C4"/>
@@ -19332,125 +19474,12 @@
       </w:rPr>
     </w:lvl>
   </w:abstractNum>
-  <w:abstractNum w:abstractNumId="4" w15:restartNumberingAfterBreak="0">
-    <w:nsid w:val="20602A4C"/>
+  <w:abstractNum w:abstractNumId="6" w15:restartNumberingAfterBreak="0">
+    <w:nsid w:val="2013304A"/>
     <w:multiLevelType w:val="hybridMultilevel"/>
-    <w:tmpl w:val="C1464920"/>
-    <w:lvl w:ilvl="0" w:tplc="04050001">
-      <w:start w:val="1"/>
-      <w:numFmt w:val="bullet"/>
-      <w:lvlText w:val=""/>
-      <w:lvlJc w:val="left"/>
-      <w:pPr>
-        <w:ind w:left="720" w:hanging="360"/>
-      </w:pPr>
-      <w:rPr>
-        <w:rFonts w:ascii="Symbol" w:hAnsi="Symbol" w:hint="default"/>
-      </w:rPr>
-    </w:lvl>
-    <w:lvl w:ilvl="1" w:tplc="04050003" w:tentative="1">
-      <w:start w:val="1"/>
-      <w:numFmt w:val="bullet"/>
-      <w:lvlText w:val="o"/>
-      <w:lvlJc w:val="left"/>
-      <w:pPr>
-        <w:ind w:left="1440" w:hanging="360"/>
-      </w:pPr>
-      <w:rPr>
-        <w:rFonts w:ascii="Courier New" w:hAnsi="Courier New" w:cs="Courier New" w:hint="default"/>
-      </w:rPr>
-    </w:lvl>
-    <w:lvl w:ilvl="2" w:tplc="04050005" w:tentative="1">
-      <w:start w:val="1"/>
-      <w:numFmt w:val="bullet"/>
-      <w:lvlText w:val=""/>
-      <w:lvlJc w:val="left"/>
-      <w:pPr>
-        <w:ind w:left="2160" w:hanging="360"/>
-      </w:pPr>
-      <w:rPr>
-        <w:rFonts w:ascii="Wingdings" w:hAnsi="Wingdings" w:hint="default"/>
-      </w:rPr>
-    </w:lvl>
-    <w:lvl w:ilvl="3" w:tplc="04050001" w:tentative="1">
-      <w:start w:val="1"/>
-      <w:numFmt w:val="bullet"/>
-      <w:lvlText w:val=""/>
-      <w:lvlJc w:val="left"/>
-      <w:pPr>
-        <w:ind w:left="2880" w:hanging="360"/>
-      </w:pPr>
-      <w:rPr>
-        <w:rFonts w:ascii="Symbol" w:hAnsi="Symbol" w:hint="default"/>
-      </w:rPr>
-    </w:lvl>
-    <w:lvl w:ilvl="4" w:tplc="04050003" w:tentative="1">
-      <w:start w:val="1"/>
-      <w:numFmt w:val="bullet"/>
-      <w:lvlText w:val="o"/>
-      <w:lvlJc w:val="left"/>
-      <w:pPr>
-        <w:ind w:left="3600" w:hanging="360"/>
-      </w:pPr>
-      <w:rPr>
-        <w:rFonts w:ascii="Courier New" w:hAnsi="Courier New" w:cs="Courier New" w:hint="default"/>
-      </w:rPr>
-    </w:lvl>
-    <w:lvl w:ilvl="5" w:tplc="04050005" w:tentative="1">
-      <w:start w:val="1"/>
-      <w:numFmt w:val="bullet"/>
-      <w:lvlText w:val=""/>
-      <w:lvlJc w:val="left"/>
-      <w:pPr>
-        <w:ind w:left="4320" w:hanging="360"/>
-      </w:pPr>
-      <w:rPr>
-        <w:rFonts w:ascii="Wingdings" w:hAnsi="Wingdings" w:hint="default"/>
-      </w:rPr>
-    </w:lvl>
-    <w:lvl w:ilvl="6" w:tplc="04050001" w:tentative="1">
-      <w:start w:val="1"/>
-      <w:numFmt w:val="bullet"/>
-      <w:lvlText w:val=""/>
-      <w:lvlJc w:val="left"/>
-      <w:pPr>
-        <w:ind w:left="5040" w:hanging="360"/>
-      </w:pPr>
-      <w:rPr>
-        <w:rFonts w:ascii="Symbol" w:hAnsi="Symbol" w:hint="default"/>
-      </w:rPr>
-    </w:lvl>
-    <w:lvl w:ilvl="7" w:tplc="04050003" w:tentative="1">
-      <w:start w:val="1"/>
-      <w:numFmt w:val="bullet"/>
-      <w:lvlText w:val="o"/>
-      <w:lvlJc w:val="left"/>
-      <w:pPr>
-        <w:ind w:left="5760" w:hanging="360"/>
-      </w:pPr>
-      <w:rPr>
-        <w:rFonts w:ascii="Courier New" w:hAnsi="Courier New" w:cs="Courier New" w:hint="default"/>
-      </w:rPr>
-    </w:lvl>
-    <w:lvl w:ilvl="8" w:tplc="04050005" w:tentative="1">
-      <w:start w:val="1"/>
-      <w:numFmt w:val="bullet"/>
-      <w:lvlText w:val=""/>
-      <w:lvlJc w:val="left"/>
-      <w:pPr>
-        <w:ind w:left="6480" w:hanging="360"/>
-      </w:pPr>
-      <w:rPr>
-        <w:rFonts w:ascii="Wingdings" w:hAnsi="Wingdings" w:hint="default"/>
-      </w:rPr>
-    </w:lvl>
-  </w:abstractNum>
-  <w:abstractNum w:abstractNumId="5" w15:restartNumberingAfterBreak="0">
-    <w:nsid w:val="310F409D"/>
-    <w:multiLevelType w:val="hybridMultilevel"/>
-    <w:tmpl w:val="277E8C1C"/>
-    <w:lvl w:ilvl="0" w:tplc="848C84E4">
-      <w:start w:val="47"/>
+    <w:tmpl w:val="6EE82238"/>
+    <w:lvl w:ilvl="0" w:tplc="4C805C22">
+      <w:start w:val="27"/>
       <w:numFmt w:val="decimal"/>
       <w:lvlText w:val="%1:"/>
       <w:lvlJc w:val="right"/>
@@ -19537,7 +19566,212 @@
       </w:pPr>
     </w:lvl>
   </w:abstractNum>
-  <w:abstractNum w:abstractNumId="6" w15:restartNumberingAfterBreak="0">
+  <w:abstractNum w:abstractNumId="7" w15:restartNumberingAfterBreak="0">
+    <w:nsid w:val="20602A4C"/>
+    <w:multiLevelType w:val="hybridMultilevel"/>
+    <w:tmpl w:val="C1464920"/>
+    <w:lvl w:ilvl="0" w:tplc="04050001">
+      <w:start w:val="1"/>
+      <w:numFmt w:val="bullet"/>
+      <w:lvlText w:val=""/>
+      <w:lvlJc w:val="left"/>
+      <w:pPr>
+        <w:ind w:left="720" w:hanging="360"/>
+      </w:pPr>
+      <w:rPr>
+        <w:rFonts w:ascii="Symbol" w:hAnsi="Symbol" w:hint="default"/>
+      </w:rPr>
+    </w:lvl>
+    <w:lvl w:ilvl="1" w:tplc="04050003" w:tentative="1">
+      <w:start w:val="1"/>
+      <w:numFmt w:val="bullet"/>
+      <w:lvlText w:val="o"/>
+      <w:lvlJc w:val="left"/>
+      <w:pPr>
+        <w:ind w:left="1440" w:hanging="360"/>
+      </w:pPr>
+      <w:rPr>
+        <w:rFonts w:ascii="Courier New" w:hAnsi="Courier New" w:cs="Courier New" w:hint="default"/>
+      </w:rPr>
+    </w:lvl>
+    <w:lvl w:ilvl="2" w:tplc="04050005" w:tentative="1">
+      <w:start w:val="1"/>
+      <w:numFmt w:val="bullet"/>
+      <w:lvlText w:val=""/>
+      <w:lvlJc w:val="left"/>
+      <w:pPr>
+        <w:ind w:left="2160" w:hanging="360"/>
+      </w:pPr>
+      <w:rPr>
+        <w:rFonts w:ascii="Wingdings" w:hAnsi="Wingdings" w:hint="default"/>
+      </w:rPr>
+    </w:lvl>
+    <w:lvl w:ilvl="3" w:tplc="04050001" w:tentative="1">
+      <w:start w:val="1"/>
+      <w:numFmt w:val="bullet"/>
+      <w:lvlText w:val=""/>
+      <w:lvlJc w:val="left"/>
+      <w:pPr>
+        <w:ind w:left="2880" w:hanging="360"/>
+      </w:pPr>
+      <w:rPr>
+        <w:rFonts w:ascii="Symbol" w:hAnsi="Symbol" w:hint="default"/>
+      </w:rPr>
+    </w:lvl>
+    <w:lvl w:ilvl="4" w:tplc="04050003" w:tentative="1">
+      <w:start w:val="1"/>
+      <w:numFmt w:val="bullet"/>
+      <w:lvlText w:val="o"/>
+      <w:lvlJc w:val="left"/>
+      <w:pPr>
+        <w:ind w:left="3600" w:hanging="360"/>
+      </w:pPr>
+      <w:rPr>
+        <w:rFonts w:ascii="Courier New" w:hAnsi="Courier New" w:cs="Courier New" w:hint="default"/>
+      </w:rPr>
+    </w:lvl>
+    <w:lvl w:ilvl="5" w:tplc="04050005" w:tentative="1">
+      <w:start w:val="1"/>
+      <w:numFmt w:val="bullet"/>
+      <w:lvlText w:val=""/>
+      <w:lvlJc w:val="left"/>
+      <w:pPr>
+        <w:ind w:left="4320" w:hanging="360"/>
+      </w:pPr>
+      <w:rPr>
+        <w:rFonts w:ascii="Wingdings" w:hAnsi="Wingdings" w:hint="default"/>
+      </w:rPr>
+    </w:lvl>
+    <w:lvl w:ilvl="6" w:tplc="04050001" w:tentative="1">
+      <w:start w:val="1"/>
+      <w:numFmt w:val="bullet"/>
+      <w:lvlText w:val=""/>
+      <w:lvlJc w:val="left"/>
+      <w:pPr>
+        <w:ind w:left="5040" w:hanging="360"/>
+      </w:pPr>
+      <w:rPr>
+        <w:rFonts w:ascii="Symbol" w:hAnsi="Symbol" w:hint="default"/>
+      </w:rPr>
+    </w:lvl>
+    <w:lvl w:ilvl="7" w:tplc="04050003" w:tentative="1">
+      <w:start w:val="1"/>
+      <w:numFmt w:val="bullet"/>
+      <w:lvlText w:val="o"/>
+      <w:lvlJc w:val="left"/>
+      <w:pPr>
+        <w:ind w:left="5760" w:hanging="360"/>
+      </w:pPr>
+      <w:rPr>
+        <w:rFonts w:ascii="Courier New" w:hAnsi="Courier New" w:cs="Courier New" w:hint="default"/>
+      </w:rPr>
+    </w:lvl>
+    <w:lvl w:ilvl="8" w:tplc="04050005" w:tentative="1">
+      <w:start w:val="1"/>
+      <w:numFmt w:val="bullet"/>
+      <w:lvlText w:val=""/>
+      <w:lvlJc w:val="left"/>
+      <w:pPr>
+        <w:ind w:left="6480" w:hanging="360"/>
+      </w:pPr>
+      <w:rPr>
+        <w:rFonts w:ascii="Wingdings" w:hAnsi="Wingdings" w:hint="default"/>
+      </w:rPr>
+    </w:lvl>
+  </w:abstractNum>
+  <w:abstractNum w:abstractNumId="8" w15:restartNumberingAfterBreak="0">
+    <w:nsid w:val="310F409D"/>
+    <w:multiLevelType w:val="hybridMultilevel"/>
+    <w:tmpl w:val="277E8C1C"/>
+    <w:lvl w:ilvl="0" w:tplc="848C84E4">
+      <w:start w:val="47"/>
+      <w:numFmt w:val="decimal"/>
+      <w:lvlText w:val="%1:"/>
+      <w:lvlJc w:val="right"/>
+      <w:pPr>
+        <w:ind w:left="720" w:hanging="360"/>
+      </w:pPr>
+      <w:rPr>
+        <w:rFonts w:ascii="JetBrainsMono NFM" w:hAnsi="JetBrainsMono NFM" w:cs="JetBrainsMono NFM" w:hint="default"/>
+        <w:b/>
+        <w:bCs/>
+        <w:color w:val="FF00FF"/>
+      </w:rPr>
+    </w:lvl>
+    <w:lvl w:ilvl="1" w:tplc="04050019" w:tentative="1">
+      <w:start w:val="1"/>
+      <w:numFmt w:val="lowerLetter"/>
+      <w:lvlText w:val="%2."/>
+      <w:lvlJc w:val="left"/>
+      <w:pPr>
+        <w:ind w:left="1440" w:hanging="360"/>
+      </w:pPr>
+    </w:lvl>
+    <w:lvl w:ilvl="2" w:tplc="0405001B" w:tentative="1">
+      <w:start w:val="1"/>
+      <w:numFmt w:val="lowerRoman"/>
+      <w:lvlText w:val="%3."/>
+      <w:lvlJc w:val="right"/>
+      <w:pPr>
+        <w:ind w:left="2160" w:hanging="180"/>
+      </w:pPr>
+    </w:lvl>
+    <w:lvl w:ilvl="3" w:tplc="0405000F" w:tentative="1">
+      <w:start w:val="1"/>
+      <w:numFmt w:val="decimal"/>
+      <w:lvlText w:val="%4."/>
+      <w:lvlJc w:val="left"/>
+      <w:pPr>
+        <w:ind w:left="2880" w:hanging="360"/>
+      </w:pPr>
+    </w:lvl>
+    <w:lvl w:ilvl="4" w:tplc="04050019" w:tentative="1">
+      <w:start w:val="1"/>
+      <w:numFmt w:val="lowerLetter"/>
+      <w:lvlText w:val="%5."/>
+      <w:lvlJc w:val="left"/>
+      <w:pPr>
+        <w:ind w:left="3600" w:hanging="360"/>
+      </w:pPr>
+    </w:lvl>
+    <w:lvl w:ilvl="5" w:tplc="0405001B" w:tentative="1">
+      <w:start w:val="1"/>
+      <w:numFmt w:val="lowerRoman"/>
+      <w:lvlText w:val="%6."/>
+      <w:lvlJc w:val="right"/>
+      <w:pPr>
+        <w:ind w:left="4320" w:hanging="180"/>
+      </w:pPr>
+    </w:lvl>
+    <w:lvl w:ilvl="6" w:tplc="0405000F" w:tentative="1">
+      <w:start w:val="1"/>
+      <w:numFmt w:val="decimal"/>
+      <w:lvlText w:val="%7."/>
+      <w:lvlJc w:val="left"/>
+      <w:pPr>
+        <w:ind w:left="5040" w:hanging="360"/>
+      </w:pPr>
+    </w:lvl>
+    <w:lvl w:ilvl="7" w:tplc="04050019" w:tentative="1">
+      <w:start w:val="1"/>
+      <w:numFmt w:val="lowerLetter"/>
+      <w:lvlText w:val="%8."/>
+      <w:lvlJc w:val="left"/>
+      <w:pPr>
+        <w:ind w:left="5760" w:hanging="360"/>
+      </w:pPr>
+    </w:lvl>
+    <w:lvl w:ilvl="8" w:tplc="0405001B" w:tentative="1">
+      <w:start w:val="1"/>
+      <w:numFmt w:val="lowerRoman"/>
+      <w:lvlText w:val="%9."/>
+      <w:lvlJc w:val="right"/>
+      <w:pPr>
+        <w:ind w:left="6480" w:hanging="180"/>
+      </w:pPr>
+    </w:lvl>
+  </w:abstractNum>
+  <w:abstractNum w:abstractNumId="9" w15:restartNumberingAfterBreak="0">
     <w:nsid w:val="3C6E7F24"/>
     <w:multiLevelType w:val="hybridMultilevel"/>
     <w:tmpl w:val="093EE93A"/>
@@ -19629,12 +19863,12 @@
       </w:pPr>
     </w:lvl>
   </w:abstractNum>
-  <w:abstractNum w:abstractNumId="7" w15:restartNumberingAfterBreak="0">
-    <w:nsid w:val="3F54396F"/>
+  <w:abstractNum w:abstractNumId="10" w15:restartNumberingAfterBreak="0">
+    <w:nsid w:val="3E464993"/>
     <w:multiLevelType w:val="hybridMultilevel"/>
-    <w:tmpl w:val="693A71DA"/>
-    <w:lvl w:ilvl="0" w:tplc="2C4CD9E8">
-      <w:start w:val="28"/>
+    <w:tmpl w:val="7ECA9FDE"/>
+    <w:lvl w:ilvl="0" w:tplc="D8FA6680">
+      <w:start w:val="29"/>
       <w:numFmt w:val="decimal"/>
       <w:lvlText w:val="%1:"/>
       <w:lvlJc w:val="right"/>
@@ -19721,125 +19955,12 @@
       </w:pPr>
     </w:lvl>
   </w:abstractNum>
-  <w:abstractNum w:abstractNumId="8" w15:restartNumberingAfterBreak="0">
-    <w:nsid w:val="55F4295F"/>
+  <w:abstractNum w:abstractNumId="11" w15:restartNumberingAfterBreak="0">
+    <w:nsid w:val="3F54396F"/>
     <w:multiLevelType w:val="hybridMultilevel"/>
-    <w:tmpl w:val="CCDA8160"/>
-    <w:lvl w:ilvl="0" w:tplc="04050001">
-      <w:start w:val="1"/>
-      <w:numFmt w:val="bullet"/>
-      <w:lvlText w:val=""/>
-      <w:lvlJc w:val="left"/>
-      <w:pPr>
-        <w:ind w:left="720" w:hanging="360"/>
-      </w:pPr>
-      <w:rPr>
-        <w:rFonts w:ascii="Symbol" w:hAnsi="Symbol" w:hint="default"/>
-      </w:rPr>
-    </w:lvl>
-    <w:lvl w:ilvl="1" w:tplc="04050003" w:tentative="1">
-      <w:start w:val="1"/>
-      <w:numFmt w:val="bullet"/>
-      <w:lvlText w:val="o"/>
-      <w:lvlJc w:val="left"/>
-      <w:pPr>
-        <w:ind w:left="1440" w:hanging="360"/>
-      </w:pPr>
-      <w:rPr>
-        <w:rFonts w:ascii="Courier New" w:hAnsi="Courier New" w:cs="Courier New" w:hint="default"/>
-      </w:rPr>
-    </w:lvl>
-    <w:lvl w:ilvl="2" w:tplc="04050005" w:tentative="1">
-      <w:start w:val="1"/>
-      <w:numFmt w:val="bullet"/>
-      <w:lvlText w:val=""/>
-      <w:lvlJc w:val="left"/>
-      <w:pPr>
-        <w:ind w:left="2160" w:hanging="360"/>
-      </w:pPr>
-      <w:rPr>
-        <w:rFonts w:ascii="Wingdings" w:hAnsi="Wingdings" w:hint="default"/>
-      </w:rPr>
-    </w:lvl>
-    <w:lvl w:ilvl="3" w:tplc="04050001" w:tentative="1">
-      <w:start w:val="1"/>
-      <w:numFmt w:val="bullet"/>
-      <w:lvlText w:val=""/>
-      <w:lvlJc w:val="left"/>
-      <w:pPr>
-        <w:ind w:left="2880" w:hanging="360"/>
-      </w:pPr>
-      <w:rPr>
-        <w:rFonts w:ascii="Symbol" w:hAnsi="Symbol" w:hint="default"/>
-      </w:rPr>
-    </w:lvl>
-    <w:lvl w:ilvl="4" w:tplc="04050003" w:tentative="1">
-      <w:start w:val="1"/>
-      <w:numFmt w:val="bullet"/>
-      <w:lvlText w:val="o"/>
-      <w:lvlJc w:val="left"/>
-      <w:pPr>
-        <w:ind w:left="3600" w:hanging="360"/>
-      </w:pPr>
-      <w:rPr>
-        <w:rFonts w:ascii="Courier New" w:hAnsi="Courier New" w:cs="Courier New" w:hint="default"/>
-      </w:rPr>
-    </w:lvl>
-    <w:lvl w:ilvl="5" w:tplc="04050005" w:tentative="1">
-      <w:start w:val="1"/>
-      <w:numFmt w:val="bullet"/>
-      <w:lvlText w:val=""/>
-      <w:lvlJc w:val="left"/>
-      <w:pPr>
-        <w:ind w:left="4320" w:hanging="360"/>
-      </w:pPr>
-      <w:rPr>
-        <w:rFonts w:ascii="Wingdings" w:hAnsi="Wingdings" w:hint="default"/>
-      </w:rPr>
-    </w:lvl>
-    <w:lvl w:ilvl="6" w:tplc="04050001" w:tentative="1">
-      <w:start w:val="1"/>
-      <w:numFmt w:val="bullet"/>
-      <w:lvlText w:val=""/>
-      <w:lvlJc w:val="left"/>
-      <w:pPr>
-        <w:ind w:left="5040" w:hanging="360"/>
-      </w:pPr>
-      <w:rPr>
-        <w:rFonts w:ascii="Symbol" w:hAnsi="Symbol" w:hint="default"/>
-      </w:rPr>
-    </w:lvl>
-    <w:lvl w:ilvl="7" w:tplc="04050003" w:tentative="1">
-      <w:start w:val="1"/>
-      <w:numFmt w:val="bullet"/>
-      <w:lvlText w:val="o"/>
-      <w:lvlJc w:val="left"/>
-      <w:pPr>
-        <w:ind w:left="5760" w:hanging="360"/>
-      </w:pPr>
-      <w:rPr>
-        <w:rFonts w:ascii="Courier New" w:hAnsi="Courier New" w:cs="Courier New" w:hint="default"/>
-      </w:rPr>
-    </w:lvl>
-    <w:lvl w:ilvl="8" w:tplc="04050005" w:tentative="1">
-      <w:start w:val="1"/>
-      <w:numFmt w:val="bullet"/>
-      <w:lvlText w:val=""/>
-      <w:lvlJc w:val="left"/>
-      <w:pPr>
-        <w:ind w:left="6480" w:hanging="360"/>
-      </w:pPr>
-      <w:rPr>
-        <w:rFonts w:ascii="Wingdings" w:hAnsi="Wingdings" w:hint="default"/>
-      </w:rPr>
-    </w:lvl>
-  </w:abstractNum>
-  <w:abstractNum w:abstractNumId="9" w15:restartNumberingAfterBreak="0">
-    <w:nsid w:val="58AB6719"/>
-    <w:multiLevelType w:val="hybridMultilevel"/>
-    <w:tmpl w:val="436864DE"/>
-    <w:lvl w:ilvl="0" w:tplc="4058CF3A">
-      <w:start w:val="36"/>
+    <w:tmpl w:val="693A71DA"/>
+    <w:lvl w:ilvl="0" w:tplc="2C4CD9E8">
+      <w:start w:val="28"/>
       <w:numFmt w:val="decimal"/>
       <w:lvlText w:val="%1:"/>
       <w:lvlJc w:val="right"/>
@@ -19926,12 +20047,125 @@
       </w:pPr>
     </w:lvl>
   </w:abstractNum>
-  <w:abstractNum w:abstractNumId="10" w15:restartNumberingAfterBreak="0">
-    <w:nsid w:val="5B7849FE"/>
+  <w:abstractNum w:abstractNumId="12" w15:restartNumberingAfterBreak="0">
+    <w:nsid w:val="55F4295F"/>
     <w:multiLevelType w:val="hybridMultilevel"/>
-    <w:tmpl w:val="BAE2EED0"/>
-    <w:lvl w:ilvl="0" w:tplc="4BE02548">
-      <w:start w:val="45"/>
+    <w:tmpl w:val="CCDA8160"/>
+    <w:lvl w:ilvl="0" w:tplc="04050001">
+      <w:start w:val="1"/>
+      <w:numFmt w:val="bullet"/>
+      <w:lvlText w:val=""/>
+      <w:lvlJc w:val="left"/>
+      <w:pPr>
+        <w:ind w:left="720" w:hanging="360"/>
+      </w:pPr>
+      <w:rPr>
+        <w:rFonts w:ascii="Symbol" w:hAnsi="Symbol" w:hint="default"/>
+      </w:rPr>
+    </w:lvl>
+    <w:lvl w:ilvl="1" w:tplc="04050003" w:tentative="1">
+      <w:start w:val="1"/>
+      <w:numFmt w:val="bullet"/>
+      <w:lvlText w:val="o"/>
+      <w:lvlJc w:val="left"/>
+      <w:pPr>
+        <w:ind w:left="1440" w:hanging="360"/>
+      </w:pPr>
+      <w:rPr>
+        <w:rFonts w:ascii="Courier New" w:hAnsi="Courier New" w:cs="Courier New" w:hint="default"/>
+      </w:rPr>
+    </w:lvl>
+    <w:lvl w:ilvl="2" w:tplc="04050005" w:tentative="1">
+      <w:start w:val="1"/>
+      <w:numFmt w:val="bullet"/>
+      <w:lvlText w:val=""/>
+      <w:lvlJc w:val="left"/>
+      <w:pPr>
+        <w:ind w:left="2160" w:hanging="360"/>
+      </w:pPr>
+      <w:rPr>
+        <w:rFonts w:ascii="Wingdings" w:hAnsi="Wingdings" w:hint="default"/>
+      </w:rPr>
+    </w:lvl>
+    <w:lvl w:ilvl="3" w:tplc="04050001" w:tentative="1">
+      <w:start w:val="1"/>
+      <w:numFmt w:val="bullet"/>
+      <w:lvlText w:val=""/>
+      <w:lvlJc w:val="left"/>
+      <w:pPr>
+        <w:ind w:left="2880" w:hanging="360"/>
+      </w:pPr>
+      <w:rPr>
+        <w:rFonts w:ascii="Symbol" w:hAnsi="Symbol" w:hint="default"/>
+      </w:rPr>
+    </w:lvl>
+    <w:lvl w:ilvl="4" w:tplc="04050003" w:tentative="1">
+      <w:start w:val="1"/>
+      <w:numFmt w:val="bullet"/>
+      <w:lvlText w:val="o"/>
+      <w:lvlJc w:val="left"/>
+      <w:pPr>
+        <w:ind w:left="3600" w:hanging="360"/>
+      </w:pPr>
+      <w:rPr>
+        <w:rFonts w:ascii="Courier New" w:hAnsi="Courier New" w:cs="Courier New" w:hint="default"/>
+      </w:rPr>
+    </w:lvl>
+    <w:lvl w:ilvl="5" w:tplc="04050005" w:tentative="1">
+      <w:start w:val="1"/>
+      <w:numFmt w:val="bullet"/>
+      <w:lvlText w:val=""/>
+      <w:lvlJc w:val="left"/>
+      <w:pPr>
+        <w:ind w:left="4320" w:hanging="360"/>
+      </w:pPr>
+      <w:rPr>
+        <w:rFonts w:ascii="Wingdings" w:hAnsi="Wingdings" w:hint="default"/>
+      </w:rPr>
+    </w:lvl>
+    <w:lvl w:ilvl="6" w:tplc="04050001" w:tentative="1">
+      <w:start w:val="1"/>
+      <w:numFmt w:val="bullet"/>
+      <w:lvlText w:val=""/>
+      <w:lvlJc w:val="left"/>
+      <w:pPr>
+        <w:ind w:left="5040" w:hanging="360"/>
+      </w:pPr>
+      <w:rPr>
+        <w:rFonts w:ascii="Symbol" w:hAnsi="Symbol" w:hint="default"/>
+      </w:rPr>
+    </w:lvl>
+    <w:lvl w:ilvl="7" w:tplc="04050003" w:tentative="1">
+      <w:start w:val="1"/>
+      <w:numFmt w:val="bullet"/>
+      <w:lvlText w:val="o"/>
+      <w:lvlJc w:val="left"/>
+      <w:pPr>
+        <w:ind w:left="5760" w:hanging="360"/>
+      </w:pPr>
+      <w:rPr>
+        <w:rFonts w:ascii="Courier New" w:hAnsi="Courier New" w:cs="Courier New" w:hint="default"/>
+      </w:rPr>
+    </w:lvl>
+    <w:lvl w:ilvl="8" w:tplc="04050005" w:tentative="1">
+      <w:start w:val="1"/>
+      <w:numFmt w:val="bullet"/>
+      <w:lvlText w:val=""/>
+      <w:lvlJc w:val="left"/>
+      <w:pPr>
+        <w:ind w:left="6480" w:hanging="360"/>
+      </w:pPr>
+      <w:rPr>
+        <w:rFonts w:ascii="Wingdings" w:hAnsi="Wingdings" w:hint="default"/>
+      </w:rPr>
+    </w:lvl>
+  </w:abstractNum>
+  <w:abstractNum w:abstractNumId="13" w15:restartNumberingAfterBreak="0">
+    <w:nsid w:val="58AB6719"/>
+    <w:multiLevelType w:val="hybridMultilevel"/>
+    <w:tmpl w:val="436864DE"/>
+    <w:lvl w:ilvl="0" w:tplc="4058CF3A">
+      <w:start w:val="36"/>
       <w:numFmt w:val="decimal"/>
       <w:lvlText w:val="%1:"/>
       <w:lvlJc w:val="right"/>
@@ -20018,7 +20252,99 @@
       </w:pPr>
     </w:lvl>
   </w:abstractNum>
-  <w:abstractNum w:abstractNumId="11" w15:restartNumberingAfterBreak="0">
+  <w:abstractNum w:abstractNumId="14" w15:restartNumberingAfterBreak="0">
+    <w:nsid w:val="5B7849FE"/>
+    <w:multiLevelType w:val="hybridMultilevel"/>
+    <w:tmpl w:val="BAE2EED0"/>
+    <w:lvl w:ilvl="0" w:tplc="4BE02548">
+      <w:start w:val="45"/>
+      <w:numFmt w:val="decimal"/>
+      <w:lvlText w:val="%1:"/>
+      <w:lvlJc w:val="right"/>
+      <w:pPr>
+        <w:ind w:left="720" w:hanging="360"/>
+      </w:pPr>
+      <w:rPr>
+        <w:rFonts w:ascii="JetBrainsMono NFM" w:hAnsi="JetBrainsMono NFM" w:cs="JetBrainsMono NFM" w:hint="default"/>
+        <w:b/>
+        <w:bCs/>
+        <w:color w:val="FF00FF"/>
+      </w:rPr>
+    </w:lvl>
+    <w:lvl w:ilvl="1" w:tplc="04050019" w:tentative="1">
+      <w:start w:val="1"/>
+      <w:numFmt w:val="lowerLetter"/>
+      <w:lvlText w:val="%2."/>
+      <w:lvlJc w:val="left"/>
+      <w:pPr>
+        <w:ind w:left="1440" w:hanging="360"/>
+      </w:pPr>
+    </w:lvl>
+    <w:lvl w:ilvl="2" w:tplc="0405001B" w:tentative="1">
+      <w:start w:val="1"/>
+      <w:numFmt w:val="lowerRoman"/>
+      <w:lvlText w:val="%3."/>
+      <w:lvlJc w:val="right"/>
+      <w:pPr>
+        <w:ind w:left="2160" w:hanging="180"/>
+      </w:pPr>
+    </w:lvl>
+    <w:lvl w:ilvl="3" w:tplc="0405000F" w:tentative="1">
+      <w:start w:val="1"/>
+      <w:numFmt w:val="decimal"/>
+      <w:lvlText w:val="%4."/>
+      <w:lvlJc w:val="left"/>
+      <w:pPr>
+        <w:ind w:left="2880" w:hanging="360"/>
+      </w:pPr>
+    </w:lvl>
+    <w:lvl w:ilvl="4" w:tplc="04050019" w:tentative="1">
+      <w:start w:val="1"/>
+      <w:numFmt w:val="lowerLetter"/>
+      <w:lvlText w:val="%5."/>
+      <w:lvlJc w:val="left"/>
+      <w:pPr>
+        <w:ind w:left="3600" w:hanging="360"/>
+      </w:pPr>
+    </w:lvl>
+    <w:lvl w:ilvl="5" w:tplc="0405001B" w:tentative="1">
+      <w:start w:val="1"/>
+      <w:numFmt w:val="lowerRoman"/>
+      <w:lvlText w:val="%6."/>
+      <w:lvlJc w:val="right"/>
+      <w:pPr>
+        <w:ind w:left="4320" w:hanging="180"/>
+      </w:pPr>
+    </w:lvl>
+    <w:lvl w:ilvl="6" w:tplc="0405000F" w:tentative="1">
+      <w:start w:val="1"/>
+      <w:numFmt w:val="decimal"/>
+      <w:lvlText w:val="%7."/>
+      <w:lvlJc w:val="left"/>
+      <w:pPr>
+        <w:ind w:left="5040" w:hanging="360"/>
+      </w:pPr>
+    </w:lvl>
+    <w:lvl w:ilvl="7" w:tplc="04050019" w:tentative="1">
+      <w:start w:val="1"/>
+      <w:numFmt w:val="lowerLetter"/>
+      <w:lvlText w:val="%8."/>
+      <w:lvlJc w:val="left"/>
+      <w:pPr>
+        <w:ind w:left="5760" w:hanging="360"/>
+      </w:pPr>
+    </w:lvl>
+    <w:lvl w:ilvl="8" w:tplc="0405001B" w:tentative="1">
+      <w:start w:val="1"/>
+      <w:numFmt w:val="lowerRoman"/>
+      <w:lvlText w:val="%9."/>
+      <w:lvlJc w:val="right"/>
+      <w:pPr>
+        <w:ind w:left="6480" w:hanging="180"/>
+      </w:pPr>
+    </w:lvl>
+  </w:abstractNum>
+  <w:abstractNum w:abstractNumId="15" w15:restartNumberingAfterBreak="0">
     <w:nsid w:val="67684C28"/>
     <w:multiLevelType w:val="hybridMultilevel"/>
     <w:tmpl w:val="EB582226"/>
@@ -20112,7 +20438,7 @@
       </w:pPr>
     </w:lvl>
   </w:abstractNum>
-  <w:abstractNum w:abstractNumId="12" w15:restartNumberingAfterBreak="0">
+  <w:abstractNum w:abstractNumId="16" w15:restartNumberingAfterBreak="0">
     <w:nsid w:val="69E66759"/>
     <w:multiLevelType w:val="hybridMultilevel"/>
     <w:tmpl w:val="6EC6FB74"/>
@@ -20204,7 +20530,99 @@
       </w:pPr>
     </w:lvl>
   </w:abstractNum>
-  <w:abstractNum w:abstractNumId="13" w15:restartNumberingAfterBreak="0">
+  <w:abstractNum w:abstractNumId="17" w15:restartNumberingAfterBreak="0">
+    <w:nsid w:val="6D301E17"/>
+    <w:multiLevelType w:val="hybridMultilevel"/>
+    <w:tmpl w:val="39F0FAEA"/>
+    <w:lvl w:ilvl="0" w:tplc="D7E2AA38">
+      <w:start w:val="34"/>
+      <w:numFmt w:val="decimal"/>
+      <w:lvlText w:val="%1:"/>
+      <w:lvlJc w:val="right"/>
+      <w:pPr>
+        <w:ind w:left="720" w:hanging="360"/>
+      </w:pPr>
+      <w:rPr>
+        <w:rFonts w:ascii="JetBrainsMono NFM" w:hAnsi="JetBrainsMono NFM" w:cs="JetBrainsMono NFM" w:hint="default"/>
+        <w:b/>
+        <w:bCs/>
+        <w:color w:val="FF00FF"/>
+      </w:rPr>
+    </w:lvl>
+    <w:lvl w:ilvl="1" w:tplc="04050019" w:tentative="1">
+      <w:start w:val="1"/>
+      <w:numFmt w:val="lowerLetter"/>
+      <w:lvlText w:val="%2."/>
+      <w:lvlJc w:val="left"/>
+      <w:pPr>
+        <w:ind w:left="1440" w:hanging="360"/>
+      </w:pPr>
+    </w:lvl>
+    <w:lvl w:ilvl="2" w:tplc="0405001B" w:tentative="1">
+      <w:start w:val="1"/>
+      <w:numFmt w:val="lowerRoman"/>
+      <w:lvlText w:val="%3."/>
+      <w:lvlJc w:val="right"/>
+      <w:pPr>
+        <w:ind w:left="2160" w:hanging="180"/>
+      </w:pPr>
+    </w:lvl>
+    <w:lvl w:ilvl="3" w:tplc="0405000F" w:tentative="1">
+      <w:start w:val="1"/>
+      <w:numFmt w:val="decimal"/>
+      <w:lvlText w:val="%4."/>
+      <w:lvlJc w:val="left"/>
+      <w:pPr>
+        <w:ind w:left="2880" w:hanging="360"/>
+      </w:pPr>
+    </w:lvl>
+    <w:lvl w:ilvl="4" w:tplc="04050019" w:tentative="1">
+      <w:start w:val="1"/>
+      <w:numFmt w:val="lowerLetter"/>
+      <w:lvlText w:val="%5."/>
+      <w:lvlJc w:val="left"/>
+      <w:pPr>
+        <w:ind w:left="3600" w:hanging="360"/>
+      </w:pPr>
+    </w:lvl>
+    <w:lvl w:ilvl="5" w:tplc="0405001B" w:tentative="1">
+      <w:start w:val="1"/>
+      <w:numFmt w:val="lowerRoman"/>
+      <w:lvlText w:val="%6."/>
+      <w:lvlJc w:val="right"/>
+      <w:pPr>
+        <w:ind w:left="4320" w:hanging="180"/>
+      </w:pPr>
+    </w:lvl>
+    <w:lvl w:ilvl="6" w:tplc="0405000F" w:tentative="1">
+      <w:start w:val="1"/>
+      <w:numFmt w:val="decimal"/>
+      <w:lvlText w:val="%7."/>
+      <w:lvlJc w:val="left"/>
+      <w:pPr>
+        <w:ind w:left="5040" w:hanging="360"/>
+      </w:pPr>
+    </w:lvl>
+    <w:lvl w:ilvl="7" w:tplc="04050019" w:tentative="1">
+      <w:start w:val="1"/>
+      <w:numFmt w:val="lowerLetter"/>
+      <w:lvlText w:val="%8."/>
+      <w:lvlJc w:val="left"/>
+      <w:pPr>
+        <w:ind w:left="5760" w:hanging="360"/>
+      </w:pPr>
+    </w:lvl>
+    <w:lvl w:ilvl="8" w:tplc="0405001B" w:tentative="1">
+      <w:start w:val="1"/>
+      <w:numFmt w:val="lowerRoman"/>
+      <w:lvlText w:val="%9."/>
+      <w:lvlJc w:val="right"/>
+      <w:pPr>
+        <w:ind w:left="6480" w:hanging="180"/>
+      </w:pPr>
+    </w:lvl>
+  </w:abstractNum>
+  <w:abstractNum w:abstractNumId="18" w15:restartNumberingAfterBreak="0">
     <w:nsid w:val="714F326E"/>
     <w:multiLevelType w:val="hybridMultilevel"/>
     <w:tmpl w:val="B760604C"/>
@@ -20298,7 +20716,7 @@
       </w:pPr>
     </w:lvl>
   </w:abstractNum>
-  <w:abstractNum w:abstractNumId="14" w15:restartNumberingAfterBreak="0">
+  <w:abstractNum w:abstractNumId="19" w15:restartNumberingAfterBreak="0">
     <w:nsid w:val="75631547"/>
     <w:multiLevelType w:val="hybridMultilevel"/>
     <w:tmpl w:val="0DFA85F4"/>
@@ -20392,7 +20810,7 @@
       </w:pPr>
     </w:lvl>
   </w:abstractNum>
-  <w:abstractNum w:abstractNumId="15" w15:restartNumberingAfterBreak="0">
+  <w:abstractNum w:abstractNumId="20" w15:restartNumberingAfterBreak="0">
     <w:nsid w:val="7B5A04CD"/>
     <w:multiLevelType w:val="hybridMultilevel"/>
     <w:tmpl w:val="A6F217BC"/>
@@ -20505,11 +20923,11 @@
       </w:rPr>
     </w:lvl>
   </w:abstractNum>
-  <w:abstractNum w:abstractNumId="16" w15:restartNumberingAfterBreak="0">
+  <w:abstractNum w:abstractNumId="21" w15:restartNumberingAfterBreak="0">
     <w:nsid w:val="7C8A097D"/>
     <w:multiLevelType w:val="hybridMultilevel"/>
-    <w:tmpl w:val="49F6C712"/>
-    <w:lvl w:ilvl="0" w:tplc="0EBA62FC">
+    <w:tmpl w:val="6E38C376"/>
+    <w:lvl w:ilvl="0" w:tplc="33B649C6">
       <w:start w:val="41"/>
       <w:numFmt w:val="decimal"/>
       <w:lvlText w:val="%1:"/>
@@ -20518,7 +20936,7 @@
         <w:ind w:left="720" w:hanging="360"/>
       </w:pPr>
       <w:rPr>
-        <w:rFonts w:hint="default"/>
+        <w:rFonts w:ascii="JetBrainsMono NFM" w:hAnsi="JetBrainsMono NFM" w:cs="JetBrainsMono NFM" w:hint="default"/>
         <w:b/>
         <w:bCs/>
         <w:color w:val="FF00FF"/>
@@ -20598,55 +21016,70 @@
     </w:lvl>
   </w:abstractNum>
   <w:num w:numId="1" w16cid:durableId="1605728038">
+    <w:abstractNumId w:val="9"/>
+  </w:num>
+  <w:num w:numId="2" w16cid:durableId="1598902056">
+    <w:abstractNumId w:val="15"/>
+  </w:num>
+  <w:num w:numId="3" w16cid:durableId="1759670212">
+    <w:abstractNumId w:val="3"/>
+  </w:num>
+  <w:num w:numId="4" w16cid:durableId="684289451">
+    <w:abstractNumId w:val="2"/>
+  </w:num>
+  <w:num w:numId="5" w16cid:durableId="1600142706">
+    <w:abstractNumId w:val="20"/>
+  </w:num>
+  <w:num w:numId="6" w16cid:durableId="1356884430">
+    <w:abstractNumId w:val="12"/>
+  </w:num>
+  <w:num w:numId="7" w16cid:durableId="1885407089">
+    <w:abstractNumId w:val="7"/>
+  </w:num>
+  <w:num w:numId="8" w16cid:durableId="1781409971">
+    <w:abstractNumId w:val="5"/>
+  </w:num>
+  <w:num w:numId="9" w16cid:durableId="1653563983">
+    <w:abstractNumId w:val="11"/>
+  </w:num>
+  <w:num w:numId="10" w16cid:durableId="2120953147">
+    <w:abstractNumId w:val="16"/>
+  </w:num>
+  <w:num w:numId="11" w16cid:durableId="1024592921">
+    <w:abstractNumId w:val="13"/>
+  </w:num>
+  <w:num w:numId="12" w16cid:durableId="2063826795">
+    <w:abstractNumId w:val="21"/>
+  </w:num>
+  <w:num w:numId="13" w16cid:durableId="1071733852">
+    <w:abstractNumId w:val="4"/>
+  </w:num>
+  <w:num w:numId="14" w16cid:durableId="1272085793">
+    <w:abstractNumId w:val="8"/>
+  </w:num>
+  <w:num w:numId="15" w16cid:durableId="2052342000">
+    <w:abstractNumId w:val="19"/>
+  </w:num>
+  <w:num w:numId="16" w16cid:durableId="1391615585">
+    <w:abstractNumId w:val="18"/>
+  </w:num>
+  <w:num w:numId="17" w16cid:durableId="1640498908">
+    <w:abstractNumId w:val="14"/>
+  </w:num>
+  <w:num w:numId="18" w16cid:durableId="1790468199">
+    <w:abstractNumId w:val="0"/>
+  </w:num>
+  <w:num w:numId="19" w16cid:durableId="1712995640">
+    <w:abstractNumId w:val="10"/>
+  </w:num>
+  <w:num w:numId="20" w16cid:durableId="2038189705">
     <w:abstractNumId w:val="6"/>
   </w:num>
-  <w:num w:numId="2" w16cid:durableId="1598902056">
-    <w:abstractNumId w:val="11"/>
-  </w:num>
-  <w:num w:numId="3" w16cid:durableId="1759670212">
+  <w:num w:numId="21" w16cid:durableId="362875123">
     <w:abstractNumId w:val="1"/>
   </w:num>
-  <w:num w:numId="4" w16cid:durableId="684289451">
-    <w:abstractNumId w:val="0"/>
-  </w:num>
-  <w:num w:numId="5" w16cid:durableId="1600142706">
-    <w:abstractNumId w:val="15"/>
-  </w:num>
-  <w:num w:numId="6" w16cid:durableId="1356884430">
-    <w:abstractNumId w:val="8"/>
-  </w:num>
-  <w:num w:numId="7" w16cid:durableId="1885407089">
-    <w:abstractNumId w:val="4"/>
-  </w:num>
-  <w:num w:numId="8" w16cid:durableId="1781409971">
-    <w:abstractNumId w:val="3"/>
-  </w:num>
-  <w:num w:numId="9" w16cid:durableId="1653563983">
-    <w:abstractNumId w:val="7"/>
-  </w:num>
-  <w:num w:numId="10" w16cid:durableId="2120953147">
-    <w:abstractNumId w:val="12"/>
-  </w:num>
-  <w:num w:numId="11" w16cid:durableId="1024592921">
-    <w:abstractNumId w:val="9"/>
-  </w:num>
-  <w:num w:numId="12" w16cid:durableId="2063826795">
-    <w:abstractNumId w:val="16"/>
-  </w:num>
-  <w:num w:numId="13" w16cid:durableId="1071733852">
-    <w:abstractNumId w:val="2"/>
-  </w:num>
-  <w:num w:numId="14" w16cid:durableId="1272085793">
-    <w:abstractNumId w:val="5"/>
-  </w:num>
-  <w:num w:numId="15" w16cid:durableId="2052342000">
-    <w:abstractNumId w:val="14"/>
-  </w:num>
-  <w:num w:numId="16" w16cid:durableId="1391615585">
-    <w:abstractNumId w:val="13"/>
-  </w:num>
-  <w:num w:numId="17" w16cid:durableId="1640498908">
-    <w:abstractNumId w:val="10"/>
+  <w:num w:numId="22" w16cid:durableId="1268542306">
+    <w:abstractNumId w:val="17"/>
   </w:num>
   <w:numIdMacAtCleanup w:val="14"/>
 </w:numbering>

</xml_diff>